<commit_message>
syncing docx with accordion_steps templates
</commit_message>
<xml_diff>
--- a/docassemble/EnforcingChildCustody/data/templates/enforcing_child_custody_action_plan.docx
+++ b/docassemble/EnforcingChildCustody/data/templates/enforcing_child_custody_action_plan.docx
@@ -803,7 +803,7 @@
                 <w:rStyle w:val="NumChar"/>
                 <w:noProof/>
               </w:rPr>
-              <w:t>16</w:t>
+              <w:t>7</w:t>
             </w:r>
             <w:r>
               <w:rPr>
@@ -1046,7 +1046,7 @@
               <w:br/>
             </w:r>
             <w:r>
-              <w:t>docassembled.</w:t>
+              <w:t>docassemble.</w:t>
             </w:r>
             <w:r>
               <w:t>AK</w:t>
@@ -1089,7 +1089,7 @@
               <w:br/>
             </w:r>
             <w:r>
-              <w:t>docassembled.</w:t>
+              <w:t>docassemble.</w:t>
             </w:r>
             <w:r>
               <w:t>AK</w:t>
@@ -1135,7 +1135,7 @@
               <w:br/>
             </w:r>
             <w:r>
-              <w:t>docassembled.</w:t>
+              <w:t>docassemble.</w:t>
             </w:r>
             <w:r>
               <w:t>AK</w:t>
@@ -1151,6 +1151,52 @@
               <w:t>ChildCustody</w:t>
             </w:r>
             <w:proofErr w:type="spellEnd"/>
+          </w:p>
+          <w:p>
+            <w:pPr>
+              <w:pStyle w:val="BodyText"/>
+            </w:pPr>
+            <w:r>
+              <w:rPr>
+                <w:b/>
+              </w:rPr>
+              <w:t>Changing</w:t>
+            </w:r>
+            <w:r>
+              <w:rPr>
+                <w:b/>
+              </w:rPr>
+              <w:t xml:space="preserve"> </w:t>
+            </w:r>
+            <w:r>
+              <w:rPr>
+                <w:b/>
+              </w:rPr>
+              <w:t xml:space="preserve">or Enforcing Child Support </w:t>
+            </w:r>
+            <w:r>
+              <w:t>docassemble.</w:t>
+            </w:r>
+            <w:r>
+              <w:t>AK</w:t>
+            </w:r>
+            <w:r>
+              <w:t>courts.gov/start/</w:t>
+            </w:r>
+            <w:r>
+              <w:t xml:space="preserve"> </w:t>
+            </w:r>
+            <w:proofErr w:type="spellStart"/>
+            <w:r>
+              <w:t>ChangingEnforcingChildSupport</w:t>
+            </w:r>
+            <w:proofErr w:type="spellEnd"/>
+          </w:p>
+          <w:p>
+            <w:pPr>
+              <w:pStyle w:val="BodyText"/>
+              <w:keepLines/>
+            </w:pPr>
           </w:p>
         </w:tc>
       </w:tr>
@@ -1264,6 +1310,11 @@
               <w:rPr>
                 <w:rStyle w:val="Hyperlink"/>
               </w:rPr>
+            </w:r>
+            <w:r>
+              <w:rPr>
+                <w:rStyle w:val="Hyperlink"/>
+              </w:rPr>
               <w:fldChar w:fldCharType="separate"/>
             </w:r>
             <w:r>
@@ -1310,6 +1361,11 @@
               <w:rPr>
                 <w:rStyle w:val="Hyperlink"/>
               </w:rPr>
+            </w:r>
+            <w:r>
+              <w:rPr>
+                <w:rStyle w:val="Hyperlink"/>
+              </w:rPr>
               <w:fldChar w:fldCharType="separate"/>
             </w:r>
             <w:r>
@@ -1357,6 +1413,11 @@
                 <w:rStyle w:val="Hyperlink"/>
               </w:rPr>
               <w:instrText xml:space="preserve"> HYPERLINK "https://stage.legalnav.org/topics/a8b7353b-1ac9-45e8-9625-da471605966b" </w:instrText>
+            </w:r>
+            <w:r>
+              <w:rPr>
+                <w:rStyle w:val="Hyperlink"/>
+              </w:rPr>
             </w:r>
             <w:r>
               <w:rPr>
@@ -1410,6 +1471,11 @@
               <w:rPr>
                 <w:rStyle w:val="Hyperlink"/>
               </w:rPr>
+            </w:r>
+            <w:r>
+              <w:rPr>
+                <w:rStyle w:val="Hyperlink"/>
+              </w:rPr>
               <w:fldChar w:fldCharType="separate"/>
             </w:r>
             <w:r>
@@ -1465,6 +1531,11 @@
                 <w:rStyle w:val="Hyperlink"/>
               </w:rPr>
               <w:instrText xml:space="preserve"> HYPERLINK "https://stage.legalnav.org/topics/b3d91f08-577d-41e8-b79e-00cbe6a8a3af" </w:instrText>
+            </w:r>
+            <w:r>
+              <w:rPr>
+                <w:rStyle w:val="Hyperlink"/>
+              </w:rPr>
             </w:r>
             <w:r>
               <w:rPr>
@@ -1575,28 +1646,10 @@
               </w:rPr>
               <w:br/>
             </w:r>
-            <w:del w:id="7" w:author="Caroline Robinson" w:date="2023-02-23T07:13:00Z">
-              <w:r>
-                <w:fldChar w:fldCharType="begin"/>
-              </w:r>
-              <w:r>
-                <w:delInstrText xml:space="preserve"> HYPERLINK "https://courts.alaska.gov/shc/family/index.htm" </w:delInstrText>
-              </w:r>
-              <w:r>
-                <w:fldChar w:fldCharType="separate"/>
-              </w:r>
-              <w:r>
-                <w:delText>courts.alaska.gov/shc/family/index.htm</w:delText>
-              </w:r>
-              <w:r>
-                <w:fldChar w:fldCharType="end"/>
-              </w:r>
-            </w:del>
-            <w:ins w:id="8" w:author="Caroline Robinson" w:date="2023-02-23T07:13:00Z">
-              <w:r>
-                <w:t>courts.alaska.gov/shc/family</w:t>
-              </w:r>
-            </w:ins>
+            <w:r>
+              <w:lastRenderedPageBreak/>
+              <w:t>courts.alaska.gov/shc/family</w:t>
+            </w:r>
           </w:p>
         </w:tc>
       </w:tr>
@@ -1788,25 +1841,51 @@
           <w:p>
             <w:pPr>
               <w:pStyle w:val="Body"/>
-            </w:pPr>
-            <w:r>
-              <w:t xml:space="preserve">Get information about enforcing a child support order. </w:t>
+              <w:rPr>
+                <w:rStyle w:val="Hyperlink"/>
+              </w:rPr>
+            </w:pPr>
+            <w:r>
+              <w:t xml:space="preserve">Get information </w:t>
+            </w:r>
+            <w:r>
+              <w:t xml:space="preserve">from the court website </w:t>
+            </w:r>
+            <w:r>
+              <w:t>about enforcing a child support order</w:t>
+            </w:r>
+            <w:r>
+              <w:t xml:space="preserve">: </w:t>
             </w:r>
             <w:hyperlink r:id="rId13" w:anchor="child-support" w:history="1">
               <w:r>
                 <w:rPr>
                   <w:rStyle w:val="Hyperlink"/>
                 </w:rPr>
-                <w:t>Enforce a Child Support Order.</w:t>
+                <w:t>Enforce a Child Support Order</w:t>
               </w:r>
             </w:hyperlink>
           </w:p>
           <w:p>
             <w:pPr>
-              <w:pStyle w:val="BodyText"/>
-            </w:pPr>
-            <w:r>
-              <w:t xml:space="preserve">http://courts.alaska.gov/shc/family/shcenforce.htm#child-support </w:t>
+              <w:pStyle w:val="Body"/>
+            </w:pPr>
+            <w:r>
+              <w:t xml:space="preserve">Use the Guided Assistant interview: </w:t>
+            </w:r>
+            <w:hyperlink r:id="rId14" w:history="1">
+              <w:r>
+                <w:rPr>
+                  <w:rStyle w:val="Hyperlink"/>
+                </w:rPr>
+                <w:t>Changing or Enforcing Child Support</w:t>
+              </w:r>
+            </w:hyperlink>
+            <w:r>
+              <w:rPr>
+                <w:b/>
+              </w:rPr>
+              <w:t xml:space="preserve"> </w:t>
             </w:r>
           </w:p>
           <w:p>
@@ -1845,6 +1924,51 @@
             <w:r>
               <w:t xml:space="preserve"> </w:t>
             </w:r>
+          </w:p>
+          <w:p>
+            <w:pPr>
+              <w:pStyle w:val="BodyText"/>
+            </w:pPr>
+            <w:r>
+              <w:rPr>
+                <w:b/>
+              </w:rPr>
+              <w:t>Changing</w:t>
+            </w:r>
+            <w:r>
+              <w:rPr>
+                <w:b/>
+              </w:rPr>
+              <w:t xml:space="preserve"> </w:t>
+            </w:r>
+            <w:r>
+              <w:rPr>
+                <w:b/>
+              </w:rPr>
+              <w:t xml:space="preserve">or Enforcing Child Support </w:t>
+            </w:r>
+            <w:r>
+              <w:t>docassemble.</w:t>
+            </w:r>
+            <w:r>
+              <w:t>AK</w:t>
+            </w:r>
+            <w:r>
+              <w:t>courts.gov/start/</w:t>
+            </w:r>
+            <w:r>
+              <w:t xml:space="preserve"> </w:t>
+            </w:r>
+            <w:proofErr w:type="spellStart"/>
+            <w:r>
+              <w:t>ChangingEnforcingChildSupport</w:t>
+            </w:r>
+            <w:proofErr w:type="spellEnd"/>
+          </w:p>
+          <w:p>
+            <w:pPr>
+              <w:pStyle w:val="Body"/>
+            </w:pPr>
           </w:p>
           <w:p>
             <w:pPr>
@@ -2034,7 +2158,7 @@
             <w:r>
               <w:t xml:space="preserve">Get information about enforcing an order to follow a visitation schedule. </w:t>
             </w:r>
-            <w:hyperlink r:id="rId14" w:anchor="visits" w:history="1">
+            <w:hyperlink r:id="rId15" w:anchor="visits" w:history="1">
               <w:r>
                 <w:rPr>
                   <w:rStyle w:val="Hyperlink"/>
@@ -2093,7 +2217,7 @@
             <w:pPr>
               <w:pStyle w:val="BodyText"/>
             </w:pPr>
-            <w:bookmarkStart w:id="9" w:name="_Hlk129861147"/>
+            <w:bookmarkStart w:id="7" w:name="_Hlk129861147"/>
             <w:r>
               <w:rPr>
                 <w:shd w:val="clear" w:color="auto" w:fill="FFFFFF"/>
@@ -2114,7 +2238,7 @@
           <w:p/>
         </w:tc>
       </w:tr>
-      <w:bookmarkEnd w:id="9"/>
+      <w:bookmarkEnd w:id="7"/>
       <w:tr>
         <w:trPr>
           <w:jc w:val="center"/>
@@ -2188,6 +2312,7 @@
               <w:outlineLvl w:val="1"/>
             </w:pPr>
             <w:r>
+              <w:lastRenderedPageBreak/>
               <w:t xml:space="preserve">Step </w:t>
             </w:r>
             <w:r>
@@ -2236,11 +2361,7 @@
             <w:proofErr w:type="spellStart"/>
             <w:proofErr w:type="gramStart"/>
             <w:r>
-              <w:t xml:space="preserve">an </w:t>
-            </w:r>
-            <w:r>
-              <w:lastRenderedPageBreak/>
-              <w:t>other</w:t>
+              <w:t>an other</w:t>
             </w:r>
             <w:proofErr w:type="spellEnd"/>
             <w:proofErr w:type="gramEnd"/>
@@ -2263,20 +2384,25 @@
               <w:pStyle w:val="Body"/>
             </w:pPr>
             <w:r>
-              <w:lastRenderedPageBreak/>
               <w:t xml:space="preserve">Get information about enforcing </w:t>
             </w:r>
             <w:proofErr w:type="spellStart"/>
             <w:proofErr w:type="gramStart"/>
             <w:r>
-              <w:t>an other</w:t>
+              <w:t>an</w:t>
+            </w:r>
+            <w:r>
+              <w:t xml:space="preserve"> </w:t>
+            </w:r>
+            <w:r>
+              <w:t>other</w:t>
             </w:r>
             <w:proofErr w:type="spellEnd"/>
             <w:proofErr w:type="gramEnd"/>
             <w:r>
               <w:t xml:space="preserve"> court order. </w:t>
             </w:r>
-            <w:hyperlink r:id="rId15" w:anchor="forms" w:history="1">
+            <w:hyperlink r:id="rId16" w:anchor="forms" w:history="1">
               <w:r>
                 <w:rPr>
                   <w:rStyle w:val="Hyperlink"/>
@@ -2302,7 +2428,6 @@
               <w:rPr>
                 <w:b/>
               </w:rPr>
-              <w:lastRenderedPageBreak/>
               <w:t>Enforce an Order (not money)</w:t>
             </w:r>
             <w:r>
@@ -2343,7 +2468,6 @@
               <w:rPr>
                 <w:shd w:val="clear" w:color="auto" w:fill="FFFFFF"/>
               </w:rPr>
-              <w:lastRenderedPageBreak/>
               <w:t>{%tr endif %}</w:t>
             </w:r>
           </w:p>
@@ -2378,8 +2502,6 @@
               <w:pStyle w:val="Heading2"/>
               <w:outlineLvl w:val="1"/>
             </w:pPr>
-            <w:bookmarkStart w:id="10" w:name="_GoBack"/>
-            <w:bookmarkEnd w:id="10"/>
             <w:r>
               <w:rPr>
                 <w:shd w:val="clear" w:color="auto" w:fill="FFFFFF"/>
@@ -2409,7 +2531,7 @@
                 <w:noProof/>
                 <w:shd w:val="clear" w:color="auto" w:fill="FFFFFF"/>
               </w:rPr>
-              <w:t>15</w:t>
+              <w:t>6</w:t>
             </w:r>
             <w:r>
               <w:rPr>
@@ -2478,54 +2600,27 @@
           <w:p>
             <w:pPr>
               <w:pStyle w:val="Body"/>
+            </w:pPr>
+            <w:r>
               <w:rPr>
                 <w:b/>
               </w:rPr>
-            </w:pPr>
+              <w:t>Changing a custody order</w:t>
+            </w:r>
             <w:r>
               <w:rPr>
                 <w:b/>
               </w:rPr>
-              <w:t xml:space="preserve">Enforcing a </w:t>
-            </w:r>
-            <w:r>
-              <w:rPr>
-                <w:b/>
-              </w:rPr>
-              <w:t>c</w:t>
-            </w:r>
-            <w:r>
-              <w:rPr>
-                <w:b/>
-              </w:rPr>
-              <w:t xml:space="preserve">ustody </w:t>
-            </w:r>
-            <w:r>
-              <w:rPr>
-                <w:b/>
-              </w:rPr>
-              <w:t>o</w:t>
-            </w:r>
-            <w:r>
-              <w:rPr>
-                <w:b/>
-              </w:rPr>
-              <w:t>rder</w:t>
-            </w:r>
-          </w:p>
-          <w:p>
-            <w:pPr>
-              <w:pStyle w:val="Body"/>
-              <w:rPr>
-                <w:b/>
-              </w:rPr>
-            </w:pPr>
-            <w:r>
-              <w:rPr>
-                <w:b/>
-              </w:rPr>
-              <w:t>Changing a custody order</w:t>
-            </w:r>
+              <w:br/>
+            </w:r>
+            <w:r>
+              <w:t>docassemble.akcourts.gov/start/</w:t>
+            </w:r>
+            <w:proofErr w:type="spellStart"/>
+            <w:r>
+              <w:t>ChangingChildCustody</w:t>
+            </w:r>
+            <w:proofErr w:type="spellEnd"/>
           </w:p>
           <w:p>
             <w:pPr>
@@ -2646,7 +2741,7 @@
             <w:r>
               <w:t xml:space="preserve">Step </w:t>
             </w:r>
-            <w:bookmarkStart w:id="11" w:name="LastStep"/>
+            <w:bookmarkStart w:id="8" w:name="LastStep"/>
             <w:r>
               <w:rPr>
                 <w:rStyle w:val="NumChar"/>
@@ -2670,7 +2765,7 @@
                 <w:rStyle w:val="NumChar"/>
                 <w:noProof/>
               </w:rPr>
-              <w:t>16</w:t>
+              <w:t>7</w:t>
             </w:r>
             <w:r>
               <w:rPr>
@@ -2678,7 +2773,7 @@
               </w:rPr>
               <w:fldChar w:fldCharType="end"/>
             </w:r>
-            <w:bookmarkEnd w:id="11"/>
+            <w:bookmarkEnd w:id="8"/>
             <w:r>
               <w:t xml:space="preserve">: Get more </w:t>
             </w:r>
@@ -2706,7 +2801,7 @@
             <w:r>
               <w:t xml:space="preserve">Read more about enforcing orders. </w:t>
             </w:r>
-            <w:hyperlink r:id="rId16" w:history="1">
+            <w:hyperlink r:id="rId17" w:history="1">
               <w:r>
                 <w:rPr>
                   <w:rStyle w:val="Hyperlink"/>
@@ -2725,7 +2820,7 @@
             <w:r>
               <w:t xml:space="preserve">For help with forms or understanding the process, call the </w:t>
             </w:r>
-            <w:hyperlink r:id="rId17" w:history="1">
+            <w:hyperlink r:id="rId18" w:history="1">
               <w:r>
                 <w:rPr>
                   <w:rStyle w:val="Hyperlink"/>
@@ -2757,7 +2852,7 @@
             <w:r>
               <w:t xml:space="preserve">Many lawyers offer free or flat fee consultations without having to hire them for the whole case. </w:t>
             </w:r>
-            <w:hyperlink r:id="rId18" w:history="1">
+            <w:hyperlink r:id="rId19" w:history="1">
               <w:r>
                 <w:rPr>
                   <w:rStyle w:val="Hyperlink"/>
@@ -2776,7 +2871,7 @@
             <w:r>
               <w:t xml:space="preserve">Depending on your income, you may qualify for </w:t>
             </w:r>
-            <w:hyperlink r:id="rId19" w:history="1">
+            <w:hyperlink r:id="rId20" w:history="1">
               <w:r>
                 <w:rPr>
                   <w:rStyle w:val="Hyperlink"/>
@@ -2793,9 +2888,13 @@
               <w:pStyle w:val="BodyText"/>
             </w:pPr>
             <w:r>
-              <w:t xml:space="preserve">Depending on your income and circumstances, you may qualify for a free lawyer from </w:t>
-            </w:r>
-            <w:hyperlink r:id="rId20" w:history="1">
+              <w:t xml:space="preserve">Depending on your income and circumstances, you may qualify for a </w:t>
+            </w:r>
+            <w:r>
+              <w:lastRenderedPageBreak/>
+              <w:t xml:space="preserve">free lawyer from </w:t>
+            </w:r>
+            <w:hyperlink r:id="rId21" w:history="1">
               <w:r>
                 <w:rPr>
                   <w:rStyle w:val="Hyperlink"/>
@@ -2830,7 +2929,6 @@
               <w:br/>
             </w:r>
             <w:r>
-              <w:lastRenderedPageBreak/>
               <w:t>www.courts.alaska.gov/shc/family/shcenforce.htm</w:t>
             </w:r>
           </w:p>
@@ -2884,25 +2982,13 @@
             <w:r>
               <w:br/>
             </w:r>
+            <w:bookmarkStart w:id="9" w:name="_GoBack"/>
+            <w:bookmarkEnd w:id="9"/>
             <w:r>
               <w:rPr>
                 <w:rStyle w:val="BodyTextChar"/>
               </w:rPr>
-              <w:t>LegalNav.org/resource/</w:t>
-            </w:r>
-            <w:proofErr w:type="spellStart"/>
-            <w:r>
-              <w:rPr>
-                <w:rStyle w:val="BodyTextChar"/>
-              </w:rPr>
-              <w:t>alaska</w:t>
-            </w:r>
-            <w:proofErr w:type="spellEnd"/>
-            <w:r>
-              <w:rPr>
-                <w:rStyle w:val="BodyTextChar"/>
-              </w:rPr>
-              <w:t>-free-legal-answers</w:t>
+              <w:t>alaska.freelegalanswers.org/</w:t>
             </w:r>
           </w:p>
           <w:p>
@@ -2935,7 +3021,7 @@
       </w:pPr>
     </w:p>
     <w:sectPr>
-      <w:footerReference w:type="default" r:id="rId21"/>
+      <w:footerReference w:type="default" r:id="rId22"/>
       <w:pgSz w:w="12240" w:h="15840"/>
       <w:pgMar w:top="245" w:right="1440" w:bottom="274" w:left="1440" w:header="720" w:footer="720" w:gutter="0"/>
       <w:cols w:space="720"/>
@@ -4664,7 +4750,6 @@
   <w:style w:type="character" w:default="1" w:styleId="DefaultParagraphFont">
     <w:name w:val="Default Paragraph Font"/>
     <w:uiPriority w:val="1"/>
-    <w:semiHidden/>
     <w:unhideWhenUsed/>
   </w:style>
   <w:style w:type="table" w:default="1" w:styleId="TableNormal">
@@ -5598,7 +5683,7 @@
 </file>
 
 <file path=customXml/itemProps1.xml><?xml version="1.0" encoding="utf-8"?>
-<ds:datastoreItem xmlns:ds="http://schemas.openxmlformats.org/officeDocument/2006/customXml" ds:itemID="{FC1161C8-1E70-4A71-BD48-9C1CB878E1C9}">
+<ds:datastoreItem xmlns:ds="http://schemas.openxmlformats.org/officeDocument/2006/customXml" ds:itemID="{1925DAB8-7DBF-4DC4-8DB5-8DFDA3B53237}">
   <ds:schemaRefs>
     <ds:schemaRef ds:uri="http://schemas.openxmlformats.org/officeDocument/2006/bibliography"/>
   </ds:schemaRefs>

</xml_diff>

<commit_message>
Fixed docx which was not at all in a shape to push to production - now should be done
</commit_message>
<xml_diff>
--- a/docassemble/EnforcingChildCustody/data/templates/enforcing_child_custody_action_plan.docx
+++ b/docassemble/EnforcingChildCustody/data/templates/enforcing_child_custody_action_plan.docx
@@ -1,6 +1,6 @@
 
 <file path=word/document.xml><?xml version="1.0" encoding="utf-8"?>
-<w:document xmlns:wpc="http://schemas.microsoft.com/office/word/2010/wordprocessingCanvas" xmlns:cx="http://schemas.microsoft.com/office/drawing/2014/chartex" xmlns:cx1="http://schemas.microsoft.com/office/drawing/2015/9/8/chartex" xmlns:cx2="http://schemas.microsoft.com/office/drawing/2015/10/21/chartex" xmlns:cx3="http://schemas.microsoft.com/office/drawing/2016/5/9/chartex" xmlns:cx4="http://schemas.microsoft.com/office/drawing/2016/5/10/chartex" xmlns:cx5="http://schemas.microsoft.com/office/drawing/2016/5/11/chartex" xmlns:cx6="http://schemas.microsoft.com/office/drawing/2016/5/12/chartex" xmlns:cx7="http://schemas.microsoft.com/office/drawing/2016/5/13/chartex" xmlns:cx8="http://schemas.microsoft.com/office/drawing/2016/5/14/chartex" xmlns:mc="http://schemas.openxmlformats.org/markup-compatibility/2006" xmlns:aink="http://schemas.microsoft.com/office/drawing/2016/ink" xmlns:am3d="http://schemas.microsoft.com/office/drawing/2017/model3d" xmlns:o="urn:schemas-microsoft-com:office:office" xmlns:r="http://schemas.openxmlformats.org/officeDocument/2006/relationships" xmlns:m="http://schemas.openxmlformats.org/officeDocument/2006/math" xmlns:v="urn:schemas-microsoft-com:vml" xmlns:wp14="http://schemas.microsoft.com/office/word/2010/wordprocessingDrawing" xmlns:wp="http://schemas.openxmlformats.org/drawingml/2006/wordprocessingDrawing" xmlns:w10="urn:schemas-microsoft-com:office:word" xmlns:w="http://schemas.openxmlformats.org/wordprocessingml/2006/main" xmlns:w14="http://schemas.microsoft.com/office/word/2010/wordml" xmlns:w15="http://schemas.microsoft.com/office/word/2012/wordml" xmlns:w16cid="http://schemas.microsoft.com/office/word/2016/wordml/cid" xmlns:w16se="http://schemas.microsoft.com/office/word/2015/wordml/symex" xmlns:wpg="http://schemas.microsoft.com/office/word/2010/wordprocessingGroup" xmlns:wpi="http://schemas.microsoft.com/office/word/2010/wordprocessingInk" xmlns:wne="http://schemas.microsoft.com/office/word/2006/wordml" xmlns:wps="http://schemas.microsoft.com/office/word/2010/wordprocessingShape" mc:Ignorable="w14 w15 w16se w16cid wp14">
+<w:document xmlns:wpc="http://schemas.microsoft.com/office/word/2010/wordprocessingCanvas" xmlns:cx="http://schemas.microsoft.com/office/drawing/2014/chartex" xmlns:cx1="http://schemas.microsoft.com/office/drawing/2015/9/8/chartex" xmlns:cx2="http://schemas.microsoft.com/office/drawing/2015/10/21/chartex" xmlns:cx3="http://schemas.microsoft.com/office/drawing/2016/5/9/chartex" xmlns:cx4="http://schemas.microsoft.com/office/drawing/2016/5/10/chartex" xmlns:cx5="http://schemas.microsoft.com/office/drawing/2016/5/11/chartex" xmlns:cx6="http://schemas.microsoft.com/office/drawing/2016/5/12/chartex" xmlns:cx7="http://schemas.microsoft.com/office/drawing/2016/5/13/chartex" xmlns:cx8="http://schemas.microsoft.com/office/drawing/2016/5/14/chartex" xmlns:mc="http://schemas.openxmlformats.org/markup-compatibility/2006" xmlns:aink="http://schemas.microsoft.com/office/drawing/2016/ink" xmlns:am3d="http://schemas.microsoft.com/office/drawing/2017/model3d" xmlns:o="urn:schemas-microsoft-com:office:office" xmlns:r="http://schemas.openxmlformats.org/officeDocument/2006/relationships" xmlns:m="http://schemas.openxmlformats.org/officeDocument/2006/math" xmlns:v="urn:schemas-microsoft-com:vml" xmlns:wp14="http://schemas.microsoft.com/office/word/2010/wordprocessingDrawing" xmlns:wp="http://schemas.openxmlformats.org/drawingml/2006/wordprocessingDrawing" xmlns:w10="urn:schemas-microsoft-com:office:word" xmlns:w="http://schemas.openxmlformats.org/wordprocessingml/2006/main" xmlns:w14="http://schemas.microsoft.com/office/word/2010/wordml" xmlns:w15="http://schemas.microsoft.com/office/word/2012/wordml" xmlns:w16cex="http://schemas.microsoft.com/office/word/2018/wordml/cex" xmlns:w16cid="http://schemas.microsoft.com/office/word/2016/wordml/cid" xmlns:w16="http://schemas.microsoft.com/office/word/2018/wordml" xmlns:w16sdtdh="http://schemas.microsoft.com/office/word/2020/wordml/sdtdatahash" xmlns:w16se="http://schemas.microsoft.com/office/word/2015/wordml/symex" xmlns:wpg="http://schemas.microsoft.com/office/word/2010/wordprocessingGroup" xmlns:wpi="http://schemas.microsoft.com/office/word/2010/wordprocessingInk" xmlns:wne="http://schemas.microsoft.com/office/word/2006/wordml" xmlns:wps="http://schemas.microsoft.com/office/word/2010/wordprocessingShape" mc:Ignorable="w14 w15 w16se w16cid w16 w16cex w16sdtdh wp14">
   <w:body>
     <w:tbl>
       <w:tblPr>
@@ -47,21 +47,7 @@
               <w:rPr>
                 <w:rFonts w:eastAsia="Arial"/>
               </w:rPr>
-              <w:t xml:space="preserve">{ </w:t>
-            </w:r>
-            <w:proofErr w:type="spellStart"/>
-            <w:r>
-              <w:rPr>
-                <w:rFonts w:eastAsia="Arial"/>
-              </w:rPr>
-              <w:t>all_variables</w:t>
-            </w:r>
-            <w:proofErr w:type="spellEnd"/>
-            <w:r>
-              <w:rPr>
-                <w:rFonts w:eastAsia="Arial"/>
-              </w:rPr>
-              <w:t>(special='metadata').get(</w:t>
+              <w:t>{ all_variables(special='metadata').get(</w:t>
             </w:r>
             <w:r>
               <w:rPr>
@@ -803,7 +789,7 @@
                 <w:rStyle w:val="NumChar"/>
                 <w:noProof/>
               </w:rPr>
-              <w:t>7</w:t>
+              <w:t>4</w:t>
             </w:r>
             <w:r>
               <w:rPr>
@@ -868,868 +854,16 @@
           <w:p>
             <w:pPr>
               <w:pStyle w:val="BodyText"/>
+              <w:jc w:val="center"/>
+              <w:rPr>
+                <w:shd w:val="clear" w:color="auto" w:fill="FFFFFF"/>
+              </w:rPr>
             </w:pPr>
             <w:r>
               <w:t xml:space="preserve">{%tr if </w:t>
             </w:r>
             <w:r>
-              <w:t xml:space="preserve">user_need </w:t>
-            </w:r>
-            <w:r>
-              <w:t>in('</w:t>
-            </w:r>
-            <w:proofErr w:type="spellStart"/>
-            <w:r>
-              <w:t>none','</w:t>
-            </w:r>
-            <w:r>
-              <w:t>d</w:t>
-            </w:r>
-            <w:r>
-              <w:t>ivorce</w:t>
-            </w:r>
-            <w:proofErr w:type="spellEnd"/>
-            <w:r>
-              <w:t>'</w:t>
-            </w:r>
-            <w:r>
-              <w:t>)</w:t>
-            </w:r>
-            <w:r>
-              <w:t xml:space="preserve"> %}</w:t>
-            </w:r>
-          </w:p>
-        </w:tc>
-        <w:tc>
-          <w:tcPr>
-            <w:tcW w:w="7612" w:type="dxa"/>
-            <w:tcMar>
-              <w:top w:w="432" w:type="dxa"/>
-              <w:left w:w="115" w:type="dxa"/>
-              <w:right w:w="115" w:type="dxa"/>
-            </w:tcMar>
-          </w:tcPr>
-          <w:p/>
-        </w:tc>
-      </w:tr>
-      <w:tr>
-        <w:trPr>
-          <w:jc w:val="center"/>
-        </w:trPr>
-        <w:tc>
-          <w:tcPr>
-            <w:tcW w:w="2880" w:type="dxa"/>
-            <w:tcMar>
-              <w:top w:w="360" w:type="dxa"/>
-              <w:left w:w="115" w:type="dxa"/>
-              <w:right w:w="115" w:type="dxa"/>
-            </w:tcMar>
-          </w:tcPr>
-          <w:p>
-            <w:pPr>
-              <w:pStyle w:val="Heading2"/>
-              <w:spacing w:before="0" w:after="0"/>
-              <w:outlineLvl w:val="1"/>
-            </w:pPr>
-            <w:r>
-              <w:t>Step</w:t>
-            </w:r>
-            <w:r>
-              <w:t xml:space="preserve"> </w:t>
-            </w:r>
-            <w:r>
-              <w:fldChar w:fldCharType="begin"/>
-            </w:r>
-            <w:r>
-              <w:instrText xml:space="preserve"> SEQ stepList \r 1 \* MERGEFORMAT </w:instrText>
-            </w:r>
-            <w:r>
-              <w:fldChar w:fldCharType="separate"/>
-            </w:r>
-            <w:r>
-              <w:rPr>
-                <w:noProof/>
-              </w:rPr>
-              <w:t>1</w:t>
-            </w:r>
-            <w:r>
-              <w:rPr>
-                <w:noProof/>
-              </w:rPr>
-              <w:fldChar w:fldCharType="end"/>
-            </w:r>
-            <w:r>
-              <w:t xml:space="preserve">: </w:t>
-            </w:r>
-            <w:r>
-              <w:t>T</w:t>
-            </w:r>
-            <w:r>
-              <w:t xml:space="preserve">ry </w:t>
-            </w:r>
-            <w:r>
-              <w:t>another</w:t>
-            </w:r>
-            <w:r>
-              <w:t xml:space="preserve"> Guided Assistant</w:t>
-            </w:r>
-            <w:r>
-              <w:t xml:space="preserve"> </w:t>
-            </w:r>
-            <w:r>
-              <w:t>i</w:t>
-            </w:r>
-            <w:r>
-              <w:t>nterview</w:t>
-            </w:r>
-          </w:p>
-        </w:tc>
-        <w:tc>
-          <w:tcPr>
-            <w:tcW w:w="7612" w:type="dxa"/>
-            <w:tcMar>
-              <w:top w:w="432" w:type="dxa"/>
-              <w:left w:w="115" w:type="dxa"/>
-              <w:right w:w="115" w:type="dxa"/>
-            </w:tcMar>
-          </w:tcPr>
-          <w:p>
-            <w:pPr>
-              <w:pStyle w:val="BodyText"/>
-            </w:pPr>
-            <w:r>
-              <w:rPr>
-                <w:b/>
-              </w:rPr>
-              <w:t>Changing</w:t>
-            </w:r>
-            <w:r>
-              <w:rPr>
-                <w:b/>
-              </w:rPr>
-              <w:t xml:space="preserve"> </w:t>
-            </w:r>
-            <w:r>
-              <w:rPr>
-                <w:b/>
-              </w:rPr>
-              <w:t>your</w:t>
-            </w:r>
-            <w:r>
-              <w:rPr>
-                <w:b/>
-              </w:rPr>
-              <w:t xml:space="preserve"> </w:t>
-            </w:r>
-            <w:r>
-              <w:rPr>
-                <w:b/>
-              </w:rPr>
-              <w:t>c</w:t>
-            </w:r>
-            <w:r>
-              <w:rPr>
-                <w:b/>
-              </w:rPr>
-              <w:t xml:space="preserve">ustody </w:t>
-            </w:r>
-            <w:r>
-              <w:rPr>
-                <w:b/>
-              </w:rPr>
-              <w:t>or Parenting Plan order</w:t>
-            </w:r>
-            <w:r>
-              <w:rPr>
-                <w:b/>
-              </w:rPr>
-              <w:br/>
-            </w:r>
-            <w:r>
-              <w:t>docassemble.</w:t>
-            </w:r>
-            <w:r>
-              <w:t>AK</w:t>
-            </w:r>
-            <w:r>
-              <w:t>courts.gov/start/</w:t>
-            </w:r>
-            <w:proofErr w:type="spellStart"/>
-            <w:r>
-              <w:t>ChangingChildCustody</w:t>
-            </w:r>
-            <w:proofErr w:type="spellEnd"/>
-          </w:p>
-          <w:p>
-            <w:pPr>
-              <w:pStyle w:val="BodyText"/>
-              <w:keepLines/>
-            </w:pPr>
-            <w:hyperlink r:id="rId8">
-              <w:r>
-                <w:rPr>
-                  <w:b/>
-                </w:rPr>
-                <w:t>Responding if Your Spouse Starts</w:t>
-              </w:r>
-              <w:r>
-                <w:rPr>
-                  <w:b/>
-                </w:rPr>
-                <w:t xml:space="preserve"> </w:t>
-              </w:r>
-              <w:r>
-                <w:rPr>
-                  <w:b/>
-                </w:rPr>
-                <w:t>a Custody Case</w:t>
-              </w:r>
-            </w:hyperlink>
-            <w:r>
-              <w:br/>
-            </w:r>
-            <w:r>
-              <w:t>docassemble.</w:t>
-            </w:r>
-            <w:r>
-              <w:t>AK</w:t>
-            </w:r>
-            <w:r>
-              <w:t>courts.gov/start/</w:t>
-            </w:r>
-            <w:proofErr w:type="spellStart"/>
-            <w:r>
-              <w:t>Respondin</w:t>
-            </w:r>
-            <w:r>
-              <w:t>g</w:t>
-            </w:r>
-            <w:r>
-              <w:t>In</w:t>
-            </w:r>
-            <w:r>
-              <w:t>ChildCustody</w:t>
-            </w:r>
-            <w:proofErr w:type="spellEnd"/>
-          </w:p>
-          <w:p>
-            <w:pPr>
-              <w:pStyle w:val="BodyText"/>
-              <w:keepLines/>
-            </w:pPr>
-            <w:hyperlink r:id="rId9">
-              <w:r>
-                <w:rPr>
-                  <w:b/>
-                </w:rPr>
-                <w:t>Asking for</w:t>
-              </w:r>
-              <w:r>
-                <w:rPr>
-                  <w:b/>
-                </w:rPr>
-                <w:t xml:space="preserve"> a Custody Order</w:t>
-              </w:r>
-            </w:hyperlink>
-            <w:r>
-              <w:br/>
-            </w:r>
-            <w:r>
-              <w:t>docassemble.</w:t>
-            </w:r>
-            <w:r>
-              <w:t>AK</w:t>
-            </w:r>
-            <w:r>
-              <w:t>courts.gov/start/</w:t>
-            </w:r>
-            <w:proofErr w:type="spellStart"/>
-            <w:r>
-              <w:t>AskingFor</w:t>
-            </w:r>
-            <w:r>
-              <w:t>ChildCustody</w:t>
-            </w:r>
-            <w:proofErr w:type="spellEnd"/>
-          </w:p>
-          <w:p>
-            <w:pPr>
-              <w:pStyle w:val="BodyText"/>
-            </w:pPr>
-            <w:r>
-              <w:rPr>
-                <w:b/>
-              </w:rPr>
-              <w:t>Changing</w:t>
-            </w:r>
-            <w:r>
-              <w:rPr>
-                <w:b/>
-              </w:rPr>
-              <w:t xml:space="preserve"> </w:t>
-            </w:r>
-            <w:r>
-              <w:rPr>
-                <w:b/>
-              </w:rPr>
-              <w:t xml:space="preserve">or Enforcing Child Support </w:t>
-            </w:r>
-            <w:r>
-              <w:t>docassemble.</w:t>
-            </w:r>
-            <w:r>
-              <w:t>AK</w:t>
-            </w:r>
-            <w:r>
-              <w:t>courts.gov/start/</w:t>
-            </w:r>
-            <w:r>
-              <w:t xml:space="preserve"> </w:t>
-            </w:r>
-            <w:proofErr w:type="spellStart"/>
-            <w:r>
-              <w:t>ChangingEnforcingChildSupport</w:t>
-            </w:r>
-            <w:proofErr w:type="spellEnd"/>
-          </w:p>
-          <w:p>
-            <w:pPr>
-              <w:pStyle w:val="BodyText"/>
-              <w:keepLines/>
-            </w:pPr>
-          </w:p>
-        </w:tc>
-      </w:tr>
-      <w:tr>
-        <w:trPr>
-          <w:jc w:val="center"/>
-        </w:trPr>
-        <w:tc>
-          <w:tcPr>
-            <w:tcW w:w="2880" w:type="dxa"/>
-            <w:tcMar>
-              <w:top w:w="360" w:type="dxa"/>
-              <w:left w:w="115" w:type="dxa"/>
-              <w:right w:w="115" w:type="dxa"/>
-            </w:tcMar>
-          </w:tcPr>
-          <w:p>
-            <w:pPr>
-              <w:pStyle w:val="Heading2"/>
-              <w:outlineLvl w:val="1"/>
-            </w:pPr>
-            <w:r>
-              <w:t xml:space="preserve">Step </w:t>
-            </w:r>
-            <w:r>
-              <w:fldChar w:fldCharType="begin"/>
-            </w:r>
-            <w:r>
-              <w:instrText xml:space="preserve"> SEQ stepList  \* MERGEFORMAT  \* MERGEFORMAT </w:instrText>
-            </w:r>
-            <w:r>
-              <w:fldChar w:fldCharType="separate"/>
-            </w:r>
-            <w:r>
-              <w:rPr>
-                <w:noProof/>
-              </w:rPr>
-              <w:t>2</w:t>
-            </w:r>
-            <w:r>
-              <w:rPr>
-                <w:noProof/>
-              </w:rPr>
-              <w:fldChar w:fldCharType="end"/>
-            </w:r>
-            <w:r>
-              <w:t xml:space="preserve">: </w:t>
-            </w:r>
-            <w:r>
-              <w:t>Loo</w:t>
-            </w:r>
-            <w:r>
-              <w:t>k at the court</w:t>
-            </w:r>
-            <w:r>
-              <w:t>'</w:t>
-            </w:r>
-            <w:r>
-              <w:t xml:space="preserve">s </w:t>
-            </w:r>
-            <w:r>
-              <w:t>s</w:t>
-            </w:r>
-            <w:r>
-              <w:t>elf-</w:t>
-            </w:r>
-            <w:r>
-              <w:t>h</w:t>
-            </w:r>
-            <w:r>
-              <w:t>elp web</w:t>
-            </w:r>
-            <w:r>
-              <w:t xml:space="preserve"> </w:t>
-            </w:r>
-            <w:r>
-              <w:t>pages</w:t>
-            </w:r>
-          </w:p>
-        </w:tc>
-        <w:commentRangeStart w:id="0"/>
-        <w:tc>
-          <w:tcPr>
-            <w:tcW w:w="7612" w:type="dxa"/>
-            <w:tcMar>
-              <w:top w:w="432" w:type="dxa"/>
-              <w:left w:w="115" w:type="dxa"/>
-              <w:right w:w="115" w:type="dxa"/>
-            </w:tcMar>
-          </w:tcPr>
-          <w:p>
-            <w:pPr>
-              <w:pStyle w:val="Body"/>
-              <w:rPr>
-                <w:rStyle w:val="Hyperlink"/>
-              </w:rPr>
-            </w:pPr>
-            <w:r>
-              <w:rPr>
-                <w:rStyle w:val="Hyperlink"/>
-              </w:rPr>
-              <w:fldChar w:fldCharType="begin"/>
-            </w:r>
-            <w:r>
-              <w:rPr>
-                <w:rStyle w:val="Hyperlink"/>
-              </w:rPr>
-              <w:instrText>HYPERLINK "https://www.legalnav.org/topic/custody-when-both-parents-agree/?location=alaska"</w:instrText>
-            </w:r>
-            <w:r>
-              <w:rPr>
-                <w:rStyle w:val="Hyperlink"/>
-              </w:rPr>
-            </w:r>
-            <w:r>
-              <w:rPr>
-                <w:rStyle w:val="Hyperlink"/>
-              </w:rPr>
-              <w:fldChar w:fldCharType="separate"/>
-            </w:r>
-            <w:r>
-              <w:rPr>
-                <w:rStyle w:val="Hyperlink"/>
-              </w:rPr>
-              <w:t>Custody When Both Parents Agree</w:t>
-            </w:r>
-            <w:r>
-              <w:rPr>
-                <w:rStyle w:val="Hyperlink"/>
-              </w:rPr>
-              <w:fldChar w:fldCharType="end"/>
-            </w:r>
-            <w:commentRangeEnd w:id="0"/>
-            <w:r>
-              <w:rPr>
-                <w:rStyle w:val="CommentReference"/>
-              </w:rPr>
-              <w:commentReference w:id="0"/>
-            </w:r>
-          </w:p>
-          <w:commentRangeStart w:id="1"/>
-          <w:p>
-            <w:pPr>
-              <w:pStyle w:val="Body"/>
-              <w:rPr>
-                <w:rStyle w:val="Hyperlink"/>
-              </w:rPr>
-            </w:pPr>
-            <w:r>
-              <w:rPr>
-                <w:rStyle w:val="Hyperlink"/>
-              </w:rPr>
-              <w:fldChar w:fldCharType="begin"/>
-            </w:r>
-            <w:r>
-              <w:rPr>
-                <w:rStyle w:val="Hyperlink"/>
-              </w:rPr>
-              <w:instrText>HYPERLINK "https://www.legalnav.org/topic/resources-to-help-you-and-the-other-parent-reach-an-agreement/?location=alaska"</w:instrText>
-            </w:r>
-            <w:r>
-              <w:rPr>
-                <w:rStyle w:val="Hyperlink"/>
-              </w:rPr>
-            </w:r>
-            <w:r>
-              <w:rPr>
-                <w:rStyle w:val="Hyperlink"/>
-              </w:rPr>
-              <w:fldChar w:fldCharType="separate"/>
-            </w:r>
-            <w:r>
-              <w:rPr>
-                <w:rStyle w:val="Hyperlink"/>
-              </w:rPr>
-              <w:t>Resources to Help You and the Other Parent Reach an Agreement</w:t>
-            </w:r>
-            <w:r>
-              <w:rPr>
-                <w:rStyle w:val="Hyperlink"/>
-              </w:rPr>
-              <w:fldChar w:fldCharType="end"/>
-            </w:r>
-            <w:r>
-              <w:rPr>
-                <w:rStyle w:val="Hyperlink"/>
-              </w:rPr>
-              <w:t xml:space="preserve"> </w:t>
-            </w:r>
-            <w:commentRangeEnd w:id="1"/>
-            <w:r>
-              <w:rPr>
-                <w:rStyle w:val="CommentReference"/>
-              </w:rPr>
-              <w:commentReference w:id="1"/>
-            </w:r>
-          </w:p>
-          <w:commentRangeStart w:id="2"/>
-          <w:p>
-            <w:pPr>
-              <w:pStyle w:val="Body"/>
-              <w:rPr>
-                <w:rStyle w:val="Hyperlink"/>
-              </w:rPr>
-            </w:pPr>
-            <w:r>
-              <w:rPr>
-                <w:rStyle w:val="Hyperlink"/>
-              </w:rPr>
-              <w:fldChar w:fldCharType="begin"/>
-            </w:r>
-            <w:r>
-              <w:rPr>
-                <w:rStyle w:val="Hyperlink"/>
-              </w:rPr>
-              <w:instrText xml:space="preserve"> HYPERLINK "https://stage.legalnav.org/topics/a8b7353b-1ac9-45e8-9625-da471605966b" </w:instrText>
-            </w:r>
-            <w:r>
-              <w:rPr>
-                <w:rStyle w:val="Hyperlink"/>
-              </w:rPr>
-            </w:r>
-            <w:r>
-              <w:rPr>
-                <w:rStyle w:val="Hyperlink"/>
-              </w:rPr>
-              <w:fldChar w:fldCharType="separate"/>
-            </w:r>
-            <w:r>
-              <w:rPr>
-                <w:rStyle w:val="Hyperlink"/>
-              </w:rPr>
-              <w:t>Asking for an Order in a Custody Case When the Issue Can’t Wait for the Court’s Final Decision (Filing a Motion)</w:t>
-            </w:r>
-            <w:r>
-              <w:rPr>
-                <w:rStyle w:val="Hyperlink"/>
-              </w:rPr>
-              <w:fldChar w:fldCharType="end"/>
-            </w:r>
-            <w:commentRangeEnd w:id="2"/>
-            <w:r>
-              <w:rPr>
-                <w:rStyle w:val="CommentReference"/>
-              </w:rPr>
-              <w:commentReference w:id="2"/>
-            </w:r>
-          </w:p>
-          <w:commentRangeStart w:id="3"/>
-          <w:commentRangeStart w:id="4"/>
-          <w:commentRangeStart w:id="5"/>
-          <w:p>
-            <w:pPr>
-              <w:pStyle w:val="Body"/>
-              <w:rPr>
-                <w:rStyle w:val="Hyperlink"/>
-              </w:rPr>
-            </w:pPr>
-            <w:r>
-              <w:rPr>
-                <w:rStyle w:val="Hyperlink"/>
-              </w:rPr>
-              <w:fldChar w:fldCharType="begin"/>
-            </w:r>
-            <w:r>
-              <w:rPr>
-                <w:rStyle w:val="Hyperlink"/>
-              </w:rPr>
-              <w:instrText>HYPERLINK "https://www.legalnav.org/topic/creating-a-parenting-plan/?location=alaska"</w:instrText>
-            </w:r>
-            <w:r>
-              <w:rPr>
-                <w:rStyle w:val="Hyperlink"/>
-              </w:rPr>
-            </w:r>
-            <w:r>
-              <w:rPr>
-                <w:rStyle w:val="Hyperlink"/>
-              </w:rPr>
-              <w:fldChar w:fldCharType="separate"/>
-            </w:r>
-            <w:r>
-              <w:rPr>
-                <w:rStyle w:val="Hyperlink"/>
-              </w:rPr>
-              <w:t>Creating a Parenting Plan</w:t>
-            </w:r>
-            <w:r>
-              <w:rPr>
-                <w:rStyle w:val="Hyperlink"/>
-              </w:rPr>
-              <w:fldChar w:fldCharType="end"/>
-            </w:r>
-            <w:commentRangeEnd w:id="3"/>
-            <w:r>
-              <w:rPr>
-                <w:rStyle w:val="CommentReference"/>
-              </w:rPr>
-              <w:commentReference w:id="3"/>
-            </w:r>
-            <w:commentRangeEnd w:id="4"/>
-            <w:r>
-              <w:rPr>
-                <w:rStyle w:val="CommentReference"/>
-              </w:rPr>
-              <w:commentReference w:id="4"/>
-            </w:r>
-            <w:commentRangeEnd w:id="5"/>
-            <w:r>
-              <w:rPr>
-                <w:rStyle w:val="CommentReference"/>
-              </w:rPr>
-              <w:commentReference w:id="5"/>
-            </w:r>
-          </w:p>
-          <w:commentRangeStart w:id="6"/>
-          <w:p>
-            <w:pPr>
-              <w:pStyle w:val="Body"/>
-              <w:rPr>
-                <w:rStyle w:val="Hyperlink"/>
-              </w:rPr>
-            </w:pPr>
-            <w:r>
-              <w:rPr>
-                <w:rStyle w:val="Hyperlink"/>
-              </w:rPr>
-              <w:fldChar w:fldCharType="begin"/>
-            </w:r>
-            <w:r>
-              <w:rPr>
-                <w:rStyle w:val="Hyperlink"/>
-              </w:rPr>
-              <w:instrText xml:space="preserve"> HYPERLINK "https://stage.legalnav.org/topics/b3d91f08-577d-41e8-b79e-00cbe6a8a3af" </w:instrText>
-            </w:r>
-            <w:r>
-              <w:rPr>
-                <w:rStyle w:val="Hyperlink"/>
-              </w:rPr>
-            </w:r>
-            <w:r>
-              <w:rPr>
-                <w:rStyle w:val="Hyperlink"/>
-              </w:rPr>
-              <w:fldChar w:fldCharType="separate"/>
-            </w:r>
-            <w:r>
-              <w:rPr>
-                <w:rStyle w:val="Hyperlink"/>
-              </w:rPr>
-              <w:t>Preparing for Custody Hearings or Trial</w:t>
-            </w:r>
-            <w:r>
-              <w:rPr>
-                <w:rStyle w:val="Hyperlink"/>
-              </w:rPr>
-              <w:fldChar w:fldCharType="end"/>
-            </w:r>
-            <w:commentRangeEnd w:id="6"/>
-            <w:r>
-              <w:rPr>
-                <w:rStyle w:val="CommentReference"/>
-              </w:rPr>
-              <w:commentReference w:id="6"/>
-            </w:r>
-          </w:p>
-          <w:p>
-            <w:pPr>
-              <w:pStyle w:val="BodyText"/>
-              <w:rPr>
-                <w:b/>
-              </w:rPr>
-            </w:pPr>
-          </w:p>
-          <w:p>
-            <w:pPr>
-              <w:pStyle w:val="BodyText"/>
-            </w:pPr>
-            <w:r>
-              <w:rPr>
-                <w:b/>
-              </w:rPr>
-              <w:t>Forms and Information about Child Support</w:t>
-            </w:r>
-            <w:r>
-              <w:br/>
-              <w:t>courts.alaska.gov/shc/family/support.htm</w:t>
-            </w:r>
-          </w:p>
-          <w:p>
-            <w:pPr>
-              <w:pStyle w:val="BodyText"/>
-            </w:pPr>
-            <w:r>
-              <w:rPr>
-                <w:b/>
-              </w:rPr>
-              <w:t>Asking for an Order</w:t>
-            </w:r>
-            <w:r>
-              <w:rPr>
-                <w:b/>
-              </w:rPr>
-              <w:t xml:space="preserve"> </w:t>
-            </w:r>
-            <w:r>
-              <w:rPr>
-                <w:b/>
-              </w:rPr>
-              <w:t>/</w:t>
-            </w:r>
-            <w:r>
-              <w:rPr>
-                <w:b/>
-              </w:rPr>
-              <w:t xml:space="preserve"> </w:t>
-            </w:r>
-            <w:r>
-              <w:rPr>
-                <w:b/>
-              </w:rPr>
-              <w:t>filing a motion</w:t>
-            </w:r>
-            <w:r>
-              <w:rPr>
-                <w:b/>
-              </w:rPr>
-              <w:br/>
-            </w:r>
-            <w:r>
-              <w:t>courts.alaska.gov/shc/family/motions.htm</w:t>
-            </w:r>
-          </w:p>
-          <w:p>
-            <w:pPr>
-              <w:pStyle w:val="BodyText"/>
-            </w:pPr>
-            <w:r>
-              <w:rPr>
-                <w:b/>
-              </w:rPr>
-              <w:t>Family Law Home</w:t>
-            </w:r>
-            <w:r>
-              <w:rPr>
-                <w:b/>
-              </w:rPr>
-              <w:br/>
-            </w:r>
-            <w:r>
-              <w:lastRenderedPageBreak/>
-              <w:t>courts.alaska.gov/shc/family</w:t>
-            </w:r>
-          </w:p>
-        </w:tc>
-      </w:tr>
-      <w:tr>
-        <w:trPr>
-          <w:jc w:val="center"/>
-        </w:trPr>
-        <w:tc>
-          <w:tcPr>
-            <w:tcW w:w="2880" w:type="dxa"/>
-            <w:tcMar>
-              <w:top w:w="360" w:type="dxa"/>
-              <w:left w:w="115" w:type="dxa"/>
-              <w:right w:w="115" w:type="dxa"/>
-            </w:tcMar>
-          </w:tcPr>
-          <w:p>
-            <w:pPr>
-              <w:pStyle w:val="BodyText"/>
-            </w:pPr>
-            <w:r>
-              <w:rPr>
-                <w:shd w:val="clear" w:color="auto" w:fill="FFFFFF"/>
-              </w:rPr>
-              <w:lastRenderedPageBreak/>
-              <w:t>{%tr endif %}</w:t>
-            </w:r>
-          </w:p>
-        </w:tc>
-        <w:tc>
-          <w:tcPr>
-            <w:tcW w:w="7612" w:type="dxa"/>
-            <w:tcMar>
-              <w:top w:w="432" w:type="dxa"/>
-              <w:left w:w="115" w:type="dxa"/>
-              <w:right w:w="115" w:type="dxa"/>
-            </w:tcMar>
-          </w:tcPr>
-          <w:p/>
-        </w:tc>
-      </w:tr>
-      <w:tr>
-        <w:trPr>
-          <w:jc w:val="center"/>
-        </w:trPr>
-        <w:tc>
-          <w:tcPr>
-            <w:tcW w:w="2880" w:type="dxa"/>
-            <w:tcMar>
-              <w:top w:w="360" w:type="dxa"/>
-              <w:left w:w="115" w:type="dxa"/>
-              <w:right w:w="115" w:type="dxa"/>
-            </w:tcMar>
-          </w:tcPr>
-          <w:p>
-            <w:pPr>
-              <w:pStyle w:val="BodyText"/>
-              <w:jc w:val="center"/>
-              <w:rPr>
-                <w:shd w:val="clear" w:color="auto" w:fill="FFFFFF"/>
-              </w:rPr>
-            </w:pPr>
-            <w:r>
-              <w:t xml:space="preserve">{%tr if </w:t>
-            </w:r>
-            <w:proofErr w:type="spellStart"/>
-            <w:r>
-              <w:t>order_</w:t>
-            </w:r>
-            <w:proofErr w:type="gramStart"/>
-            <w:r>
-              <w:t>type</w:t>
-            </w:r>
-            <w:proofErr w:type="spellEnd"/>
-            <w:r>
-              <w:t>[</w:t>
-            </w:r>
-            <w:proofErr w:type="gramEnd"/>
-            <w:r>
-              <w:t>'child support']</w:t>
+              <w:t>order_type['child support']</w:t>
             </w:r>
             <w:r>
               <w:t xml:space="preserve"> %}</w:t>
@@ -1795,7 +929,7 @@
                 <w:rStyle w:val="NumChar"/>
                 <w:noProof/>
               </w:rPr>
-              <w:t>3</w:t>
+              <w:t>1</w:t>
             </w:r>
             <w:r>
               <w:rPr>
@@ -1857,14 +991,29 @@
             <w:r>
               <w:t xml:space="preserve">: </w:t>
             </w:r>
-            <w:hyperlink r:id="rId13" w:anchor="child-support" w:history="1">
+            <w:hyperlink r:id="rId8" w:anchor="child-support" w:history="1">
               <w:r>
-                <w:rPr>
-                  <w:rStyle w:val="Hyperlink"/>
-                </w:rPr>
-                <w:t>Enforce a Child Support Order</w:t>
+                <w:t>Enforce a Child Su</w:t>
+              </w:r>
+              <w:r>
+                <w:t>p</w:t>
+              </w:r>
+              <w:r>
+                <w:t>p</w:t>
+              </w:r>
+              <w:r>
+                <w:t>ort Order</w:t>
               </w:r>
             </w:hyperlink>
+            <w:r>
+              <w:rPr>
+                <w:rStyle w:val="Hyperlink"/>
+              </w:rPr>
+              <w:br/>
+            </w:r>
+            <w:r>
+              <w:t>courts.alaska.gov/shc/family/shcenforce.htm#child-support</w:t>
+            </w:r>
           </w:p>
           <w:p>
             <w:pPr>
@@ -1873,107 +1022,44 @@
             <w:r>
               <w:t xml:space="preserve">Use the Guided Assistant interview: </w:t>
             </w:r>
-            <w:hyperlink r:id="rId14" w:history="1">
+            <w:hyperlink r:id="rId9" w:history="1">
               <w:r>
-                <w:rPr>
-                  <w:rStyle w:val="Hyperlink"/>
-                </w:rPr>
-                <w:t>Changing or Enforcing Child Support</w:t>
+                <w:t>Chan</w:t>
+              </w:r>
+              <w:r>
+                <w:t>g</w:t>
+              </w:r>
+              <w:r>
+                <w:t xml:space="preserve">ing or </w:t>
+              </w:r>
+              <w:r>
+                <w:t>E</w:t>
+              </w:r>
+              <w:r>
+                <w:t>nforcing Child Support</w:t>
               </w:r>
             </w:hyperlink>
             <w:r>
               <w:rPr>
-                <w:b/>
-              </w:rPr>
+                <w:rStyle w:val="Hyperlink"/>
+              </w:rPr>
+              <w:br/>
+            </w:r>
+            <w:r>
+              <w:t>docassemble.</w:t>
+            </w:r>
+            <w:r>
+              <w:t>AK</w:t>
+            </w:r>
+            <w:r>
+              <w:t>courts.gov/start/</w:t>
+            </w:r>
+            <w:r>
               <w:t xml:space="preserve"> </w:t>
             </w:r>
-          </w:p>
-          <w:p>
-            <w:pPr>
-              <w:pStyle w:val="Heading3"/>
-              <w:outlineLvl w:val="2"/>
-            </w:pPr>
-            <w:r>
-              <w:t>Links in this step</w:t>
-            </w:r>
-          </w:p>
-          <w:p>
-            <w:pPr>
-              <w:pStyle w:val="Body"/>
-            </w:pPr>
-            <w:r>
-              <w:rPr>
-                <w:b/>
-              </w:rPr>
-              <w:t>Enforce a Child Support Order</w:t>
-            </w:r>
-            <w:r>
-              <w:rPr>
-                <w:b/>
-              </w:rPr>
-              <w:br/>
-            </w:r>
-            <w:r>
-              <w:t>courts.alaska.gov/shc/family/</w:t>
-            </w:r>
-            <w:proofErr w:type="spellStart"/>
-            <w:r>
-              <w:t>shcenforce.htm#child-support</w:t>
-            </w:r>
-            <w:proofErr w:type="spellEnd"/>
-            <w:r>
-              <w:t xml:space="preserve"> </w:t>
-            </w:r>
-          </w:p>
-          <w:p>
-            <w:pPr>
-              <w:pStyle w:val="BodyText"/>
-            </w:pPr>
-            <w:r>
-              <w:rPr>
-                <w:b/>
-              </w:rPr>
-              <w:t>Changing</w:t>
-            </w:r>
-            <w:r>
-              <w:rPr>
-                <w:b/>
-              </w:rPr>
-              <w:t xml:space="preserve"> </w:t>
-            </w:r>
-            <w:r>
-              <w:rPr>
-                <w:b/>
-              </w:rPr>
-              <w:t xml:space="preserve">or Enforcing Child Support </w:t>
-            </w:r>
-            <w:r>
-              <w:t>docassemble.</w:t>
-            </w:r>
-            <w:r>
-              <w:t>AK</w:t>
-            </w:r>
-            <w:r>
-              <w:t>courts.gov/start/</w:t>
-            </w:r>
-            <w:r>
-              <w:t xml:space="preserve"> </w:t>
-            </w:r>
-            <w:proofErr w:type="spellStart"/>
             <w:r>
               <w:t>ChangingEnforcingChildSupport</w:t>
             </w:r>
-            <w:proofErr w:type="spellEnd"/>
-          </w:p>
-          <w:p>
-            <w:pPr>
-              <w:pStyle w:val="Body"/>
-            </w:pPr>
-          </w:p>
-          <w:p>
-            <w:pPr>
-              <w:pStyle w:val="Body"/>
-            </w:pPr>
           </w:p>
         </w:tc>
       </w:tr>
@@ -2037,24 +1123,14 @@
             <w:r>
               <w:t xml:space="preserve">{%tr if </w:t>
             </w:r>
-            <w:proofErr w:type="spellStart"/>
-            <w:r>
-              <w:t>order_</w:t>
-            </w:r>
-            <w:proofErr w:type="gramStart"/>
-            <w:r>
-              <w:t>type</w:t>
-            </w:r>
-            <w:proofErr w:type="spellEnd"/>
-            <w:r>
-              <w:t>[</w:t>
-            </w:r>
-            <w:proofErr w:type="gramEnd"/>
+            <w:r>
+              <w:t>order_type[</w:t>
+            </w:r>
             <w:r>
               <w:t>'</w:t>
             </w:r>
             <w:r>
-              <w:t>visitation schedule']</w:t>
+              <w:t>visitation']</w:t>
             </w:r>
             <w:r>
               <w:t xml:space="preserve"> </w:t>
@@ -2123,7 +1199,7 @@
                 <w:rStyle w:val="NumChar"/>
                 <w:noProof/>
               </w:rPr>
-              <w:t>4</w:t>
+              <w:t>2</w:t>
             </w:r>
             <w:r>
               <w:rPr>
@@ -2158,45 +1234,23 @@
             <w:r>
               <w:t xml:space="preserve">Get information about enforcing an order to follow a visitation schedule. </w:t>
             </w:r>
-            <w:hyperlink r:id="rId15" w:anchor="visits" w:history="1">
+            <w:hyperlink r:id="rId10" w:anchor="visits" w:history="1">
               <w:r>
-                <w:rPr>
-                  <w:rStyle w:val="Hyperlink"/>
-                </w:rPr>
-                <w:t>Enforce a Visitation Schedule Order</w:t>
+                <w:t>Enforce a Visitation Sch</w:t>
+              </w:r>
+              <w:r>
+                <w:t>e</w:t>
+              </w:r>
+              <w:r>
+                <w:t>dule Order</w:t>
               </w:r>
             </w:hyperlink>
-          </w:p>
-          <w:p>
-            <w:pPr>
-              <w:pStyle w:val="Heading3"/>
-              <w:outlineLvl w:val="2"/>
-            </w:pPr>
-            <w:r>
-              <w:t>Links in this step</w:t>
-            </w:r>
-          </w:p>
-          <w:p>
-            <w:pPr>
-              <w:pStyle w:val="Body"/>
-            </w:pPr>
-            <w:r>
-              <w:rPr>
-                <w:b/>
-              </w:rPr>
-              <w:t>Enforce a Visitation Schedule Order</w:t>
-            </w:r>
             <w:r>
               <w:br/>
             </w:r>
             <w:r>
-              <w:t>courts.alaska.gov/shc/family/</w:t>
-            </w:r>
-            <w:proofErr w:type="spellStart"/>
-            <w:r>
-              <w:t>shcenforce.htm#visits</w:t>
-            </w:r>
-            <w:proofErr w:type="spellEnd"/>
+              <w:t>courts.alaska.gov/shc/family/shcenforce.htm#visits</w:t>
+            </w:r>
           </w:p>
         </w:tc>
       </w:tr>
@@ -2217,7 +1271,7 @@
             <w:pPr>
               <w:pStyle w:val="BodyText"/>
             </w:pPr>
-            <w:bookmarkStart w:id="7" w:name="_Hlk129861147"/>
+            <w:bookmarkStart w:id="0" w:name="_Hlk129861147"/>
             <w:r>
               <w:rPr>
                 <w:shd w:val="clear" w:color="auto" w:fill="FFFFFF"/>
@@ -2238,7 +1292,7 @@
           <w:p/>
         </w:tc>
       </w:tr>
-      <w:bookmarkEnd w:id="7"/>
+      <w:bookmarkEnd w:id="0"/>
       <w:tr>
         <w:trPr>
           <w:jc w:val="center"/>
@@ -2265,18 +1319,14 @@
             <w:r>
               <w:t xml:space="preserve">if </w:t>
             </w:r>
-            <w:proofErr w:type="spellStart"/>
-            <w:r>
-              <w:t>order_type</w:t>
-            </w:r>
-            <w:proofErr w:type="spellEnd"/>
-            <w:r>
-              <w:t>['other']</w:t>
+            <w:r>
+              <w:t>order_type['other']</w:t>
             </w:r>
             <w:r>
               <w:t xml:space="preserve"> </w:t>
             </w:r>
             <w:r>
+              <w:lastRenderedPageBreak/>
               <w:t>%}</w:t>
             </w:r>
           </w:p>
@@ -2312,7 +1362,6 @@
               <w:outlineLvl w:val="1"/>
             </w:pPr>
             <w:r>
-              <w:lastRenderedPageBreak/>
               <w:t xml:space="preserve">Step </w:t>
             </w:r>
             <w:r>
@@ -2338,7 +1387,7 @@
                 <w:rStyle w:val="NumChar"/>
                 <w:noProof/>
               </w:rPr>
-              <w:t>5</w:t>
+              <w:t>3</w:t>
             </w:r>
             <w:r>
               <w:rPr>
@@ -2356,17 +1405,7 @@
               <w:t>E</w:t>
             </w:r>
             <w:r>
-              <w:t xml:space="preserve">nforcing </w:t>
-            </w:r>
-            <w:proofErr w:type="spellStart"/>
-            <w:proofErr w:type="gramStart"/>
-            <w:r>
-              <w:t>an other</w:t>
-            </w:r>
-            <w:proofErr w:type="spellEnd"/>
-            <w:proofErr w:type="gramEnd"/>
-            <w:r>
-              <w:t xml:space="preserve"> court order</w:t>
+              <w:t>nforcing another court order</w:t>
             </w:r>
           </w:p>
         </w:tc>
@@ -2384,66 +1423,25 @@
               <w:pStyle w:val="Body"/>
             </w:pPr>
             <w:r>
-              <w:t xml:space="preserve">Get information about enforcing </w:t>
-            </w:r>
-            <w:proofErr w:type="spellStart"/>
-            <w:proofErr w:type="gramStart"/>
-            <w:r>
-              <w:t>an</w:t>
-            </w:r>
-            <w:r>
-              <w:t xml:space="preserve"> </w:t>
-            </w:r>
-            <w:r>
-              <w:t>other</w:t>
-            </w:r>
-            <w:proofErr w:type="spellEnd"/>
-            <w:proofErr w:type="gramEnd"/>
-            <w:r>
-              <w:t xml:space="preserve"> court order. </w:t>
-            </w:r>
-            <w:hyperlink r:id="rId16" w:anchor="forms" w:history="1">
+              <w:t xml:space="preserve">Get information about enforcing another court order. </w:t>
+            </w:r>
+            <w:hyperlink r:id="rId11" w:anchor="forms" w:history="1">
               <w:r>
-                <w:rPr>
-                  <w:rStyle w:val="Hyperlink"/>
-                </w:rPr>
-                <w:t>Enforce an Order (not money)</w:t>
+                <w:t>Enf</w:t>
+              </w:r>
+              <w:r>
+                <w:t>o</w:t>
+              </w:r>
+              <w:r>
+                <w:t>rce an Order (not money)</w:t>
               </w:r>
             </w:hyperlink>
-          </w:p>
-          <w:p>
-            <w:pPr>
-              <w:pStyle w:val="Heading3"/>
-              <w:outlineLvl w:val="2"/>
-            </w:pPr>
-            <w:r>
-              <w:t>Links in this step</w:t>
-            </w:r>
-          </w:p>
-          <w:p>
-            <w:pPr>
-              <w:ind w:left="45"/>
-            </w:pPr>
-            <w:r>
-              <w:rPr>
-                <w:b/>
-              </w:rPr>
-              <w:t>Enforce an Order (not money)</w:t>
-            </w:r>
             <w:r>
               <w:br/>
-              <w:t>courts.alaska.gov/shc/family/</w:t>
-            </w:r>
-            <w:proofErr w:type="spellStart"/>
-            <w:r>
-              <w:t>shcenforce.htm#forms</w:t>
-            </w:r>
-            <w:proofErr w:type="spellEnd"/>
-          </w:p>
-          <w:p>
-            <w:pPr>
-              <w:pStyle w:val="BodyText"/>
-            </w:pPr>
+            </w:r>
+            <w:r>
+              <w:t>courts.alaska.gov/shc/family/shcenforce.htm#forms</w:t>
+            </w:r>
           </w:p>
         </w:tc>
       </w:tr>
@@ -2464,7 +1462,7 @@
             <w:pPr>
               <w:pStyle w:val="BodyText"/>
             </w:pPr>
-            <w:bookmarkStart w:id="8" w:name="_Hlk130468608"/>
+            <w:bookmarkStart w:id="1" w:name="_Hlk130468608"/>
             <w:r>
               <w:rPr>
                 <w:shd w:val="clear" w:color="auto" w:fill="FFFFFF"/>
@@ -2485,81 +1483,7 @@
           <w:p/>
         </w:tc>
       </w:tr>
-      <w:tr>
-        <w:trPr>
-          <w:jc w:val="center"/>
-        </w:trPr>
-        <w:tc>
-          <w:tcPr>
-            <w:tcW w:w="2880" w:type="dxa"/>
-            <w:tcMar>
-              <w:top w:w="360" w:type="dxa"/>
-              <w:left w:w="115" w:type="dxa"/>
-              <w:right w:w="115" w:type="dxa"/>
-            </w:tcMar>
-          </w:tcPr>
-          <w:p>
-            <w:pPr>
-              <w:pStyle w:val="BodyText"/>
-              <w:rPr>
-                <w:shd w:val="clear" w:color="auto" w:fill="FFFFFF"/>
-              </w:rPr>
-            </w:pPr>
-            <w:r>
-              <w:rPr>
-                <w:shd w:val="clear" w:color="auto" w:fill="FFFFFF"/>
-              </w:rPr>
-              <w:t xml:space="preserve">{%tr </w:t>
-            </w:r>
-            <w:r>
-              <w:rPr>
-                <w:shd w:val="clear" w:color="auto" w:fill="FFFFFF"/>
-              </w:rPr>
-              <w:t xml:space="preserve">if </w:t>
-            </w:r>
-            <w:proofErr w:type="spellStart"/>
-            <w:r>
-              <w:rPr>
-                <w:shd w:val="clear" w:color="auto" w:fill="FFFFFF"/>
-              </w:rPr>
-              <w:t>order_type.any_true</w:t>
-            </w:r>
-            <w:proofErr w:type="spellEnd"/>
-            <w:r>
-              <w:rPr>
-                <w:shd w:val="clear" w:color="auto" w:fill="FFFFFF"/>
-              </w:rPr>
-              <w:t>('child support','visitation','other'</w:t>
-            </w:r>
-            <w:bookmarkStart w:id="9" w:name="_GoBack"/>
-            <w:bookmarkEnd w:id="9"/>
-            <w:r>
-              <w:rPr>
-                <w:shd w:val="clear" w:color="auto" w:fill="FFFFFF"/>
-              </w:rPr>
-              <w:t>)</w:t>
-            </w:r>
-            <w:r>
-              <w:rPr>
-                <w:shd w:val="clear" w:color="auto" w:fill="FFFFFF"/>
-              </w:rPr>
-              <w:t xml:space="preserve"> %}</w:t>
-            </w:r>
-          </w:p>
-        </w:tc>
-        <w:tc>
-          <w:tcPr>
-            <w:tcW w:w="7612" w:type="dxa"/>
-            <w:tcMar>
-              <w:top w:w="432" w:type="dxa"/>
-              <w:left w:w="115" w:type="dxa"/>
-              <w:right w:w="115" w:type="dxa"/>
-            </w:tcMar>
-          </w:tcPr>
-          <w:p/>
-        </w:tc>
-      </w:tr>
-      <w:bookmarkEnd w:id="8"/>
+      <w:bookmarkEnd w:id="1"/>
       <w:tr>
         <w:trPr>
           <w:jc w:val="center"/>
@@ -2579,305 +1503,9 @@
               <w:outlineLvl w:val="1"/>
             </w:pPr>
             <w:r>
-              <w:rPr>
-                <w:shd w:val="clear" w:color="auto" w:fill="FFFFFF"/>
-              </w:rPr>
               <w:t xml:space="preserve">Step </w:t>
             </w:r>
-            <w:r>
-              <w:rPr>
-                <w:shd w:val="clear" w:color="auto" w:fill="FFFFFF"/>
-              </w:rPr>
-              <w:fldChar w:fldCharType="begin"/>
-            </w:r>
-            <w:r>
-              <w:rPr>
-                <w:shd w:val="clear" w:color="auto" w:fill="FFFFFF"/>
-              </w:rPr>
-              <w:instrText xml:space="preserve"> SEQ stepList \* Arabic \* MERGEFORMAT </w:instrText>
-            </w:r>
-            <w:r>
-              <w:rPr>
-                <w:shd w:val="clear" w:color="auto" w:fill="FFFFFF"/>
-              </w:rPr>
-              <w:fldChar w:fldCharType="separate"/>
-            </w:r>
-            <w:r>
-              <w:rPr>
-                <w:noProof/>
-                <w:shd w:val="clear" w:color="auto" w:fill="FFFFFF"/>
-              </w:rPr>
-              <w:t>6</w:t>
-            </w:r>
-            <w:r>
-              <w:rPr>
-                <w:shd w:val="clear" w:color="auto" w:fill="FFFFFF"/>
-              </w:rPr>
-              <w:fldChar w:fldCharType="end"/>
-            </w:r>
-            <w:r>
-              <w:rPr>
-                <w:shd w:val="clear" w:color="auto" w:fill="FFFFFF"/>
-              </w:rPr>
-              <w:t>:</w:t>
-            </w:r>
-            <w:r>
-              <w:rPr>
-                <w:shd w:val="clear" w:color="auto" w:fill="FFFFFF"/>
-              </w:rPr>
-              <w:t xml:space="preserve"> </w:t>
-            </w:r>
-            <w:r>
-              <w:rPr>
-                <w:shd w:val="clear" w:color="auto" w:fill="FFFFFF"/>
-              </w:rPr>
-              <w:t>Learn about other parts of a custody case</w:t>
-            </w:r>
-          </w:p>
-        </w:tc>
-        <w:tc>
-          <w:tcPr>
-            <w:tcW w:w="7612" w:type="dxa"/>
-            <w:tcMar>
-              <w:top w:w="432" w:type="dxa"/>
-              <w:left w:w="115" w:type="dxa"/>
-              <w:right w:w="115" w:type="dxa"/>
-            </w:tcMar>
-          </w:tcPr>
-          <w:p>
-            <w:pPr>
-              <w:pStyle w:val="Heading3"/>
-              <w:outlineLvl w:val="2"/>
-            </w:pPr>
-            <w:r>
-              <w:t>More Guided Assistants</w:t>
-            </w:r>
-          </w:p>
-          <w:p>
-            <w:pPr>
-              <w:pStyle w:val="Body"/>
-              <w:rPr>
-                <w:b/>
-              </w:rPr>
-            </w:pPr>
-            <w:r>
-              <w:rPr>
-                <w:b/>
-              </w:rPr>
-              <w:t>R</w:t>
-            </w:r>
-            <w:r>
-              <w:rPr>
-                <w:b/>
-              </w:rPr>
-              <w:t>esponding if your spouse starts, a custody case</w:t>
-            </w:r>
-            <w:r>
-              <w:rPr>
-                <w:b/>
-              </w:rPr>
-              <w:t xml:space="preserve"> </w:t>
-            </w:r>
-            <w:r>
-              <w:rPr>
-                <w:b/>
-              </w:rPr>
-              <w:br/>
-            </w:r>
-            <w:r>
-              <w:t>docassemble.akcourts.gov/start/</w:t>
-            </w:r>
-            <w:proofErr w:type="spellStart"/>
-            <w:r>
-              <w:t>RespondingIn</w:t>
-            </w:r>
-            <w:r>
-              <w:t>ChildCustody</w:t>
-            </w:r>
-            <w:proofErr w:type="spellEnd"/>
-          </w:p>
-          <w:p>
-            <w:pPr>
-              <w:pStyle w:val="Body"/>
-            </w:pPr>
-            <w:r>
-              <w:rPr>
-                <w:b/>
-              </w:rPr>
-              <w:t>Changing a custody order</w:t>
-            </w:r>
-            <w:r>
-              <w:rPr>
-                <w:b/>
-              </w:rPr>
-              <w:br/>
-            </w:r>
-            <w:r>
-              <w:t>docassemble.akcourts.gov/start/</w:t>
-            </w:r>
-            <w:proofErr w:type="spellStart"/>
-            <w:r>
-              <w:t>ChangingChildCustody</w:t>
-            </w:r>
-            <w:proofErr w:type="spellEnd"/>
-          </w:p>
-          <w:p>
-            <w:pPr>
-              <w:pStyle w:val="Heading3"/>
-              <w:outlineLvl w:val="2"/>
-            </w:pPr>
-            <w:r>
-              <w:t>Self-Help Center: Family Law</w:t>
-            </w:r>
-          </w:p>
-          <w:p>
-            <w:pPr>
-              <w:pStyle w:val="Body"/>
-            </w:pPr>
-            <w:r>
-              <w:rPr>
-                <w:b/>
-              </w:rPr>
-              <w:t>Responding to a Custody Case</w:t>
-            </w:r>
-            <w:r>
-              <w:br/>
-              <w:t>courts.alaska.gov/shc/family/answer.htm</w:t>
-            </w:r>
-          </w:p>
-          <w:p>
-            <w:pPr>
-              <w:pStyle w:val="Body"/>
-            </w:pPr>
-            <w:r>
-              <w:rPr>
-                <w:b/>
-              </w:rPr>
-              <w:t>Asking for an Order/filing a motion</w:t>
-            </w:r>
-            <w:r>
-              <w:br/>
-              <w:t>courts.alaska.gov/shc/family/motions.htm</w:t>
-            </w:r>
-          </w:p>
-          <w:p>
-            <w:pPr>
-              <w:pStyle w:val="Body"/>
-            </w:pPr>
-            <w:r>
-              <w:rPr>
-                <w:b/>
-              </w:rPr>
-              <w:t>Creating a Parenting Plan</w:t>
-            </w:r>
-            <w:r>
-              <w:br/>
-              <w:t>courts.alaska.gov/shc/family/shcplan.htm</w:t>
-            </w:r>
-          </w:p>
-          <w:p>
-            <w:pPr>
-              <w:pStyle w:val="Body"/>
-            </w:pPr>
-            <w:r>
-              <w:rPr>
-                <w:b/>
-              </w:rPr>
-              <w:t>Getting Ready for a Hearing or Trial</w:t>
-            </w:r>
-            <w:r>
-              <w:br/>
-              <w:t>courts.alaska.gov/shc/family/shctrial.htm</w:t>
-            </w:r>
-          </w:p>
-          <w:p>
-            <w:pPr>
-              <w:pStyle w:val="Body"/>
-            </w:pPr>
-            <w:r>
-              <w:rPr>
-                <w:b/>
-              </w:rPr>
-              <w:t xml:space="preserve">Changing a Custody </w:t>
-            </w:r>
-            <w:r>
-              <w:rPr>
-                <w:b/>
-              </w:rPr>
-              <w:t>/</w:t>
-            </w:r>
-            <w:r>
-              <w:rPr>
-                <w:b/>
-              </w:rPr>
-              <w:t xml:space="preserve"> Support Order</w:t>
-            </w:r>
-            <w:r>
-              <w:br/>
-              <w:t>courts.alaska.gov/shc/family/shcmodify.htm</w:t>
-            </w:r>
-          </w:p>
-        </w:tc>
-      </w:tr>
-      <w:tr>
-        <w:trPr>
-          <w:jc w:val="center"/>
-        </w:trPr>
-        <w:tc>
-          <w:tcPr>
-            <w:tcW w:w="2880" w:type="dxa"/>
-            <w:tcMar>
-              <w:top w:w="360" w:type="dxa"/>
-              <w:left w:w="115" w:type="dxa"/>
-              <w:right w:w="115" w:type="dxa"/>
-            </w:tcMar>
-          </w:tcPr>
-          <w:p>
-            <w:pPr>
-              <w:pStyle w:val="BodyText"/>
-            </w:pPr>
-            <w:r>
-              <w:rPr>
-                <w:shd w:val="clear" w:color="auto" w:fill="FFFFFF"/>
-              </w:rPr>
-              <w:t>{%tr endif %}</w:t>
-            </w:r>
-          </w:p>
-        </w:tc>
-        <w:tc>
-          <w:tcPr>
-            <w:tcW w:w="7612" w:type="dxa"/>
-            <w:tcMar>
-              <w:top w:w="432" w:type="dxa"/>
-              <w:left w:w="115" w:type="dxa"/>
-              <w:right w:w="115" w:type="dxa"/>
-            </w:tcMar>
-          </w:tcPr>
-          <w:p/>
-        </w:tc>
-      </w:tr>
-      <w:tr>
-        <w:trPr>
-          <w:jc w:val="center"/>
-        </w:trPr>
-        <w:tc>
-          <w:tcPr>
-            <w:tcW w:w="2880" w:type="dxa"/>
-            <w:tcMar>
-              <w:top w:w="360" w:type="dxa"/>
-              <w:left w:w="115" w:type="dxa"/>
-              <w:right w:w="115" w:type="dxa"/>
-            </w:tcMar>
-          </w:tcPr>
-          <w:p>
-            <w:pPr>
-              <w:pStyle w:val="Heading2"/>
-              <w:outlineLvl w:val="1"/>
-            </w:pPr>
-            <w:r>
-              <w:t xml:space="preserve">Step </w:t>
-            </w:r>
-            <w:bookmarkStart w:id="10" w:name="LastStep"/>
+            <w:bookmarkStart w:id="2" w:name="LastStep"/>
             <w:r>
               <w:rPr>
                 <w:rStyle w:val="NumChar"/>
@@ -2901,7 +1529,7 @@
                 <w:rStyle w:val="NumChar"/>
                 <w:noProof/>
               </w:rPr>
-              <w:t>7</w:t>
+              <w:t>4</w:t>
             </w:r>
             <w:r>
               <w:rPr>
@@ -2909,7 +1537,7 @@
               </w:rPr>
               <w:fldChar w:fldCharType="end"/>
             </w:r>
-            <w:bookmarkEnd w:id="10"/>
+            <w:bookmarkEnd w:id="2"/>
             <w:r>
               <w:t xml:space="preserve">: Get more </w:t>
             </w:r>
@@ -2937,14 +1565,133 @@
             <w:r>
               <w:t xml:space="preserve">Read more about enforcing orders. </w:t>
             </w:r>
-            <w:hyperlink r:id="rId17" w:history="1">
+            <w:hyperlink r:id="rId12" w:history="1">
+              <w:r>
+                <w:t>Enforcing your order</w:t>
+              </w:r>
+            </w:hyperlink>
+            <w:r>
+              <w:t>.</w:t>
+            </w:r>
+          </w:p>
+          <w:p>
+            <w:pPr>
+              <w:pStyle w:val="BodyText"/>
+              <w:spacing w:before="240"/>
+            </w:pPr>
+            <w:r>
+              <w:t>For help with forms or understanding the process,</w:t>
+            </w:r>
+          </w:p>
+          <w:p>
+            <w:pPr>
+              <w:pStyle w:val="ListParagraph"/>
+              <w:ind w:left="720"/>
+            </w:pPr>
+            <w:r>
+              <w:t xml:space="preserve">Call the </w:t>
+            </w:r>
+            <w:hyperlink r:id="rId13" w:history="1">
+              <w:r>
+                <w:rPr>
+                  <w:b/>
+                </w:rPr>
+                <w:t>Family</w:t>
+              </w:r>
+              <w:r>
+                <w:rPr>
+                  <w:b/>
+                </w:rPr>
+                <w:t xml:space="preserve"> </w:t>
+              </w:r>
+              <w:r>
+                <w:rPr>
+                  <w:b/>
+                </w:rPr>
+                <w:t>Law</w:t>
+              </w:r>
+              <w:r>
+                <w:rPr>
+                  <w:b/>
+                </w:rPr>
+                <w:t xml:space="preserve"> </w:t>
+              </w:r>
+              <w:r>
+                <w:rPr>
+                  <w:b/>
+                </w:rPr>
+                <w:t>Self-Help</w:t>
+              </w:r>
+              <w:r>
+                <w:rPr>
+                  <w:b/>
+                </w:rPr>
+                <w:t xml:space="preserve"> </w:t>
+              </w:r>
+              <w:r>
+                <w:rPr>
+                  <w:b/>
+                </w:rPr>
+                <w:t>Center</w:t>
+              </w:r>
+            </w:hyperlink>
+            <w:r>
+              <w:br/>
+            </w:r>
+            <w:r>
+              <w:t>(907)</w:t>
+            </w:r>
+            <w:r>
+              <w:t xml:space="preserve"> </w:t>
+            </w:r>
+            <w:r>
+              <w:t>264-0851</w:t>
+            </w:r>
+            <w:r>
+              <w:t xml:space="preserve"> </w:t>
+            </w:r>
+            <w:r>
+              <w:t>or</w:t>
+            </w:r>
+            <w:r>
+              <w:br/>
+              <w:t>(</w:t>
+            </w:r>
+            <w:r>
+              <w:t>866)</w:t>
+            </w:r>
+            <w:r>
+              <w:t xml:space="preserve"> </w:t>
+            </w:r>
+            <w:r>
+              <w:t>279-0851</w:t>
+            </w:r>
+            <w:r>
+              <w:t>.</w:t>
+            </w:r>
+          </w:p>
+          <w:p>
+            <w:pPr>
+              <w:pStyle w:val="ListParagraph"/>
+              <w:ind w:left="720"/>
+            </w:pPr>
+            <w:r>
+              <w:t xml:space="preserve">See the court’s </w:t>
+            </w:r>
+            <w:hyperlink r:id="rId14" w:history="1">
               <w:r>
                 <w:rPr>
                   <w:rStyle w:val="Hyperlink"/>
                 </w:rPr>
-                <w:t>Enforcing your order</w:t>
+                <w:t>Family Law Self-Help Center</w:t>
               </w:r>
             </w:hyperlink>
+            <w:r>
+              <w:t xml:space="preserve"> </w:t>
+            </w:r>
+            <w:r>
+              <w:t>web pages</w:t>
+            </w:r>
             <w:r>
               <w:t>.</w:t>
             </w:r>
@@ -2954,31 +1701,46 @@
               <w:pStyle w:val="BodyText"/>
             </w:pPr>
             <w:r>
-              <w:t xml:space="preserve">For help with forms or understanding the process, call the </w:t>
-            </w:r>
-            <w:hyperlink r:id="rId18" w:history="1">
-              <w:r>
-                <w:rPr>
-                  <w:rStyle w:val="Hyperlink"/>
-                </w:rPr>
-                <w:t>Family Law Self-Help Cente</w:t>
-              </w:r>
-              <w:r>
-                <w:t>r</w:t>
-              </w:r>
-            </w:hyperlink>
-            <w:r>
-              <w:br/>
-            </w:r>
-            <w:r>
-              <w:t>(907) 264-0851 or</w:t>
-            </w:r>
-            <w:r>
-              <w:br/>
-              <w:t>(</w:t>
-            </w:r>
-            <w:r>
-              <w:t>866) 279-0851 from an Alaska-based phone outside of Anchorage.</w:t>
+              <w:t xml:space="preserve">Many lawyers offer free or flat fee consultations. You do not have to hire them for the whole case. </w:t>
+            </w:r>
+            <w:r>
+              <w:rPr>
+                <w:b/>
+              </w:rPr>
+              <w:t>Find</w:t>
+            </w:r>
+            <w:r>
+              <w:rPr>
+                <w:b/>
+              </w:rPr>
+              <w:t xml:space="preserve"> </w:t>
+            </w:r>
+            <w:r>
+              <w:rPr>
+                <w:b/>
+              </w:rPr>
+              <w:t>a</w:t>
+            </w:r>
+            <w:r>
+              <w:rPr>
+                <w:b/>
+              </w:rPr>
+              <w:t xml:space="preserve"> </w:t>
+            </w:r>
+            <w:r>
+              <w:rPr>
+                <w:b/>
+              </w:rPr>
+              <w:t>Lawy</w:t>
+            </w:r>
+            <w:r>
+              <w:rPr>
+                <w:b/>
+              </w:rPr>
+              <w:t>er</w:t>
+            </w:r>
+            <w:r>
+              <w:t>.</w:t>
             </w:r>
           </w:p>
           <w:p>
@@ -2986,33 +1748,50 @@
               <w:pStyle w:val="BodyText"/>
             </w:pPr>
             <w:r>
-              <w:t xml:space="preserve">Many lawyers offer free or flat fee consultations without having to hire them for the whole case. </w:t>
-            </w:r>
-            <w:hyperlink r:id="rId19" w:history="1">
+              <w:t xml:space="preserve">Depending on your income, you may qualify for </w:t>
+            </w:r>
+            <w:hyperlink r:id="rId15" w:history="1">
               <w:r>
                 <w:rPr>
-                  <w:rStyle w:val="Hyperlink"/>
+                  <w:b/>
                 </w:rPr>
-                <w:t>Find a Lawyer</w:t>
+                <w:t>Alaska</w:t>
               </w:r>
-            </w:hyperlink>
-            <w:r>
-              <w:t>.</w:t>
-            </w:r>
-          </w:p>
-          <w:p>
-            <w:pPr>
-              <w:pStyle w:val="Body"/>
-            </w:pPr>
-            <w:r>
-              <w:t xml:space="preserve">Depending on your income, you may qualify for </w:t>
-            </w:r>
-            <w:hyperlink r:id="rId20" w:history="1">
               <w:r>
                 <w:rPr>
-                  <w:rStyle w:val="Hyperlink"/>
+                  <w:b/>
                 </w:rPr>
-                <w:t>Alaska Free Legal Answers</w:t>
+                <w:t xml:space="preserve"> </w:t>
+              </w:r>
+              <w:r>
+                <w:rPr>
+                  <w:b/>
+                </w:rPr>
+                <w:t>Free</w:t>
+              </w:r>
+              <w:r>
+                <w:rPr>
+                  <w:b/>
+                </w:rPr>
+                <w:t xml:space="preserve"> </w:t>
+              </w:r>
+              <w:r>
+                <w:rPr>
+                  <w:b/>
+                </w:rPr>
+                <w:t>Legal</w:t>
+              </w:r>
+              <w:r>
+                <w:rPr>
+                  <w:b/>
+                </w:rPr>
+                <w:t xml:space="preserve"> </w:t>
+              </w:r>
+              <w:r>
+                <w:rPr>
+                  <w:b/>
+                </w:rPr>
+                <w:t>Answers</w:t>
               </w:r>
             </w:hyperlink>
             <w:r>
@@ -3024,18 +1803,38 @@
               <w:pStyle w:val="BodyText"/>
             </w:pPr>
             <w:r>
-              <w:t xml:space="preserve">Depending on your income and circumstances, you may qualify for a </w:t>
-            </w:r>
-            <w:r>
-              <w:lastRenderedPageBreak/>
-              <w:t xml:space="preserve">free lawyer from </w:t>
-            </w:r>
-            <w:hyperlink r:id="rId21" w:history="1">
+              <w:t xml:space="preserve">Depending on your income and circumstances, you may qualify for a free lawyer from </w:t>
+            </w:r>
+            <w:hyperlink r:id="rId16" w:history="1">
               <w:r>
                 <w:rPr>
-                  <w:rStyle w:val="Hyperlink"/>
+                  <w:b/>
                 </w:rPr>
-                <w:t>Alaska Legal Services</w:t>
+                <w:t>Alaska</w:t>
+              </w:r>
+              <w:r>
+                <w:rPr>
+                  <w:b/>
+                </w:rPr>
+                <w:t xml:space="preserve"> </w:t>
+              </w:r>
+              <w:r>
+                <w:rPr>
+                  <w:b/>
+                </w:rPr>
+                <w:t>Legal</w:t>
+              </w:r>
+              <w:r>
+                <w:rPr>
+                  <w:b/>
+                </w:rPr>
+                <w:t xml:space="preserve"> </w:t>
+              </w:r>
+              <w:r>
+                <w:rPr>
+                  <w:b/>
+                </w:rPr>
+                <w:t>Services</w:t>
               </w:r>
             </w:hyperlink>
             <w:r>
@@ -3065,23 +1864,28 @@
               <w:br/>
             </w:r>
             <w:r>
-              <w:t>www.courts.alaska.gov/shc/family/shcenforce.htm</w:t>
+              <w:t>courts.alaska.gov/shc/family/shcenforce.htm</w:t>
             </w:r>
           </w:p>
           <w:p>
             <w:pPr>
               <w:pStyle w:val="BodyText"/>
             </w:pPr>
-            <w:r>
-              <w:rPr>
-                <w:b/>
-              </w:rPr>
-              <w:t>Family Law Self-Help Center</w:t>
-            </w:r>
+            <w:hyperlink r:id="rId17" w:history="1">
+              <w:r>
+                <w:rPr>
+                  <w:b/>
+                </w:rPr>
+                <w:t>Family Law Self-Help Center</w:t>
+              </w:r>
+            </w:hyperlink>
             <w:r>
               <w:br/>
             </w:r>
             <w:r>
+              <w:rPr>
+                <w:rStyle w:val="BodyTextChar"/>
+              </w:rPr>
               <w:t>courts.alaska.gov/shc/family</w:t>
             </w:r>
           </w:p>
@@ -3093,7 +1897,31 @@
               <w:rPr>
                 <w:b/>
               </w:rPr>
-              <w:t>Find a Lawyer</w:t>
+              <w:t>Find</w:t>
+            </w:r>
+            <w:r>
+              <w:rPr>
+                <w:b/>
+              </w:rPr>
+              <w:t xml:space="preserve"> </w:t>
+            </w:r>
+            <w:r>
+              <w:rPr>
+                <w:b/>
+              </w:rPr>
+              <w:t>a</w:t>
+            </w:r>
+            <w:r>
+              <w:rPr>
+                <w:b/>
+              </w:rPr>
+              <w:t xml:space="preserve"> </w:t>
+            </w:r>
+            <w:r>
+              <w:rPr>
+                <w:b/>
+              </w:rPr>
+              <w:t>Lawyer</w:t>
             </w:r>
             <w:r>
               <w:br/>
@@ -3113,7 +1941,43 @@
               <w:rPr>
                 <w:b/>
               </w:rPr>
-              <w:t>Alaska Free Legal Answers</w:t>
+              <w:t>Alaska</w:t>
+            </w:r>
+            <w:r>
+              <w:rPr>
+                <w:b/>
+              </w:rPr>
+              <w:t xml:space="preserve"> </w:t>
+            </w:r>
+            <w:r>
+              <w:rPr>
+                <w:b/>
+              </w:rPr>
+              <w:t>Free</w:t>
+            </w:r>
+            <w:r>
+              <w:rPr>
+                <w:b/>
+              </w:rPr>
+              <w:t xml:space="preserve"> </w:t>
+            </w:r>
+            <w:r>
+              <w:rPr>
+                <w:b/>
+              </w:rPr>
+              <w:t>Legal</w:t>
+            </w:r>
+            <w:r>
+              <w:rPr>
+                <w:b/>
+              </w:rPr>
+              <w:t xml:space="preserve"> </w:t>
+            </w:r>
+            <w:r>
+              <w:rPr>
+                <w:b/>
+              </w:rPr>
+              <w:t>Answers</w:t>
             </w:r>
             <w:r>
               <w:br/>
@@ -3122,19 +1986,42 @@
               <w:rPr>
                 <w:rStyle w:val="BodyTextChar"/>
               </w:rPr>
-              <w:t>alaska.freelegalanswers.org/</w:t>
+              <w:t>alaska.freelegalanswers.org</w:t>
             </w:r>
           </w:p>
           <w:p>
             <w:pPr>
               <w:pStyle w:val="BodyText"/>
-              <w:spacing w:after="0"/>
             </w:pPr>
             <w:r>
               <w:rPr>
                 <w:b/>
               </w:rPr>
-              <w:t>Alaska Legal Services</w:t>
+              <w:t>Alaska</w:t>
+            </w:r>
+            <w:r>
+              <w:rPr>
+                <w:b/>
+              </w:rPr>
+              <w:t xml:space="preserve"> </w:t>
+            </w:r>
+            <w:r>
+              <w:rPr>
+                <w:b/>
+              </w:rPr>
+              <w:t>Legal</w:t>
+            </w:r>
+            <w:r>
+              <w:rPr>
+                <w:b/>
+              </w:rPr>
+              <w:t xml:space="preserve"> </w:t>
+            </w:r>
+            <w:r>
+              <w:rPr>
+                <w:b/>
+              </w:rPr>
+              <w:t>Services</w:t>
             </w:r>
             <w:r>
               <w:br/>
@@ -3155,7 +2042,7 @@
       </w:pPr>
     </w:p>
     <w:sectPr>
-      <w:footerReference w:type="default" r:id="rId22"/>
+      <w:footerReference w:type="default" r:id="rId18"/>
       <w:pgSz w:w="12240" w:h="15840"/>
       <w:pgMar w:top="245" w:right="1440" w:bottom="274" w:left="1440" w:header="720" w:footer="720" w:gutter="0"/>
       <w:cols w:space="720"/>
@@ -3165,209 +2052,8 @@
 </w:document>
 </file>
 
-<file path=word/comments.xml><?xml version="1.0" encoding="utf-8"?>
-<w:comments xmlns:wpc="http://schemas.microsoft.com/office/word/2010/wordprocessingCanvas" xmlns:cx="http://schemas.microsoft.com/office/drawing/2014/chartex" xmlns:cx1="http://schemas.microsoft.com/office/drawing/2015/9/8/chartex" xmlns:cx2="http://schemas.microsoft.com/office/drawing/2015/10/21/chartex" xmlns:cx3="http://schemas.microsoft.com/office/drawing/2016/5/9/chartex" xmlns:cx4="http://schemas.microsoft.com/office/drawing/2016/5/10/chartex" xmlns:cx5="http://schemas.microsoft.com/office/drawing/2016/5/11/chartex" xmlns:cx6="http://schemas.microsoft.com/office/drawing/2016/5/12/chartex" xmlns:cx7="http://schemas.microsoft.com/office/drawing/2016/5/13/chartex" xmlns:cx8="http://schemas.microsoft.com/office/drawing/2016/5/14/chartex" xmlns:mc="http://schemas.openxmlformats.org/markup-compatibility/2006" xmlns:aink="http://schemas.microsoft.com/office/drawing/2016/ink" xmlns:am3d="http://schemas.microsoft.com/office/drawing/2017/model3d" xmlns:o="urn:schemas-microsoft-com:office:office" xmlns:r="http://schemas.openxmlformats.org/officeDocument/2006/relationships" xmlns:m="http://schemas.openxmlformats.org/officeDocument/2006/math" xmlns:v="urn:schemas-microsoft-com:vml" xmlns:wp14="http://schemas.microsoft.com/office/word/2010/wordprocessingDrawing" xmlns:wp="http://schemas.openxmlformats.org/drawingml/2006/wordprocessingDrawing" xmlns:w10="urn:schemas-microsoft-com:office:word" xmlns:w="http://schemas.openxmlformats.org/wordprocessingml/2006/main" xmlns:w14="http://schemas.microsoft.com/office/word/2010/wordml" xmlns:w15="http://schemas.microsoft.com/office/word/2012/wordml" xmlns:w16cid="http://schemas.microsoft.com/office/word/2016/wordml/cid" xmlns:w16se="http://schemas.microsoft.com/office/word/2015/wordml/symex" xmlns:wpg="http://schemas.microsoft.com/office/word/2010/wordprocessingGroup" xmlns:wpi="http://schemas.microsoft.com/office/word/2010/wordprocessingInk" xmlns:wne="http://schemas.microsoft.com/office/word/2006/wordml" xmlns:wps="http://schemas.microsoft.com/office/word/2010/wordprocessingShape" mc:Ignorable="w14 w15 w16se w16cid wp14">
-  <w:comment w:id="0" w:author="Caroline Robinson" w:date="2022-07-14T15:26:00Z" w:initials="C">
-    <w:p>
-      <w:pPr>
-        <w:pStyle w:val="CommentText"/>
-      </w:pPr>
-      <w:r>
-        <w:rPr>
-          <w:rStyle w:val="CommentReference"/>
-        </w:rPr>
-        <w:annotationRef/>
-      </w:r>
-      <w:r>
-        <w:t xml:space="preserve">Links to </w:t>
-      </w:r>
-      <w:hyperlink r:id="rId1" w:history="1">
-        <w:r>
-          <w:rPr>
-            <w:rStyle w:val="Hyperlink"/>
-          </w:rPr>
-          <w:t>https://www.legalnav.org/topic/custody-when-both-parents-agree/?location=alaska</w:t>
-        </w:r>
-      </w:hyperlink>
-      <w:r>
-        <w:t xml:space="preserve"> No resources available for this type of case – should we stick Alaska Family </w:t>
-      </w:r>
-      <w:proofErr w:type="spellStart"/>
-      <w:r>
-        <w:t>Self help</w:t>
-      </w:r>
-      <w:proofErr w:type="spellEnd"/>
-      <w:r>
-        <w:t xml:space="preserve"> Center in here on LN?</w:t>
-      </w:r>
-    </w:p>
-  </w:comment>
-  <w:comment w:id="1" w:author="Caroline Robinson" w:date="2022-07-14T15:32:00Z" w:initials="C">
-    <w:p>
-      <w:pPr>
-        <w:pStyle w:val="CommentText"/>
-      </w:pPr>
-      <w:r>
-        <w:rPr>
-          <w:rStyle w:val="CommentReference"/>
-        </w:rPr>
-        <w:annotationRef/>
-      </w:r>
-      <w:r>
-        <w:t xml:space="preserve">Same as above link was to staging website fixed links no resources </w:t>
-      </w:r>
-    </w:p>
-  </w:comment>
-  <w:comment w:id="2" w:author="Caroline Robinson" w:date="2022-07-14T15:34:00Z" w:initials="C">
-    <w:p>
-      <w:pPr>
-        <w:pStyle w:val="CommentText"/>
-      </w:pPr>
-      <w:r>
-        <w:rPr>
-          <w:rStyle w:val="CommentReference"/>
-        </w:rPr>
-        <w:annotationRef/>
-      </w:r>
-      <w:r>
-        <w:t>Does not exist as a standalone – link is to stage website nothing shows up in Spot for Guided Assistants</w:t>
-      </w:r>
-    </w:p>
-  </w:comment>
-  <w:comment w:id="3" w:author="Caroline Robinson" w:date="2022-07-14T15:59:00Z" w:initials="C">
-    <w:p>
-      <w:pPr>
-        <w:pStyle w:val="CommentText"/>
-      </w:pPr>
-      <w:r>
-        <w:rPr>
-          <w:rStyle w:val="CommentReference"/>
-        </w:rPr>
-        <w:annotationRef/>
-      </w:r>
-      <w:r>
-        <w:t>Stage link, no resources on LN</w:t>
-      </w:r>
-    </w:p>
-  </w:comment>
-  <w:comment w:id="4" w:author="Caroline Robinson" w:date="2022-07-14T16:06:00Z" w:initials="C">
-    <w:p>
-      <w:pPr>
-        <w:pStyle w:val="CommentText"/>
-      </w:pPr>
-      <w:r>
-        <w:rPr>
-          <w:rStyle w:val="CommentReference"/>
-        </w:rPr>
-        <w:annotationRef/>
-      </w:r>
-      <w:r>
-        <w:t xml:space="preserve">Court has a webpage </w:t>
-      </w:r>
-      <w:hyperlink r:id="rId2" w:history="1">
-        <w:r>
-          <w:rPr>
-            <w:rStyle w:val="Hyperlink"/>
-          </w:rPr>
-          <w:t>http://courts.alaska.gov/shc/family/shcplan.htm</w:t>
-        </w:r>
-      </w:hyperlink>
-      <w:r>
-        <w:t xml:space="preserve"> should we put this info into LN or just link to it from template?</w:t>
-      </w:r>
-    </w:p>
-  </w:comment>
-  <w:comment w:id="5" w:author="Caroline Robinson" w:date="2022-07-14T16:07:00Z" w:initials="C">
-    <w:p>
-      <w:pPr>
-        <w:pStyle w:val="CommentText"/>
-      </w:pPr>
-      <w:r>
-        <w:rPr>
-          <w:rStyle w:val="CommentReference"/>
-        </w:rPr>
-        <w:annotationRef/>
-      </w:r>
-      <w:r>
-        <w:t xml:space="preserve">Or in Resources in LN past </w:t>
-      </w:r>
-      <w:hyperlink r:id="rId3" w:anchor="resources" w:history="1">
-        <w:r>
-          <w:rPr>
-            <w:rStyle w:val="Hyperlink"/>
-          </w:rPr>
-          <w:t>http://courts.alaska.gov/shc/family/shcplan.htm#resources</w:t>
-        </w:r>
-      </w:hyperlink>
-      <w:r>
-        <w:t xml:space="preserve"> ?</w:t>
-      </w:r>
-    </w:p>
-  </w:comment>
-  <w:comment w:id="6" w:author="Caroline Robinson" w:date="2022-07-14T16:01:00Z" w:initials="C">
-    <w:p>
-      <w:pPr>
-        <w:pStyle w:val="CommentText"/>
-      </w:pPr>
-      <w:r>
-        <w:rPr>
-          <w:rStyle w:val="CommentReference"/>
-        </w:rPr>
-        <w:annotationRef/>
-      </w:r>
-      <w:hyperlink r:id="rId4" w:history="1">
-        <w:r>
-          <w:rPr>
-            <w:rStyle w:val="Hyperlink"/>
-          </w:rPr>
-          <w:t>https://www.legalnav.org/topic/preparing-for-custody-hearings-or-trial/?location=alaska</w:t>
-        </w:r>
-      </w:hyperlink>
-      <w:r>
-        <w:t xml:space="preserve">Court page has other resources at the bottom of the page </w:t>
-      </w:r>
-      <w:hyperlink r:id="rId5" w:history="1">
-        <w:r>
-          <w:rPr>
-            <w:rStyle w:val="Hyperlink"/>
-          </w:rPr>
-          <w:t>http://courts.alaska.gov/shc/family/shctrial.htm</w:t>
-        </w:r>
-      </w:hyperlink>
-      <w:r>
-        <w:t xml:space="preserve"> </w:t>
-      </w:r>
-    </w:p>
-  </w:comment>
-</w:comments>
-</file>
-
-<file path=word/commentsExtended.xml><?xml version="1.0" encoding="utf-8"?>
-<w15:commentsEx xmlns:wpc="http://schemas.microsoft.com/office/word/2010/wordprocessingCanvas" xmlns:cx="http://schemas.microsoft.com/office/drawing/2014/chartex" xmlns:cx1="http://schemas.microsoft.com/office/drawing/2015/9/8/chartex" xmlns:cx2="http://schemas.microsoft.com/office/drawing/2015/10/21/chartex" xmlns:cx3="http://schemas.microsoft.com/office/drawing/2016/5/9/chartex" xmlns:cx4="http://schemas.microsoft.com/office/drawing/2016/5/10/chartex" xmlns:cx5="http://schemas.microsoft.com/office/drawing/2016/5/11/chartex" xmlns:cx6="http://schemas.microsoft.com/office/drawing/2016/5/12/chartex" xmlns:cx7="http://schemas.microsoft.com/office/drawing/2016/5/13/chartex" xmlns:cx8="http://schemas.microsoft.com/office/drawing/2016/5/14/chartex" xmlns:mc="http://schemas.openxmlformats.org/markup-compatibility/2006" xmlns:aink="http://schemas.microsoft.com/office/drawing/2016/ink" xmlns:am3d="http://schemas.microsoft.com/office/drawing/2017/model3d" xmlns:o="urn:schemas-microsoft-com:office:office" xmlns:r="http://schemas.openxmlformats.org/officeDocument/2006/relationships" xmlns:m="http://schemas.openxmlformats.org/officeDocument/2006/math" xmlns:v="urn:schemas-microsoft-com:vml" xmlns:wp14="http://schemas.microsoft.com/office/word/2010/wordprocessingDrawing" xmlns:wp="http://schemas.openxmlformats.org/drawingml/2006/wordprocessingDrawing" xmlns:w10="urn:schemas-microsoft-com:office:word" xmlns:w="http://schemas.openxmlformats.org/wordprocessingml/2006/main" xmlns:w14="http://schemas.microsoft.com/office/word/2010/wordml" xmlns:w15="http://schemas.microsoft.com/office/word/2012/wordml" xmlns:w16cid="http://schemas.microsoft.com/office/word/2016/wordml/cid" xmlns:w16se="http://schemas.microsoft.com/office/word/2015/wordml/symex" xmlns:wpg="http://schemas.microsoft.com/office/word/2010/wordprocessingGroup" xmlns:wpi="http://schemas.microsoft.com/office/word/2010/wordprocessingInk" xmlns:wne="http://schemas.microsoft.com/office/word/2006/wordml" xmlns:wps="http://schemas.microsoft.com/office/word/2010/wordprocessingShape" mc:Ignorable="w14 w15 w16se w16cid wp14">
-  <w15:commentEx w15:paraId="5BBF66E8" w15:done="0"/>
-  <w15:commentEx w15:paraId="58DBAE38" w15:done="0"/>
-  <w15:commentEx w15:paraId="7EB76F4F" w15:done="0"/>
-  <w15:commentEx w15:paraId="5E362927" w15:done="0"/>
-  <w15:commentEx w15:paraId="5ED595F5" w15:paraIdParent="5E362927" w15:done="0"/>
-  <w15:commentEx w15:paraId="42E6BB36" w15:paraIdParent="5E362927" w15:done="0"/>
-  <w15:commentEx w15:paraId="28A8CCFA" w15:done="0"/>
-</w15:commentsEx>
-</file>
-
-<file path=word/commentsIds.xml><?xml version="1.0" encoding="utf-8"?>
-<w16cid:commentsIds xmlns:wpc="http://schemas.microsoft.com/office/word/2010/wordprocessingCanvas" xmlns:cx="http://schemas.microsoft.com/office/drawing/2014/chartex" xmlns:cx1="http://schemas.microsoft.com/office/drawing/2015/9/8/chartex" xmlns:cx2="http://schemas.microsoft.com/office/drawing/2015/10/21/chartex" xmlns:cx3="http://schemas.microsoft.com/office/drawing/2016/5/9/chartex" xmlns:cx4="http://schemas.microsoft.com/office/drawing/2016/5/10/chartex" xmlns:cx5="http://schemas.microsoft.com/office/drawing/2016/5/11/chartex" xmlns:cx6="http://schemas.microsoft.com/office/drawing/2016/5/12/chartex" xmlns:cx7="http://schemas.microsoft.com/office/drawing/2016/5/13/chartex" xmlns:cx8="http://schemas.microsoft.com/office/drawing/2016/5/14/chartex" xmlns:mc="http://schemas.openxmlformats.org/markup-compatibility/2006" xmlns:aink="http://schemas.microsoft.com/office/drawing/2016/ink" xmlns:am3d="http://schemas.microsoft.com/office/drawing/2017/model3d" xmlns:o="urn:schemas-microsoft-com:office:office" xmlns:r="http://schemas.openxmlformats.org/officeDocument/2006/relationships" xmlns:m="http://schemas.openxmlformats.org/officeDocument/2006/math" xmlns:v="urn:schemas-microsoft-com:vml" xmlns:wp14="http://schemas.microsoft.com/office/word/2010/wordprocessingDrawing" xmlns:wp="http://schemas.openxmlformats.org/drawingml/2006/wordprocessingDrawing" xmlns:w10="urn:schemas-microsoft-com:office:word" xmlns:w="http://schemas.openxmlformats.org/wordprocessingml/2006/main" xmlns:w14="http://schemas.microsoft.com/office/word/2010/wordml" xmlns:w15="http://schemas.microsoft.com/office/word/2012/wordml" xmlns:w16cid="http://schemas.microsoft.com/office/word/2016/wordml/cid" xmlns:w16se="http://schemas.microsoft.com/office/word/2015/wordml/symex" xmlns:wpg="http://schemas.microsoft.com/office/word/2010/wordprocessingGroup" xmlns:wpi="http://schemas.microsoft.com/office/word/2010/wordprocessingInk" xmlns:wne="http://schemas.microsoft.com/office/word/2006/wordml" xmlns:wps="http://schemas.microsoft.com/office/word/2010/wordprocessingShape" mc:Ignorable="w14 w15 w16se w16cid wp14">
-  <w16cid:commentId w16cid:paraId="5BBF66E8" w16cid:durableId="267AB424"/>
-  <w16cid:commentId w16cid:paraId="58DBAE38" w16cid:durableId="267AB5A8"/>
-  <w16cid:commentId w16cid:paraId="7EB76F4F" w16cid:durableId="267AB613"/>
-  <w16cid:commentId w16cid:paraId="5E362927" w16cid:durableId="267ABBD6"/>
-  <w16cid:commentId w16cid:paraId="5ED595F5" w16cid:durableId="267ABD77"/>
-  <w16cid:commentId w16cid:paraId="42E6BB36" w16cid:durableId="267ABDC1"/>
-  <w16cid:commentId w16cid:paraId="28A8CCFA" w16cid:durableId="267ABC51"/>
-</w16cid:commentsIds>
-</file>
-
 <file path=word/endnotes.xml><?xml version="1.0" encoding="utf-8"?>
-<w:endnotes xmlns:wpc="http://schemas.microsoft.com/office/word/2010/wordprocessingCanvas" xmlns:cx="http://schemas.microsoft.com/office/drawing/2014/chartex" xmlns:cx1="http://schemas.microsoft.com/office/drawing/2015/9/8/chartex" xmlns:cx2="http://schemas.microsoft.com/office/drawing/2015/10/21/chartex" xmlns:cx3="http://schemas.microsoft.com/office/drawing/2016/5/9/chartex" xmlns:cx4="http://schemas.microsoft.com/office/drawing/2016/5/10/chartex" xmlns:cx5="http://schemas.microsoft.com/office/drawing/2016/5/11/chartex" xmlns:cx6="http://schemas.microsoft.com/office/drawing/2016/5/12/chartex" xmlns:cx7="http://schemas.microsoft.com/office/drawing/2016/5/13/chartex" xmlns:cx8="http://schemas.microsoft.com/office/drawing/2016/5/14/chartex" xmlns:mc="http://schemas.openxmlformats.org/markup-compatibility/2006" xmlns:aink="http://schemas.microsoft.com/office/drawing/2016/ink" xmlns:am3d="http://schemas.microsoft.com/office/drawing/2017/model3d" xmlns:o="urn:schemas-microsoft-com:office:office" xmlns:r="http://schemas.openxmlformats.org/officeDocument/2006/relationships" xmlns:m="http://schemas.openxmlformats.org/officeDocument/2006/math" xmlns:v="urn:schemas-microsoft-com:vml" xmlns:wp14="http://schemas.microsoft.com/office/word/2010/wordprocessingDrawing" xmlns:wp="http://schemas.openxmlformats.org/drawingml/2006/wordprocessingDrawing" xmlns:w10="urn:schemas-microsoft-com:office:word" xmlns:w="http://schemas.openxmlformats.org/wordprocessingml/2006/main" xmlns:w14="http://schemas.microsoft.com/office/word/2010/wordml" xmlns:w15="http://schemas.microsoft.com/office/word/2012/wordml" xmlns:w16cid="http://schemas.microsoft.com/office/word/2016/wordml/cid" xmlns:w16se="http://schemas.microsoft.com/office/word/2015/wordml/symex" xmlns:wpg="http://schemas.microsoft.com/office/word/2010/wordprocessingGroup" xmlns:wpi="http://schemas.microsoft.com/office/word/2010/wordprocessingInk" xmlns:wne="http://schemas.microsoft.com/office/word/2006/wordml" xmlns:wps="http://schemas.microsoft.com/office/word/2010/wordprocessingShape" mc:Ignorable="w14 w15 w16se w16cid wp14">
+<w:endnotes xmlns:wpc="http://schemas.microsoft.com/office/word/2010/wordprocessingCanvas" xmlns:cx="http://schemas.microsoft.com/office/drawing/2014/chartex" xmlns:cx1="http://schemas.microsoft.com/office/drawing/2015/9/8/chartex" xmlns:cx2="http://schemas.microsoft.com/office/drawing/2015/10/21/chartex" xmlns:cx3="http://schemas.microsoft.com/office/drawing/2016/5/9/chartex" xmlns:cx4="http://schemas.microsoft.com/office/drawing/2016/5/10/chartex" xmlns:cx5="http://schemas.microsoft.com/office/drawing/2016/5/11/chartex" xmlns:cx6="http://schemas.microsoft.com/office/drawing/2016/5/12/chartex" xmlns:cx7="http://schemas.microsoft.com/office/drawing/2016/5/13/chartex" xmlns:cx8="http://schemas.microsoft.com/office/drawing/2016/5/14/chartex" xmlns:mc="http://schemas.openxmlformats.org/markup-compatibility/2006" xmlns:aink="http://schemas.microsoft.com/office/drawing/2016/ink" xmlns:am3d="http://schemas.microsoft.com/office/drawing/2017/model3d" xmlns:o="urn:schemas-microsoft-com:office:office" xmlns:r="http://schemas.openxmlformats.org/officeDocument/2006/relationships" xmlns:m="http://schemas.openxmlformats.org/officeDocument/2006/math" xmlns:v="urn:schemas-microsoft-com:vml" xmlns:wp14="http://schemas.microsoft.com/office/word/2010/wordprocessingDrawing" xmlns:wp="http://schemas.openxmlformats.org/drawingml/2006/wordprocessingDrawing" xmlns:w10="urn:schemas-microsoft-com:office:word" xmlns:w="http://schemas.openxmlformats.org/wordprocessingml/2006/main" xmlns:w14="http://schemas.microsoft.com/office/word/2010/wordml" xmlns:w15="http://schemas.microsoft.com/office/word/2012/wordml" xmlns:w16cex="http://schemas.microsoft.com/office/word/2018/wordml/cex" xmlns:w16cid="http://schemas.microsoft.com/office/word/2016/wordml/cid" xmlns:w16="http://schemas.microsoft.com/office/word/2018/wordml" xmlns:w16sdtdh="http://schemas.microsoft.com/office/word/2020/wordml/sdtdatahash" xmlns:w16se="http://schemas.microsoft.com/office/word/2015/wordml/symex" xmlns:wpg="http://schemas.microsoft.com/office/word/2010/wordprocessingGroup" xmlns:wpi="http://schemas.microsoft.com/office/word/2010/wordprocessingInk" xmlns:wne="http://schemas.microsoft.com/office/word/2006/wordml" xmlns:wps="http://schemas.microsoft.com/office/word/2010/wordprocessingShape" mc:Ignorable="w14 w15 w16se w16cid w16 w16cex w16sdtdh wp14">
   <w:endnote w:type="separator" w:id="-1">
     <w:p>
       <w:r>
@@ -3386,7 +2072,7 @@
 </file>
 
 <file path=word/footer1.xml><?xml version="1.0" encoding="utf-8"?>
-<w:ftr xmlns:wpc="http://schemas.microsoft.com/office/word/2010/wordprocessingCanvas" xmlns:cx="http://schemas.microsoft.com/office/drawing/2014/chartex" xmlns:cx1="http://schemas.microsoft.com/office/drawing/2015/9/8/chartex" xmlns:cx2="http://schemas.microsoft.com/office/drawing/2015/10/21/chartex" xmlns:cx3="http://schemas.microsoft.com/office/drawing/2016/5/9/chartex" xmlns:cx4="http://schemas.microsoft.com/office/drawing/2016/5/10/chartex" xmlns:cx5="http://schemas.microsoft.com/office/drawing/2016/5/11/chartex" xmlns:cx6="http://schemas.microsoft.com/office/drawing/2016/5/12/chartex" xmlns:cx7="http://schemas.microsoft.com/office/drawing/2016/5/13/chartex" xmlns:cx8="http://schemas.microsoft.com/office/drawing/2016/5/14/chartex" xmlns:mc="http://schemas.openxmlformats.org/markup-compatibility/2006" xmlns:aink="http://schemas.microsoft.com/office/drawing/2016/ink" xmlns:am3d="http://schemas.microsoft.com/office/drawing/2017/model3d" xmlns:o="urn:schemas-microsoft-com:office:office" xmlns:r="http://schemas.openxmlformats.org/officeDocument/2006/relationships" xmlns:m="http://schemas.openxmlformats.org/officeDocument/2006/math" xmlns:v="urn:schemas-microsoft-com:vml" xmlns:wp14="http://schemas.microsoft.com/office/word/2010/wordprocessingDrawing" xmlns:wp="http://schemas.openxmlformats.org/drawingml/2006/wordprocessingDrawing" xmlns:w10="urn:schemas-microsoft-com:office:word" xmlns:w="http://schemas.openxmlformats.org/wordprocessingml/2006/main" xmlns:w14="http://schemas.microsoft.com/office/word/2010/wordml" xmlns:w15="http://schemas.microsoft.com/office/word/2012/wordml" xmlns:w16cid="http://schemas.microsoft.com/office/word/2016/wordml/cid" xmlns:w16se="http://schemas.microsoft.com/office/word/2015/wordml/symex" xmlns:wpg="http://schemas.microsoft.com/office/word/2010/wordprocessingGroup" xmlns:wpi="http://schemas.microsoft.com/office/word/2010/wordprocessingInk" xmlns:wne="http://schemas.microsoft.com/office/word/2006/wordml" xmlns:wps="http://schemas.microsoft.com/office/word/2010/wordprocessingShape" mc:Ignorable="w14 w15 w16se w16cid wp14">
+<w:ftr xmlns:wpc="http://schemas.microsoft.com/office/word/2010/wordprocessingCanvas" xmlns:cx="http://schemas.microsoft.com/office/drawing/2014/chartex" xmlns:cx1="http://schemas.microsoft.com/office/drawing/2015/9/8/chartex" xmlns:cx2="http://schemas.microsoft.com/office/drawing/2015/10/21/chartex" xmlns:cx3="http://schemas.microsoft.com/office/drawing/2016/5/9/chartex" xmlns:cx4="http://schemas.microsoft.com/office/drawing/2016/5/10/chartex" xmlns:cx5="http://schemas.microsoft.com/office/drawing/2016/5/11/chartex" xmlns:cx6="http://schemas.microsoft.com/office/drawing/2016/5/12/chartex" xmlns:cx7="http://schemas.microsoft.com/office/drawing/2016/5/13/chartex" xmlns:cx8="http://schemas.microsoft.com/office/drawing/2016/5/14/chartex" xmlns:mc="http://schemas.openxmlformats.org/markup-compatibility/2006" xmlns:aink="http://schemas.microsoft.com/office/drawing/2016/ink" xmlns:am3d="http://schemas.microsoft.com/office/drawing/2017/model3d" xmlns:o="urn:schemas-microsoft-com:office:office" xmlns:r="http://schemas.openxmlformats.org/officeDocument/2006/relationships" xmlns:m="http://schemas.openxmlformats.org/officeDocument/2006/math" xmlns:v="urn:schemas-microsoft-com:vml" xmlns:wp14="http://schemas.microsoft.com/office/word/2010/wordprocessingDrawing" xmlns:wp="http://schemas.openxmlformats.org/drawingml/2006/wordprocessingDrawing" xmlns:w10="urn:schemas-microsoft-com:office:word" xmlns:w="http://schemas.openxmlformats.org/wordprocessingml/2006/main" xmlns:w14="http://schemas.microsoft.com/office/word/2010/wordml" xmlns:w15="http://schemas.microsoft.com/office/word/2012/wordml" xmlns:w16cex="http://schemas.microsoft.com/office/word/2018/wordml/cex" xmlns:w16cid="http://schemas.microsoft.com/office/word/2016/wordml/cid" xmlns:w16="http://schemas.microsoft.com/office/word/2018/wordml" xmlns:w16sdtdh="http://schemas.microsoft.com/office/word/2020/wordml/sdtdatahash" xmlns:w16se="http://schemas.microsoft.com/office/word/2015/wordml/symex" xmlns:wpg="http://schemas.microsoft.com/office/word/2010/wordprocessingGroup" xmlns:wpi="http://schemas.microsoft.com/office/word/2010/wordprocessingInk" xmlns:wne="http://schemas.microsoft.com/office/word/2006/wordml" xmlns:wps="http://schemas.microsoft.com/office/word/2010/wordprocessingShape" mc:Ignorable="w14 w15 w16se w16cid w16 w16cex w16sdtdh wp14">
   <w:p>
     <w:pPr>
       <w:pStyle w:val="Footer"/>
@@ -3414,27 +2100,14 @@
     <w:r>
       <w:t xml:space="preserve"> of </w:t>
     </w:r>
-    <w:r>
-      <w:fldChar w:fldCharType="begin"/>
-    </w:r>
-    <w:r>
-      <w:instrText xml:space="preserve"> NUMPAGES  \* Arabic  \* MERGEFORMAT </w:instrText>
-    </w:r>
-    <w:r>
-      <w:fldChar w:fldCharType="separate"/>
-    </w:r>
-    <w:r>
-      <w:rPr>
-        <w:noProof/>
-      </w:rPr>
-      <w:t>26</w:t>
-    </w:r>
-    <w:r>
-      <w:rPr>
-        <w:noProof/>
-      </w:rPr>
-      <w:fldChar w:fldCharType="end"/>
-    </w:r>
+    <w:fldSimple w:instr=" NUMPAGES  \* Arabic  \* MERGEFORMAT ">
+      <w:r>
+        <w:rPr>
+          <w:noProof/>
+        </w:rPr>
+        <w:t>26</w:t>
+      </w:r>
+    </w:fldSimple>
     <w:r>
       <w:t xml:space="preserve"> pages</w:t>
     </w:r>
@@ -3443,7 +2116,7 @@
 </file>
 
 <file path=word/footnotes.xml><?xml version="1.0" encoding="utf-8"?>
-<w:footnotes xmlns:wpc="http://schemas.microsoft.com/office/word/2010/wordprocessingCanvas" xmlns:cx="http://schemas.microsoft.com/office/drawing/2014/chartex" xmlns:cx1="http://schemas.microsoft.com/office/drawing/2015/9/8/chartex" xmlns:cx2="http://schemas.microsoft.com/office/drawing/2015/10/21/chartex" xmlns:cx3="http://schemas.microsoft.com/office/drawing/2016/5/9/chartex" xmlns:cx4="http://schemas.microsoft.com/office/drawing/2016/5/10/chartex" xmlns:cx5="http://schemas.microsoft.com/office/drawing/2016/5/11/chartex" xmlns:cx6="http://schemas.microsoft.com/office/drawing/2016/5/12/chartex" xmlns:cx7="http://schemas.microsoft.com/office/drawing/2016/5/13/chartex" xmlns:cx8="http://schemas.microsoft.com/office/drawing/2016/5/14/chartex" xmlns:mc="http://schemas.openxmlformats.org/markup-compatibility/2006" xmlns:aink="http://schemas.microsoft.com/office/drawing/2016/ink" xmlns:am3d="http://schemas.microsoft.com/office/drawing/2017/model3d" xmlns:o="urn:schemas-microsoft-com:office:office" xmlns:r="http://schemas.openxmlformats.org/officeDocument/2006/relationships" xmlns:m="http://schemas.openxmlformats.org/officeDocument/2006/math" xmlns:v="urn:schemas-microsoft-com:vml" xmlns:wp14="http://schemas.microsoft.com/office/word/2010/wordprocessingDrawing" xmlns:wp="http://schemas.openxmlformats.org/drawingml/2006/wordprocessingDrawing" xmlns:w10="urn:schemas-microsoft-com:office:word" xmlns:w="http://schemas.openxmlformats.org/wordprocessingml/2006/main" xmlns:w14="http://schemas.microsoft.com/office/word/2010/wordml" xmlns:w15="http://schemas.microsoft.com/office/word/2012/wordml" xmlns:w16cid="http://schemas.microsoft.com/office/word/2016/wordml/cid" xmlns:w16se="http://schemas.microsoft.com/office/word/2015/wordml/symex" xmlns:wpg="http://schemas.microsoft.com/office/word/2010/wordprocessingGroup" xmlns:wpi="http://schemas.microsoft.com/office/word/2010/wordprocessingInk" xmlns:wne="http://schemas.microsoft.com/office/word/2006/wordml" xmlns:wps="http://schemas.microsoft.com/office/word/2010/wordprocessingShape" mc:Ignorable="w14 w15 w16se w16cid wp14">
+<w:footnotes xmlns:wpc="http://schemas.microsoft.com/office/word/2010/wordprocessingCanvas" xmlns:cx="http://schemas.microsoft.com/office/drawing/2014/chartex" xmlns:cx1="http://schemas.microsoft.com/office/drawing/2015/9/8/chartex" xmlns:cx2="http://schemas.microsoft.com/office/drawing/2015/10/21/chartex" xmlns:cx3="http://schemas.microsoft.com/office/drawing/2016/5/9/chartex" xmlns:cx4="http://schemas.microsoft.com/office/drawing/2016/5/10/chartex" xmlns:cx5="http://schemas.microsoft.com/office/drawing/2016/5/11/chartex" xmlns:cx6="http://schemas.microsoft.com/office/drawing/2016/5/12/chartex" xmlns:cx7="http://schemas.microsoft.com/office/drawing/2016/5/13/chartex" xmlns:cx8="http://schemas.microsoft.com/office/drawing/2016/5/14/chartex" xmlns:mc="http://schemas.openxmlformats.org/markup-compatibility/2006" xmlns:aink="http://schemas.microsoft.com/office/drawing/2016/ink" xmlns:am3d="http://schemas.microsoft.com/office/drawing/2017/model3d" xmlns:o="urn:schemas-microsoft-com:office:office" xmlns:r="http://schemas.openxmlformats.org/officeDocument/2006/relationships" xmlns:m="http://schemas.openxmlformats.org/officeDocument/2006/math" xmlns:v="urn:schemas-microsoft-com:vml" xmlns:wp14="http://schemas.microsoft.com/office/word/2010/wordprocessingDrawing" xmlns:wp="http://schemas.openxmlformats.org/drawingml/2006/wordprocessingDrawing" xmlns:w10="urn:schemas-microsoft-com:office:word" xmlns:w="http://schemas.openxmlformats.org/wordprocessingml/2006/main" xmlns:w14="http://schemas.microsoft.com/office/word/2010/wordml" xmlns:w15="http://schemas.microsoft.com/office/word/2012/wordml" xmlns:w16cex="http://schemas.microsoft.com/office/word/2018/wordml/cex" xmlns:w16cid="http://schemas.microsoft.com/office/word/2016/wordml/cid" xmlns:w16="http://schemas.microsoft.com/office/word/2018/wordml" xmlns:w16sdtdh="http://schemas.microsoft.com/office/word/2020/wordml/sdtdatahash" xmlns:w16se="http://schemas.microsoft.com/office/word/2015/wordml/symex" xmlns:wpg="http://schemas.microsoft.com/office/word/2010/wordprocessingGroup" xmlns:wpi="http://schemas.microsoft.com/office/word/2010/wordprocessingInk" xmlns:wne="http://schemas.microsoft.com/office/word/2006/wordml" xmlns:wps="http://schemas.microsoft.com/office/word/2010/wordprocessingShape" mc:Ignorable="w14 w15 w16se w16cid w16 w16cex w16sdtdh wp14">
   <w:footnote w:type="separator" w:id="-1">
     <w:p>
       <w:r>
@@ -3462,7 +2135,7 @@
 </file>
 
 <file path=word/numbering.xml><?xml version="1.0" encoding="utf-8"?>
-<w:numbering xmlns:wpc="http://schemas.microsoft.com/office/word/2010/wordprocessingCanvas" xmlns:cx="http://schemas.microsoft.com/office/drawing/2014/chartex" xmlns:cx1="http://schemas.microsoft.com/office/drawing/2015/9/8/chartex" xmlns:cx2="http://schemas.microsoft.com/office/drawing/2015/10/21/chartex" xmlns:cx3="http://schemas.microsoft.com/office/drawing/2016/5/9/chartex" xmlns:cx4="http://schemas.microsoft.com/office/drawing/2016/5/10/chartex" xmlns:cx5="http://schemas.microsoft.com/office/drawing/2016/5/11/chartex" xmlns:cx6="http://schemas.microsoft.com/office/drawing/2016/5/12/chartex" xmlns:cx7="http://schemas.microsoft.com/office/drawing/2016/5/13/chartex" xmlns:cx8="http://schemas.microsoft.com/office/drawing/2016/5/14/chartex" xmlns:mc="http://schemas.openxmlformats.org/markup-compatibility/2006" xmlns:aink="http://schemas.microsoft.com/office/drawing/2016/ink" xmlns:am3d="http://schemas.microsoft.com/office/drawing/2017/model3d" xmlns:o="urn:schemas-microsoft-com:office:office" xmlns:r="http://schemas.openxmlformats.org/officeDocument/2006/relationships" xmlns:m="http://schemas.openxmlformats.org/officeDocument/2006/math" xmlns:v="urn:schemas-microsoft-com:vml" xmlns:wp14="http://schemas.microsoft.com/office/word/2010/wordprocessingDrawing" xmlns:wp="http://schemas.openxmlformats.org/drawingml/2006/wordprocessingDrawing" xmlns:w10="urn:schemas-microsoft-com:office:word" xmlns:w="http://schemas.openxmlformats.org/wordprocessingml/2006/main" xmlns:w14="http://schemas.microsoft.com/office/word/2010/wordml" xmlns:w15="http://schemas.microsoft.com/office/word/2012/wordml" xmlns:w16cid="http://schemas.microsoft.com/office/word/2016/wordml/cid" xmlns:w16se="http://schemas.microsoft.com/office/word/2015/wordml/symex" xmlns:wpg="http://schemas.microsoft.com/office/word/2010/wordprocessingGroup" xmlns:wpi="http://schemas.microsoft.com/office/word/2010/wordprocessingInk" xmlns:wne="http://schemas.microsoft.com/office/word/2006/wordml" xmlns:wps="http://schemas.microsoft.com/office/word/2010/wordprocessingShape" mc:Ignorable="w14 w15 w16se w16cid wp14">
+<w:numbering xmlns:wpc="http://schemas.microsoft.com/office/word/2010/wordprocessingCanvas" xmlns:cx="http://schemas.microsoft.com/office/drawing/2014/chartex" xmlns:cx1="http://schemas.microsoft.com/office/drawing/2015/9/8/chartex" xmlns:cx2="http://schemas.microsoft.com/office/drawing/2015/10/21/chartex" xmlns:cx3="http://schemas.microsoft.com/office/drawing/2016/5/9/chartex" xmlns:cx4="http://schemas.microsoft.com/office/drawing/2016/5/10/chartex" xmlns:cx5="http://schemas.microsoft.com/office/drawing/2016/5/11/chartex" xmlns:cx6="http://schemas.microsoft.com/office/drawing/2016/5/12/chartex" xmlns:cx7="http://schemas.microsoft.com/office/drawing/2016/5/13/chartex" xmlns:cx8="http://schemas.microsoft.com/office/drawing/2016/5/14/chartex" xmlns:mc="http://schemas.openxmlformats.org/markup-compatibility/2006" xmlns:aink="http://schemas.microsoft.com/office/drawing/2016/ink" xmlns:am3d="http://schemas.microsoft.com/office/drawing/2017/model3d" xmlns:o="urn:schemas-microsoft-com:office:office" xmlns:r="http://schemas.openxmlformats.org/officeDocument/2006/relationships" xmlns:m="http://schemas.openxmlformats.org/officeDocument/2006/math" xmlns:v="urn:schemas-microsoft-com:vml" xmlns:wp14="http://schemas.microsoft.com/office/word/2010/wordprocessingDrawing" xmlns:wp="http://schemas.openxmlformats.org/drawingml/2006/wordprocessingDrawing" xmlns:w10="urn:schemas-microsoft-com:office:word" xmlns:w="http://schemas.openxmlformats.org/wordprocessingml/2006/main" xmlns:w14="http://schemas.microsoft.com/office/word/2010/wordml" xmlns:w15="http://schemas.microsoft.com/office/word/2012/wordml" xmlns:w16cex="http://schemas.microsoft.com/office/word/2018/wordml/cex" xmlns:w16cid="http://schemas.microsoft.com/office/word/2016/wordml/cid" xmlns:w16="http://schemas.microsoft.com/office/word/2018/wordml" xmlns:w16sdtdh="http://schemas.microsoft.com/office/word/2020/wordml/sdtdatahash" xmlns:w16se="http://schemas.microsoft.com/office/word/2015/wordml/symex" xmlns:wpg="http://schemas.microsoft.com/office/word/2010/wordprocessingGroup" xmlns:wpi="http://schemas.microsoft.com/office/word/2010/wordprocessingInk" xmlns:wne="http://schemas.microsoft.com/office/word/2006/wordml" xmlns:wps="http://schemas.microsoft.com/office/word/2010/wordprocessingShape" mc:Ignorable="w14 w15 w16se w16cid w16 w16cex w16sdtdh wp14">
   <w:abstractNum w:abstractNumId="0" w15:restartNumberingAfterBreak="0">
     <w:nsid w:val="08C6366F"/>
     <w:multiLevelType w:val="hybridMultilevel"/>
@@ -4391,16 +3064,8 @@
 </w:numbering>
 </file>
 
-<file path=word/people.xml><?xml version="1.0" encoding="utf-8"?>
-<w15:people xmlns:wpc="http://schemas.microsoft.com/office/word/2010/wordprocessingCanvas" xmlns:cx="http://schemas.microsoft.com/office/drawing/2014/chartex" xmlns:cx1="http://schemas.microsoft.com/office/drawing/2015/9/8/chartex" xmlns:cx2="http://schemas.microsoft.com/office/drawing/2015/10/21/chartex" xmlns:cx3="http://schemas.microsoft.com/office/drawing/2016/5/9/chartex" xmlns:cx4="http://schemas.microsoft.com/office/drawing/2016/5/10/chartex" xmlns:cx5="http://schemas.microsoft.com/office/drawing/2016/5/11/chartex" xmlns:cx6="http://schemas.microsoft.com/office/drawing/2016/5/12/chartex" xmlns:cx7="http://schemas.microsoft.com/office/drawing/2016/5/13/chartex" xmlns:cx8="http://schemas.microsoft.com/office/drawing/2016/5/14/chartex" xmlns:mc="http://schemas.openxmlformats.org/markup-compatibility/2006" xmlns:aink="http://schemas.microsoft.com/office/drawing/2016/ink" xmlns:am3d="http://schemas.microsoft.com/office/drawing/2017/model3d" xmlns:o="urn:schemas-microsoft-com:office:office" xmlns:r="http://schemas.openxmlformats.org/officeDocument/2006/relationships" xmlns:m="http://schemas.openxmlformats.org/officeDocument/2006/math" xmlns:v="urn:schemas-microsoft-com:vml" xmlns:wp14="http://schemas.microsoft.com/office/word/2010/wordprocessingDrawing" xmlns:wp="http://schemas.openxmlformats.org/drawingml/2006/wordprocessingDrawing" xmlns:w10="urn:schemas-microsoft-com:office:word" xmlns:w="http://schemas.openxmlformats.org/wordprocessingml/2006/main" xmlns:w14="http://schemas.microsoft.com/office/word/2010/wordml" xmlns:w15="http://schemas.microsoft.com/office/word/2012/wordml" xmlns:w16cid="http://schemas.microsoft.com/office/word/2016/wordml/cid" xmlns:w16se="http://schemas.microsoft.com/office/word/2015/wordml/symex" xmlns:wpg="http://schemas.microsoft.com/office/word/2010/wordprocessingGroup" xmlns:wpi="http://schemas.microsoft.com/office/word/2010/wordprocessingInk" xmlns:wne="http://schemas.microsoft.com/office/word/2006/wordml" xmlns:wps="http://schemas.microsoft.com/office/word/2010/wordprocessingShape" mc:Ignorable="w14 w15 w16se w16cid wp14">
-  <w15:person w15:author="Caroline Robinson">
-    <w15:presenceInfo w15:providerId="AD" w15:userId="S-1-5-21-1146777440-815345928-1851928258-100389"/>
-  </w15:person>
-</w15:people>
-</file>
-
 <file path=word/styles.xml><?xml version="1.0" encoding="utf-8"?>
-<w:styles xmlns:mc="http://schemas.openxmlformats.org/markup-compatibility/2006" xmlns:r="http://schemas.openxmlformats.org/officeDocument/2006/relationships" xmlns:w="http://schemas.openxmlformats.org/wordprocessingml/2006/main" xmlns:w14="http://schemas.microsoft.com/office/word/2010/wordml" xmlns:w15="http://schemas.microsoft.com/office/word/2012/wordml" xmlns:w16cid="http://schemas.microsoft.com/office/word/2016/wordml/cid" xmlns:w16se="http://schemas.microsoft.com/office/word/2015/wordml/symex" mc:Ignorable="w14 w15 w16se w16cid">
+<w:styles xmlns:mc="http://schemas.openxmlformats.org/markup-compatibility/2006" xmlns:r="http://schemas.openxmlformats.org/officeDocument/2006/relationships" xmlns:w="http://schemas.openxmlformats.org/wordprocessingml/2006/main" xmlns:w14="http://schemas.microsoft.com/office/word/2010/wordml" xmlns:w15="http://schemas.microsoft.com/office/word/2012/wordml" xmlns:w16cex="http://schemas.microsoft.com/office/word/2018/wordml/cex" xmlns:w16cid="http://schemas.microsoft.com/office/word/2016/wordml/cid" xmlns:w16="http://schemas.microsoft.com/office/word/2018/wordml" xmlns:w16sdtdh="http://schemas.microsoft.com/office/word/2020/wordml/sdtdatahash" xmlns:w16se="http://schemas.microsoft.com/office/word/2015/wordml/symex" mc:Ignorable="w14 w15 w16se w16cid w16 w16cex w16sdtdh">
   <w:docDefaults>
     <w:rPrDefault>
       <w:rPr>
@@ -4416,7 +3081,7 @@
       </w:pPr>
     </w:pPrDefault>
   </w:docDefaults>
-  <w:latentStyles w:defLockedState="0" w:defUIPriority="99" w:defSemiHidden="0" w:defUnhideWhenUsed="0" w:defQFormat="0" w:count="375">
+  <w:latentStyles w:defLockedState="0" w:defUIPriority="99" w:defSemiHidden="0" w:defUnhideWhenUsed="0" w:defQFormat="0" w:count="376">
     <w:lsdException w:name="Normal" w:uiPriority="0" w:qFormat="1"/>
     <w:lsdException w:name="heading 1" w:uiPriority="9" w:qFormat="1"/>
     <w:lsdException w:name="heading 2" w:semiHidden="1" w:uiPriority="9" w:unhideWhenUsed="1" w:qFormat="1"/>
@@ -4522,7 +3187,6 @@
     <w:lsdException w:name="HTML Sample" w:semiHidden="1" w:unhideWhenUsed="1"/>
     <w:lsdException w:name="HTML Typewriter" w:semiHidden="1" w:unhideWhenUsed="1"/>
     <w:lsdException w:name="HTML Variable" w:semiHidden="1" w:unhideWhenUsed="1"/>
-    <w:lsdException w:name="Normal Table" w:semiHidden="1" w:unhideWhenUsed="1"/>
     <w:lsdException w:name="annotation subject" w:semiHidden="1" w:unhideWhenUsed="1"/>
     <w:lsdException w:name="No List" w:semiHidden="1" w:unhideWhenUsed="1"/>
     <w:lsdException w:name="Outline List 1" w:semiHidden="1" w:unhideWhenUsed="1"/>
@@ -4569,10 +3233,8 @@
     <w:lsdException w:name="Table Subtle 2" w:semiHidden="1" w:unhideWhenUsed="1"/>
     <w:lsdException w:name="Table Web 1" w:semiHidden="1" w:unhideWhenUsed="1"/>
     <w:lsdException w:name="Table Web 2" w:semiHidden="1" w:unhideWhenUsed="1"/>
-    <w:lsdException w:name="Table Web 3" w:semiHidden="1" w:unhideWhenUsed="1"/>
     <w:lsdException w:name="Balloon Text" w:semiHidden="1" w:unhideWhenUsed="1"/>
     <w:lsdException w:name="Table Grid" w:uiPriority="39"/>
-    <w:lsdException w:name="Table Theme" w:semiHidden="1" w:unhideWhenUsed="1"/>
     <w:lsdException w:name="Placeholder Text" w:semiHidden="1"/>
     <w:lsdException w:name="No Spacing" w:uiPriority="1" w:qFormat="1"/>
     <w:lsdException w:name="Light Shading" w:uiPriority="60"/>
@@ -4792,6 +3454,7 @@
     <w:lsdException w:name="Smart Hyperlink" w:semiHidden="1" w:unhideWhenUsed="1"/>
     <w:lsdException w:name="Hashtag" w:semiHidden="1" w:unhideWhenUsed="1"/>
     <w:lsdException w:name="Unresolved Mention" w:semiHidden="1" w:unhideWhenUsed="1"/>
+    <w:lsdException w:name="Smart Link" w:semiHidden="1" w:unhideWhenUsed="1"/>
   </w:latentStyles>
   <w:style w:type="paragraph" w:default="1" w:styleId="Normal">
     <w:name w:val="Normal"/>
@@ -4884,6 +3547,7 @@
   <w:style w:type="character" w:default="1" w:styleId="DefaultParagraphFont">
     <w:name w:val="Default Paragraph Font"/>
     <w:uiPriority w:val="1"/>
+    <w:semiHidden/>
     <w:unhideWhenUsed/>
   </w:style>
   <w:style w:type="table" w:default="1" w:styleId="TableNormal">

</xml_diff>

<commit_message>
imported styles from responding in custody case to docx, added email and adapted email template, added stuff for GitHub isolated tests in accordion_steps
</commit_message>
<xml_diff>
--- a/docassemble/EnforcingChildCustody/data/templates/enforcing_child_custody_action_plan.docx
+++ b/docassemble/EnforcingChildCustody/data/templates/enforcing_child_custody_action_plan.docx
@@ -47,7 +47,21 @@
               <w:rPr>
                 <w:rFonts w:eastAsia="Arial"/>
               </w:rPr>
-              <w:t>{ all_variables(special='metadata').get(</w:t>
+              <w:t xml:space="preserve">{ </w:t>
+            </w:r>
+            <w:proofErr w:type="spellStart"/>
+            <w:r>
+              <w:rPr>
+                <w:rFonts w:eastAsia="Arial"/>
+              </w:rPr>
+              <w:t>all_variables</w:t>
+            </w:r>
+            <w:proofErr w:type="spellEnd"/>
+            <w:r>
+              <w:rPr>
+                <w:rFonts w:eastAsia="Arial"/>
+              </w:rPr>
+              <w:t>(special='metadata').get(</w:t>
             </w:r>
             <w:r>
               <w:rPr>
@@ -862,8 +876,13 @@
             <w:r>
               <w:t xml:space="preserve">{%tr if </w:t>
             </w:r>
-            <w:r>
-              <w:t>order_type['child support']</w:t>
+            <w:proofErr w:type="spellStart"/>
+            <w:r>
+              <w:t>order_type</w:t>
+            </w:r>
+            <w:proofErr w:type="spellEnd"/>
+            <w:r>
+              <w:t>['child support']</w:t>
             </w:r>
             <w:r>
               <w:t xml:space="preserve"> %}</w:t>
@@ -993,16 +1012,10 @@
             </w:r>
             <w:hyperlink r:id="rId8" w:anchor="child-support" w:history="1">
               <w:r>
-                <w:t>Enforce a Child Su</w:t>
-              </w:r>
-              <w:r>
-                <w:t>p</w:t>
-              </w:r>
-              <w:r>
-                <w:t>p</w:t>
-              </w:r>
-              <w:r>
-                <w:t>ort Order</w:t>
+                <w:rPr>
+                  <w:rStyle w:val="Hyperlink"/>
+                </w:rPr>
+                <w:t>Enforce a Child Support Order</w:t>
               </w:r>
             </w:hyperlink>
             <w:r>
@@ -1012,31 +1025,33 @@
               <w:br/>
             </w:r>
             <w:r>
-              <w:t>courts.alaska.gov/shc/family/shcenforce.htm#child-support</w:t>
-            </w:r>
+              <w:t>courts.alaska.gov/shc/family/</w:t>
+            </w:r>
+            <w:proofErr w:type="spellStart"/>
+            <w:r>
+              <w:t>shcenforce.htm#child-support</w:t>
+            </w:r>
+            <w:proofErr w:type="spellEnd"/>
           </w:p>
           <w:p>
             <w:pPr>
               <w:pStyle w:val="Body"/>
             </w:pPr>
             <w:r>
-              <w:t xml:space="preserve">Use the Guided Assistant interview: </w:t>
+              <w:t xml:space="preserve">Use the </w:t>
+            </w:r>
+            <w:r>
+              <w:t>Court Guide Action Plan</w:t>
+            </w:r>
+            <w:r>
+              <w:t xml:space="preserve">: </w:t>
             </w:r>
             <w:hyperlink r:id="rId9" w:history="1">
               <w:r>
-                <w:t>Chan</w:t>
-              </w:r>
-              <w:r>
-                <w:t>g</w:t>
-              </w:r>
-              <w:r>
-                <w:t xml:space="preserve">ing or </w:t>
-              </w:r>
-              <w:r>
-                <w:t>E</w:t>
-              </w:r>
-              <w:r>
-                <w:t>nforcing Child Support</w:t>
+                <w:rPr>
+                  <w:rStyle w:val="Hyperlink"/>
+                </w:rPr>
+                <w:t>Changing or Enforcing Child Support</w:t>
               </w:r>
             </w:hyperlink>
             <w:r>
@@ -1057,9 +1072,11 @@
             <w:r>
               <w:t xml:space="preserve"> </w:t>
             </w:r>
+            <w:proofErr w:type="spellStart"/>
             <w:r>
               <w:t>ChangingEnforcingChildSupport</w:t>
             </w:r>
+            <w:proofErr w:type="spellEnd"/>
           </w:p>
         </w:tc>
       </w:tr>
@@ -1123,8 +1140,13 @@
             <w:r>
               <w:t xml:space="preserve">{%tr if </w:t>
             </w:r>
-            <w:r>
-              <w:t>order_type[</w:t>
+            <w:proofErr w:type="spellStart"/>
+            <w:r>
+              <w:t>order_type</w:t>
+            </w:r>
+            <w:proofErr w:type="spellEnd"/>
+            <w:r>
+              <w:t>[</w:t>
             </w:r>
             <w:r>
               <w:t>'</w:t>
@@ -1236,21 +1258,21 @@
             </w:r>
             <w:hyperlink r:id="rId10" w:anchor="visits" w:history="1">
               <w:r>
-                <w:t>Enforce a Visitation Sch</w:t>
-              </w:r>
-              <w:r>
-                <w:t>e</w:t>
-              </w:r>
-              <w:r>
-                <w:t>dule Order</w:t>
+                <w:rPr>
+                  <w:rStyle w:val="Hyperlink"/>
+                </w:rPr>
+                <w:t>Enforce a Visitation Schedule Order</w:t>
               </w:r>
             </w:hyperlink>
             <w:r>
               <w:br/>
-            </w:r>
-            <w:r>
-              <w:t>courts.alaska.gov/shc/family/shcenforce.htm#visits</w:t>
-            </w:r>
+              <w:t>courts.alaska.gov/shc/family/</w:t>
+            </w:r>
+            <w:proofErr w:type="spellStart"/>
+            <w:r>
+              <w:t>shcenforce.htm#visits</w:t>
+            </w:r>
+            <w:proofErr w:type="spellEnd"/>
           </w:p>
         </w:tc>
       </w:tr>
@@ -1314,19 +1336,24 @@
               </w:rPr>
             </w:pPr>
             <w:r>
+              <w:lastRenderedPageBreak/>
               <w:t xml:space="preserve">{%tr </w:t>
             </w:r>
             <w:r>
               <w:t xml:space="preserve">if </w:t>
             </w:r>
-            <w:r>
-              <w:t>order_type['other']</w:t>
+            <w:proofErr w:type="spellStart"/>
+            <w:r>
+              <w:t>order_type</w:t>
+            </w:r>
+            <w:proofErr w:type="spellEnd"/>
+            <w:r>
+              <w:t>['other']</w:t>
             </w:r>
             <w:r>
               <w:t xml:space="preserve"> </w:t>
             </w:r>
             <w:r>
-              <w:lastRenderedPageBreak/>
               <w:t>%}</w:t>
             </w:r>
           </w:p>
@@ -1427,21 +1454,21 @@
             </w:r>
             <w:hyperlink r:id="rId11" w:anchor="forms" w:history="1">
               <w:r>
-                <w:t>Enf</w:t>
-              </w:r>
-              <w:r>
-                <w:t>o</w:t>
-              </w:r>
-              <w:r>
-                <w:t>rce an Order (not money)</w:t>
+                <w:rPr>
+                  <w:rStyle w:val="Hyperlink"/>
+                </w:rPr>
+                <w:t>Enforce an Order (not money)</w:t>
               </w:r>
             </w:hyperlink>
             <w:r>
               <w:br/>
-            </w:r>
-            <w:r>
-              <w:t>courts.alaska.gov/shc/family/shcenforce.htm#forms</w:t>
-            </w:r>
+              <w:t>courts.alaska.gov/shc/family/</w:t>
+            </w:r>
+            <w:proofErr w:type="spellStart"/>
+            <w:r>
+              <w:t>shcenforce.htm#forms</w:t>
+            </w:r>
+            <w:proofErr w:type="spellEnd"/>
           </w:p>
         </w:tc>
       </w:tr>
@@ -1567,6 +1594,10 @@
             </w:r>
             <w:hyperlink r:id="rId12" w:history="1">
               <w:r>
+                <w:rPr>
+                  <w:rStyle w:val="Hyperlink"/>
+                  <w:bCs/>
+                </w:rPr>
                 <w:t>Enforcing your order</w:t>
               </w:r>
             </w:hyperlink>
@@ -1586,7 +1617,6 @@
           <w:p>
             <w:pPr>
               <w:pStyle w:val="ListParagraph"/>
-              <w:ind w:left="720"/>
             </w:pPr>
             <w:r>
               <w:t xml:space="preserve">Call the </w:t>
@@ -1673,7 +1703,6 @@
           <w:p>
             <w:pPr>
               <w:pStyle w:val="ListParagraph"/>
-              <w:ind w:left="720"/>
             </w:pPr>
             <w:r>
               <w:t xml:space="preserve">See the court’s </w:t>
@@ -1703,42 +1732,15 @@
             <w:r>
               <w:t xml:space="preserve">Many lawyers offer free or flat fee consultations. You do not have to hire them for the whole case. </w:t>
             </w:r>
-            <w:r>
-              <w:rPr>
-                <w:b/>
-              </w:rPr>
-              <w:t>Find</w:t>
-            </w:r>
-            <w:r>
-              <w:rPr>
-                <w:b/>
-              </w:rPr>
-              <w:t xml:space="preserve"> </w:t>
-            </w:r>
-            <w:r>
-              <w:rPr>
-                <w:b/>
-              </w:rPr>
-              <w:t>a</w:t>
-            </w:r>
-            <w:r>
-              <w:rPr>
-                <w:b/>
-              </w:rPr>
-              <w:t xml:space="preserve"> </w:t>
-            </w:r>
-            <w:r>
-              <w:rPr>
-                <w:b/>
-              </w:rPr>
-              <w:t>Lawy</w:t>
-            </w:r>
-            <w:r>
-              <w:rPr>
-                <w:b/>
-              </w:rPr>
-              <w:t>er</w:t>
-            </w:r>
+            <w:hyperlink r:id="rId15" w:history="1">
+              <w:r>
+                <w:rPr>
+                  <w:rStyle w:val="Hyperlink"/>
+                  <w:bCs/>
+                </w:rPr>
+                <w:t>Find a Lawyer</w:t>
+              </w:r>
+            </w:hyperlink>
             <w:r>
               <w:t>.</w:t>
             </w:r>
@@ -1750,48 +1752,13 @@
             <w:r>
               <w:t xml:space="preserve">Depending on your income, you may qualify for </w:t>
             </w:r>
-            <w:hyperlink r:id="rId15" w:history="1">
+            <w:hyperlink r:id="rId16" w:history="1">
               <w:r>
                 <w:rPr>
-                  <w:b/>
+                  <w:rStyle w:val="Hyperlink"/>
+                  <w:bCs/>
                 </w:rPr>
-                <w:t>Alaska</w:t>
-              </w:r>
-              <w:r>
-                <w:rPr>
-                  <w:b/>
-                </w:rPr>
-                <w:t xml:space="preserve"> </w:t>
-              </w:r>
-              <w:r>
-                <w:rPr>
-                  <w:b/>
-                </w:rPr>
-                <w:t>Free</w:t>
-              </w:r>
-              <w:r>
-                <w:rPr>
-                  <w:b/>
-                </w:rPr>
-                <w:t xml:space="preserve"> </w:t>
-              </w:r>
-              <w:r>
-                <w:rPr>
-                  <w:b/>
-                </w:rPr>
-                <w:t>Legal</w:t>
-              </w:r>
-              <w:r>
-                <w:rPr>
-                  <w:b/>
-                </w:rPr>
-                <w:t xml:space="preserve"> </w:t>
-              </w:r>
-              <w:r>
-                <w:rPr>
-                  <w:b/>
-                </w:rPr>
-                <w:t>Answers</w:t>
+                <w:t>Alaska Free Legal Answers</w:t>
               </w:r>
             </w:hyperlink>
             <w:r>
@@ -1805,36 +1772,13 @@
             <w:r>
               <w:t xml:space="preserve">Depending on your income and circumstances, you may qualify for a free lawyer from </w:t>
             </w:r>
-            <w:hyperlink r:id="rId16" w:history="1">
+            <w:hyperlink r:id="rId17" w:history="1">
               <w:r>
                 <w:rPr>
-                  <w:b/>
+                  <w:rStyle w:val="Hyperlink"/>
+                  <w:bCs/>
                 </w:rPr>
-                <w:t>Alaska</w:t>
-              </w:r>
-              <w:r>
-                <w:rPr>
-                  <w:b/>
-                </w:rPr>
-                <w:t xml:space="preserve"> </w:t>
-              </w:r>
-              <w:r>
-                <w:rPr>
-                  <w:b/>
-                </w:rPr>
-                <w:t>Legal</w:t>
-              </w:r>
-              <w:r>
-                <w:rPr>
-                  <w:b/>
-                </w:rPr>
-                <w:t xml:space="preserve"> </w:t>
-              </w:r>
-              <w:r>
-                <w:rPr>
-                  <w:b/>
-                </w:rPr>
-                <w:t>Services</w:t>
+                <w:t>Alaska Legal Services</w:t>
               </w:r>
             </w:hyperlink>
             <w:r>
@@ -1854,12 +1798,15 @@
             <w:pPr>
               <w:pStyle w:val="BodyText"/>
             </w:pPr>
-            <w:r>
-              <w:rPr>
-                <w:b/>
-              </w:rPr>
-              <w:t>Enforcing your order</w:t>
-            </w:r>
+            <w:hyperlink r:id="rId18" w:history="1">
+              <w:r>
+                <w:rPr>
+                  <w:rStyle w:val="Hyperlink"/>
+                  <w:bCs/>
+                </w:rPr>
+                <w:t>Enforcing your order</w:t>
+              </w:r>
+            </w:hyperlink>
             <w:r>
               <w:br/>
             </w:r>
@@ -1871,10 +1818,10 @@
             <w:pPr>
               <w:pStyle w:val="BodyText"/>
             </w:pPr>
-            <w:hyperlink r:id="rId17" w:history="1">
+            <w:hyperlink r:id="rId19" w:history="1">
               <w:r>
                 <w:rPr>
-                  <w:b/>
+                  <w:rStyle w:val="Hyperlink"/>
                 </w:rPr>
                 <w:t>Family Law Self-Help Center</w:t>
               </w:r>
@@ -1893,36 +1840,15 @@
             <w:pPr>
               <w:pStyle w:val="BodyText"/>
             </w:pPr>
-            <w:r>
-              <w:rPr>
-                <w:b/>
-              </w:rPr>
-              <w:t>Find</w:t>
-            </w:r>
-            <w:r>
-              <w:rPr>
-                <w:b/>
-              </w:rPr>
-              <w:t xml:space="preserve"> </w:t>
-            </w:r>
-            <w:r>
-              <w:rPr>
-                <w:b/>
-              </w:rPr>
-              <w:t>a</w:t>
-            </w:r>
-            <w:r>
-              <w:rPr>
-                <w:b/>
-              </w:rPr>
-              <w:t xml:space="preserve"> </w:t>
-            </w:r>
-            <w:r>
-              <w:rPr>
-                <w:b/>
-              </w:rPr>
-              <w:t>Lawyer</w:t>
-            </w:r>
+            <w:hyperlink r:id="rId20" w:history="1">
+              <w:r>
+                <w:rPr>
+                  <w:rStyle w:val="Hyperlink"/>
+                  <w:bCs/>
+                </w:rPr>
+                <w:t>Find a Lawyer</w:t>
+              </w:r>
+            </w:hyperlink>
             <w:r>
               <w:br/>
             </w:r>
@@ -1937,48 +1863,15 @@
             <w:pPr>
               <w:pStyle w:val="BodyText"/>
             </w:pPr>
-            <w:r>
-              <w:rPr>
-                <w:b/>
-              </w:rPr>
-              <w:t>Alaska</w:t>
-            </w:r>
-            <w:r>
-              <w:rPr>
-                <w:b/>
-              </w:rPr>
-              <w:t xml:space="preserve"> </w:t>
-            </w:r>
-            <w:r>
-              <w:rPr>
-                <w:b/>
-              </w:rPr>
-              <w:t>Free</w:t>
-            </w:r>
-            <w:r>
-              <w:rPr>
-                <w:b/>
-              </w:rPr>
-              <w:t xml:space="preserve"> </w:t>
-            </w:r>
-            <w:r>
-              <w:rPr>
-                <w:b/>
-              </w:rPr>
-              <w:t>Legal</w:t>
-            </w:r>
-            <w:r>
-              <w:rPr>
-                <w:b/>
-              </w:rPr>
-              <w:t xml:space="preserve"> </w:t>
-            </w:r>
-            <w:r>
-              <w:rPr>
-                <w:b/>
-              </w:rPr>
-              <w:t>Answers</w:t>
-            </w:r>
+            <w:hyperlink r:id="rId21" w:history="1">
+              <w:r>
+                <w:rPr>
+                  <w:rStyle w:val="Hyperlink"/>
+                  <w:bCs/>
+                </w:rPr>
+                <w:t>Alaska Free Legal Answers</w:t>
+              </w:r>
+            </w:hyperlink>
             <w:r>
               <w:br/>
             </w:r>
@@ -1993,36 +1886,15 @@
             <w:pPr>
               <w:pStyle w:val="BodyText"/>
             </w:pPr>
-            <w:r>
-              <w:rPr>
-                <w:b/>
-              </w:rPr>
-              <w:t>Alaska</w:t>
-            </w:r>
-            <w:r>
-              <w:rPr>
-                <w:b/>
-              </w:rPr>
-              <w:t xml:space="preserve"> </w:t>
-            </w:r>
-            <w:r>
-              <w:rPr>
-                <w:b/>
-              </w:rPr>
-              <w:t>Legal</w:t>
-            </w:r>
-            <w:r>
-              <w:rPr>
-                <w:b/>
-              </w:rPr>
-              <w:t xml:space="preserve"> </w:t>
-            </w:r>
-            <w:r>
-              <w:rPr>
-                <w:b/>
-              </w:rPr>
-              <w:t>Services</w:t>
-            </w:r>
+            <w:hyperlink r:id="rId22" w:history="1">
+              <w:r>
+                <w:rPr>
+                  <w:rStyle w:val="Hyperlink"/>
+                  <w:bCs/>
+                </w:rPr>
+                <w:t>Alaska Legal Services</w:t>
+              </w:r>
+            </w:hyperlink>
             <w:r>
               <w:br/>
             </w:r>
@@ -2042,7 +1914,12 @@
       </w:pPr>
     </w:p>
     <w:sectPr>
-      <w:footerReference w:type="default" r:id="rId18"/>
+      <w:headerReference w:type="even" r:id="rId23"/>
+      <w:headerReference w:type="default" r:id="rId24"/>
+      <w:footerReference w:type="even" r:id="rId25"/>
+      <w:footerReference w:type="default" r:id="rId26"/>
+      <w:headerReference w:type="first" r:id="rId27"/>
+      <w:footerReference w:type="first" r:id="rId28"/>
       <w:pgSz w:w="12240" w:h="15840"/>
       <w:pgMar w:top="245" w:right="1440" w:bottom="274" w:left="1440" w:header="720" w:footer="720" w:gutter="0"/>
       <w:cols w:space="720"/>
@@ -2076,8 +1953,16 @@
   <w:p>
     <w:pPr>
       <w:pStyle w:val="Footer"/>
-      <w:spacing w:before="100" w:after="0" w:afterAutospacing="0"/>
-      <w:jc w:val="right"/>
+    </w:pPr>
+  </w:p>
+</w:ftr>
+</file>
+
+<file path=word/footer2.xml><?xml version="1.0" encoding="utf-8"?>
+<w:ftr xmlns:wpc="http://schemas.microsoft.com/office/word/2010/wordprocessingCanvas" xmlns:cx="http://schemas.microsoft.com/office/drawing/2014/chartex" xmlns:cx1="http://schemas.microsoft.com/office/drawing/2015/9/8/chartex" xmlns:cx2="http://schemas.microsoft.com/office/drawing/2015/10/21/chartex" xmlns:cx3="http://schemas.microsoft.com/office/drawing/2016/5/9/chartex" xmlns:cx4="http://schemas.microsoft.com/office/drawing/2016/5/10/chartex" xmlns:cx5="http://schemas.microsoft.com/office/drawing/2016/5/11/chartex" xmlns:cx6="http://schemas.microsoft.com/office/drawing/2016/5/12/chartex" xmlns:cx7="http://schemas.microsoft.com/office/drawing/2016/5/13/chartex" xmlns:cx8="http://schemas.microsoft.com/office/drawing/2016/5/14/chartex" xmlns:mc="http://schemas.openxmlformats.org/markup-compatibility/2006" xmlns:aink="http://schemas.microsoft.com/office/drawing/2016/ink" xmlns:am3d="http://schemas.microsoft.com/office/drawing/2017/model3d" xmlns:o="urn:schemas-microsoft-com:office:office" xmlns:r="http://schemas.openxmlformats.org/officeDocument/2006/relationships" xmlns:m="http://schemas.openxmlformats.org/officeDocument/2006/math" xmlns:v="urn:schemas-microsoft-com:vml" xmlns:wp14="http://schemas.microsoft.com/office/word/2010/wordprocessingDrawing" xmlns:wp="http://schemas.openxmlformats.org/drawingml/2006/wordprocessingDrawing" xmlns:w10="urn:schemas-microsoft-com:office:word" xmlns:w="http://schemas.openxmlformats.org/wordprocessingml/2006/main" xmlns:w14="http://schemas.microsoft.com/office/word/2010/wordml" xmlns:w15="http://schemas.microsoft.com/office/word/2012/wordml" xmlns:w16cex="http://schemas.microsoft.com/office/word/2018/wordml/cex" xmlns:w16cid="http://schemas.microsoft.com/office/word/2016/wordml/cid" xmlns:w16="http://schemas.microsoft.com/office/word/2018/wordml" xmlns:w16sdtdh="http://schemas.microsoft.com/office/word/2020/wordml/sdtdatahash" xmlns:w16se="http://schemas.microsoft.com/office/word/2015/wordml/symex" xmlns:wpg="http://schemas.microsoft.com/office/word/2010/wordprocessingGroup" xmlns:wpi="http://schemas.microsoft.com/office/word/2010/wordprocessingInk" xmlns:wne="http://schemas.microsoft.com/office/word/2006/wordml" xmlns:wps="http://schemas.microsoft.com/office/word/2010/wordprocessingShape" mc:Ignorable="w14 w15 w16se w16cid w16 w16cex w16sdtdh wp14">
+  <w:p>
+    <w:pPr>
+      <w:pStyle w:val="FooterRight"/>
     </w:pPr>
     <w:r>
       <w:fldChar w:fldCharType="begin"/>
@@ -2100,17 +1985,51 @@
     <w:r>
       <w:t xml:space="preserve"> of </w:t>
     </w:r>
-    <w:fldSimple w:instr=" NUMPAGES  \* Arabic  \* MERGEFORMAT ">
-      <w:r>
-        <w:rPr>
-          <w:noProof/>
-        </w:rPr>
-        <w:t>26</w:t>
-      </w:r>
-    </w:fldSimple>
+    <w:r>
+      <w:fldChar w:fldCharType="begin"/>
+    </w:r>
+    <w:r>
+      <w:instrText xml:space="preserve"> NUMPAGES  \* Arabic  \* MERGEFORMAT </w:instrText>
+    </w:r>
+    <w:r>
+      <w:fldChar w:fldCharType="separate"/>
+    </w:r>
+    <w:r>
+      <w:rPr>
+        <w:noProof/>
+      </w:rPr>
+      <w:t>26</w:t>
+    </w:r>
+    <w:r>
+      <w:rPr>
+        <w:noProof/>
+      </w:rPr>
+      <w:fldChar w:fldCharType="end"/>
+    </w:r>
     <w:r>
       <w:t xml:space="preserve"> pages</w:t>
     </w:r>
+  </w:p>
+  <w:p>
+    <w:pPr>
+      <w:pStyle w:val="FooterLeft"/>
+    </w:pPr>
+    <w:r>
+      <w:t xml:space="preserve">March 4, </w:t>
+    </w:r>
+    <w:r>
+      <w:t>2025</w:t>
+    </w:r>
+  </w:p>
+</w:ftr>
+</file>
+
+<file path=word/footer3.xml><?xml version="1.0" encoding="utf-8"?>
+<w:ftr xmlns:wpc="http://schemas.microsoft.com/office/word/2010/wordprocessingCanvas" xmlns:cx="http://schemas.microsoft.com/office/drawing/2014/chartex" xmlns:cx1="http://schemas.microsoft.com/office/drawing/2015/9/8/chartex" xmlns:cx2="http://schemas.microsoft.com/office/drawing/2015/10/21/chartex" xmlns:cx3="http://schemas.microsoft.com/office/drawing/2016/5/9/chartex" xmlns:cx4="http://schemas.microsoft.com/office/drawing/2016/5/10/chartex" xmlns:cx5="http://schemas.microsoft.com/office/drawing/2016/5/11/chartex" xmlns:cx6="http://schemas.microsoft.com/office/drawing/2016/5/12/chartex" xmlns:cx7="http://schemas.microsoft.com/office/drawing/2016/5/13/chartex" xmlns:cx8="http://schemas.microsoft.com/office/drawing/2016/5/14/chartex" xmlns:mc="http://schemas.openxmlformats.org/markup-compatibility/2006" xmlns:aink="http://schemas.microsoft.com/office/drawing/2016/ink" xmlns:am3d="http://schemas.microsoft.com/office/drawing/2017/model3d" xmlns:o="urn:schemas-microsoft-com:office:office" xmlns:r="http://schemas.openxmlformats.org/officeDocument/2006/relationships" xmlns:m="http://schemas.openxmlformats.org/officeDocument/2006/math" xmlns:v="urn:schemas-microsoft-com:vml" xmlns:wp14="http://schemas.microsoft.com/office/word/2010/wordprocessingDrawing" xmlns:wp="http://schemas.openxmlformats.org/drawingml/2006/wordprocessingDrawing" xmlns:w10="urn:schemas-microsoft-com:office:word" xmlns:w="http://schemas.openxmlformats.org/wordprocessingml/2006/main" xmlns:w14="http://schemas.microsoft.com/office/word/2010/wordml" xmlns:w15="http://schemas.microsoft.com/office/word/2012/wordml" xmlns:w16cex="http://schemas.microsoft.com/office/word/2018/wordml/cex" xmlns:w16cid="http://schemas.microsoft.com/office/word/2016/wordml/cid" xmlns:w16="http://schemas.microsoft.com/office/word/2018/wordml" xmlns:w16sdtdh="http://schemas.microsoft.com/office/word/2020/wordml/sdtdatahash" xmlns:w16se="http://schemas.microsoft.com/office/word/2015/wordml/symex" xmlns:wpg="http://schemas.microsoft.com/office/word/2010/wordprocessingGroup" xmlns:wpi="http://schemas.microsoft.com/office/word/2010/wordprocessingInk" xmlns:wne="http://schemas.microsoft.com/office/word/2006/wordml" xmlns:wps="http://schemas.microsoft.com/office/word/2010/wordprocessingShape" mc:Ignorable="w14 w15 w16se w16cid w16 w16cex w16sdtdh wp14">
+  <w:p>
+    <w:pPr>
+      <w:pStyle w:val="Footer"/>
+    </w:pPr>
   </w:p>
 </w:ftr>
 </file>
@@ -2134,6 +2053,36 @@
 </w:footnotes>
 </file>
 
+<file path=word/header1.xml><?xml version="1.0" encoding="utf-8"?>
+<w:hdr xmlns:wpc="http://schemas.microsoft.com/office/word/2010/wordprocessingCanvas" xmlns:cx="http://schemas.microsoft.com/office/drawing/2014/chartex" xmlns:cx1="http://schemas.microsoft.com/office/drawing/2015/9/8/chartex" xmlns:cx2="http://schemas.microsoft.com/office/drawing/2015/10/21/chartex" xmlns:cx3="http://schemas.microsoft.com/office/drawing/2016/5/9/chartex" xmlns:cx4="http://schemas.microsoft.com/office/drawing/2016/5/10/chartex" xmlns:cx5="http://schemas.microsoft.com/office/drawing/2016/5/11/chartex" xmlns:cx6="http://schemas.microsoft.com/office/drawing/2016/5/12/chartex" xmlns:cx7="http://schemas.microsoft.com/office/drawing/2016/5/13/chartex" xmlns:cx8="http://schemas.microsoft.com/office/drawing/2016/5/14/chartex" xmlns:mc="http://schemas.openxmlformats.org/markup-compatibility/2006" xmlns:aink="http://schemas.microsoft.com/office/drawing/2016/ink" xmlns:am3d="http://schemas.microsoft.com/office/drawing/2017/model3d" xmlns:o="urn:schemas-microsoft-com:office:office" xmlns:r="http://schemas.openxmlformats.org/officeDocument/2006/relationships" xmlns:m="http://schemas.openxmlformats.org/officeDocument/2006/math" xmlns:v="urn:schemas-microsoft-com:vml" xmlns:wp14="http://schemas.microsoft.com/office/word/2010/wordprocessingDrawing" xmlns:wp="http://schemas.openxmlformats.org/drawingml/2006/wordprocessingDrawing" xmlns:w10="urn:schemas-microsoft-com:office:word" xmlns:w="http://schemas.openxmlformats.org/wordprocessingml/2006/main" xmlns:w14="http://schemas.microsoft.com/office/word/2010/wordml" xmlns:w15="http://schemas.microsoft.com/office/word/2012/wordml" xmlns:w16cex="http://schemas.microsoft.com/office/word/2018/wordml/cex" xmlns:w16cid="http://schemas.microsoft.com/office/word/2016/wordml/cid" xmlns:w16="http://schemas.microsoft.com/office/word/2018/wordml" xmlns:w16sdtdh="http://schemas.microsoft.com/office/word/2020/wordml/sdtdatahash" xmlns:w16se="http://schemas.microsoft.com/office/word/2015/wordml/symex" xmlns:wpg="http://schemas.microsoft.com/office/word/2010/wordprocessingGroup" xmlns:wpi="http://schemas.microsoft.com/office/word/2010/wordprocessingInk" xmlns:wne="http://schemas.microsoft.com/office/word/2006/wordml" xmlns:wps="http://schemas.microsoft.com/office/word/2010/wordprocessingShape" mc:Ignorable="w14 w15 w16se w16cid w16 w16cex w16sdtdh wp14">
+  <w:p>
+    <w:pPr>
+      <w:pStyle w:val="Header"/>
+    </w:pPr>
+  </w:p>
+</w:hdr>
+</file>
+
+<file path=word/header2.xml><?xml version="1.0" encoding="utf-8"?>
+<w:hdr xmlns:wpc="http://schemas.microsoft.com/office/word/2010/wordprocessingCanvas" xmlns:cx="http://schemas.microsoft.com/office/drawing/2014/chartex" xmlns:cx1="http://schemas.microsoft.com/office/drawing/2015/9/8/chartex" xmlns:cx2="http://schemas.microsoft.com/office/drawing/2015/10/21/chartex" xmlns:cx3="http://schemas.microsoft.com/office/drawing/2016/5/9/chartex" xmlns:cx4="http://schemas.microsoft.com/office/drawing/2016/5/10/chartex" xmlns:cx5="http://schemas.microsoft.com/office/drawing/2016/5/11/chartex" xmlns:cx6="http://schemas.microsoft.com/office/drawing/2016/5/12/chartex" xmlns:cx7="http://schemas.microsoft.com/office/drawing/2016/5/13/chartex" xmlns:cx8="http://schemas.microsoft.com/office/drawing/2016/5/14/chartex" xmlns:mc="http://schemas.openxmlformats.org/markup-compatibility/2006" xmlns:aink="http://schemas.microsoft.com/office/drawing/2016/ink" xmlns:am3d="http://schemas.microsoft.com/office/drawing/2017/model3d" xmlns:o="urn:schemas-microsoft-com:office:office" xmlns:r="http://schemas.openxmlformats.org/officeDocument/2006/relationships" xmlns:m="http://schemas.openxmlformats.org/officeDocument/2006/math" xmlns:v="urn:schemas-microsoft-com:vml" xmlns:wp14="http://schemas.microsoft.com/office/word/2010/wordprocessingDrawing" xmlns:wp="http://schemas.openxmlformats.org/drawingml/2006/wordprocessingDrawing" xmlns:w10="urn:schemas-microsoft-com:office:word" xmlns:w="http://schemas.openxmlformats.org/wordprocessingml/2006/main" xmlns:w14="http://schemas.microsoft.com/office/word/2010/wordml" xmlns:w15="http://schemas.microsoft.com/office/word/2012/wordml" xmlns:w16cex="http://schemas.microsoft.com/office/word/2018/wordml/cex" xmlns:w16cid="http://schemas.microsoft.com/office/word/2016/wordml/cid" xmlns:w16="http://schemas.microsoft.com/office/word/2018/wordml" xmlns:w16sdtdh="http://schemas.microsoft.com/office/word/2020/wordml/sdtdatahash" xmlns:w16se="http://schemas.microsoft.com/office/word/2015/wordml/symex" xmlns:wpg="http://schemas.microsoft.com/office/word/2010/wordprocessingGroup" xmlns:wpi="http://schemas.microsoft.com/office/word/2010/wordprocessingInk" xmlns:wne="http://schemas.microsoft.com/office/word/2006/wordml" xmlns:wps="http://schemas.microsoft.com/office/word/2010/wordprocessingShape" mc:Ignorable="w14 w15 w16se w16cid w16 w16cex w16sdtdh wp14">
+  <w:p>
+    <w:pPr>
+      <w:pStyle w:val="Header"/>
+    </w:pPr>
+  </w:p>
+</w:hdr>
+</file>
+
+<file path=word/header3.xml><?xml version="1.0" encoding="utf-8"?>
+<w:hdr xmlns:wpc="http://schemas.microsoft.com/office/word/2010/wordprocessingCanvas" xmlns:cx="http://schemas.microsoft.com/office/drawing/2014/chartex" xmlns:cx1="http://schemas.microsoft.com/office/drawing/2015/9/8/chartex" xmlns:cx2="http://schemas.microsoft.com/office/drawing/2015/10/21/chartex" xmlns:cx3="http://schemas.microsoft.com/office/drawing/2016/5/9/chartex" xmlns:cx4="http://schemas.microsoft.com/office/drawing/2016/5/10/chartex" xmlns:cx5="http://schemas.microsoft.com/office/drawing/2016/5/11/chartex" xmlns:cx6="http://schemas.microsoft.com/office/drawing/2016/5/12/chartex" xmlns:cx7="http://schemas.microsoft.com/office/drawing/2016/5/13/chartex" xmlns:cx8="http://schemas.microsoft.com/office/drawing/2016/5/14/chartex" xmlns:mc="http://schemas.openxmlformats.org/markup-compatibility/2006" xmlns:aink="http://schemas.microsoft.com/office/drawing/2016/ink" xmlns:am3d="http://schemas.microsoft.com/office/drawing/2017/model3d" xmlns:o="urn:schemas-microsoft-com:office:office" xmlns:r="http://schemas.openxmlformats.org/officeDocument/2006/relationships" xmlns:m="http://schemas.openxmlformats.org/officeDocument/2006/math" xmlns:v="urn:schemas-microsoft-com:vml" xmlns:wp14="http://schemas.microsoft.com/office/word/2010/wordprocessingDrawing" xmlns:wp="http://schemas.openxmlformats.org/drawingml/2006/wordprocessingDrawing" xmlns:w10="urn:schemas-microsoft-com:office:word" xmlns:w="http://schemas.openxmlformats.org/wordprocessingml/2006/main" xmlns:w14="http://schemas.microsoft.com/office/word/2010/wordml" xmlns:w15="http://schemas.microsoft.com/office/word/2012/wordml" xmlns:w16cex="http://schemas.microsoft.com/office/word/2018/wordml/cex" xmlns:w16cid="http://schemas.microsoft.com/office/word/2016/wordml/cid" xmlns:w16="http://schemas.microsoft.com/office/word/2018/wordml" xmlns:w16sdtdh="http://schemas.microsoft.com/office/word/2020/wordml/sdtdatahash" xmlns:w16se="http://schemas.microsoft.com/office/word/2015/wordml/symex" xmlns:wpg="http://schemas.microsoft.com/office/word/2010/wordprocessingGroup" xmlns:wpi="http://schemas.microsoft.com/office/word/2010/wordprocessingInk" xmlns:wne="http://schemas.microsoft.com/office/word/2006/wordml" xmlns:wps="http://schemas.microsoft.com/office/word/2010/wordprocessingShape" mc:Ignorable="w14 w15 w16se w16cid w16 w16cex w16sdtdh wp14">
+  <w:p>
+    <w:pPr>
+      <w:pStyle w:val="Header"/>
+    </w:pPr>
+  </w:p>
+</w:hdr>
+</file>
+
 <file path=word/numbering.xml><?xml version="1.0" encoding="utf-8"?>
 <w:numbering xmlns:wpc="http://schemas.microsoft.com/office/word/2010/wordprocessingCanvas" xmlns:cx="http://schemas.microsoft.com/office/drawing/2014/chartex" xmlns:cx1="http://schemas.microsoft.com/office/drawing/2015/9/8/chartex" xmlns:cx2="http://schemas.microsoft.com/office/drawing/2015/10/21/chartex" xmlns:cx3="http://schemas.microsoft.com/office/drawing/2016/5/9/chartex" xmlns:cx4="http://schemas.microsoft.com/office/drawing/2016/5/10/chartex" xmlns:cx5="http://schemas.microsoft.com/office/drawing/2016/5/11/chartex" xmlns:cx6="http://schemas.microsoft.com/office/drawing/2016/5/12/chartex" xmlns:cx7="http://schemas.microsoft.com/office/drawing/2016/5/13/chartex" xmlns:cx8="http://schemas.microsoft.com/office/drawing/2016/5/14/chartex" xmlns:mc="http://schemas.openxmlformats.org/markup-compatibility/2006" xmlns:aink="http://schemas.microsoft.com/office/drawing/2016/ink" xmlns:am3d="http://schemas.microsoft.com/office/drawing/2017/model3d" xmlns:o="urn:schemas-microsoft-com:office:office" xmlns:r="http://schemas.openxmlformats.org/officeDocument/2006/relationships" xmlns:m="http://schemas.openxmlformats.org/officeDocument/2006/math" xmlns:v="urn:schemas-microsoft-com:vml" xmlns:wp14="http://schemas.microsoft.com/office/word/2010/wordprocessingDrawing" xmlns:wp="http://schemas.openxmlformats.org/drawingml/2006/wordprocessingDrawing" xmlns:w10="urn:schemas-microsoft-com:office:word" xmlns:w="http://schemas.openxmlformats.org/wordprocessingml/2006/main" xmlns:w14="http://schemas.microsoft.com/office/word/2010/wordml" xmlns:w15="http://schemas.microsoft.com/office/word/2012/wordml" xmlns:w16cex="http://schemas.microsoft.com/office/word/2018/wordml/cex" xmlns:w16cid="http://schemas.microsoft.com/office/word/2016/wordml/cid" xmlns:w16="http://schemas.microsoft.com/office/word/2018/wordml" xmlns:w16sdtdh="http://schemas.microsoft.com/office/word/2020/wordml/sdtdatahash" xmlns:w16se="http://schemas.microsoft.com/office/word/2015/wordml/symex" xmlns:wpg="http://schemas.microsoft.com/office/word/2010/wordprocessingGroup" xmlns:wpi="http://schemas.microsoft.com/office/word/2010/wordprocessingInk" xmlns:wne="http://schemas.microsoft.com/office/word/2006/wordml" xmlns:wps="http://schemas.microsoft.com/office/word/2010/wordprocessingShape" mc:Ignorable="w14 w15 w16se w16cid w16 w16cex w16sdtdh wp14">
   <w:abstractNum w:abstractNumId="0" w15:restartNumberingAfterBreak="0">
@@ -2179,7 +2128,6 @@
     <w:lvl w:ilvl="4" w:tplc="1748A352">
       <w:start w:val="1"/>
       <w:numFmt w:val="decimal"/>
-      <w:pStyle w:val="Listnumberedunderbullet"/>
       <w:lvlText w:val="%5."/>
       <w:lvlJc w:val="left"/>
       <w:pPr>
@@ -2224,13 +2172,270 @@
     </w:lvl>
   </w:abstractNum>
   <w:abstractNum w:abstractNumId="1" w15:restartNumberingAfterBreak="0">
+    <w:nsid w:val="0C281B02"/>
+    <w:multiLevelType w:val="multilevel"/>
+    <w:tmpl w:val="8CA41144"/>
+    <w:lvl w:ilvl="0">
+      <w:start w:val="1"/>
+      <w:numFmt w:val="bullet"/>
+      <w:pStyle w:val="interviewradiobuttons"/>
+      <w:lvlText w:val=""/>
+      <w:lvlJc w:val="left"/>
+      <w:pPr>
+        <w:tabs>
+          <w:tab w:val="num" w:pos="0"/>
+        </w:tabs>
+        <w:ind w:left="720" w:hanging="360"/>
+      </w:pPr>
+      <w:rPr>
+        <w:rFonts w:ascii="Wingdings" w:hAnsi="Wingdings" w:cs="Wingdings" w:hint="default"/>
+      </w:rPr>
+    </w:lvl>
+    <w:lvl w:ilvl="1">
+      <w:start w:val="1"/>
+      <w:numFmt w:val="bullet"/>
+      <w:lvlText w:val="o"/>
+      <w:lvlJc w:val="left"/>
+      <w:pPr>
+        <w:tabs>
+          <w:tab w:val="num" w:pos="0"/>
+        </w:tabs>
+        <w:ind w:left="1440" w:hanging="360"/>
+      </w:pPr>
+      <w:rPr>
+        <w:rFonts w:ascii="Courier New" w:hAnsi="Courier New" w:cs="Courier New" w:hint="default"/>
+      </w:rPr>
+    </w:lvl>
+    <w:lvl w:ilvl="2">
+      <w:start w:val="1"/>
+      <w:numFmt w:val="bullet"/>
+      <w:lvlText w:val=""/>
+      <w:lvlJc w:val="left"/>
+      <w:pPr>
+        <w:tabs>
+          <w:tab w:val="num" w:pos="0"/>
+        </w:tabs>
+        <w:ind w:left="2160" w:hanging="360"/>
+      </w:pPr>
+      <w:rPr>
+        <w:rFonts w:ascii="Wingdings" w:hAnsi="Wingdings" w:cs="Wingdings" w:hint="default"/>
+      </w:rPr>
+    </w:lvl>
+    <w:lvl w:ilvl="3">
+      <w:start w:val="1"/>
+      <w:numFmt w:val="bullet"/>
+      <w:lvlText w:val=""/>
+      <w:lvlJc w:val="left"/>
+      <w:pPr>
+        <w:tabs>
+          <w:tab w:val="num" w:pos="0"/>
+        </w:tabs>
+        <w:ind w:left="2880" w:hanging="360"/>
+      </w:pPr>
+      <w:rPr>
+        <w:rFonts w:ascii="Symbol" w:hAnsi="Symbol" w:cs="Symbol" w:hint="default"/>
+      </w:rPr>
+    </w:lvl>
+    <w:lvl w:ilvl="4">
+      <w:start w:val="1"/>
+      <w:numFmt w:val="bullet"/>
+      <w:lvlText w:val="o"/>
+      <w:lvlJc w:val="left"/>
+      <w:pPr>
+        <w:tabs>
+          <w:tab w:val="num" w:pos="0"/>
+        </w:tabs>
+        <w:ind w:left="3600" w:hanging="360"/>
+      </w:pPr>
+      <w:rPr>
+        <w:rFonts w:ascii="Courier New" w:hAnsi="Courier New" w:cs="Courier New" w:hint="default"/>
+      </w:rPr>
+    </w:lvl>
+    <w:lvl w:ilvl="5">
+      <w:start w:val="1"/>
+      <w:numFmt w:val="bullet"/>
+      <w:lvlText w:val=""/>
+      <w:lvlJc w:val="left"/>
+      <w:pPr>
+        <w:tabs>
+          <w:tab w:val="num" w:pos="0"/>
+        </w:tabs>
+        <w:ind w:left="4320" w:hanging="360"/>
+      </w:pPr>
+      <w:rPr>
+        <w:rFonts w:ascii="Wingdings" w:hAnsi="Wingdings" w:cs="Wingdings" w:hint="default"/>
+      </w:rPr>
+    </w:lvl>
+    <w:lvl w:ilvl="6">
+      <w:start w:val="1"/>
+      <w:numFmt w:val="bullet"/>
+      <w:lvlText w:val=""/>
+      <w:lvlJc w:val="left"/>
+      <w:pPr>
+        <w:tabs>
+          <w:tab w:val="num" w:pos="0"/>
+        </w:tabs>
+        <w:ind w:left="5040" w:hanging="360"/>
+      </w:pPr>
+      <w:rPr>
+        <w:rFonts w:ascii="Symbol" w:hAnsi="Symbol" w:cs="Symbol" w:hint="default"/>
+      </w:rPr>
+    </w:lvl>
+    <w:lvl w:ilvl="7">
+      <w:start w:val="1"/>
+      <w:numFmt w:val="bullet"/>
+      <w:lvlText w:val="o"/>
+      <w:lvlJc w:val="left"/>
+      <w:pPr>
+        <w:tabs>
+          <w:tab w:val="num" w:pos="0"/>
+        </w:tabs>
+        <w:ind w:left="5760" w:hanging="360"/>
+      </w:pPr>
+      <w:rPr>
+        <w:rFonts w:ascii="Courier New" w:hAnsi="Courier New" w:cs="Courier New" w:hint="default"/>
+      </w:rPr>
+    </w:lvl>
+    <w:lvl w:ilvl="8">
+      <w:start w:val="1"/>
+      <w:numFmt w:val="bullet"/>
+      <w:lvlText w:val=""/>
+      <w:lvlJc w:val="left"/>
+      <w:pPr>
+        <w:tabs>
+          <w:tab w:val="num" w:pos="0"/>
+        </w:tabs>
+        <w:ind w:left="6480" w:hanging="360"/>
+      </w:pPr>
+      <w:rPr>
+        <w:rFonts w:ascii="Wingdings" w:hAnsi="Wingdings" w:cs="Wingdings" w:hint="default"/>
+      </w:rPr>
+    </w:lvl>
+  </w:abstractNum>
+  <w:abstractNum w:abstractNumId="2" w15:restartNumberingAfterBreak="0">
+    <w:nsid w:val="10B770C1"/>
+    <w:multiLevelType w:val="multilevel"/>
+    <w:tmpl w:val="BD8E6644"/>
+    <w:lvl w:ilvl="0">
+      <w:start w:val="1"/>
+      <w:numFmt w:val="bullet"/>
+      <w:pStyle w:val="TFVariable"/>
+      <w:lvlText w:val=""/>
+      <w:lvlJc w:val="left"/>
+      <w:pPr>
+        <w:tabs>
+          <w:tab w:val="num" w:pos="0"/>
+        </w:tabs>
+        <w:ind w:left="1080" w:hanging="360"/>
+      </w:pPr>
+      <w:rPr>
+        <w:rFonts w:ascii="Symbol" w:hAnsi="Symbol" w:cs="Symbol" w:hint="default"/>
+      </w:rPr>
+    </w:lvl>
+    <w:lvl w:ilvl="1">
+      <w:start w:val="1"/>
+      <w:numFmt w:val="lowerLetter"/>
+      <w:lvlText w:val="%2."/>
+      <w:lvlJc w:val="left"/>
+      <w:pPr>
+        <w:tabs>
+          <w:tab w:val="num" w:pos="0"/>
+        </w:tabs>
+        <w:ind w:left="1800" w:hanging="360"/>
+      </w:pPr>
+    </w:lvl>
+    <w:lvl w:ilvl="2">
+      <w:start w:val="1"/>
+      <w:numFmt w:val="lowerRoman"/>
+      <w:lvlText w:val="%3."/>
+      <w:lvlJc w:val="right"/>
+      <w:pPr>
+        <w:tabs>
+          <w:tab w:val="num" w:pos="0"/>
+        </w:tabs>
+        <w:ind w:left="2520" w:hanging="180"/>
+      </w:pPr>
+    </w:lvl>
+    <w:lvl w:ilvl="3">
+      <w:start w:val="1"/>
+      <w:numFmt w:val="decimal"/>
+      <w:lvlText w:val="%4."/>
+      <w:lvlJc w:val="left"/>
+      <w:pPr>
+        <w:tabs>
+          <w:tab w:val="num" w:pos="0"/>
+        </w:tabs>
+        <w:ind w:left="3240" w:hanging="360"/>
+      </w:pPr>
+    </w:lvl>
+    <w:lvl w:ilvl="4">
+      <w:start w:val="1"/>
+      <w:numFmt w:val="lowerLetter"/>
+      <w:lvlText w:val="%5."/>
+      <w:lvlJc w:val="left"/>
+      <w:pPr>
+        <w:tabs>
+          <w:tab w:val="num" w:pos="0"/>
+        </w:tabs>
+        <w:ind w:left="3960" w:hanging="360"/>
+      </w:pPr>
+    </w:lvl>
+    <w:lvl w:ilvl="5">
+      <w:start w:val="1"/>
+      <w:numFmt w:val="lowerRoman"/>
+      <w:lvlText w:val="%6."/>
+      <w:lvlJc w:val="right"/>
+      <w:pPr>
+        <w:tabs>
+          <w:tab w:val="num" w:pos="0"/>
+        </w:tabs>
+        <w:ind w:left="4680" w:hanging="180"/>
+      </w:pPr>
+    </w:lvl>
+    <w:lvl w:ilvl="6">
+      <w:start w:val="1"/>
+      <w:numFmt w:val="decimal"/>
+      <w:lvlText w:val="%7."/>
+      <w:lvlJc w:val="left"/>
+      <w:pPr>
+        <w:tabs>
+          <w:tab w:val="num" w:pos="0"/>
+        </w:tabs>
+        <w:ind w:left="5400" w:hanging="360"/>
+      </w:pPr>
+    </w:lvl>
+    <w:lvl w:ilvl="7">
+      <w:start w:val="1"/>
+      <w:numFmt w:val="lowerLetter"/>
+      <w:lvlText w:val="%8."/>
+      <w:lvlJc w:val="left"/>
+      <w:pPr>
+        <w:tabs>
+          <w:tab w:val="num" w:pos="0"/>
+        </w:tabs>
+        <w:ind w:left="6120" w:hanging="360"/>
+      </w:pPr>
+    </w:lvl>
+    <w:lvl w:ilvl="8">
+      <w:start w:val="1"/>
+      <w:numFmt w:val="lowerRoman"/>
+      <w:lvlText w:val="%9."/>
+      <w:lvlJc w:val="right"/>
+      <w:pPr>
+        <w:tabs>
+          <w:tab w:val="num" w:pos="0"/>
+        </w:tabs>
+        <w:ind w:left="6840" w:hanging="180"/>
+      </w:pPr>
+    </w:lvl>
+  </w:abstractNum>
+  <w:abstractNum w:abstractNumId="3" w15:restartNumberingAfterBreak="0">
     <w:nsid w:val="15510218"/>
     <w:multiLevelType w:val="hybridMultilevel"/>
     <w:tmpl w:val="8EF49D20"/>
     <w:lvl w:ilvl="0" w:tplc="4540043E">
       <w:start w:val="1"/>
       <w:numFmt w:val="bullet"/>
-      <w:pStyle w:val="TFVariable"/>
       <w:lvlText w:val=""/>
       <w:lvlJc w:val="left"/>
       <w:pPr>
@@ -2313,7 +2518,7 @@
       </w:pPr>
     </w:lvl>
   </w:abstractNum>
-  <w:abstractNum w:abstractNumId="2" w15:restartNumberingAfterBreak="0">
+  <w:abstractNum w:abstractNumId="4" w15:restartNumberingAfterBreak="0">
     <w:nsid w:val="185A717D"/>
     <w:multiLevelType w:val="multilevel"/>
     <w:tmpl w:val="3808E14A"/>
@@ -2462,7 +2667,7 @@
       </w:rPr>
     </w:lvl>
   </w:abstractNum>
-  <w:abstractNum w:abstractNumId="3" w15:restartNumberingAfterBreak="0">
+  <w:abstractNum w:abstractNumId="5" w15:restartNumberingAfterBreak="0">
     <w:nsid w:val="253D4794"/>
     <w:multiLevelType w:val="multilevel"/>
     <w:tmpl w:val="8C80AB36"/>
@@ -2575,14 +2780,131 @@
       </w:rPr>
     </w:lvl>
   </w:abstractNum>
-  <w:abstractNum w:abstractNumId="4" w15:restartNumberingAfterBreak="0">
+  <w:abstractNum w:abstractNumId="6" w15:restartNumberingAfterBreak="0">
+    <w:nsid w:val="25ED4004"/>
+    <w:multiLevelType w:val="multilevel"/>
+    <w:tmpl w:val="10421AA8"/>
+    <w:lvl w:ilvl="0">
+      <w:start w:val="1"/>
+      <w:numFmt w:val="decimal"/>
+      <w:pStyle w:val="ListParagraphNumbered"/>
+      <w:lvlText w:val="%1."/>
+      <w:lvlJc w:val="left"/>
+      <w:pPr>
+        <w:tabs>
+          <w:tab w:val="num" w:pos="0"/>
+        </w:tabs>
+        <w:ind w:left="765" w:hanging="360"/>
+      </w:pPr>
+      <w:rPr>
+        <w:b w:val="0"/>
+        <w:bCs w:val="0"/>
+      </w:rPr>
+    </w:lvl>
+    <w:lvl w:ilvl="1">
+      <w:start w:val="1"/>
+      <w:numFmt w:val="lowerLetter"/>
+      <w:lvlText w:val="%2."/>
+      <w:lvlJc w:val="left"/>
+      <w:pPr>
+        <w:tabs>
+          <w:tab w:val="num" w:pos="0"/>
+        </w:tabs>
+        <w:ind w:left="1485" w:hanging="360"/>
+      </w:pPr>
+    </w:lvl>
+    <w:lvl w:ilvl="2">
+      <w:start w:val="1"/>
+      <w:numFmt w:val="lowerRoman"/>
+      <w:lvlText w:val="%3."/>
+      <w:lvlJc w:val="right"/>
+      <w:pPr>
+        <w:tabs>
+          <w:tab w:val="num" w:pos="0"/>
+        </w:tabs>
+        <w:ind w:left="2205" w:hanging="180"/>
+      </w:pPr>
+    </w:lvl>
+    <w:lvl w:ilvl="3">
+      <w:start w:val="1"/>
+      <w:numFmt w:val="decimal"/>
+      <w:lvlText w:val="%4."/>
+      <w:lvlJc w:val="left"/>
+      <w:pPr>
+        <w:tabs>
+          <w:tab w:val="num" w:pos="0"/>
+        </w:tabs>
+        <w:ind w:left="2925" w:hanging="360"/>
+      </w:pPr>
+    </w:lvl>
+    <w:lvl w:ilvl="4">
+      <w:start w:val="1"/>
+      <w:numFmt w:val="lowerLetter"/>
+      <w:lvlText w:val="%5."/>
+      <w:lvlJc w:val="left"/>
+      <w:pPr>
+        <w:tabs>
+          <w:tab w:val="num" w:pos="0"/>
+        </w:tabs>
+        <w:ind w:left="3645" w:hanging="360"/>
+      </w:pPr>
+    </w:lvl>
+    <w:lvl w:ilvl="5">
+      <w:start w:val="1"/>
+      <w:numFmt w:val="lowerRoman"/>
+      <w:lvlText w:val="%6."/>
+      <w:lvlJc w:val="right"/>
+      <w:pPr>
+        <w:tabs>
+          <w:tab w:val="num" w:pos="0"/>
+        </w:tabs>
+        <w:ind w:left="4365" w:hanging="180"/>
+      </w:pPr>
+    </w:lvl>
+    <w:lvl w:ilvl="6">
+      <w:start w:val="1"/>
+      <w:numFmt w:val="decimal"/>
+      <w:lvlText w:val="%7."/>
+      <w:lvlJc w:val="left"/>
+      <w:pPr>
+        <w:tabs>
+          <w:tab w:val="num" w:pos="0"/>
+        </w:tabs>
+        <w:ind w:left="5085" w:hanging="360"/>
+      </w:pPr>
+    </w:lvl>
+    <w:lvl w:ilvl="7">
+      <w:start w:val="1"/>
+      <w:numFmt w:val="lowerLetter"/>
+      <w:lvlText w:val="%8."/>
+      <w:lvlJc w:val="left"/>
+      <w:pPr>
+        <w:tabs>
+          <w:tab w:val="num" w:pos="0"/>
+        </w:tabs>
+        <w:ind w:left="5805" w:hanging="360"/>
+      </w:pPr>
+    </w:lvl>
+    <w:lvl w:ilvl="8">
+      <w:start w:val="1"/>
+      <w:numFmt w:val="lowerRoman"/>
+      <w:lvlText w:val="%9."/>
+      <w:lvlJc w:val="right"/>
+      <w:pPr>
+        <w:tabs>
+          <w:tab w:val="num" w:pos="0"/>
+        </w:tabs>
+        <w:ind w:left="6525" w:hanging="180"/>
+      </w:pPr>
+    </w:lvl>
+  </w:abstractNum>
+  <w:abstractNum w:abstractNumId="7" w15:restartNumberingAfterBreak="0">
     <w:nsid w:val="296F3872"/>
     <w:multiLevelType w:val="hybridMultilevel"/>
     <w:tmpl w:val="E50A50E2"/>
     <w:lvl w:ilvl="0" w:tplc="639014FE">
       <w:start w:val="1"/>
       <w:numFmt w:val="bullet"/>
-      <w:pStyle w:val="ListParagraph"/>
       <w:lvlText w:val=""/>
       <w:lvlJc w:val="left"/>
       <w:pPr>
@@ -2689,7 +3011,238 @@
       </w:rPr>
     </w:lvl>
   </w:abstractNum>
-  <w:abstractNum w:abstractNumId="5" w15:restartNumberingAfterBreak="0">
+  <w:abstractNum w:abstractNumId="8" w15:restartNumberingAfterBreak="0">
+    <w:nsid w:val="427D734F"/>
+    <w:multiLevelType w:val="multilevel"/>
+    <w:tmpl w:val="C4048250"/>
+    <w:lvl w:ilvl="0">
+      <w:start w:val="1"/>
+      <w:numFmt w:val="decimal"/>
+      <w:pStyle w:val="H3numberedfordirections"/>
+      <w:lvlText w:val="%1."/>
+      <w:lvlJc w:val="left"/>
+      <w:pPr>
+        <w:tabs>
+          <w:tab w:val="num" w:pos="0"/>
+        </w:tabs>
+        <w:ind w:left="720" w:hanging="360"/>
+      </w:pPr>
+    </w:lvl>
+    <w:lvl w:ilvl="1">
+      <w:start w:val="2"/>
+      <w:numFmt w:val="bullet"/>
+      <w:lvlText w:val="•"/>
+      <w:lvlJc w:val="left"/>
+      <w:pPr>
+        <w:tabs>
+          <w:tab w:val="num" w:pos="0"/>
+        </w:tabs>
+        <w:ind w:left="1800" w:hanging="720"/>
+      </w:pPr>
+      <w:rPr>
+        <w:rFonts w:ascii="Helvetica" w:eastAsiaTheme="minorHAnsi" w:hAnsi="Helvetica" w:cs="Helvetica" w:hint="default"/>
+      </w:rPr>
+    </w:lvl>
+    <w:lvl w:ilvl="2">
+      <w:start w:val="1"/>
+      <w:numFmt w:val="lowerRoman"/>
+      <w:lvlText w:val="%3."/>
+      <w:lvlJc w:val="right"/>
+      <w:pPr>
+        <w:tabs>
+          <w:tab w:val="num" w:pos="0"/>
+        </w:tabs>
+        <w:ind w:left="2160" w:hanging="180"/>
+      </w:pPr>
+    </w:lvl>
+    <w:lvl w:ilvl="3">
+      <w:start w:val="1"/>
+      <w:numFmt w:val="decimal"/>
+      <w:lvlText w:val="%4."/>
+      <w:lvlJc w:val="left"/>
+      <w:pPr>
+        <w:tabs>
+          <w:tab w:val="num" w:pos="0"/>
+        </w:tabs>
+        <w:ind w:left="2880" w:hanging="360"/>
+      </w:pPr>
+    </w:lvl>
+    <w:lvl w:ilvl="4">
+      <w:start w:val="1"/>
+      <w:numFmt w:val="lowerLetter"/>
+      <w:lvlText w:val="%5."/>
+      <w:lvlJc w:val="left"/>
+      <w:pPr>
+        <w:tabs>
+          <w:tab w:val="num" w:pos="0"/>
+        </w:tabs>
+        <w:ind w:left="3600" w:hanging="360"/>
+      </w:pPr>
+    </w:lvl>
+    <w:lvl w:ilvl="5">
+      <w:start w:val="1"/>
+      <w:numFmt w:val="lowerRoman"/>
+      <w:lvlText w:val="%6."/>
+      <w:lvlJc w:val="right"/>
+      <w:pPr>
+        <w:tabs>
+          <w:tab w:val="num" w:pos="0"/>
+        </w:tabs>
+        <w:ind w:left="4320" w:hanging="180"/>
+      </w:pPr>
+    </w:lvl>
+    <w:lvl w:ilvl="6">
+      <w:start w:val="1"/>
+      <w:numFmt w:val="decimal"/>
+      <w:lvlText w:val="%7."/>
+      <w:lvlJc w:val="left"/>
+      <w:pPr>
+        <w:tabs>
+          <w:tab w:val="num" w:pos="0"/>
+        </w:tabs>
+        <w:ind w:left="5040" w:hanging="360"/>
+      </w:pPr>
+    </w:lvl>
+    <w:lvl w:ilvl="7">
+      <w:start w:val="1"/>
+      <w:numFmt w:val="lowerLetter"/>
+      <w:lvlText w:val="%8."/>
+      <w:lvlJc w:val="left"/>
+      <w:pPr>
+        <w:tabs>
+          <w:tab w:val="num" w:pos="0"/>
+        </w:tabs>
+        <w:ind w:left="5760" w:hanging="360"/>
+      </w:pPr>
+    </w:lvl>
+    <w:lvl w:ilvl="8">
+      <w:start w:val="1"/>
+      <w:numFmt w:val="lowerRoman"/>
+      <w:lvlText w:val="%9."/>
+      <w:lvlJc w:val="right"/>
+      <w:pPr>
+        <w:tabs>
+          <w:tab w:val="num" w:pos="0"/>
+        </w:tabs>
+        <w:ind w:left="6480" w:hanging="180"/>
+      </w:pPr>
+    </w:lvl>
+  </w:abstractNum>
+  <w:abstractNum w:abstractNumId="9" w15:restartNumberingAfterBreak="0">
+    <w:nsid w:val="56A54715"/>
+    <w:multiLevelType w:val="multilevel"/>
+    <w:tmpl w:val="4CDE645A"/>
+    <w:lvl w:ilvl="0">
+      <w:start w:val="1"/>
+      <w:numFmt w:val="decimal"/>
+      <w:lvlText w:val="%1."/>
+      <w:lvlJc w:val="left"/>
+      <w:pPr>
+        <w:tabs>
+          <w:tab w:val="num" w:pos="0"/>
+        </w:tabs>
+        <w:ind w:left="1035" w:hanging="360"/>
+      </w:pPr>
+    </w:lvl>
+    <w:lvl w:ilvl="1">
+      <w:start w:val="1"/>
+      <w:numFmt w:val="lowerLetter"/>
+      <w:lvlText w:val="%2."/>
+      <w:lvlJc w:val="left"/>
+      <w:pPr>
+        <w:tabs>
+          <w:tab w:val="num" w:pos="0"/>
+        </w:tabs>
+        <w:ind w:left="1755" w:hanging="360"/>
+      </w:pPr>
+    </w:lvl>
+    <w:lvl w:ilvl="2">
+      <w:start w:val="1"/>
+      <w:numFmt w:val="lowerRoman"/>
+      <w:lvlText w:val="%3."/>
+      <w:lvlJc w:val="right"/>
+      <w:pPr>
+        <w:tabs>
+          <w:tab w:val="num" w:pos="0"/>
+        </w:tabs>
+        <w:ind w:left="2475" w:hanging="180"/>
+      </w:pPr>
+    </w:lvl>
+    <w:lvl w:ilvl="3">
+      <w:start w:val="1"/>
+      <w:numFmt w:val="decimal"/>
+      <w:lvlText w:val="%4."/>
+      <w:lvlJc w:val="left"/>
+      <w:pPr>
+        <w:tabs>
+          <w:tab w:val="num" w:pos="0"/>
+        </w:tabs>
+        <w:ind w:left="3195" w:hanging="360"/>
+      </w:pPr>
+    </w:lvl>
+    <w:lvl w:ilvl="4">
+      <w:start w:val="1"/>
+      <w:numFmt w:val="decimal"/>
+      <w:pStyle w:val="Listnumberedunderbullet"/>
+      <w:lvlText w:val="%5."/>
+      <w:lvlJc w:val="left"/>
+      <w:pPr>
+        <w:tabs>
+          <w:tab w:val="num" w:pos="0"/>
+        </w:tabs>
+        <w:ind w:left="3915" w:hanging="360"/>
+      </w:pPr>
+    </w:lvl>
+    <w:lvl w:ilvl="5">
+      <w:start w:val="1"/>
+      <w:numFmt w:val="lowerRoman"/>
+      <w:lvlText w:val="%6."/>
+      <w:lvlJc w:val="right"/>
+      <w:pPr>
+        <w:tabs>
+          <w:tab w:val="num" w:pos="0"/>
+        </w:tabs>
+        <w:ind w:left="4635" w:hanging="180"/>
+      </w:pPr>
+    </w:lvl>
+    <w:lvl w:ilvl="6">
+      <w:start w:val="1"/>
+      <w:numFmt w:val="decimal"/>
+      <w:lvlText w:val="%7."/>
+      <w:lvlJc w:val="left"/>
+      <w:pPr>
+        <w:tabs>
+          <w:tab w:val="num" w:pos="0"/>
+        </w:tabs>
+        <w:ind w:left="5355" w:hanging="360"/>
+      </w:pPr>
+    </w:lvl>
+    <w:lvl w:ilvl="7">
+      <w:start w:val="1"/>
+      <w:numFmt w:val="lowerLetter"/>
+      <w:lvlText w:val="%8."/>
+      <w:lvlJc w:val="left"/>
+      <w:pPr>
+        <w:tabs>
+          <w:tab w:val="num" w:pos="0"/>
+        </w:tabs>
+        <w:ind w:left="6075" w:hanging="360"/>
+      </w:pPr>
+    </w:lvl>
+    <w:lvl w:ilvl="8">
+      <w:start w:val="1"/>
+      <w:numFmt w:val="lowerRoman"/>
+      <w:lvlText w:val="%9."/>
+      <w:lvlJc w:val="right"/>
+      <w:pPr>
+        <w:tabs>
+          <w:tab w:val="num" w:pos="0"/>
+        </w:tabs>
+        <w:ind w:left="6795" w:hanging="180"/>
+      </w:pPr>
+    </w:lvl>
+  </w:abstractNum>
+  <w:abstractNum w:abstractNumId="10" w15:restartNumberingAfterBreak="0">
     <w:nsid w:val="571D298A"/>
     <w:multiLevelType w:val="hybridMultilevel"/>
     <w:tmpl w:val="49F234AE"/>
@@ -2802,14 +3355,154 @@
       </w:rPr>
     </w:lvl>
   </w:abstractNum>
-  <w:abstractNum w:abstractNumId="6" w15:restartNumberingAfterBreak="0">
+  <w:abstractNum w:abstractNumId="11" w15:restartNumberingAfterBreak="0">
+    <w:nsid w:val="5A0A6934"/>
+    <w:multiLevelType w:val="multilevel"/>
+    <w:tmpl w:val="69E61DEA"/>
+    <w:lvl w:ilvl="0">
+      <w:start w:val="1"/>
+      <w:numFmt w:val="bullet"/>
+      <w:pStyle w:val="ListParagraph"/>
+      <w:lvlText w:val=""/>
+      <w:lvlJc w:val="left"/>
+      <w:pPr>
+        <w:tabs>
+          <w:tab w:val="num" w:pos="0"/>
+        </w:tabs>
+        <w:ind w:left="720" w:hanging="360"/>
+      </w:pPr>
+      <w:rPr>
+        <w:rFonts w:ascii="Symbol" w:hAnsi="Symbol" w:cs="Symbol" w:hint="default"/>
+      </w:rPr>
+    </w:lvl>
+    <w:lvl w:ilvl="1">
+      <w:start w:val="1"/>
+      <w:numFmt w:val="bullet"/>
+      <w:lvlText w:val="o"/>
+      <w:lvlJc w:val="left"/>
+      <w:pPr>
+        <w:tabs>
+          <w:tab w:val="num" w:pos="0"/>
+        </w:tabs>
+        <w:ind w:left="1440" w:hanging="360"/>
+      </w:pPr>
+      <w:rPr>
+        <w:rFonts w:ascii="Courier New" w:hAnsi="Courier New" w:cs="Courier New" w:hint="default"/>
+      </w:rPr>
+    </w:lvl>
+    <w:lvl w:ilvl="2">
+      <w:start w:val="1"/>
+      <w:numFmt w:val="bullet"/>
+      <w:lvlText w:val=""/>
+      <w:lvlJc w:val="left"/>
+      <w:pPr>
+        <w:tabs>
+          <w:tab w:val="num" w:pos="0"/>
+        </w:tabs>
+        <w:ind w:left="2160" w:hanging="360"/>
+      </w:pPr>
+      <w:rPr>
+        <w:rFonts w:ascii="Wingdings" w:hAnsi="Wingdings" w:cs="Wingdings" w:hint="default"/>
+      </w:rPr>
+    </w:lvl>
+    <w:lvl w:ilvl="3">
+      <w:start w:val="1"/>
+      <w:numFmt w:val="bullet"/>
+      <w:lvlText w:val=""/>
+      <w:lvlJc w:val="left"/>
+      <w:pPr>
+        <w:tabs>
+          <w:tab w:val="num" w:pos="0"/>
+        </w:tabs>
+        <w:ind w:left="2880" w:hanging="360"/>
+      </w:pPr>
+      <w:rPr>
+        <w:rFonts w:ascii="Symbol" w:hAnsi="Symbol" w:cs="Symbol" w:hint="default"/>
+      </w:rPr>
+    </w:lvl>
+    <w:lvl w:ilvl="4">
+      <w:start w:val="1"/>
+      <w:numFmt w:val="bullet"/>
+      <w:lvlText w:val="o"/>
+      <w:lvlJc w:val="left"/>
+      <w:pPr>
+        <w:tabs>
+          <w:tab w:val="num" w:pos="0"/>
+        </w:tabs>
+        <w:ind w:left="3600" w:hanging="360"/>
+      </w:pPr>
+      <w:rPr>
+        <w:rFonts w:ascii="Courier New" w:hAnsi="Courier New" w:cs="Courier New" w:hint="default"/>
+      </w:rPr>
+    </w:lvl>
+    <w:lvl w:ilvl="5">
+      <w:start w:val="1"/>
+      <w:numFmt w:val="bullet"/>
+      <w:lvlText w:val=""/>
+      <w:lvlJc w:val="left"/>
+      <w:pPr>
+        <w:tabs>
+          <w:tab w:val="num" w:pos="0"/>
+        </w:tabs>
+        <w:ind w:left="4320" w:hanging="360"/>
+      </w:pPr>
+      <w:rPr>
+        <w:rFonts w:ascii="Wingdings" w:hAnsi="Wingdings" w:cs="Wingdings" w:hint="default"/>
+      </w:rPr>
+    </w:lvl>
+    <w:lvl w:ilvl="6">
+      <w:start w:val="1"/>
+      <w:numFmt w:val="bullet"/>
+      <w:lvlText w:val=""/>
+      <w:lvlJc w:val="left"/>
+      <w:pPr>
+        <w:tabs>
+          <w:tab w:val="num" w:pos="0"/>
+        </w:tabs>
+        <w:ind w:left="5040" w:hanging="360"/>
+      </w:pPr>
+      <w:rPr>
+        <w:rFonts w:ascii="Symbol" w:hAnsi="Symbol" w:cs="Symbol" w:hint="default"/>
+      </w:rPr>
+    </w:lvl>
+    <w:lvl w:ilvl="7">
+      <w:start w:val="1"/>
+      <w:numFmt w:val="bullet"/>
+      <w:lvlText w:val="o"/>
+      <w:lvlJc w:val="left"/>
+      <w:pPr>
+        <w:tabs>
+          <w:tab w:val="num" w:pos="0"/>
+        </w:tabs>
+        <w:ind w:left="5760" w:hanging="360"/>
+      </w:pPr>
+      <w:rPr>
+        <w:rFonts w:ascii="Courier New" w:hAnsi="Courier New" w:cs="Courier New" w:hint="default"/>
+      </w:rPr>
+    </w:lvl>
+    <w:lvl w:ilvl="8">
+      <w:start w:val="1"/>
+      <w:numFmt w:val="bullet"/>
+      <w:lvlText w:val=""/>
+      <w:lvlJc w:val="left"/>
+      <w:pPr>
+        <w:tabs>
+          <w:tab w:val="num" w:pos="0"/>
+        </w:tabs>
+        <w:ind w:left="6480" w:hanging="360"/>
+      </w:pPr>
+      <w:rPr>
+        <w:rFonts w:ascii="Wingdings" w:hAnsi="Wingdings" w:cs="Wingdings" w:hint="default"/>
+      </w:rPr>
+    </w:lvl>
+  </w:abstractNum>
+  <w:abstractNum w:abstractNumId="12" w15:restartNumberingAfterBreak="0">
     <w:nsid w:val="6B961852"/>
     <w:multiLevelType w:val="hybridMultilevel"/>
     <w:tmpl w:val="DAAECE10"/>
     <w:lvl w:ilvl="0" w:tplc="8E060B5E">
       <w:start w:val="1"/>
       <w:numFmt w:val="decimal"/>
-      <w:pStyle w:val="H3numberedfordirections"/>
       <w:lvlText w:val="%1."/>
       <w:lvlJc w:val="left"/>
       <w:pPr>
@@ -2895,7 +3588,7 @@
       </w:pPr>
     </w:lvl>
   </w:abstractNum>
-  <w:abstractNum w:abstractNumId="7" w15:restartNumberingAfterBreak="0">
+  <w:abstractNum w:abstractNumId="13" w15:restartNumberingAfterBreak="0">
     <w:nsid w:val="77750BD2"/>
     <w:multiLevelType w:val="hybridMultilevel"/>
     <w:tmpl w:val="7736E4E6"/>
@@ -2929,7 +3622,6 @@
     <w:lvl w:ilvl="3" w:tplc="653AFC68">
       <w:start w:val="1"/>
       <w:numFmt w:val="decimal"/>
-      <w:pStyle w:val="Listnumbered"/>
       <w:lvlText w:val="%4."/>
       <w:lvlJc w:val="left"/>
       <w:pPr>
@@ -2983,82 +3675,100 @@
     </w:lvl>
   </w:abstractNum>
   <w:num w:numId="1">
-    <w:abstractNumId w:val="1"/>
+    <w:abstractNumId w:val="3"/>
   </w:num>
   <w:num w:numId="2">
-    <w:abstractNumId w:val="3"/>
+    <w:abstractNumId w:val="5"/>
   </w:num>
   <w:num w:numId="3">
-    <w:abstractNumId w:val="4"/>
+    <w:abstractNumId w:val="7"/>
   </w:num>
   <w:num w:numId="4">
-    <w:abstractNumId w:val="6"/>
+    <w:abstractNumId w:val="12"/>
   </w:num>
   <w:num w:numId="5">
-    <w:abstractNumId w:val="7"/>
+    <w:abstractNumId w:val="13"/>
   </w:num>
   <w:num w:numId="6">
     <w:abstractNumId w:val="0"/>
   </w:num>
   <w:num w:numId="7">
-    <w:abstractNumId w:val="2"/>
+    <w:abstractNumId w:val="4"/>
   </w:num>
   <w:num w:numId="8">
-    <w:abstractNumId w:val="5"/>
+    <w:abstractNumId w:val="10"/>
   </w:num>
   <w:num w:numId="9">
-    <w:abstractNumId w:val="4"/>
+    <w:abstractNumId w:val="7"/>
   </w:num>
   <w:num w:numId="10">
-    <w:abstractNumId w:val="4"/>
+    <w:abstractNumId w:val="7"/>
   </w:num>
   <w:num w:numId="11">
-    <w:abstractNumId w:val="4"/>
+    <w:abstractNumId w:val="7"/>
   </w:num>
   <w:num w:numId="12">
-    <w:abstractNumId w:val="4"/>
+    <w:abstractNumId w:val="7"/>
   </w:num>
   <w:num w:numId="13">
-    <w:abstractNumId w:val="4"/>
+    <w:abstractNumId w:val="7"/>
   </w:num>
   <w:num w:numId="14">
-    <w:abstractNumId w:val="4"/>
+    <w:abstractNumId w:val="7"/>
   </w:num>
   <w:num w:numId="15">
-    <w:abstractNumId w:val="4"/>
+    <w:abstractNumId w:val="7"/>
   </w:num>
   <w:num w:numId="16">
-    <w:abstractNumId w:val="4"/>
+    <w:abstractNumId w:val="7"/>
   </w:num>
   <w:num w:numId="17">
-    <w:abstractNumId w:val="4"/>
+    <w:abstractNumId w:val="7"/>
   </w:num>
   <w:num w:numId="18">
-    <w:abstractNumId w:val="4"/>
+    <w:abstractNumId w:val="7"/>
   </w:num>
   <w:num w:numId="19">
-    <w:abstractNumId w:val="4"/>
+    <w:abstractNumId w:val="7"/>
   </w:num>
   <w:num w:numId="20">
-    <w:abstractNumId w:val="4"/>
+    <w:abstractNumId w:val="7"/>
   </w:num>
   <w:num w:numId="21">
-    <w:abstractNumId w:val="4"/>
+    <w:abstractNumId w:val="7"/>
   </w:num>
   <w:num w:numId="22">
-    <w:abstractNumId w:val="4"/>
+    <w:abstractNumId w:val="7"/>
   </w:num>
   <w:num w:numId="23">
-    <w:abstractNumId w:val="4"/>
+    <w:abstractNumId w:val="7"/>
   </w:num>
   <w:num w:numId="24">
-    <w:abstractNumId w:val="4"/>
+    <w:abstractNumId w:val="7"/>
   </w:num>
   <w:num w:numId="25">
-    <w:abstractNumId w:val="4"/>
+    <w:abstractNumId w:val="7"/>
   </w:num>
   <w:num w:numId="26">
-    <w:abstractNumId w:val="4"/>
+    <w:abstractNumId w:val="7"/>
+  </w:num>
+  <w:num w:numId="27">
+    <w:abstractNumId w:val="8"/>
+  </w:num>
+  <w:num w:numId="28">
+    <w:abstractNumId w:val="11"/>
+  </w:num>
+  <w:num w:numId="29">
+    <w:abstractNumId w:val="1"/>
+  </w:num>
+  <w:num w:numId="30">
+    <w:abstractNumId w:val="9"/>
+  </w:num>
+  <w:num w:numId="31">
+    <w:abstractNumId w:val="6"/>
+  </w:num>
+  <w:num w:numId="32">
+    <w:abstractNumId w:val="2"/>
   </w:num>
   <w:numIdMacAtCleanup w:val="8"/>
 </w:numbering>
@@ -3112,24 +3822,24 @@
     <w:lsdException w:name="toc 9" w:semiHidden="1" w:uiPriority="39" w:unhideWhenUsed="1"/>
     <w:lsdException w:name="Normal Indent" w:semiHidden="1" w:unhideWhenUsed="1"/>
     <w:lsdException w:name="footnote text" w:semiHidden="1" w:unhideWhenUsed="1"/>
-    <w:lsdException w:name="annotation text" w:semiHidden="1" w:unhideWhenUsed="1"/>
+    <w:lsdException w:name="annotation text" w:semiHidden="1" w:unhideWhenUsed="1" w:qFormat="1"/>
     <w:lsdException w:name="header" w:semiHidden="1" w:unhideWhenUsed="1"/>
     <w:lsdException w:name="footer" w:semiHidden="1" w:unhideWhenUsed="1"/>
     <w:lsdException w:name="index heading" w:semiHidden="1" w:unhideWhenUsed="1"/>
-    <w:lsdException w:name="caption" w:semiHidden="1" w:uiPriority="35" w:unhideWhenUsed="1" w:qFormat="1"/>
+    <w:lsdException w:name="caption" w:semiHidden="1" w:uiPriority="0" w:unhideWhenUsed="1" w:qFormat="1"/>
     <w:lsdException w:name="table of figures" w:semiHidden="1" w:unhideWhenUsed="1"/>
     <w:lsdException w:name="envelope address" w:semiHidden="1" w:unhideWhenUsed="1"/>
     <w:lsdException w:name="envelope return" w:semiHidden="1" w:unhideWhenUsed="1"/>
     <w:lsdException w:name="footnote reference" w:semiHidden="1" w:unhideWhenUsed="1"/>
-    <w:lsdException w:name="annotation reference" w:semiHidden="1" w:unhideWhenUsed="1"/>
-    <w:lsdException w:name="line number" w:semiHidden="1" w:unhideWhenUsed="1"/>
+    <w:lsdException w:name="annotation reference" w:semiHidden="1" w:unhideWhenUsed="1" w:qFormat="1"/>
+    <w:lsdException w:name="line number" w:semiHidden="1" w:uiPriority="0" w:unhideWhenUsed="1"/>
     <w:lsdException w:name="page number" w:semiHidden="1" w:unhideWhenUsed="1"/>
     <w:lsdException w:name="endnote reference" w:semiHidden="1" w:unhideWhenUsed="1"/>
     <w:lsdException w:name="endnote text" w:semiHidden="1" w:unhideWhenUsed="1"/>
     <w:lsdException w:name="table of authorities" w:semiHidden="1" w:unhideWhenUsed="1"/>
     <w:lsdException w:name="macro" w:semiHidden="1" w:unhideWhenUsed="1"/>
     <w:lsdException w:name="toa heading" w:semiHidden="1" w:unhideWhenUsed="1"/>
-    <w:lsdException w:name="List" w:semiHidden="1" w:unhideWhenUsed="1"/>
+    <w:lsdException w:name="List" w:semiHidden="1" w:uiPriority="0" w:unhideWhenUsed="1"/>
     <w:lsdException w:name="List Bullet" w:semiHidden="1" w:unhideWhenUsed="1"/>
     <w:lsdException w:name="List Number" w:semiHidden="1" w:unhideWhenUsed="1"/>
     <w:lsdException w:name="List 2" w:semiHidden="1" w:unhideWhenUsed="1"/>
@@ -3176,18 +3886,19 @@
     <w:lsdException w:name="E-mail Signature" w:semiHidden="1" w:unhideWhenUsed="1"/>
     <w:lsdException w:name="HTML Top of Form" w:semiHidden="1" w:unhideWhenUsed="1"/>
     <w:lsdException w:name="HTML Bottom of Form" w:semiHidden="1" w:unhideWhenUsed="1"/>
-    <w:lsdException w:name="Normal (Web)" w:semiHidden="1" w:unhideWhenUsed="1"/>
+    <w:lsdException w:name="Normal (Web)" w:semiHidden="1" w:unhideWhenUsed="1" w:qFormat="1"/>
     <w:lsdException w:name="HTML Acronym" w:semiHidden="1" w:unhideWhenUsed="1"/>
     <w:lsdException w:name="HTML Address" w:semiHidden="1" w:unhideWhenUsed="1"/>
     <w:lsdException w:name="HTML Cite" w:semiHidden="1" w:unhideWhenUsed="1"/>
     <w:lsdException w:name="HTML Code" w:semiHidden="1" w:unhideWhenUsed="1"/>
     <w:lsdException w:name="HTML Definition" w:semiHidden="1" w:unhideWhenUsed="1"/>
     <w:lsdException w:name="HTML Keyboard" w:semiHidden="1" w:unhideWhenUsed="1"/>
-    <w:lsdException w:name="HTML Preformatted" w:semiHidden="1" w:unhideWhenUsed="1"/>
+    <w:lsdException w:name="HTML Preformatted" w:semiHidden="1" w:unhideWhenUsed="1" w:qFormat="1"/>
     <w:lsdException w:name="HTML Sample" w:semiHidden="1" w:unhideWhenUsed="1"/>
     <w:lsdException w:name="HTML Typewriter" w:semiHidden="1" w:unhideWhenUsed="1"/>
     <w:lsdException w:name="HTML Variable" w:semiHidden="1" w:unhideWhenUsed="1"/>
-    <w:lsdException w:name="annotation subject" w:semiHidden="1" w:unhideWhenUsed="1"/>
+    <w:lsdException w:name="Normal Table" w:semiHidden="1" w:unhideWhenUsed="1"/>
+    <w:lsdException w:name="annotation subject" w:semiHidden="1" w:unhideWhenUsed="1" w:qFormat="1"/>
     <w:lsdException w:name="No List" w:semiHidden="1" w:unhideWhenUsed="1"/>
     <w:lsdException w:name="Outline List 1" w:semiHidden="1" w:unhideWhenUsed="1"/>
     <w:lsdException w:name="Outline List 2" w:semiHidden="1" w:unhideWhenUsed="1"/>
@@ -3233,8 +3944,10 @@
     <w:lsdException w:name="Table Subtle 2" w:semiHidden="1" w:unhideWhenUsed="1"/>
     <w:lsdException w:name="Table Web 1" w:semiHidden="1" w:unhideWhenUsed="1"/>
     <w:lsdException w:name="Table Web 2" w:semiHidden="1" w:unhideWhenUsed="1"/>
-    <w:lsdException w:name="Balloon Text" w:semiHidden="1" w:unhideWhenUsed="1"/>
+    <w:lsdException w:name="Table Web 3" w:semiHidden="1" w:unhideWhenUsed="1"/>
+    <w:lsdException w:name="Balloon Text" w:semiHidden="1" w:unhideWhenUsed="1" w:qFormat="1"/>
     <w:lsdException w:name="Table Grid" w:uiPriority="39"/>
+    <w:lsdException w:name="Table Theme" w:semiHidden="1" w:unhideWhenUsed="1"/>
     <w:lsdException w:name="Placeholder Text" w:semiHidden="1"/>
     <w:lsdException w:name="No Spacing" w:uiPriority="1" w:qFormat="1"/>
     <w:lsdException w:name="Light Shading" w:uiPriority="60"/>
@@ -3257,7 +3970,7 @@
     <w:lsdException w:name="Medium Shading 1 Accent 1" w:uiPriority="63"/>
     <w:lsdException w:name="Medium Shading 2 Accent 1" w:uiPriority="64"/>
     <w:lsdException w:name="Medium List 1 Accent 1" w:uiPriority="65"/>
-    <w:lsdException w:name="Revision" w:semiHidden="1"/>
+    <w:lsdException w:name="Revision" w:semiHidden="1" w:qFormat="1"/>
     <w:lsdException w:name="List Paragraph" w:uiPriority="34" w:qFormat="1"/>
     <w:lsdException w:name="Quote" w:uiPriority="29" w:qFormat="1"/>
     <w:lsdException w:name="Intense Quote" w:uiPriority="30" w:qFormat="1"/>
@@ -3459,7 +4172,11 @@
   <w:style w:type="paragraph" w:default="1" w:styleId="Normal">
     <w:name w:val="Normal"/>
     <w:qFormat/>
-    <w:rsid w:val="001F52B8"/>
+    <w:rsid w:val="00956743"/>
+    <w:pPr>
+      <w:suppressAutoHyphens/>
+      <w:spacing w:before="0" w:after="0"/>
+    </w:pPr>
     <w:rPr>
       <w:rFonts w:ascii="Arial" w:hAnsi="Arial" w:cs="Arial"/>
     </w:rPr>
@@ -3470,10 +4187,10 @@
     <w:link w:val="Heading1Char"/>
     <w:uiPriority w:val="9"/>
     <w:qFormat/>
-    <w:rsid w:val="004F25FA"/>
+    <w:rsid w:val="00956743"/>
     <w:pPr>
       <w:pBdr>
-        <w:bottom w:val="single" w:sz="4" w:space="1" w:color="A6A6A6" w:themeColor="background1" w:themeShade="A6"/>
+        <w:bottom w:val="single" w:sz="4" w:space="1" w:color="A6A6A6" w:themeColor="light1" w:themeShade="A6"/>
       </w:pBdr>
       <w:spacing w:before="0" w:beforeAutospacing="0" w:after="100"/>
       <w:outlineLvl w:val="0"/>
@@ -3492,15 +4209,14 @@
     <w:uiPriority w:val="9"/>
     <w:unhideWhenUsed/>
     <w:qFormat/>
-    <w:rsid w:val="004F25FA"/>
+    <w:rsid w:val="00956743"/>
     <w:pPr>
       <w:widowControl w:val="0"/>
-      <w:autoSpaceDE w:val="0"/>
-      <w:autoSpaceDN w:val="0"/>
-      <w:spacing w:before="120" w:beforeAutospacing="0" w:afterAutospacing="0"/>
+      <w:spacing w:before="0" w:beforeAutospacing="0" w:after="0" w:afterAutospacing="0"/>
       <w:outlineLvl w:val="1"/>
     </w:pPr>
     <w:rPr>
+      <w:rFonts w:eastAsiaTheme="minorHAnsi"/>
       <w:color w:val="0A2A78"/>
       <w:sz w:val="36"/>
     </w:rPr>
@@ -3513,35 +4229,33 @@
     <w:uiPriority w:val="9"/>
     <w:unhideWhenUsed/>
     <w:qFormat/>
-    <w:rsid w:val="00B50F18"/>
+    <w:rsid w:val="00956743"/>
     <w:pPr>
+      <w:spacing w:after="60"/>
       <w:outlineLvl w:val="2"/>
     </w:pPr>
     <w:rPr>
-      <w:rFonts w:eastAsiaTheme="minorHAnsi"/>
       <w:sz w:val="32"/>
     </w:rPr>
   </w:style>
   <w:style w:type="paragraph" w:styleId="Heading4">
     <w:name w:val="heading 4"/>
-    <w:basedOn w:val="Normal"/>
+    <w:basedOn w:val="BodyText"/>
     <w:next w:val="Normal"/>
     <w:link w:val="Heading4Char"/>
     <w:uiPriority w:val="9"/>
     <w:unhideWhenUsed/>
     <w:qFormat/>
-    <w:rsid w:val="00CF73EB"/>
+    <w:rsid w:val="00956743"/>
     <w:pPr>
-      <w:keepNext/>
-      <w:keepLines/>
-      <w:spacing w:before="40"/>
+      <w:widowControl w:val="0"/>
+      <w:ind w:left="360"/>
       <w:outlineLvl w:val="3"/>
     </w:pPr>
     <w:rPr>
-      <w:rFonts w:asciiTheme="majorHAnsi" w:eastAsiaTheme="majorEastAsia" w:hAnsiTheme="majorHAnsi" w:cstheme="majorBidi"/>
-      <w:i/>
+      <w:rFonts w:eastAsiaTheme="minorHAnsi"/>
       <w:iCs/>
-      <w:color w:val="2F5496" w:themeColor="accent1" w:themeShade="BF"/>
+      <w:color w:val="0A2A78"/>
     </w:rPr>
   </w:style>
   <w:style w:type="character" w:default="1" w:styleId="DefaultParagraphFont">
@@ -3549,6 +4263,7 @@
     <w:uiPriority w:val="1"/>
     <w:semiHidden/>
     <w:unhideWhenUsed/>
+    <w:rsid w:val="00956743"/>
   </w:style>
   <w:style w:type="table" w:default="1" w:styleId="TableNormal">
     <w:name w:val="Normal Table"/>
@@ -3570,12 +4285,13 @@
     <w:uiPriority w:val="99"/>
     <w:semiHidden/>
     <w:unhideWhenUsed/>
+    <w:rsid w:val="00956743"/>
   </w:style>
   <w:style w:type="paragraph" w:customStyle="1" w:styleId="Code">
     <w:name w:val="Code"/>
     <w:basedOn w:val="Normal"/>
     <w:qFormat/>
-    <w:rsid w:val="00424213"/>
+    <w:rsid w:val="00956743"/>
     <w:rPr>
       <w:rFonts w:ascii="Calibri" w:hAnsi="Calibri"/>
     </w:rPr>
@@ -3583,7 +4299,12 @@
   <w:style w:type="paragraph" w:customStyle="1" w:styleId="Body">
     <w:name w:val="Body"/>
     <w:basedOn w:val="BodyText"/>
-    <w:rsid w:val="00725F56"/>
+    <w:qFormat/>
+    <w:rsid w:val="00956743"/>
+    <w:pPr>
+      <w:widowControl w:val="0"/>
+      <w:spacing w:before="0" w:beforeAutospacing="0" w:afterAutospacing="0"/>
+    </w:pPr>
     <w:rPr>
       <w:rFonts w:eastAsiaTheme="minorHAnsi"/>
     </w:rPr>
@@ -3593,7 +4314,8 @@
     <w:basedOn w:val="DefaultParagraphFont"/>
     <w:link w:val="Heading1"/>
     <w:uiPriority w:val="9"/>
-    <w:rsid w:val="004F25FA"/>
+    <w:qFormat/>
+    <w:rsid w:val="00956743"/>
     <w:rPr>
       <w:rFonts w:ascii="Helvetica" w:hAnsi="Helvetica" w:cs="Helvetica"/>
       <w:color w:val="0A2A78"/>
@@ -3607,15 +4329,12 @@
     <w:basedOn w:val="BodyText"/>
     <w:uiPriority w:val="34"/>
     <w:qFormat/>
-    <w:rsid w:val="00A66903"/>
+    <w:rsid w:val="00956743"/>
     <w:pPr>
       <w:widowControl w:val="0"/>
       <w:numPr>
-        <w:numId w:val="3"/>
+        <w:numId w:val="28"/>
       </w:numPr>
-      <w:autoSpaceDE w:val="0"/>
-      <w:autoSpaceDN w:val="0"/>
-      <w:spacing w:beforeAutospacing="0" w:afterAutospacing="0"/>
     </w:pPr>
     <w:rPr>
       <w:rFonts w:eastAsiaTheme="minorHAnsi"/>
@@ -3626,10 +4345,10 @@
     <w:basedOn w:val="Heading3"/>
     <w:next w:val="Body"/>
     <w:qFormat/>
-    <w:rsid w:val="00137EE6"/>
+    <w:rsid w:val="00956743"/>
     <w:pPr>
       <w:numPr>
-        <w:numId w:val="1"/>
+        <w:numId w:val="32"/>
       </w:numPr>
     </w:pPr>
   </w:style>
@@ -3638,7 +4357,8 @@
     <w:basedOn w:val="DefaultParagraphFont"/>
     <w:link w:val="Heading3"/>
     <w:uiPriority w:val="9"/>
-    <w:rsid w:val="00B50F18"/>
+    <w:qFormat/>
+    <w:rsid w:val="00956743"/>
     <w:rPr>
       <w:rFonts w:ascii="Helvetica" w:eastAsiaTheme="minorHAnsi" w:hAnsi="Helvetica" w:cs="Helvetica"/>
       <w:color w:val="0A2A78"/>
@@ -3652,9 +4372,9 @@
     <w:basedOn w:val="Normal"/>
     <w:link w:val="interviewglossarywordintemplateChar"/>
     <w:qFormat/>
-    <w:rsid w:val="00A7014C"/>
+    <w:rsid w:val="00956743"/>
     <w:pPr>
-      <w:spacing w:after="60" w:line="360" w:lineRule="auto"/>
+      <w:spacing w:before="280" w:beforeAutospacing="0" w:after="60" w:afterAutospacing="0" w:line="360" w:lineRule="auto"/>
     </w:pPr>
     <w:rPr>
       <w:rFonts w:asciiTheme="minorHAnsi" w:hAnsiTheme="minorHAnsi" w:cstheme="minorBidi"/>
@@ -3664,7 +4384,8 @@
     <w:name w:val="interview glossary word in template Char"/>
     <w:basedOn w:val="DefaultParagraphFont"/>
     <w:link w:val="interviewglossarywordintemplate"/>
-    <w:rsid w:val="00A7014C"/>
+    <w:qFormat/>
+    <w:rsid w:val="00956743"/>
   </w:style>
   <w:style w:type="paragraph" w:customStyle="1" w:styleId="interviewbutton">
     <w:name w:val="interview button"/>
@@ -3672,10 +4393,10 @@
     <w:next w:val="Normal"/>
     <w:link w:val="interviewbuttonChar"/>
     <w:qFormat/>
-    <w:rsid w:val="00F44633"/>
+    <w:rsid w:val="00956743"/>
     <w:pPr>
       <w:shd w:val="clear" w:color="auto" w:fill="0070C0"/>
-      <w:spacing w:after="60" w:line="360" w:lineRule="auto"/>
+      <w:spacing w:before="280" w:after="60" w:line="360" w:lineRule="auto"/>
     </w:pPr>
     <w:rPr>
       <w:rFonts w:asciiTheme="minorHAnsi" w:hAnsiTheme="minorHAnsi" w:cstheme="minorBidi"/>
@@ -3687,7 +4408,8 @@
     <w:name w:val="interview button Char"/>
     <w:basedOn w:val="DefaultParagraphFont"/>
     <w:link w:val="interviewbutton"/>
-    <w:rsid w:val="00F44633"/>
+    <w:qFormat/>
+    <w:rsid w:val="00956743"/>
     <w:rPr>
       <w:color w:val="FFFFFF" w:themeColor="background1"/>
       <w:szCs w:val="40"/>
@@ -3700,7 +4422,7 @@
     <w:link w:val="BodyTextChar"/>
     <w:uiPriority w:val="1"/>
     <w:qFormat/>
-    <w:rsid w:val="00275A1D"/>
+    <w:rsid w:val="00956743"/>
     <w:pPr>
       <w:spacing w:before="54" w:after="120" w:line="276" w:lineRule="auto"/>
     </w:pPr>
@@ -3717,7 +4439,8 @@
     <w:basedOn w:val="DefaultParagraphFont"/>
     <w:link w:val="BodyText"/>
     <w:uiPriority w:val="1"/>
-    <w:rsid w:val="00275A1D"/>
+    <w:qFormat/>
+    <w:rsid w:val="00956743"/>
     <w:rPr>
       <w:rFonts w:ascii="Helvetica" w:hAnsi="Helvetica" w:cs="Helvetica"/>
       <w:color w:val="202529"/>
@@ -3730,11 +4453,9 @@
     <w:name w:val="Table Grid"/>
     <w:basedOn w:val="TableNormal"/>
     <w:uiPriority w:val="39"/>
-    <w:rsid w:val="00CF73EB"/>
+    <w:rsid w:val="00956743"/>
     <w:pPr>
-      <w:widowControl w:val="0"/>
-      <w:autoSpaceDE w:val="0"/>
-      <w:autoSpaceDN w:val="0"/>
+      <w:suppressAutoHyphens/>
       <w:spacing w:before="0" w:beforeAutospacing="0" w:after="0" w:afterAutospacing="0"/>
     </w:pPr>
     <w:rPr>
@@ -3756,9 +4477,10 @@
     <w:basedOn w:val="DefaultParagraphFont"/>
     <w:link w:val="Heading2"/>
     <w:uiPriority w:val="9"/>
-    <w:rsid w:val="004F25FA"/>
-    <w:rPr>
-      <w:rFonts w:ascii="Helvetica" w:hAnsi="Helvetica" w:cs="Helvetica"/>
+    <w:qFormat/>
+    <w:rsid w:val="00956743"/>
+    <w:rPr>
+      <w:rFonts w:ascii="Helvetica" w:eastAsiaTheme="minorHAnsi" w:hAnsi="Helvetica" w:cs="Helvetica"/>
       <w:color w:val="0A2A78"/>
       <w:spacing w:val="-2"/>
       <w:sz w:val="36"/>
@@ -3772,7 +4494,7 @@
     <w:link w:val="TitleChar"/>
     <w:uiPriority w:val="10"/>
     <w:qFormat/>
-    <w:rsid w:val="004F25FA"/>
+    <w:rsid w:val="00956743"/>
     <w:pPr>
       <w:spacing w:before="0" w:beforeAutospacing="0" w:after="100"/>
     </w:pPr>
@@ -3786,7 +4508,8 @@
     <w:basedOn w:val="DefaultParagraphFont"/>
     <w:link w:val="Title"/>
     <w:uiPriority w:val="10"/>
-    <w:rsid w:val="004F25FA"/>
+    <w:qFormat/>
+    <w:rsid w:val="00956743"/>
     <w:rPr>
       <w:rFonts w:ascii="Helvetica" w:hAnsi="Helvetica" w:cs="Helvetica"/>
       <w:color w:val="0A2A78"/>
@@ -3802,7 +4525,8 @@
     <w:uiPriority w:val="99"/>
     <w:semiHidden/>
     <w:unhideWhenUsed/>
-    <w:rsid w:val="00CF73EB"/>
+    <w:qFormat/>
+    <w:rsid w:val="00956743"/>
     <w:rPr>
       <w:rFonts w:ascii="Segoe UI" w:hAnsi="Segoe UI" w:cs="Segoe UI"/>
       <w:sz w:val="18"/>
@@ -3815,7 +4539,8 @@
     <w:link w:val="BalloonText"/>
     <w:uiPriority w:val="99"/>
     <w:semiHidden/>
-    <w:rsid w:val="00CF73EB"/>
+    <w:qFormat/>
+    <w:rsid w:val="00956743"/>
     <w:rPr>
       <w:rFonts w:ascii="Segoe UI" w:hAnsi="Segoe UI" w:cs="Segoe UI"/>
       <w:sz w:val="18"/>
@@ -3828,7 +4553,8 @@
     <w:uiPriority w:val="99"/>
     <w:semiHidden/>
     <w:unhideWhenUsed/>
-    <w:rsid w:val="00CF73EB"/>
+    <w:qFormat/>
+    <w:rsid w:val="00956743"/>
     <w:rPr>
       <w:sz w:val="16"/>
       <w:szCs w:val="16"/>
@@ -3839,9 +4565,9 @@
     <w:basedOn w:val="Normal"/>
     <w:link w:val="CommentTextChar"/>
     <w:uiPriority w:val="99"/>
-    <w:semiHidden/>
     <w:unhideWhenUsed/>
-    <w:rsid w:val="00CF73EB"/>
+    <w:qFormat/>
+    <w:rsid w:val="00956743"/>
     <w:rPr>
       <w:sz w:val="20"/>
       <w:szCs w:val="20"/>
@@ -3852,8 +4578,8 @@
     <w:basedOn w:val="DefaultParagraphFont"/>
     <w:link w:val="CommentText"/>
     <w:uiPriority w:val="99"/>
-    <w:semiHidden/>
-    <w:rsid w:val="00CF73EB"/>
+    <w:qFormat/>
+    <w:rsid w:val="00956743"/>
     <w:rPr>
       <w:rFonts w:ascii="Arial" w:hAnsi="Arial" w:cs="Arial"/>
       <w:sz w:val="20"/>
@@ -3868,7 +4594,8 @@
     <w:uiPriority w:val="99"/>
     <w:semiHidden/>
     <w:unhideWhenUsed/>
-    <w:rsid w:val="00CF73EB"/>
+    <w:qFormat/>
+    <w:rsid w:val="00956743"/>
     <w:rPr>
       <w:b/>
       <w:bCs/>
@@ -3880,7 +4607,8 @@
     <w:link w:val="CommentSubject"/>
     <w:uiPriority w:val="99"/>
     <w:semiHidden/>
-    <w:rsid w:val="00CF73EB"/>
+    <w:qFormat/>
+    <w:rsid w:val="00956743"/>
     <w:rPr>
       <w:rFonts w:ascii="Arial" w:hAnsi="Arial" w:cs="Arial"/>
       <w:b/>
@@ -3891,11 +4619,11 @@
   </w:style>
   <w:style w:type="paragraph" w:styleId="Footer">
     <w:name w:val="footer"/>
-    <w:basedOn w:val="Normal"/>
+    <w:basedOn w:val="Body"/>
     <w:link w:val="FooterChar"/>
     <w:uiPriority w:val="99"/>
     <w:unhideWhenUsed/>
-    <w:rsid w:val="00CF73EB"/>
+    <w:rsid w:val="00956743"/>
     <w:pPr>
       <w:tabs>
         <w:tab w:val="center" w:pos="4680"/>
@@ -3908,9 +4636,14 @@
     <w:basedOn w:val="DefaultParagraphFont"/>
     <w:link w:val="Footer"/>
     <w:uiPriority w:val="99"/>
-    <w:rsid w:val="00CF73EB"/>
-    <w:rPr>
-      <w:rFonts w:ascii="Arial" w:hAnsi="Arial" w:cs="Arial"/>
+    <w:qFormat/>
+    <w:rsid w:val="00956743"/>
+    <w:rPr>
+      <w:rFonts w:ascii="Helvetica" w:eastAsiaTheme="minorHAnsi" w:hAnsi="Helvetica" w:cs="Helvetica"/>
+      <w:color w:val="202529"/>
+      <w:spacing w:val="-2"/>
+      <w:sz w:val="24"/>
+      <w:szCs w:val="24"/>
     </w:rPr>
   </w:style>
   <w:style w:type="paragraph" w:styleId="Header">
@@ -3919,7 +4652,7 @@
     <w:link w:val="HeaderChar"/>
     <w:uiPriority w:val="99"/>
     <w:unhideWhenUsed/>
-    <w:rsid w:val="00CF73EB"/>
+    <w:rsid w:val="00956743"/>
     <w:pPr>
       <w:tabs>
         <w:tab w:val="center" w:pos="4680"/>
@@ -3932,7 +4665,8 @@
     <w:basedOn w:val="DefaultParagraphFont"/>
     <w:link w:val="Header"/>
     <w:uiPriority w:val="99"/>
-    <w:rsid w:val="00CF73EB"/>
+    <w:qFormat/>
+    <w:rsid w:val="00956743"/>
     <w:rPr>
       <w:rFonts w:ascii="Arial" w:hAnsi="Arial" w:cs="Arial"/>
     </w:rPr>
@@ -3942,12 +4676,15 @@
     <w:basedOn w:val="DefaultParagraphFont"/>
     <w:link w:val="Heading4"/>
     <w:uiPriority w:val="9"/>
-    <w:rsid w:val="00CF73EB"/>
-    <w:rPr>
-      <w:rFonts w:asciiTheme="majorHAnsi" w:eastAsiaTheme="majorEastAsia" w:hAnsiTheme="majorHAnsi" w:cstheme="majorBidi"/>
-      <w:i/>
+    <w:qFormat/>
+    <w:rsid w:val="00956743"/>
+    <w:rPr>
+      <w:rFonts w:ascii="Helvetica" w:eastAsiaTheme="minorHAnsi" w:hAnsi="Helvetica" w:cs="Helvetica"/>
       <w:iCs/>
-      <w:color w:val="2F5496" w:themeColor="accent1" w:themeShade="BF"/>
+      <w:color w:val="0A2A78"/>
+      <w:spacing w:val="-2"/>
+      <w:sz w:val="24"/>
+      <w:szCs w:val="24"/>
     </w:rPr>
   </w:style>
   <w:style w:type="character" w:styleId="Hyperlink">
@@ -3955,28 +4692,28 @@
     <w:basedOn w:val="DefaultParagraphFont"/>
     <w:uiPriority w:val="99"/>
     <w:unhideWhenUsed/>
-    <w:rsid w:val="00CF73EB"/>
-    <w:rPr>
+    <w:rsid w:val="00956743"/>
+    <w:rPr>
+      <w:rFonts w:ascii="Helvetica" w:hAnsi="Helvetica" w:cs="Helvetica"/>
       <w:color w:val="0563C1" w:themeColor="hyperlink"/>
-      <w:u w:val="single"/>
+      <w:spacing w:val="-2"/>
+      <w:sz w:val="24"/>
+      <w:szCs w:val="24"/>
+      <w:u w:val="none"/>
     </w:rPr>
   </w:style>
   <w:style w:type="numbering" w:customStyle="1" w:styleId="Style1">
     <w:name w:val="Style1"/>
     <w:uiPriority w:val="99"/>
-    <w:rsid w:val="00CF73EB"/>
-    <w:pPr>
-      <w:numPr>
-        <w:numId w:val="2"/>
-      </w:numPr>
-    </w:pPr>
+    <w:qFormat/>
+    <w:rsid w:val="00956743"/>
   </w:style>
   <w:style w:type="paragraph" w:customStyle="1" w:styleId="TableParagraph">
     <w:name w:val="Table Paragraph"/>
     <w:basedOn w:val="Normal"/>
     <w:uiPriority w:val="1"/>
     <w:qFormat/>
-    <w:rsid w:val="00CF73EB"/>
+    <w:rsid w:val="00956743"/>
   </w:style>
   <w:style w:type="character" w:customStyle="1" w:styleId="UnresolvedMention1">
     <w:name w:val="Unresolved Mention1"/>
@@ -3984,7 +4721,8 @@
     <w:uiPriority w:val="99"/>
     <w:semiHidden/>
     <w:unhideWhenUsed/>
-    <w:rsid w:val="004D4EE9"/>
+    <w:qFormat/>
+    <w:rsid w:val="00956743"/>
     <w:rPr>
       <w:color w:val="605E5C"/>
       <w:shd w:val="clear" w:color="auto" w:fill="E1DFDD"/>
@@ -3995,19 +4733,19 @@
     <w:basedOn w:val="Heading3"/>
     <w:next w:val="BodyText"/>
     <w:qFormat/>
-    <w:rsid w:val="00312505"/>
+    <w:rsid w:val="00956743"/>
     <w:pPr>
       <w:numPr>
-        <w:numId w:val="4"/>
+        <w:numId w:val="27"/>
       </w:numPr>
-      <w:ind w:left="399"/>
       <w:outlineLvl w:val="9"/>
     </w:pPr>
   </w:style>
   <w:style w:type="character" w:customStyle="1" w:styleId="small">
     <w:name w:val="small"/>
     <w:basedOn w:val="DefaultParagraphFont"/>
-    <w:rsid w:val="003A47A3"/>
+    <w:qFormat/>
+    <w:rsid w:val="00956743"/>
     <w:rPr>
       <w:rFonts w:cs="Times New Roman"/>
     </w:rPr>
@@ -4017,7 +4755,7 @@
     <w:basedOn w:val="DefaultParagraphFont"/>
     <w:uiPriority w:val="1"/>
     <w:qFormat/>
-    <w:rsid w:val="00B37E94"/>
+    <w:rsid w:val="00956743"/>
     <w:rPr>
       <w:shd w:val="clear" w:color="auto" w:fill="009999"/>
     </w:rPr>
@@ -4026,16 +4764,9 @@
     <w:name w:val="List numbered"/>
     <w:basedOn w:val="BodyText"/>
     <w:qFormat/>
-    <w:rsid w:val="0050408A"/>
+    <w:rsid w:val="00956743"/>
     <w:pPr>
       <w:widowControl w:val="0"/>
-      <w:numPr>
-        <w:ilvl w:val="3"/>
-        <w:numId w:val="5"/>
-      </w:numPr>
-      <w:autoSpaceDE w:val="0"/>
-      <w:autoSpaceDN w:val="0"/>
-      <w:spacing w:beforeAutospacing="0" w:afterAutospacing="0"/>
     </w:pPr>
     <w:rPr>
       <w:rFonts w:eastAsiaTheme="minorHAnsi"/>
@@ -4045,16 +4776,13 @@
     <w:name w:val="List numbered under bullet"/>
     <w:basedOn w:val="BodyText"/>
     <w:qFormat/>
-    <w:rsid w:val="0050408A"/>
+    <w:rsid w:val="00956743"/>
     <w:pPr>
       <w:widowControl w:val="0"/>
       <w:numPr>
         <w:ilvl w:val="4"/>
-        <w:numId w:val="6"/>
+        <w:numId w:val="30"/>
       </w:numPr>
-      <w:autoSpaceDE w:val="0"/>
-      <w:autoSpaceDN w:val="0"/>
-      <w:spacing w:beforeAutospacing="0" w:afterAutospacing="0"/>
     </w:pPr>
     <w:rPr>
       <w:rFonts w:eastAsiaTheme="minorHAnsi"/>
@@ -4065,7 +4793,7 @@
     <w:basedOn w:val="DefaultParagraphFont"/>
     <w:uiPriority w:val="1"/>
     <w:qFormat/>
-    <w:rsid w:val="00C059BB"/>
+    <w:rsid w:val="00956743"/>
     <w:rPr>
       <w:rFonts w:eastAsiaTheme="minorHAnsi"/>
     </w:rPr>
@@ -4076,7 +4804,8 @@
     <w:uiPriority w:val="99"/>
     <w:semiHidden/>
     <w:unhideWhenUsed/>
-    <w:rsid w:val="000C4E79"/>
+    <w:qFormat/>
+    <w:rsid w:val="00956743"/>
     <w:rPr>
       <w:color w:val="605E5C"/>
       <w:shd w:val="clear" w:color="auto" w:fill="E1DFDD"/>
@@ -4087,19 +4816,20 @@
     <w:basedOn w:val="DefaultParagraphFont"/>
     <w:uiPriority w:val="1"/>
     <w:qFormat/>
-    <w:rsid w:val="0089032F"/>
+    <w:rsid w:val="00956743"/>
     <w:rPr>
       <w:sz w:val="22"/>
       <w:szCs w:val="22"/>
-      <w:shd w:val="clear" w:color="auto" w:fill="A6A6A6" w:themeFill="background1" w:themeFillShade="A6"/>
+      <w:shd w:val="clear" w:color="auto" w:fill="A6A6A6"/>
     </w:rPr>
   </w:style>
   <w:style w:type="paragraph" w:customStyle="1" w:styleId="StyleHeading1Hanging008">
     <w:name w:val="Style Heading 1 + Hanging:  0.08&quot;"/>
     <w:basedOn w:val="Heading1"/>
-    <w:rsid w:val="00852B9A"/>
+    <w:qFormat/>
+    <w:rsid w:val="00956743"/>
     <w:pPr>
-      <w:spacing w:before="120"/>
+      <w:spacing w:before="120" w:afterAutospacing="0"/>
       <w:ind w:hanging="115"/>
     </w:pPr>
     <w:rPr>
@@ -4112,7 +4842,7 @@
     <w:basedOn w:val="DefaultParagraphFont"/>
     <w:uiPriority w:val="1"/>
     <w:qFormat/>
-    <w:rsid w:val="004B6CFB"/>
+    <w:rsid w:val="00956743"/>
     <w:rPr>
       <w:color w:val="FF7C80"/>
       <w:shd w:val="clear" w:color="auto" w:fill="FFFFCC"/>
@@ -4123,7 +4853,7 @@
     <w:basedOn w:val="DefaultParagraphFont"/>
     <w:uiPriority w:val="22"/>
     <w:qFormat/>
-    <w:rsid w:val="00FE2912"/>
+    <w:rsid w:val="00956743"/>
     <w:rPr>
       <w:b/>
       <w:bCs/>
@@ -4135,7 +4865,7 @@
     <w:uiPriority w:val="99"/>
     <w:semiHidden/>
     <w:unhideWhenUsed/>
-    <w:rsid w:val="000C3DBE"/>
+    <w:rsid w:val="00956743"/>
     <w:rPr>
       <w:color w:val="954F72" w:themeColor="followedHyperlink"/>
       <w:u w:val="single"/>
@@ -4145,7 +4875,7 @@
     <w:name w:val="interview click for more info - definition"/>
     <w:uiPriority w:val="1"/>
     <w:qFormat/>
-    <w:rsid w:val="00360367"/>
+    <w:rsid w:val="00956743"/>
     <w:rPr>
       <w:color w:val="00B050"/>
       <w:u w:val="dash" w:color="92D050"/>
@@ -4156,7 +4886,8 @@
     <w:basedOn w:val="Normal"/>
     <w:uiPriority w:val="99"/>
     <w:unhideWhenUsed/>
-    <w:rsid w:val="000D6DE2"/>
+    <w:qFormat/>
+    <w:rsid w:val="00956743"/>
     <w:pPr>
       <w:spacing w:before="100" w:after="100"/>
     </w:pPr>
@@ -4172,11 +4903,513 @@
     <w:uiPriority w:val="99"/>
     <w:semiHidden/>
     <w:unhideWhenUsed/>
-    <w:rsid w:val="00BF4C50"/>
+    <w:rsid w:val="00956743"/>
     <w:rPr>
       <w:color w:val="605E5C"/>
       <w:shd w:val="clear" w:color="auto" w:fill="E1DFDD"/>
     </w:rPr>
+  </w:style>
+  <w:style w:type="paragraph" w:styleId="Caption">
+    <w:name w:val="caption"/>
+    <w:basedOn w:val="Normal"/>
+    <w:qFormat/>
+    <w:rsid w:val="00956743"/>
+    <w:pPr>
+      <w:suppressLineNumbers/>
+      <w:spacing w:before="120" w:after="120"/>
+    </w:pPr>
+    <w:rPr>
+      <w:rFonts w:cs="Lucida Sans"/>
+      <w:i/>
+      <w:iCs/>
+      <w:sz w:val="24"/>
+      <w:szCs w:val="24"/>
+    </w:rPr>
+  </w:style>
+  <w:style w:type="character" w:styleId="Emphasis">
+    <w:name w:val="Emphasis"/>
+    <w:basedOn w:val="DefaultParagraphFont"/>
+    <w:uiPriority w:val="20"/>
+    <w:qFormat/>
+    <w:rsid w:val="00956743"/>
+    <w:rPr>
+      <w:i/>
+      <w:iCs/>
+    </w:rPr>
+  </w:style>
+  <w:style w:type="paragraph" w:customStyle="1" w:styleId="Example">
+    <w:name w:val="Example"/>
+    <w:basedOn w:val="Normal"/>
+    <w:next w:val="Normal"/>
+    <w:qFormat/>
+    <w:rsid w:val="00956743"/>
+    <w:pPr>
+      <w:widowControl w:val="0"/>
+      <w:spacing w:beforeAutospacing="0" w:after="60" w:afterAutospacing="0" w:line="276" w:lineRule="auto"/>
+      <w:ind w:left="403"/>
+    </w:pPr>
+    <w:rPr>
+      <w:rFonts w:ascii="Helvetica" w:eastAsiaTheme="minorHAnsi" w:hAnsi="Helvetica" w:cs="Helvetica"/>
+      <w:color w:val="202529"/>
+      <w:spacing w:val="-2"/>
+      <w:sz w:val="24"/>
+      <w:szCs w:val="24"/>
+    </w:rPr>
+  </w:style>
+  <w:style w:type="paragraph" w:customStyle="1" w:styleId="Example-bulleted">
+    <w:name w:val="Example - bulleted"/>
+    <w:basedOn w:val="Normal"/>
+    <w:qFormat/>
+    <w:rsid w:val="00956743"/>
+    <w:pPr>
+      <w:widowControl w:val="0"/>
+      <w:spacing w:before="54" w:beforeAutospacing="0" w:after="120" w:afterAutospacing="0" w:line="276" w:lineRule="auto"/>
+      <w:ind w:left="720" w:hanging="360"/>
+    </w:pPr>
+    <w:rPr>
+      <w:rFonts w:ascii="Helvetica" w:eastAsiaTheme="minorHAnsi" w:hAnsi="Helvetica" w:cs="Helvetica"/>
+      <w:sz w:val="24"/>
+      <w:szCs w:val="24"/>
+    </w:rPr>
+  </w:style>
+  <w:style w:type="paragraph" w:customStyle="1" w:styleId="ExampleorImportantblock">
+    <w:name w:val="Example or Important block"/>
+    <w:basedOn w:val="Body"/>
+    <w:qFormat/>
+    <w:rsid w:val="00956743"/>
+    <w:pPr>
+      <w:ind w:left="403"/>
+    </w:pPr>
+  </w:style>
+  <w:style w:type="paragraph" w:customStyle="1" w:styleId="HeaderandFooter">
+    <w:name w:val="Header and Footer"/>
+    <w:basedOn w:val="Normal"/>
+    <w:qFormat/>
+    <w:rsid w:val="00956743"/>
+  </w:style>
+  <w:style w:type="paragraph" w:customStyle="1" w:styleId="Heading">
+    <w:name w:val="Heading"/>
+    <w:basedOn w:val="Normal"/>
+    <w:next w:val="BodyText"/>
+    <w:qFormat/>
+    <w:rsid w:val="00956743"/>
+    <w:pPr>
+      <w:keepNext/>
+      <w:spacing w:before="240" w:beforeAutospacing="0" w:after="120" w:afterAutospacing="0"/>
+    </w:pPr>
+    <w:rPr>
+      <w:rFonts w:ascii="Liberation Sans" w:eastAsia="Microsoft YaHei" w:hAnsi="Liberation Sans" w:cs="Lucida Sans"/>
+      <w:sz w:val="28"/>
+      <w:szCs w:val="28"/>
+    </w:rPr>
+  </w:style>
+  <w:style w:type="paragraph" w:styleId="HTMLPreformatted">
+    <w:name w:val="HTML Preformatted"/>
+    <w:basedOn w:val="Normal"/>
+    <w:link w:val="HTMLPreformattedChar"/>
+    <w:uiPriority w:val="99"/>
+    <w:semiHidden/>
+    <w:unhideWhenUsed/>
+    <w:qFormat/>
+    <w:rsid w:val="00956743"/>
+    <w:pPr>
+      <w:tabs>
+        <w:tab w:val="left" w:pos="916"/>
+        <w:tab w:val="left" w:pos="1832"/>
+        <w:tab w:val="left" w:pos="2748"/>
+        <w:tab w:val="left" w:pos="3664"/>
+        <w:tab w:val="left" w:pos="4580"/>
+        <w:tab w:val="left" w:pos="5496"/>
+        <w:tab w:val="left" w:pos="6412"/>
+        <w:tab w:val="left" w:pos="7328"/>
+        <w:tab w:val="left" w:pos="8244"/>
+        <w:tab w:val="left" w:pos="9160"/>
+        <w:tab w:val="left" w:pos="10076"/>
+        <w:tab w:val="left" w:pos="10992"/>
+        <w:tab w:val="left" w:pos="11908"/>
+        <w:tab w:val="left" w:pos="12824"/>
+        <w:tab w:val="left" w:pos="13740"/>
+        <w:tab w:val="left" w:pos="14656"/>
+      </w:tabs>
+      <w:spacing w:beforeAutospacing="0" w:afterAutospacing="0"/>
+    </w:pPr>
+    <w:rPr>
+      <w:rFonts w:ascii="Courier New" w:eastAsia="Times New Roman" w:hAnsi="Courier New" w:cs="Courier New"/>
+      <w:sz w:val="20"/>
+      <w:szCs w:val="20"/>
+    </w:rPr>
+  </w:style>
+  <w:style w:type="character" w:customStyle="1" w:styleId="HTMLPreformattedChar">
+    <w:name w:val="HTML Preformatted Char"/>
+    <w:basedOn w:val="DefaultParagraphFont"/>
+    <w:link w:val="HTMLPreformatted"/>
+    <w:uiPriority w:val="99"/>
+    <w:semiHidden/>
+    <w:qFormat/>
+    <w:rsid w:val="00956743"/>
+    <w:rPr>
+      <w:rFonts w:ascii="Courier New" w:eastAsia="Times New Roman" w:hAnsi="Courier New" w:cs="Courier New"/>
+      <w:sz w:val="20"/>
+      <w:szCs w:val="20"/>
+    </w:rPr>
+  </w:style>
+  <w:style w:type="paragraph" w:customStyle="1" w:styleId="Index">
+    <w:name w:val="Index"/>
+    <w:basedOn w:val="Normal"/>
+    <w:qFormat/>
+    <w:rsid w:val="00956743"/>
+    <w:pPr>
+      <w:suppressLineNumbers/>
+    </w:pPr>
+    <w:rPr>
+      <w:rFonts w:cs="Lucida Sans"/>
+    </w:rPr>
+  </w:style>
+  <w:style w:type="paragraph" w:customStyle="1" w:styleId="interviewbuttons">
+    <w:name w:val="interview buttons"/>
+    <w:basedOn w:val="Normal"/>
+    <w:qFormat/>
+    <w:rsid w:val="00956743"/>
+    <w:pPr>
+      <w:pBdr>
+        <w:top w:val="single" w:sz="12" w:space="1" w:color="0070C0"/>
+        <w:left w:val="single" w:sz="12" w:space="4" w:color="0070C0"/>
+        <w:bottom w:val="single" w:sz="12" w:space="1" w:color="0070C0"/>
+        <w:right w:val="single" w:sz="12" w:space="4" w:color="0070C0"/>
+      </w:pBdr>
+      <w:shd w:val="clear" w:color="auto" w:fill="FFFFFF"/>
+      <w:spacing w:before="280"/>
+      <w:ind w:left="-58" w:right="-216"/>
+    </w:pPr>
+    <w:rPr>
+      <w:sz w:val="21"/>
+      <w:szCs w:val="21"/>
+    </w:rPr>
+  </w:style>
+  <w:style w:type="character" w:customStyle="1" w:styleId="interviewcondition2">
+    <w:name w:val="interview condition 2"/>
+    <w:basedOn w:val="Hyperlink"/>
+    <w:uiPriority w:val="1"/>
+    <w:qFormat/>
+    <w:rsid w:val="00956743"/>
+    <w:rPr>
+      <w:rFonts w:ascii="Helvetica" w:eastAsia="Arial" w:hAnsi="Helvetica" w:cs="Helvetica"/>
+      <w:color w:val="0563C1" w:themeColor="hyperlink"/>
+      <w:spacing w:val="-2"/>
+      <w:sz w:val="24"/>
+      <w:szCs w:val="24"/>
+      <w:u w:val="none"/>
+    </w:rPr>
+  </w:style>
+  <w:style w:type="character" w:customStyle="1" w:styleId="interviewconvention">
+    <w:name w:val="interview convention"/>
+    <w:basedOn w:val="DefaultParagraphFont"/>
+    <w:uiPriority w:val="1"/>
+    <w:qFormat/>
+    <w:rsid w:val="00956743"/>
+    <w:rPr>
+      <w:sz w:val="22"/>
+      <w:szCs w:val="22"/>
+      <w:shd w:val="clear" w:color="auto" w:fill="A6A6A6"/>
+    </w:rPr>
+  </w:style>
+  <w:style w:type="character" w:customStyle="1" w:styleId="interviewneedstobewritten">
+    <w:name w:val="interview needs to be written"/>
+    <w:basedOn w:val="DefaultParagraphFont"/>
+    <w:uiPriority w:val="1"/>
+    <w:qFormat/>
+    <w:rsid w:val="00956743"/>
+    <w:rPr>
+      <w:shd w:val="clear" w:color="auto" w:fill="FFFF00"/>
+    </w:rPr>
+  </w:style>
+  <w:style w:type="character" w:customStyle="1" w:styleId="interviewpdf">
+    <w:name w:val="interview pdf"/>
+    <w:basedOn w:val="DefaultParagraphFont"/>
+    <w:uiPriority w:val="1"/>
+    <w:qFormat/>
+    <w:rsid w:val="00956743"/>
+    <w:rPr>
+      <w:sz w:val="21"/>
+      <w:szCs w:val="21"/>
+    </w:rPr>
+  </w:style>
+  <w:style w:type="paragraph" w:customStyle="1" w:styleId="interviewradiobuttons">
+    <w:name w:val="interview radio buttons"/>
+    <w:basedOn w:val="ListParagraph"/>
+    <w:qFormat/>
+    <w:rsid w:val="00956743"/>
+    <w:pPr>
+      <w:widowControl/>
+      <w:numPr>
+        <w:numId w:val="29"/>
+      </w:numPr>
+      <w:pBdr>
+        <w:top w:val="single" w:sz="12" w:space="1" w:color="0070C0"/>
+        <w:left w:val="single" w:sz="12" w:space="4" w:color="0070C0"/>
+        <w:bottom w:val="single" w:sz="12" w:space="1" w:color="0070C0"/>
+        <w:right w:val="single" w:sz="12" w:space="4" w:color="0070C0"/>
+      </w:pBdr>
+      <w:shd w:val="clear" w:color="auto" w:fill="FFFFFF"/>
+      <w:spacing w:line="240" w:lineRule="auto"/>
+      <w:ind w:right="-220"/>
+      <w:contextualSpacing/>
+    </w:pPr>
+    <w:rPr>
+      <w:rFonts w:ascii="Arial" w:eastAsia="Arial" w:hAnsi="Arial" w:cs="Arial"/>
+      <w:color w:val="auto"/>
+      <w:spacing w:val="0"/>
+      <w:sz w:val="21"/>
+      <w:szCs w:val="21"/>
+    </w:rPr>
+  </w:style>
+  <w:style w:type="character" w:customStyle="1" w:styleId="interviewtemplatetrigger">
+    <w:name w:val="interview template trigger"/>
+    <w:basedOn w:val="DefaultParagraphFont"/>
+    <w:uiPriority w:val="1"/>
+    <w:qFormat/>
+    <w:rsid w:val="00956743"/>
+  </w:style>
+  <w:style w:type="character" w:styleId="LineNumber">
+    <w:name w:val="line number"/>
+    <w:rsid w:val="00956743"/>
+  </w:style>
+  <w:style w:type="paragraph" w:styleId="List">
+    <w:name w:val="List"/>
+    <w:basedOn w:val="BodyText"/>
+    <w:rsid w:val="00956743"/>
+    <w:rPr>
+      <w:rFonts w:cs="Lucida Sans"/>
+    </w:rPr>
+  </w:style>
+  <w:style w:type="paragraph" w:customStyle="1" w:styleId="ListPlevel2">
+    <w:name w:val="List P level 2"/>
+    <w:basedOn w:val="ListParagraph"/>
+    <w:qFormat/>
+    <w:rsid w:val="00956743"/>
+    <w:pPr>
+      <w:numPr>
+        <w:numId w:val="0"/>
+      </w:numPr>
+      <w:tabs>
+        <w:tab w:val="left" w:pos="360"/>
+      </w:tabs>
+      <w:ind w:left="765" w:hanging="360"/>
+    </w:pPr>
+  </w:style>
+  <w:style w:type="paragraph" w:customStyle="1" w:styleId="ListPlevel3">
+    <w:name w:val="List P level 3"/>
+    <w:basedOn w:val="ListPlevel2"/>
+    <w:qFormat/>
+    <w:rsid w:val="00956743"/>
+    <w:pPr>
+      <w:tabs>
+        <w:tab w:val="clear" w:pos="360"/>
+      </w:tabs>
+      <w:ind w:left="0" w:firstLine="0"/>
+    </w:pPr>
+  </w:style>
+  <w:style w:type="paragraph" w:customStyle="1" w:styleId="ListParagraphNumbered">
+    <w:name w:val="List Paragraph Numbered"/>
+    <w:basedOn w:val="ListParagraph"/>
+    <w:qFormat/>
+    <w:rsid w:val="00956743"/>
+    <w:pPr>
+      <w:numPr>
+        <w:numId w:val="31"/>
+      </w:numPr>
+    </w:pPr>
+    <w:rPr>
+      <w:b/>
+    </w:rPr>
+  </w:style>
+  <w:style w:type="paragraph" w:customStyle="1" w:styleId="MLRIAdvocacyguideforPDFPart">
+    <w:name w:val="MLRI Advocacy guide for PDF Part"/>
+    <w:basedOn w:val="Normal"/>
+    <w:qFormat/>
+    <w:rsid w:val="00956743"/>
+    <w:pPr>
+      <w:spacing w:before="480" w:after="80" w:line="320" w:lineRule="exact"/>
+      <w:ind w:left="187"/>
+    </w:pPr>
+    <w:rPr>
+      <w:rFonts w:ascii="Bookman Old Style" w:hAnsi="Bookman Old Style"/>
+      <w:color w:val="808080"/>
+      <w:szCs w:val="28"/>
+    </w:rPr>
+  </w:style>
+  <w:style w:type="paragraph" w:customStyle="1" w:styleId="one-indent">
+    <w:name w:val="one-indent"/>
+    <w:basedOn w:val="Normal"/>
+    <w:qFormat/>
+    <w:rsid w:val="00956743"/>
+    <w:pPr>
+      <w:spacing w:before="100" w:after="100"/>
+    </w:pPr>
+    <w:rPr>
+      <w:rFonts w:ascii="Times New Roman" w:eastAsia="Times New Roman" w:hAnsi="Times New Roman" w:cs="Times New Roman"/>
+      <w:sz w:val="24"/>
+      <w:szCs w:val="24"/>
+    </w:rPr>
+  </w:style>
+  <w:style w:type="paragraph" w:styleId="Revision">
+    <w:name w:val="Revision"/>
+    <w:uiPriority w:val="99"/>
+    <w:semiHidden/>
+    <w:qFormat/>
+    <w:rsid w:val="00956743"/>
+    <w:pPr>
+      <w:suppressAutoHyphens/>
+      <w:spacing w:before="0" w:beforeAutospacing="0" w:after="0" w:afterAutospacing="0"/>
+    </w:pPr>
+    <w:rPr>
+      <w:rFonts w:ascii="Arial" w:hAnsi="Arial" w:cs="Arial"/>
+    </w:rPr>
+  </w:style>
+  <w:style w:type="table" w:customStyle="1" w:styleId="TableGrid1">
+    <w:name w:val="Table Grid1"/>
+    <w:basedOn w:val="TableNormal"/>
+    <w:uiPriority w:val="39"/>
+    <w:rsid w:val="00956743"/>
+    <w:pPr>
+      <w:suppressAutoHyphens/>
+      <w:spacing w:before="0" w:beforeAutospacing="0" w:after="0" w:afterAutospacing="0"/>
+    </w:pPr>
+    <w:rPr>
+      <w:rFonts w:eastAsiaTheme="minorHAnsi"/>
+    </w:rPr>
+    <w:tblPr>
+      <w:tblBorders>
+        <w:top w:val="single" w:sz="4" w:space="0" w:color="auto"/>
+        <w:left w:val="single" w:sz="4" w:space="0" w:color="auto"/>
+        <w:bottom w:val="single" w:sz="4" w:space="0" w:color="auto"/>
+        <w:right w:val="single" w:sz="4" w:space="0" w:color="auto"/>
+        <w:insideH w:val="single" w:sz="4" w:space="0" w:color="auto"/>
+        <w:insideV w:val="single" w:sz="4" w:space="0" w:color="auto"/>
+      </w:tblBorders>
+    </w:tblPr>
+  </w:style>
+  <w:style w:type="character" w:customStyle="1" w:styleId="UnresolvedMention3">
+    <w:name w:val="Unresolved Mention3"/>
+    <w:basedOn w:val="DefaultParagraphFont"/>
+    <w:uiPriority w:val="99"/>
+    <w:semiHidden/>
+    <w:unhideWhenUsed/>
+    <w:qFormat/>
+    <w:rsid w:val="00956743"/>
+    <w:rPr>
+      <w:color w:val="605E5C"/>
+      <w:shd w:val="clear" w:color="auto" w:fill="E1DFDD"/>
+    </w:rPr>
+  </w:style>
+  <w:style w:type="character" w:customStyle="1" w:styleId="UnresolvedMention31">
+    <w:name w:val="Unresolved Mention31"/>
+    <w:basedOn w:val="DefaultParagraphFont"/>
+    <w:uiPriority w:val="99"/>
+    <w:semiHidden/>
+    <w:unhideWhenUsed/>
+    <w:qFormat/>
+    <w:rsid w:val="00956743"/>
+    <w:rPr>
+      <w:color w:val="605E5C"/>
+      <w:shd w:val="clear" w:color="auto" w:fill="E1DFDD"/>
+    </w:rPr>
+  </w:style>
+  <w:style w:type="character" w:customStyle="1" w:styleId="UnresolvedMention4">
+    <w:name w:val="Unresolved Mention4"/>
+    <w:basedOn w:val="DefaultParagraphFont"/>
+    <w:uiPriority w:val="99"/>
+    <w:semiHidden/>
+    <w:unhideWhenUsed/>
+    <w:qFormat/>
+    <w:rsid w:val="00956743"/>
+    <w:rPr>
+      <w:color w:val="605E5C"/>
+      <w:shd w:val="clear" w:color="auto" w:fill="E1DFDD"/>
+    </w:rPr>
+  </w:style>
+  <w:style w:type="character" w:customStyle="1" w:styleId="UnresolvedMention5">
+    <w:name w:val="Unresolved Mention5"/>
+    <w:basedOn w:val="DefaultParagraphFont"/>
+    <w:uiPriority w:val="99"/>
+    <w:semiHidden/>
+    <w:unhideWhenUsed/>
+    <w:qFormat/>
+    <w:rsid w:val="00956743"/>
+    <w:rPr>
+      <w:color w:val="605E5C"/>
+      <w:shd w:val="clear" w:color="auto" w:fill="E1DFDD"/>
+    </w:rPr>
+  </w:style>
+  <w:style w:type="character" w:customStyle="1" w:styleId="UnresolvedMention6">
+    <w:name w:val="Unresolved Mention6"/>
+    <w:basedOn w:val="DefaultParagraphFont"/>
+    <w:uiPriority w:val="99"/>
+    <w:semiHidden/>
+    <w:unhideWhenUsed/>
+    <w:qFormat/>
+    <w:rsid w:val="00956743"/>
+    <w:rPr>
+      <w:color w:val="605E5C"/>
+      <w:shd w:val="clear" w:color="auto" w:fill="E1DFDD"/>
+    </w:rPr>
+  </w:style>
+  <w:style w:type="character" w:customStyle="1" w:styleId="UnresolvedMention7">
+    <w:name w:val="Unresolved Mention7"/>
+    <w:basedOn w:val="DefaultParagraphFont"/>
+    <w:uiPriority w:val="99"/>
+    <w:semiHidden/>
+    <w:unhideWhenUsed/>
+    <w:qFormat/>
+    <w:rsid w:val="00956743"/>
+    <w:rPr>
+      <w:color w:val="605E5C"/>
+      <w:shd w:val="clear" w:color="auto" w:fill="E1DFDD"/>
+    </w:rPr>
+  </w:style>
+  <w:style w:type="character" w:customStyle="1" w:styleId="UnresolvedMention8">
+    <w:name w:val="Unresolved Mention8"/>
+    <w:basedOn w:val="DefaultParagraphFont"/>
+    <w:uiPriority w:val="99"/>
+    <w:semiHidden/>
+    <w:unhideWhenUsed/>
+    <w:qFormat/>
+    <w:rsid w:val="00956743"/>
+    <w:rPr>
+      <w:color w:val="605E5C"/>
+      <w:shd w:val="clear" w:color="auto" w:fill="E1DFDD"/>
+    </w:rPr>
+  </w:style>
+  <w:style w:type="character" w:customStyle="1" w:styleId="UnresolvedMention9">
+    <w:name w:val="Unresolved Mention9"/>
+    <w:basedOn w:val="DefaultParagraphFont"/>
+    <w:uiPriority w:val="99"/>
+    <w:semiHidden/>
+    <w:unhideWhenUsed/>
+    <w:rsid w:val="00956743"/>
+    <w:rPr>
+      <w:color w:val="605E5C"/>
+      <w:shd w:val="clear" w:color="auto" w:fill="E1DFDD"/>
+    </w:rPr>
+  </w:style>
+  <w:style w:type="paragraph" w:customStyle="1" w:styleId="FooterRight">
+    <w:name w:val="Footer Right"/>
+    <w:basedOn w:val="Footer"/>
+    <w:qFormat/>
+    <w:rsid w:val="00956743"/>
+    <w:pPr>
+      <w:jc w:val="right"/>
+    </w:pPr>
+  </w:style>
+  <w:style w:type="paragraph" w:customStyle="1" w:styleId="FooterLeft">
+    <w:name w:val="Footer Left"/>
+    <w:basedOn w:val="FooterRight"/>
+    <w:qFormat/>
+    <w:rsid w:val="00BF33F1"/>
+    <w:pPr>
+      <w:spacing w:after="0" w:line="240" w:lineRule="auto"/>
+      <w:jc w:val="left"/>
+    </w:pPr>
   </w:style>
 </w:styles>
 </file>

</xml_diff>

<commit_message>
updated for github isolated tests, updated docx for links styles, BrandingIssue46, all passing in playground, need to test docxes,
</commit_message>
<xml_diff>
--- a/docassemble/EnforcingChildCustody/data/templates/enforcing_child_custody_action_plan.docx
+++ b/docassemble/EnforcingChildCustody/data/templates/enforcing_child_custody_action_plan.docx
@@ -47,21 +47,7 @@
               <w:rPr>
                 <w:rFonts w:eastAsia="Arial"/>
               </w:rPr>
-              <w:t xml:space="preserve">{ </w:t>
-            </w:r>
-            <w:proofErr w:type="spellStart"/>
-            <w:r>
-              <w:rPr>
-                <w:rFonts w:eastAsia="Arial"/>
-              </w:rPr>
-              <w:t>all_variables</w:t>
-            </w:r>
-            <w:proofErr w:type="spellEnd"/>
-            <w:r>
-              <w:rPr>
-                <w:rFonts w:eastAsia="Arial"/>
-              </w:rPr>
-              <w:t>(special='metadata').get(</w:t>
+              <w:t>{ all_variables(special='metadata').get(</w:t>
             </w:r>
             <w:r>
               <w:rPr>
@@ -778,7 +764,7 @@
               <w:spacing w:before="800"/>
             </w:pPr>
             <w:r>
-              <w:t xml:space="preserve">Your Personal Action Plan in </w:t>
+              <w:t xml:space="preserve">Your Action Plan in </w:t>
             </w:r>
             <w:r>
               <w:rPr>
@@ -876,13 +862,8 @@
             <w:r>
               <w:t xml:space="preserve">{%tr if </w:t>
             </w:r>
-            <w:proofErr w:type="spellStart"/>
-            <w:r>
-              <w:t>order_type</w:t>
-            </w:r>
-            <w:proofErr w:type="spellEnd"/>
-            <w:r>
-              <w:t>['child support']</w:t>
+            <w:r>
+              <w:t>order_type['child support']</w:t>
             </w:r>
             <w:r>
               <w:t xml:space="preserve"> %}</w:t>
@@ -999,13 +980,7 @@
               </w:rPr>
             </w:pPr>
             <w:r>
-              <w:t xml:space="preserve">Get information </w:t>
-            </w:r>
-            <w:r>
-              <w:t xml:space="preserve">from the court website </w:t>
-            </w:r>
-            <w:r>
-              <w:t>about enforcing a child support order</w:t>
+              <w:t>Get information about enforcing a child support order</w:t>
             </w:r>
             <w:r>
               <w:t xml:space="preserve">: </w:t>
@@ -1025,13 +1000,8 @@
               <w:br/>
             </w:r>
             <w:r>
-              <w:t>courts.alaska.gov/shc/family/</w:t>
-            </w:r>
-            <w:proofErr w:type="spellStart"/>
-            <w:r>
-              <w:t>shcenforce.htm#child-support</w:t>
-            </w:r>
-            <w:proofErr w:type="spellEnd"/>
+              <w:t>courts.alaska.gov/shc/family/shcenforce.htm#child-support</w:t>
+            </w:r>
           </w:p>
           <w:p>
             <w:pPr>
@@ -1072,11 +1042,9 @@
             <w:r>
               <w:t xml:space="preserve"> </w:t>
             </w:r>
-            <w:proofErr w:type="spellStart"/>
             <w:r>
               <w:t>ChangingEnforcingChildSupport</w:t>
             </w:r>
-            <w:proofErr w:type="spellEnd"/>
           </w:p>
         </w:tc>
       </w:tr>
@@ -1140,13 +1108,8 @@
             <w:r>
               <w:t xml:space="preserve">{%tr if </w:t>
             </w:r>
-            <w:proofErr w:type="spellStart"/>
-            <w:r>
-              <w:t>order_type</w:t>
-            </w:r>
-            <w:proofErr w:type="spellEnd"/>
-            <w:r>
-              <w:t>[</w:t>
+            <w:r>
+              <w:t>order_type[</w:t>
             </w:r>
             <w:r>
               <w:t>'</w:t>
@@ -1266,13 +1229,8 @@
             </w:hyperlink>
             <w:r>
               <w:br/>
-              <w:t>courts.alaska.gov/shc/family/</w:t>
-            </w:r>
-            <w:proofErr w:type="spellStart"/>
-            <w:r>
-              <w:t>shcenforce.htm#visits</w:t>
-            </w:r>
-            <w:proofErr w:type="spellEnd"/>
+              <w:t>courts.alaska.gov/shc/family/shcenforce.htm#visits</w:t>
+            </w:r>
           </w:p>
         </w:tc>
       </w:tr>
@@ -1342,13 +1300,8 @@
             <w:r>
               <w:t xml:space="preserve">if </w:t>
             </w:r>
-            <w:proofErr w:type="spellStart"/>
-            <w:r>
-              <w:t>order_type</w:t>
-            </w:r>
-            <w:proofErr w:type="spellEnd"/>
-            <w:r>
-              <w:t>['other']</w:t>
+            <w:r>
+              <w:t>order_type['other']</w:t>
             </w:r>
             <w:r>
               <w:t xml:space="preserve"> </w:t>
@@ -1462,13 +1415,8 @@
             </w:hyperlink>
             <w:r>
               <w:br/>
-              <w:t>courts.alaska.gov/shc/family/</w:t>
-            </w:r>
-            <w:proofErr w:type="spellStart"/>
-            <w:r>
-              <w:t>shcenforce.htm#forms</w:t>
-            </w:r>
-            <w:proofErr w:type="spellEnd"/>
+              <w:t>courts.alaska.gov/shc/family/shcenforce.htm#forms</w:t>
+            </w:r>
           </w:p>
         </w:tc>
       </w:tr>
@@ -1587,321 +1535,180 @@
           </w:tcPr>
           <w:p>
             <w:pPr>
-              <w:pStyle w:val="BodyText"/>
+              <w:pStyle w:val="Body"/>
             </w:pPr>
             <w:r>
-              <w:t xml:space="preserve">Read more about enforcing orders. </w:t>
-            </w:r>
-            <w:hyperlink r:id="rId12" w:history="1">
-              <w:r>
-                <w:rPr>
-                  <w:rStyle w:val="Hyperlink"/>
-                  <w:bCs/>
-                </w:rPr>
-                <w:t>Enforcing your order</w:t>
-              </w:r>
-            </w:hyperlink>
-            <w:r>
-              <w:t>.</w:t>
+              <w:t>For help with forms or understanding the process:</w:t>
             </w:r>
           </w:p>
           <w:p>
             <w:pPr>
-              <w:pStyle w:val="BodyText"/>
-              <w:spacing w:before="240"/>
+              <w:pStyle w:val="Body"/>
             </w:pPr>
             <w:r>
-              <w:t>For help with forms or understanding the process,</w:t>
+              <w:t>Call the Family Law Self-Help Center</w:t>
+            </w:r>
+            <w:r>
+              <w:br/>
+              <w:t>(907) 264-0851 or</w:t>
+            </w:r>
+            <w:r>
+              <w:br/>
+              <w:t>(866) 279-0851</w:t>
             </w:r>
           </w:p>
           <w:p>
             <w:pPr>
-              <w:pStyle w:val="ListParagraph"/>
+              <w:pStyle w:val="Body"/>
             </w:pPr>
             <w:r>
-              <w:t xml:space="preserve">Call the </w:t>
-            </w:r>
-            <w:hyperlink r:id="rId13" w:history="1">
-              <w:r>
-                <w:rPr>
-                  <w:b/>
-                </w:rPr>
-                <w:t>Family</w:t>
-              </w:r>
-              <w:r>
-                <w:rPr>
-                  <w:b/>
-                </w:rPr>
-                <w:t xml:space="preserve"> </w:t>
-              </w:r>
-              <w:r>
-                <w:rPr>
-                  <w:b/>
-                </w:rPr>
-                <w:t>Law</w:t>
-              </w:r>
-              <w:r>
-                <w:rPr>
-                  <w:b/>
-                </w:rPr>
-                <w:t xml:space="preserve"> </w:t>
-              </w:r>
-              <w:r>
-                <w:rPr>
-                  <w:b/>
-                </w:rPr>
-                <w:t>Self-Help</w:t>
-              </w:r>
-              <w:r>
-                <w:rPr>
-                  <w:b/>
-                </w:rPr>
-                <w:t xml:space="preserve"> </w:t>
-              </w:r>
-              <w:r>
-                <w:rPr>
-                  <w:b/>
-                </w:rPr>
-                <w:t>Center</w:t>
-              </w:r>
-            </w:hyperlink>
-            <w:r>
-              <w:br/>
-            </w:r>
-            <w:r>
-              <w:t>(907)</w:t>
-            </w:r>
-            <w:r>
-              <w:t xml:space="preserve"> </w:t>
-            </w:r>
-            <w:r>
-              <w:t>264-0851</w:t>
-            </w:r>
-            <w:r>
-              <w:t xml:space="preserve"> </w:t>
-            </w:r>
-            <w:r>
-              <w:t>or</w:t>
-            </w:r>
-            <w:r>
-              <w:br/>
-              <w:t>(</w:t>
-            </w:r>
-            <w:r>
-              <w:t>866)</w:t>
-            </w:r>
-            <w:r>
-              <w:t xml:space="preserve"> </w:t>
-            </w:r>
-            <w:r>
-              <w:t>279-0851</w:t>
-            </w:r>
-            <w:r>
-              <w:t>.</w:t>
-            </w:r>
-          </w:p>
-          <w:p>
-            <w:pPr>
-              <w:pStyle w:val="ListParagraph"/>
-            </w:pPr>
-            <w:r>
-              <w:t xml:space="preserve">See the court’s </w:t>
-            </w:r>
-            <w:hyperlink r:id="rId14" w:history="1">
+              <w:t xml:space="preserve">See the court’s  </w:t>
+            </w:r>
+            <w:hyperlink r:id="rId12">
               <w:r>
                 <w:rPr>
                   <w:rStyle w:val="Hyperlink"/>
                 </w:rPr>
-                <w:t>Family Law Self-Help Center</w:t>
+                <w:t>family law self-help</w:t>
               </w:r>
             </w:hyperlink>
             <w:r>
-              <w:t xml:space="preserve"> </w:t>
-            </w:r>
-            <w:r>
-              <w:t>web pages</w:t>
-            </w:r>
+              <w:t xml:space="preserve"> webpages.</w:t>
+            </w:r>
+          </w:p>
+          <w:p>
+            <w:pPr>
+              <w:pStyle w:val="Body"/>
+            </w:pPr>
+            <w:r>
+              <w:t xml:space="preserve">Many lawyers offer free or flat fee consultations without having to hire them for the whole case. </w:t>
+            </w:r>
+            <w:hyperlink r:id="rId13">
+              <w:r>
+                <w:rPr>
+                  <w:color w:val="0563C1"/>
+                </w:rPr>
+                <w:t>Find a Lawyer</w:t>
+              </w:r>
+            </w:hyperlink>
             <w:r>
               <w:t>.</w:t>
+            </w:r>
+          </w:p>
+          <w:p>
+            <w:pPr>
+              <w:pStyle w:val="Body"/>
+            </w:pPr>
+            <w:r>
+              <w:t xml:space="preserve">Depending on your income, you may qualify for </w:t>
+            </w:r>
+            <w:hyperlink r:id="rId14">
+              <w:r>
+                <w:rPr>
+                  <w:color w:val="0563C1"/>
+                </w:rPr>
+                <w:t>Alaska Free Legal Answers</w:t>
+              </w:r>
+            </w:hyperlink>
+            <w:r>
+              <w:t>.</w:t>
+            </w:r>
+          </w:p>
+          <w:p>
+            <w:pPr>
+              <w:pStyle w:val="Body"/>
+            </w:pPr>
+            <w:r>
+              <w:t xml:space="preserve">Depending on your income and circumstances, you may qualify for a free lawyer from </w:t>
+            </w:r>
+            <w:hyperlink r:id="rId15">
+              <w:r>
+                <w:rPr>
+                  <w:color w:val="0563C1"/>
+                </w:rPr>
+                <w:t>Alaska Legal Services</w:t>
+              </w:r>
+            </w:hyperlink>
+            <w:r>
+              <w:t>.</w:t>
+            </w:r>
+          </w:p>
+          <w:p>
+            <w:pPr>
+              <w:pStyle w:val="Heading3"/>
+              <w:keepNext/>
+              <w:keepLines/>
+              <w:outlineLvl w:val="2"/>
+            </w:pPr>
+            <w:r>
+              <w:t>Links in this step</w:t>
+            </w:r>
+          </w:p>
+          <w:p>
+            <w:pPr>
+              <w:pStyle w:val="Body"/>
+            </w:pPr>
+            <w:hyperlink r:id="rId16">
+              <w:r>
+                <w:rPr>
+                  <w:rStyle w:val="Hyperlink"/>
+                </w:rPr>
+                <w:t>family law self-help</w:t>
+              </w:r>
+            </w:hyperlink>
+            <w:r>
+              <w:br/>
+              <w:t>courts.alaska.gov/shc/family</w:t>
+            </w:r>
+          </w:p>
+          <w:p>
+            <w:pPr>
+              <w:pStyle w:val="Body"/>
+            </w:pPr>
+            <w:hyperlink r:id="rId17">
+              <w:r>
+                <w:rPr>
+                  <w:rStyle w:val="Hyperlink"/>
+                </w:rPr>
+                <w:t>Find a Lawyer</w:t>
+              </w:r>
+            </w:hyperlink>
+            <w:r>
+              <w:br/>
+              <w:t>courts.alaska.gov/shc/shclawyer.htm</w:t>
+            </w:r>
+          </w:p>
+          <w:p>
+            <w:pPr>
+              <w:pStyle w:val="Body"/>
+            </w:pPr>
+            <w:hyperlink r:id="rId18">
+              <w:r>
+                <w:rPr>
+                  <w:rStyle w:val="Hyperlink"/>
+                </w:rPr>
+                <w:t>Alaska Free Legal Answers</w:t>
+              </w:r>
+            </w:hyperlink>
+            <w:r>
+              <w:br/>
+              <w:t>alaska.freelegalanswers.org</w:t>
             </w:r>
           </w:p>
           <w:p>
             <w:pPr>
               <w:pStyle w:val="BodyText"/>
             </w:pPr>
-            <w:r>
-              <w:t xml:space="preserve">Many lawyers offer free or flat fee consultations. You do not have to hire them for the whole case. </w:t>
-            </w:r>
-            <w:hyperlink r:id="rId15" w:history="1">
+            <w:hyperlink r:id="rId19">
               <w:r>
                 <w:rPr>
                   <w:rStyle w:val="Hyperlink"/>
-                  <w:bCs/>
-                </w:rPr>
-                <w:t>Find a Lawyer</w:t>
-              </w:r>
-            </w:hyperlink>
-            <w:r>
-              <w:t>.</w:t>
-            </w:r>
-          </w:p>
-          <w:p>
-            <w:pPr>
-              <w:pStyle w:val="BodyText"/>
-            </w:pPr>
-            <w:r>
-              <w:t xml:space="preserve">Depending on your income, you may qualify for </w:t>
-            </w:r>
-            <w:hyperlink r:id="rId16" w:history="1">
-              <w:r>
-                <w:rPr>
-                  <w:rStyle w:val="Hyperlink"/>
-                  <w:bCs/>
-                </w:rPr>
-                <w:t>Alaska Free Legal Answers</w:t>
-              </w:r>
-            </w:hyperlink>
-            <w:r>
-              <w:t>.</w:t>
-            </w:r>
-          </w:p>
-          <w:p>
-            <w:pPr>
-              <w:pStyle w:val="BodyText"/>
-            </w:pPr>
-            <w:r>
-              <w:t xml:space="preserve">Depending on your income and circumstances, you may qualify for a free lawyer from </w:t>
-            </w:r>
-            <w:hyperlink r:id="rId17" w:history="1">
-              <w:r>
-                <w:rPr>
-                  <w:rStyle w:val="Hyperlink"/>
-                  <w:bCs/>
                 </w:rPr>
                 <w:t>Alaska Legal Services</w:t>
               </w:r>
             </w:hyperlink>
             <w:r>
-              <w:t>.</w:t>
-            </w:r>
-          </w:p>
-          <w:p>
-            <w:pPr>
-              <w:pStyle w:val="Heading3"/>
-              <w:outlineLvl w:val="2"/>
-            </w:pPr>
-            <w:r>
-              <w:t>Links in this step</w:t>
-            </w:r>
-          </w:p>
-          <w:p>
-            <w:pPr>
-              <w:pStyle w:val="BodyText"/>
-            </w:pPr>
-            <w:hyperlink r:id="rId18" w:history="1">
-              <w:r>
-                <w:rPr>
-                  <w:rStyle w:val="Hyperlink"/>
-                  <w:bCs/>
-                </w:rPr>
-                <w:t>Enforcing your order</w:t>
-              </w:r>
-            </w:hyperlink>
-            <w:r>
               <w:br/>
-            </w:r>
-            <w:r>
-              <w:t>courts.alaska.gov/shc/family/shcenforce.htm</w:t>
-            </w:r>
-          </w:p>
-          <w:p>
-            <w:pPr>
-              <w:pStyle w:val="BodyText"/>
-            </w:pPr>
-            <w:hyperlink r:id="rId19" w:history="1">
-              <w:r>
-                <w:rPr>
-                  <w:rStyle w:val="Hyperlink"/>
-                </w:rPr>
-                <w:t>Family Law Self-Help Center</w:t>
-              </w:r>
-            </w:hyperlink>
-            <w:r>
-              <w:br/>
-            </w:r>
-            <w:r>
-              <w:rPr>
-                <w:rStyle w:val="BodyTextChar"/>
-              </w:rPr>
-              <w:t>courts.alaska.gov/shc/family</w:t>
-            </w:r>
-          </w:p>
-          <w:p>
-            <w:pPr>
-              <w:pStyle w:val="BodyText"/>
-            </w:pPr>
-            <w:hyperlink r:id="rId20" w:history="1">
-              <w:r>
-                <w:rPr>
-                  <w:rStyle w:val="Hyperlink"/>
-                  <w:bCs/>
-                </w:rPr>
-                <w:t>Find a Lawyer</w:t>
-              </w:r>
-            </w:hyperlink>
-            <w:r>
-              <w:br/>
-            </w:r>
-            <w:r>
-              <w:rPr>
-                <w:rStyle w:val="BodyTextChar"/>
-              </w:rPr>
-              <w:t>courts.alaska.gov/shc/shclawyer.htm</w:t>
-            </w:r>
-          </w:p>
-          <w:p>
-            <w:pPr>
-              <w:pStyle w:val="BodyText"/>
-            </w:pPr>
-            <w:hyperlink r:id="rId21" w:history="1">
-              <w:r>
-                <w:rPr>
-                  <w:rStyle w:val="Hyperlink"/>
-                  <w:bCs/>
-                </w:rPr>
-                <w:t>Alaska Free Legal Answers</w:t>
-              </w:r>
-            </w:hyperlink>
-            <w:r>
-              <w:br/>
-            </w:r>
-            <w:r>
-              <w:rPr>
-                <w:rStyle w:val="BodyTextChar"/>
-              </w:rPr>
-              <w:t>alaska.freelegalanswers.org</w:t>
-            </w:r>
-          </w:p>
-          <w:p>
-            <w:pPr>
-              <w:pStyle w:val="BodyText"/>
-            </w:pPr>
-            <w:hyperlink r:id="rId22" w:history="1">
-              <w:r>
-                <w:rPr>
-                  <w:rStyle w:val="Hyperlink"/>
-                  <w:bCs/>
-                </w:rPr>
-                <w:t>Alaska Legal Services</w:t>
-              </w:r>
-            </w:hyperlink>
-            <w:r>
-              <w:br/>
-            </w:r>
-            <w:r>
-              <w:rPr>
-                <w:rStyle w:val="BodyTextChar"/>
-              </w:rPr>
               <w:t>alsc-law.org/apply-for-services</w:t>
             </w:r>
           </w:p>
@@ -1914,12 +1721,12 @@
       </w:pPr>
     </w:p>
     <w:sectPr>
-      <w:headerReference w:type="even" r:id="rId23"/>
-      <w:headerReference w:type="default" r:id="rId24"/>
-      <w:footerReference w:type="even" r:id="rId25"/>
-      <w:footerReference w:type="default" r:id="rId26"/>
-      <w:headerReference w:type="first" r:id="rId27"/>
-      <w:footerReference w:type="first" r:id="rId28"/>
+      <w:headerReference w:type="even" r:id="rId20"/>
+      <w:headerReference w:type="default" r:id="rId21"/>
+      <w:footerReference w:type="even" r:id="rId22"/>
+      <w:footerReference w:type="default" r:id="rId23"/>
+      <w:headerReference w:type="first" r:id="rId24"/>
+      <w:footerReference w:type="first" r:id="rId25"/>
       <w:pgSz w:w="12240" w:h="15840"/>
       <w:pgMar w:top="245" w:right="1440" w:bottom="274" w:left="1440" w:header="720" w:footer="720" w:gutter="0"/>
       <w:cols w:space="720"/>
@@ -1962,7 +1769,9 @@
 <w:ftr xmlns:wpc="http://schemas.microsoft.com/office/word/2010/wordprocessingCanvas" xmlns:cx="http://schemas.microsoft.com/office/drawing/2014/chartex" xmlns:cx1="http://schemas.microsoft.com/office/drawing/2015/9/8/chartex" xmlns:cx2="http://schemas.microsoft.com/office/drawing/2015/10/21/chartex" xmlns:cx3="http://schemas.microsoft.com/office/drawing/2016/5/9/chartex" xmlns:cx4="http://schemas.microsoft.com/office/drawing/2016/5/10/chartex" xmlns:cx5="http://schemas.microsoft.com/office/drawing/2016/5/11/chartex" xmlns:cx6="http://schemas.microsoft.com/office/drawing/2016/5/12/chartex" xmlns:cx7="http://schemas.microsoft.com/office/drawing/2016/5/13/chartex" xmlns:cx8="http://schemas.microsoft.com/office/drawing/2016/5/14/chartex" xmlns:mc="http://schemas.openxmlformats.org/markup-compatibility/2006" xmlns:aink="http://schemas.microsoft.com/office/drawing/2016/ink" xmlns:am3d="http://schemas.microsoft.com/office/drawing/2017/model3d" xmlns:o="urn:schemas-microsoft-com:office:office" xmlns:r="http://schemas.openxmlformats.org/officeDocument/2006/relationships" xmlns:m="http://schemas.openxmlformats.org/officeDocument/2006/math" xmlns:v="urn:schemas-microsoft-com:vml" xmlns:wp14="http://schemas.microsoft.com/office/word/2010/wordprocessingDrawing" xmlns:wp="http://schemas.openxmlformats.org/drawingml/2006/wordprocessingDrawing" xmlns:w10="urn:schemas-microsoft-com:office:word" xmlns:w="http://schemas.openxmlformats.org/wordprocessingml/2006/main" xmlns:w14="http://schemas.microsoft.com/office/word/2010/wordml" xmlns:w15="http://schemas.microsoft.com/office/word/2012/wordml" xmlns:w16cex="http://schemas.microsoft.com/office/word/2018/wordml/cex" xmlns:w16cid="http://schemas.microsoft.com/office/word/2016/wordml/cid" xmlns:w16="http://schemas.microsoft.com/office/word/2018/wordml" xmlns:w16sdtdh="http://schemas.microsoft.com/office/word/2020/wordml/sdtdatahash" xmlns:w16se="http://schemas.microsoft.com/office/word/2015/wordml/symex" xmlns:wpg="http://schemas.microsoft.com/office/word/2010/wordprocessingGroup" xmlns:wpi="http://schemas.microsoft.com/office/word/2010/wordprocessingInk" xmlns:wne="http://schemas.microsoft.com/office/word/2006/wordml" xmlns:wps="http://schemas.microsoft.com/office/word/2010/wordprocessingShape" mc:Ignorable="w14 w15 w16se w16cid w16 w16cex w16sdtdh wp14">
   <w:p>
     <w:pPr>
-      <w:pStyle w:val="FooterRight"/>
+      <w:pStyle w:val="Footer"/>
+      <w:spacing w:before="0" w:beforeAutospacing="0" w:after="0" w:afterAutospacing="0"/>
+      <w:jc w:val="right"/>
     </w:pPr>
     <w:r>
       <w:fldChar w:fldCharType="begin"/>
@@ -1985,40 +1794,25 @@
     <w:r>
       <w:t xml:space="preserve"> of </w:t>
     </w:r>
-    <w:r>
-      <w:fldChar w:fldCharType="begin"/>
-    </w:r>
-    <w:r>
-      <w:instrText xml:space="preserve"> NUMPAGES  \* Arabic  \* MERGEFORMAT </w:instrText>
-    </w:r>
-    <w:r>
-      <w:fldChar w:fldCharType="separate"/>
-    </w:r>
-    <w:r>
-      <w:rPr>
-        <w:noProof/>
-      </w:rPr>
-      <w:t>26</w:t>
-    </w:r>
-    <w:r>
-      <w:rPr>
-        <w:noProof/>
-      </w:rPr>
-      <w:fldChar w:fldCharType="end"/>
-    </w:r>
+    <w:fldSimple w:instr=" NUMPAGES  \* Arabic  \* MERGEFORMAT ">
+      <w:r>
+        <w:rPr>
+          <w:noProof/>
+        </w:rPr>
+        <w:t>26</w:t>
+      </w:r>
+    </w:fldSimple>
     <w:r>
       <w:t xml:space="preserve"> pages</w:t>
     </w:r>
   </w:p>
   <w:p>
     <w:pPr>
-      <w:pStyle w:val="FooterLeft"/>
+      <w:pStyle w:val="Footer"/>
+      <w:spacing w:before="0" w:beforeAutospacing="0" w:after="0" w:afterAutospacing="0"/>
     </w:pPr>
     <w:r>
-      <w:t xml:space="preserve">March 4, </w:t>
-    </w:r>
-    <w:r>
-      <w:t>2025</w:t>
+      <w:t>March 13, 2025</w:t>
     </w:r>
   </w:p>
 </w:ftr>
@@ -2128,6 +1922,7 @@
     <w:lvl w:ilvl="4" w:tplc="1748A352">
       <w:start w:val="1"/>
       <w:numFmt w:val="decimal"/>
+      <w:pStyle w:val="Listnumberedunderbullet"/>
       <w:lvlText w:val="%5."/>
       <w:lvlJc w:val="left"/>
       <w:pPr>
@@ -2172,270 +1967,13 @@
     </w:lvl>
   </w:abstractNum>
   <w:abstractNum w:abstractNumId="1" w15:restartNumberingAfterBreak="0">
-    <w:nsid w:val="0C281B02"/>
-    <w:multiLevelType w:val="multilevel"/>
-    <w:tmpl w:val="8CA41144"/>
-    <w:lvl w:ilvl="0">
-      <w:start w:val="1"/>
-      <w:numFmt w:val="bullet"/>
-      <w:pStyle w:val="interviewradiobuttons"/>
-      <w:lvlText w:val=""/>
-      <w:lvlJc w:val="left"/>
-      <w:pPr>
-        <w:tabs>
-          <w:tab w:val="num" w:pos="0"/>
-        </w:tabs>
-        <w:ind w:left="720" w:hanging="360"/>
-      </w:pPr>
-      <w:rPr>
-        <w:rFonts w:ascii="Wingdings" w:hAnsi="Wingdings" w:cs="Wingdings" w:hint="default"/>
-      </w:rPr>
-    </w:lvl>
-    <w:lvl w:ilvl="1">
-      <w:start w:val="1"/>
-      <w:numFmt w:val="bullet"/>
-      <w:lvlText w:val="o"/>
-      <w:lvlJc w:val="left"/>
-      <w:pPr>
-        <w:tabs>
-          <w:tab w:val="num" w:pos="0"/>
-        </w:tabs>
-        <w:ind w:left="1440" w:hanging="360"/>
-      </w:pPr>
-      <w:rPr>
-        <w:rFonts w:ascii="Courier New" w:hAnsi="Courier New" w:cs="Courier New" w:hint="default"/>
-      </w:rPr>
-    </w:lvl>
-    <w:lvl w:ilvl="2">
-      <w:start w:val="1"/>
-      <w:numFmt w:val="bullet"/>
-      <w:lvlText w:val=""/>
-      <w:lvlJc w:val="left"/>
-      <w:pPr>
-        <w:tabs>
-          <w:tab w:val="num" w:pos="0"/>
-        </w:tabs>
-        <w:ind w:left="2160" w:hanging="360"/>
-      </w:pPr>
-      <w:rPr>
-        <w:rFonts w:ascii="Wingdings" w:hAnsi="Wingdings" w:cs="Wingdings" w:hint="default"/>
-      </w:rPr>
-    </w:lvl>
-    <w:lvl w:ilvl="3">
-      <w:start w:val="1"/>
-      <w:numFmt w:val="bullet"/>
-      <w:lvlText w:val=""/>
-      <w:lvlJc w:val="left"/>
-      <w:pPr>
-        <w:tabs>
-          <w:tab w:val="num" w:pos="0"/>
-        </w:tabs>
-        <w:ind w:left="2880" w:hanging="360"/>
-      </w:pPr>
-      <w:rPr>
-        <w:rFonts w:ascii="Symbol" w:hAnsi="Symbol" w:cs="Symbol" w:hint="default"/>
-      </w:rPr>
-    </w:lvl>
-    <w:lvl w:ilvl="4">
-      <w:start w:val="1"/>
-      <w:numFmt w:val="bullet"/>
-      <w:lvlText w:val="o"/>
-      <w:lvlJc w:val="left"/>
-      <w:pPr>
-        <w:tabs>
-          <w:tab w:val="num" w:pos="0"/>
-        </w:tabs>
-        <w:ind w:left="3600" w:hanging="360"/>
-      </w:pPr>
-      <w:rPr>
-        <w:rFonts w:ascii="Courier New" w:hAnsi="Courier New" w:cs="Courier New" w:hint="default"/>
-      </w:rPr>
-    </w:lvl>
-    <w:lvl w:ilvl="5">
-      <w:start w:val="1"/>
-      <w:numFmt w:val="bullet"/>
-      <w:lvlText w:val=""/>
-      <w:lvlJc w:val="left"/>
-      <w:pPr>
-        <w:tabs>
-          <w:tab w:val="num" w:pos="0"/>
-        </w:tabs>
-        <w:ind w:left="4320" w:hanging="360"/>
-      </w:pPr>
-      <w:rPr>
-        <w:rFonts w:ascii="Wingdings" w:hAnsi="Wingdings" w:cs="Wingdings" w:hint="default"/>
-      </w:rPr>
-    </w:lvl>
-    <w:lvl w:ilvl="6">
-      <w:start w:val="1"/>
-      <w:numFmt w:val="bullet"/>
-      <w:lvlText w:val=""/>
-      <w:lvlJc w:val="left"/>
-      <w:pPr>
-        <w:tabs>
-          <w:tab w:val="num" w:pos="0"/>
-        </w:tabs>
-        <w:ind w:left="5040" w:hanging="360"/>
-      </w:pPr>
-      <w:rPr>
-        <w:rFonts w:ascii="Symbol" w:hAnsi="Symbol" w:cs="Symbol" w:hint="default"/>
-      </w:rPr>
-    </w:lvl>
-    <w:lvl w:ilvl="7">
-      <w:start w:val="1"/>
-      <w:numFmt w:val="bullet"/>
-      <w:lvlText w:val="o"/>
-      <w:lvlJc w:val="left"/>
-      <w:pPr>
-        <w:tabs>
-          <w:tab w:val="num" w:pos="0"/>
-        </w:tabs>
-        <w:ind w:left="5760" w:hanging="360"/>
-      </w:pPr>
-      <w:rPr>
-        <w:rFonts w:ascii="Courier New" w:hAnsi="Courier New" w:cs="Courier New" w:hint="default"/>
-      </w:rPr>
-    </w:lvl>
-    <w:lvl w:ilvl="8">
-      <w:start w:val="1"/>
-      <w:numFmt w:val="bullet"/>
-      <w:lvlText w:val=""/>
-      <w:lvlJc w:val="left"/>
-      <w:pPr>
-        <w:tabs>
-          <w:tab w:val="num" w:pos="0"/>
-        </w:tabs>
-        <w:ind w:left="6480" w:hanging="360"/>
-      </w:pPr>
-      <w:rPr>
-        <w:rFonts w:ascii="Wingdings" w:hAnsi="Wingdings" w:cs="Wingdings" w:hint="default"/>
-      </w:rPr>
-    </w:lvl>
-  </w:abstractNum>
-  <w:abstractNum w:abstractNumId="2" w15:restartNumberingAfterBreak="0">
-    <w:nsid w:val="10B770C1"/>
-    <w:multiLevelType w:val="multilevel"/>
-    <w:tmpl w:val="BD8E6644"/>
-    <w:lvl w:ilvl="0">
-      <w:start w:val="1"/>
-      <w:numFmt w:val="bullet"/>
-      <w:pStyle w:val="TFVariable"/>
-      <w:lvlText w:val=""/>
-      <w:lvlJc w:val="left"/>
-      <w:pPr>
-        <w:tabs>
-          <w:tab w:val="num" w:pos="0"/>
-        </w:tabs>
-        <w:ind w:left="1080" w:hanging="360"/>
-      </w:pPr>
-      <w:rPr>
-        <w:rFonts w:ascii="Symbol" w:hAnsi="Symbol" w:cs="Symbol" w:hint="default"/>
-      </w:rPr>
-    </w:lvl>
-    <w:lvl w:ilvl="1">
-      <w:start w:val="1"/>
-      <w:numFmt w:val="lowerLetter"/>
-      <w:lvlText w:val="%2."/>
-      <w:lvlJc w:val="left"/>
-      <w:pPr>
-        <w:tabs>
-          <w:tab w:val="num" w:pos="0"/>
-        </w:tabs>
-        <w:ind w:left="1800" w:hanging="360"/>
-      </w:pPr>
-    </w:lvl>
-    <w:lvl w:ilvl="2">
-      <w:start w:val="1"/>
-      <w:numFmt w:val="lowerRoman"/>
-      <w:lvlText w:val="%3."/>
-      <w:lvlJc w:val="right"/>
-      <w:pPr>
-        <w:tabs>
-          <w:tab w:val="num" w:pos="0"/>
-        </w:tabs>
-        <w:ind w:left="2520" w:hanging="180"/>
-      </w:pPr>
-    </w:lvl>
-    <w:lvl w:ilvl="3">
-      <w:start w:val="1"/>
-      <w:numFmt w:val="decimal"/>
-      <w:lvlText w:val="%4."/>
-      <w:lvlJc w:val="left"/>
-      <w:pPr>
-        <w:tabs>
-          <w:tab w:val="num" w:pos="0"/>
-        </w:tabs>
-        <w:ind w:left="3240" w:hanging="360"/>
-      </w:pPr>
-    </w:lvl>
-    <w:lvl w:ilvl="4">
-      <w:start w:val="1"/>
-      <w:numFmt w:val="lowerLetter"/>
-      <w:lvlText w:val="%5."/>
-      <w:lvlJc w:val="left"/>
-      <w:pPr>
-        <w:tabs>
-          <w:tab w:val="num" w:pos="0"/>
-        </w:tabs>
-        <w:ind w:left="3960" w:hanging="360"/>
-      </w:pPr>
-    </w:lvl>
-    <w:lvl w:ilvl="5">
-      <w:start w:val="1"/>
-      <w:numFmt w:val="lowerRoman"/>
-      <w:lvlText w:val="%6."/>
-      <w:lvlJc w:val="right"/>
-      <w:pPr>
-        <w:tabs>
-          <w:tab w:val="num" w:pos="0"/>
-        </w:tabs>
-        <w:ind w:left="4680" w:hanging="180"/>
-      </w:pPr>
-    </w:lvl>
-    <w:lvl w:ilvl="6">
-      <w:start w:val="1"/>
-      <w:numFmt w:val="decimal"/>
-      <w:lvlText w:val="%7."/>
-      <w:lvlJc w:val="left"/>
-      <w:pPr>
-        <w:tabs>
-          <w:tab w:val="num" w:pos="0"/>
-        </w:tabs>
-        <w:ind w:left="5400" w:hanging="360"/>
-      </w:pPr>
-    </w:lvl>
-    <w:lvl w:ilvl="7">
-      <w:start w:val="1"/>
-      <w:numFmt w:val="lowerLetter"/>
-      <w:lvlText w:val="%8."/>
-      <w:lvlJc w:val="left"/>
-      <w:pPr>
-        <w:tabs>
-          <w:tab w:val="num" w:pos="0"/>
-        </w:tabs>
-        <w:ind w:left="6120" w:hanging="360"/>
-      </w:pPr>
-    </w:lvl>
-    <w:lvl w:ilvl="8">
-      <w:start w:val="1"/>
-      <w:numFmt w:val="lowerRoman"/>
-      <w:lvlText w:val="%9."/>
-      <w:lvlJc w:val="right"/>
-      <w:pPr>
-        <w:tabs>
-          <w:tab w:val="num" w:pos="0"/>
-        </w:tabs>
-        <w:ind w:left="6840" w:hanging="180"/>
-      </w:pPr>
-    </w:lvl>
-  </w:abstractNum>
-  <w:abstractNum w:abstractNumId="3" w15:restartNumberingAfterBreak="0">
     <w:nsid w:val="15510218"/>
     <w:multiLevelType w:val="hybridMultilevel"/>
     <w:tmpl w:val="8EF49D20"/>
     <w:lvl w:ilvl="0" w:tplc="4540043E">
       <w:start w:val="1"/>
       <w:numFmt w:val="bullet"/>
+      <w:pStyle w:val="TFVariable"/>
       <w:lvlText w:val=""/>
       <w:lvlJc w:val="left"/>
       <w:pPr>
@@ -2518,7 +2056,7 @@
       </w:pPr>
     </w:lvl>
   </w:abstractNum>
-  <w:abstractNum w:abstractNumId="4" w15:restartNumberingAfterBreak="0">
+  <w:abstractNum w:abstractNumId="2" w15:restartNumberingAfterBreak="0">
     <w:nsid w:val="185A717D"/>
     <w:multiLevelType w:val="multilevel"/>
     <w:tmpl w:val="3808E14A"/>
@@ -2667,7 +2205,7 @@
       </w:rPr>
     </w:lvl>
   </w:abstractNum>
-  <w:abstractNum w:abstractNumId="5" w15:restartNumberingAfterBreak="0">
+  <w:abstractNum w:abstractNumId="3" w15:restartNumberingAfterBreak="0">
     <w:nsid w:val="253D4794"/>
     <w:multiLevelType w:val="multilevel"/>
     <w:tmpl w:val="8C80AB36"/>
@@ -2780,131 +2318,14 @@
       </w:rPr>
     </w:lvl>
   </w:abstractNum>
-  <w:abstractNum w:abstractNumId="6" w15:restartNumberingAfterBreak="0">
-    <w:nsid w:val="25ED4004"/>
-    <w:multiLevelType w:val="multilevel"/>
-    <w:tmpl w:val="10421AA8"/>
-    <w:lvl w:ilvl="0">
-      <w:start w:val="1"/>
-      <w:numFmt w:val="decimal"/>
-      <w:pStyle w:val="ListParagraphNumbered"/>
-      <w:lvlText w:val="%1."/>
-      <w:lvlJc w:val="left"/>
-      <w:pPr>
-        <w:tabs>
-          <w:tab w:val="num" w:pos="0"/>
-        </w:tabs>
-        <w:ind w:left="765" w:hanging="360"/>
-      </w:pPr>
-      <w:rPr>
-        <w:b w:val="0"/>
-        <w:bCs w:val="0"/>
-      </w:rPr>
-    </w:lvl>
-    <w:lvl w:ilvl="1">
-      <w:start w:val="1"/>
-      <w:numFmt w:val="lowerLetter"/>
-      <w:lvlText w:val="%2."/>
-      <w:lvlJc w:val="left"/>
-      <w:pPr>
-        <w:tabs>
-          <w:tab w:val="num" w:pos="0"/>
-        </w:tabs>
-        <w:ind w:left="1485" w:hanging="360"/>
-      </w:pPr>
-    </w:lvl>
-    <w:lvl w:ilvl="2">
-      <w:start w:val="1"/>
-      <w:numFmt w:val="lowerRoman"/>
-      <w:lvlText w:val="%3."/>
-      <w:lvlJc w:val="right"/>
-      <w:pPr>
-        <w:tabs>
-          <w:tab w:val="num" w:pos="0"/>
-        </w:tabs>
-        <w:ind w:left="2205" w:hanging="180"/>
-      </w:pPr>
-    </w:lvl>
-    <w:lvl w:ilvl="3">
-      <w:start w:val="1"/>
-      <w:numFmt w:val="decimal"/>
-      <w:lvlText w:val="%4."/>
-      <w:lvlJc w:val="left"/>
-      <w:pPr>
-        <w:tabs>
-          <w:tab w:val="num" w:pos="0"/>
-        </w:tabs>
-        <w:ind w:left="2925" w:hanging="360"/>
-      </w:pPr>
-    </w:lvl>
-    <w:lvl w:ilvl="4">
-      <w:start w:val="1"/>
-      <w:numFmt w:val="lowerLetter"/>
-      <w:lvlText w:val="%5."/>
-      <w:lvlJc w:val="left"/>
-      <w:pPr>
-        <w:tabs>
-          <w:tab w:val="num" w:pos="0"/>
-        </w:tabs>
-        <w:ind w:left="3645" w:hanging="360"/>
-      </w:pPr>
-    </w:lvl>
-    <w:lvl w:ilvl="5">
-      <w:start w:val="1"/>
-      <w:numFmt w:val="lowerRoman"/>
-      <w:lvlText w:val="%6."/>
-      <w:lvlJc w:val="right"/>
-      <w:pPr>
-        <w:tabs>
-          <w:tab w:val="num" w:pos="0"/>
-        </w:tabs>
-        <w:ind w:left="4365" w:hanging="180"/>
-      </w:pPr>
-    </w:lvl>
-    <w:lvl w:ilvl="6">
-      <w:start w:val="1"/>
-      <w:numFmt w:val="decimal"/>
-      <w:lvlText w:val="%7."/>
-      <w:lvlJc w:val="left"/>
-      <w:pPr>
-        <w:tabs>
-          <w:tab w:val="num" w:pos="0"/>
-        </w:tabs>
-        <w:ind w:left="5085" w:hanging="360"/>
-      </w:pPr>
-    </w:lvl>
-    <w:lvl w:ilvl="7">
-      <w:start w:val="1"/>
-      <w:numFmt w:val="lowerLetter"/>
-      <w:lvlText w:val="%8."/>
-      <w:lvlJc w:val="left"/>
-      <w:pPr>
-        <w:tabs>
-          <w:tab w:val="num" w:pos="0"/>
-        </w:tabs>
-        <w:ind w:left="5805" w:hanging="360"/>
-      </w:pPr>
-    </w:lvl>
-    <w:lvl w:ilvl="8">
-      <w:start w:val="1"/>
-      <w:numFmt w:val="lowerRoman"/>
-      <w:lvlText w:val="%9."/>
-      <w:lvlJc w:val="right"/>
-      <w:pPr>
-        <w:tabs>
-          <w:tab w:val="num" w:pos="0"/>
-        </w:tabs>
-        <w:ind w:left="6525" w:hanging="180"/>
-      </w:pPr>
-    </w:lvl>
-  </w:abstractNum>
-  <w:abstractNum w:abstractNumId="7" w15:restartNumberingAfterBreak="0">
+  <w:abstractNum w:abstractNumId="4" w15:restartNumberingAfterBreak="0">
     <w:nsid w:val="296F3872"/>
     <w:multiLevelType w:val="hybridMultilevel"/>
     <w:tmpl w:val="E50A50E2"/>
     <w:lvl w:ilvl="0" w:tplc="639014FE">
       <w:start w:val="1"/>
       <w:numFmt w:val="bullet"/>
+      <w:pStyle w:val="ListParagraph"/>
       <w:lvlText w:val=""/>
       <w:lvlJc w:val="left"/>
       <w:pPr>
@@ -3011,238 +2432,7 @@
       </w:rPr>
     </w:lvl>
   </w:abstractNum>
-  <w:abstractNum w:abstractNumId="8" w15:restartNumberingAfterBreak="0">
-    <w:nsid w:val="427D734F"/>
-    <w:multiLevelType w:val="multilevel"/>
-    <w:tmpl w:val="C4048250"/>
-    <w:lvl w:ilvl="0">
-      <w:start w:val="1"/>
-      <w:numFmt w:val="decimal"/>
-      <w:pStyle w:val="H3numberedfordirections"/>
-      <w:lvlText w:val="%1."/>
-      <w:lvlJc w:val="left"/>
-      <w:pPr>
-        <w:tabs>
-          <w:tab w:val="num" w:pos="0"/>
-        </w:tabs>
-        <w:ind w:left="720" w:hanging="360"/>
-      </w:pPr>
-    </w:lvl>
-    <w:lvl w:ilvl="1">
-      <w:start w:val="2"/>
-      <w:numFmt w:val="bullet"/>
-      <w:lvlText w:val="•"/>
-      <w:lvlJc w:val="left"/>
-      <w:pPr>
-        <w:tabs>
-          <w:tab w:val="num" w:pos="0"/>
-        </w:tabs>
-        <w:ind w:left="1800" w:hanging="720"/>
-      </w:pPr>
-      <w:rPr>
-        <w:rFonts w:ascii="Helvetica" w:eastAsiaTheme="minorHAnsi" w:hAnsi="Helvetica" w:cs="Helvetica" w:hint="default"/>
-      </w:rPr>
-    </w:lvl>
-    <w:lvl w:ilvl="2">
-      <w:start w:val="1"/>
-      <w:numFmt w:val="lowerRoman"/>
-      <w:lvlText w:val="%3."/>
-      <w:lvlJc w:val="right"/>
-      <w:pPr>
-        <w:tabs>
-          <w:tab w:val="num" w:pos="0"/>
-        </w:tabs>
-        <w:ind w:left="2160" w:hanging="180"/>
-      </w:pPr>
-    </w:lvl>
-    <w:lvl w:ilvl="3">
-      <w:start w:val="1"/>
-      <w:numFmt w:val="decimal"/>
-      <w:lvlText w:val="%4."/>
-      <w:lvlJc w:val="left"/>
-      <w:pPr>
-        <w:tabs>
-          <w:tab w:val="num" w:pos="0"/>
-        </w:tabs>
-        <w:ind w:left="2880" w:hanging="360"/>
-      </w:pPr>
-    </w:lvl>
-    <w:lvl w:ilvl="4">
-      <w:start w:val="1"/>
-      <w:numFmt w:val="lowerLetter"/>
-      <w:lvlText w:val="%5."/>
-      <w:lvlJc w:val="left"/>
-      <w:pPr>
-        <w:tabs>
-          <w:tab w:val="num" w:pos="0"/>
-        </w:tabs>
-        <w:ind w:left="3600" w:hanging="360"/>
-      </w:pPr>
-    </w:lvl>
-    <w:lvl w:ilvl="5">
-      <w:start w:val="1"/>
-      <w:numFmt w:val="lowerRoman"/>
-      <w:lvlText w:val="%6."/>
-      <w:lvlJc w:val="right"/>
-      <w:pPr>
-        <w:tabs>
-          <w:tab w:val="num" w:pos="0"/>
-        </w:tabs>
-        <w:ind w:left="4320" w:hanging="180"/>
-      </w:pPr>
-    </w:lvl>
-    <w:lvl w:ilvl="6">
-      <w:start w:val="1"/>
-      <w:numFmt w:val="decimal"/>
-      <w:lvlText w:val="%7."/>
-      <w:lvlJc w:val="left"/>
-      <w:pPr>
-        <w:tabs>
-          <w:tab w:val="num" w:pos="0"/>
-        </w:tabs>
-        <w:ind w:left="5040" w:hanging="360"/>
-      </w:pPr>
-    </w:lvl>
-    <w:lvl w:ilvl="7">
-      <w:start w:val="1"/>
-      <w:numFmt w:val="lowerLetter"/>
-      <w:lvlText w:val="%8."/>
-      <w:lvlJc w:val="left"/>
-      <w:pPr>
-        <w:tabs>
-          <w:tab w:val="num" w:pos="0"/>
-        </w:tabs>
-        <w:ind w:left="5760" w:hanging="360"/>
-      </w:pPr>
-    </w:lvl>
-    <w:lvl w:ilvl="8">
-      <w:start w:val="1"/>
-      <w:numFmt w:val="lowerRoman"/>
-      <w:lvlText w:val="%9."/>
-      <w:lvlJc w:val="right"/>
-      <w:pPr>
-        <w:tabs>
-          <w:tab w:val="num" w:pos="0"/>
-        </w:tabs>
-        <w:ind w:left="6480" w:hanging="180"/>
-      </w:pPr>
-    </w:lvl>
-  </w:abstractNum>
-  <w:abstractNum w:abstractNumId="9" w15:restartNumberingAfterBreak="0">
-    <w:nsid w:val="56A54715"/>
-    <w:multiLevelType w:val="multilevel"/>
-    <w:tmpl w:val="4CDE645A"/>
-    <w:lvl w:ilvl="0">
-      <w:start w:val="1"/>
-      <w:numFmt w:val="decimal"/>
-      <w:lvlText w:val="%1."/>
-      <w:lvlJc w:val="left"/>
-      <w:pPr>
-        <w:tabs>
-          <w:tab w:val="num" w:pos="0"/>
-        </w:tabs>
-        <w:ind w:left="1035" w:hanging="360"/>
-      </w:pPr>
-    </w:lvl>
-    <w:lvl w:ilvl="1">
-      <w:start w:val="1"/>
-      <w:numFmt w:val="lowerLetter"/>
-      <w:lvlText w:val="%2."/>
-      <w:lvlJc w:val="left"/>
-      <w:pPr>
-        <w:tabs>
-          <w:tab w:val="num" w:pos="0"/>
-        </w:tabs>
-        <w:ind w:left="1755" w:hanging="360"/>
-      </w:pPr>
-    </w:lvl>
-    <w:lvl w:ilvl="2">
-      <w:start w:val="1"/>
-      <w:numFmt w:val="lowerRoman"/>
-      <w:lvlText w:val="%3."/>
-      <w:lvlJc w:val="right"/>
-      <w:pPr>
-        <w:tabs>
-          <w:tab w:val="num" w:pos="0"/>
-        </w:tabs>
-        <w:ind w:left="2475" w:hanging="180"/>
-      </w:pPr>
-    </w:lvl>
-    <w:lvl w:ilvl="3">
-      <w:start w:val="1"/>
-      <w:numFmt w:val="decimal"/>
-      <w:lvlText w:val="%4."/>
-      <w:lvlJc w:val="left"/>
-      <w:pPr>
-        <w:tabs>
-          <w:tab w:val="num" w:pos="0"/>
-        </w:tabs>
-        <w:ind w:left="3195" w:hanging="360"/>
-      </w:pPr>
-    </w:lvl>
-    <w:lvl w:ilvl="4">
-      <w:start w:val="1"/>
-      <w:numFmt w:val="decimal"/>
-      <w:pStyle w:val="Listnumberedunderbullet"/>
-      <w:lvlText w:val="%5."/>
-      <w:lvlJc w:val="left"/>
-      <w:pPr>
-        <w:tabs>
-          <w:tab w:val="num" w:pos="0"/>
-        </w:tabs>
-        <w:ind w:left="3915" w:hanging="360"/>
-      </w:pPr>
-    </w:lvl>
-    <w:lvl w:ilvl="5">
-      <w:start w:val="1"/>
-      <w:numFmt w:val="lowerRoman"/>
-      <w:lvlText w:val="%6."/>
-      <w:lvlJc w:val="right"/>
-      <w:pPr>
-        <w:tabs>
-          <w:tab w:val="num" w:pos="0"/>
-        </w:tabs>
-        <w:ind w:left="4635" w:hanging="180"/>
-      </w:pPr>
-    </w:lvl>
-    <w:lvl w:ilvl="6">
-      <w:start w:val="1"/>
-      <w:numFmt w:val="decimal"/>
-      <w:lvlText w:val="%7."/>
-      <w:lvlJc w:val="left"/>
-      <w:pPr>
-        <w:tabs>
-          <w:tab w:val="num" w:pos="0"/>
-        </w:tabs>
-        <w:ind w:left="5355" w:hanging="360"/>
-      </w:pPr>
-    </w:lvl>
-    <w:lvl w:ilvl="7">
-      <w:start w:val="1"/>
-      <w:numFmt w:val="lowerLetter"/>
-      <w:lvlText w:val="%8."/>
-      <w:lvlJc w:val="left"/>
-      <w:pPr>
-        <w:tabs>
-          <w:tab w:val="num" w:pos="0"/>
-        </w:tabs>
-        <w:ind w:left="6075" w:hanging="360"/>
-      </w:pPr>
-    </w:lvl>
-    <w:lvl w:ilvl="8">
-      <w:start w:val="1"/>
-      <w:numFmt w:val="lowerRoman"/>
-      <w:lvlText w:val="%9."/>
-      <w:lvlJc w:val="right"/>
-      <w:pPr>
-        <w:tabs>
-          <w:tab w:val="num" w:pos="0"/>
-        </w:tabs>
-        <w:ind w:left="6795" w:hanging="180"/>
-      </w:pPr>
-    </w:lvl>
-  </w:abstractNum>
-  <w:abstractNum w:abstractNumId="10" w15:restartNumberingAfterBreak="0">
+  <w:abstractNum w:abstractNumId="5" w15:restartNumberingAfterBreak="0">
     <w:nsid w:val="571D298A"/>
     <w:multiLevelType w:val="hybridMultilevel"/>
     <w:tmpl w:val="49F234AE"/>
@@ -3355,154 +2545,14 @@
       </w:rPr>
     </w:lvl>
   </w:abstractNum>
-  <w:abstractNum w:abstractNumId="11" w15:restartNumberingAfterBreak="0">
-    <w:nsid w:val="5A0A6934"/>
-    <w:multiLevelType w:val="multilevel"/>
-    <w:tmpl w:val="69E61DEA"/>
-    <w:lvl w:ilvl="0">
-      <w:start w:val="1"/>
-      <w:numFmt w:val="bullet"/>
-      <w:pStyle w:val="ListParagraph"/>
-      <w:lvlText w:val=""/>
-      <w:lvlJc w:val="left"/>
-      <w:pPr>
-        <w:tabs>
-          <w:tab w:val="num" w:pos="0"/>
-        </w:tabs>
-        <w:ind w:left="720" w:hanging="360"/>
-      </w:pPr>
-      <w:rPr>
-        <w:rFonts w:ascii="Symbol" w:hAnsi="Symbol" w:cs="Symbol" w:hint="default"/>
-      </w:rPr>
-    </w:lvl>
-    <w:lvl w:ilvl="1">
-      <w:start w:val="1"/>
-      <w:numFmt w:val="bullet"/>
-      <w:lvlText w:val="o"/>
-      <w:lvlJc w:val="left"/>
-      <w:pPr>
-        <w:tabs>
-          <w:tab w:val="num" w:pos="0"/>
-        </w:tabs>
-        <w:ind w:left="1440" w:hanging="360"/>
-      </w:pPr>
-      <w:rPr>
-        <w:rFonts w:ascii="Courier New" w:hAnsi="Courier New" w:cs="Courier New" w:hint="default"/>
-      </w:rPr>
-    </w:lvl>
-    <w:lvl w:ilvl="2">
-      <w:start w:val="1"/>
-      <w:numFmt w:val="bullet"/>
-      <w:lvlText w:val=""/>
-      <w:lvlJc w:val="left"/>
-      <w:pPr>
-        <w:tabs>
-          <w:tab w:val="num" w:pos="0"/>
-        </w:tabs>
-        <w:ind w:left="2160" w:hanging="360"/>
-      </w:pPr>
-      <w:rPr>
-        <w:rFonts w:ascii="Wingdings" w:hAnsi="Wingdings" w:cs="Wingdings" w:hint="default"/>
-      </w:rPr>
-    </w:lvl>
-    <w:lvl w:ilvl="3">
-      <w:start w:val="1"/>
-      <w:numFmt w:val="bullet"/>
-      <w:lvlText w:val=""/>
-      <w:lvlJc w:val="left"/>
-      <w:pPr>
-        <w:tabs>
-          <w:tab w:val="num" w:pos="0"/>
-        </w:tabs>
-        <w:ind w:left="2880" w:hanging="360"/>
-      </w:pPr>
-      <w:rPr>
-        <w:rFonts w:ascii="Symbol" w:hAnsi="Symbol" w:cs="Symbol" w:hint="default"/>
-      </w:rPr>
-    </w:lvl>
-    <w:lvl w:ilvl="4">
-      <w:start w:val="1"/>
-      <w:numFmt w:val="bullet"/>
-      <w:lvlText w:val="o"/>
-      <w:lvlJc w:val="left"/>
-      <w:pPr>
-        <w:tabs>
-          <w:tab w:val="num" w:pos="0"/>
-        </w:tabs>
-        <w:ind w:left="3600" w:hanging="360"/>
-      </w:pPr>
-      <w:rPr>
-        <w:rFonts w:ascii="Courier New" w:hAnsi="Courier New" w:cs="Courier New" w:hint="default"/>
-      </w:rPr>
-    </w:lvl>
-    <w:lvl w:ilvl="5">
-      <w:start w:val="1"/>
-      <w:numFmt w:val="bullet"/>
-      <w:lvlText w:val=""/>
-      <w:lvlJc w:val="left"/>
-      <w:pPr>
-        <w:tabs>
-          <w:tab w:val="num" w:pos="0"/>
-        </w:tabs>
-        <w:ind w:left="4320" w:hanging="360"/>
-      </w:pPr>
-      <w:rPr>
-        <w:rFonts w:ascii="Wingdings" w:hAnsi="Wingdings" w:cs="Wingdings" w:hint="default"/>
-      </w:rPr>
-    </w:lvl>
-    <w:lvl w:ilvl="6">
-      <w:start w:val="1"/>
-      <w:numFmt w:val="bullet"/>
-      <w:lvlText w:val=""/>
-      <w:lvlJc w:val="left"/>
-      <w:pPr>
-        <w:tabs>
-          <w:tab w:val="num" w:pos="0"/>
-        </w:tabs>
-        <w:ind w:left="5040" w:hanging="360"/>
-      </w:pPr>
-      <w:rPr>
-        <w:rFonts w:ascii="Symbol" w:hAnsi="Symbol" w:cs="Symbol" w:hint="default"/>
-      </w:rPr>
-    </w:lvl>
-    <w:lvl w:ilvl="7">
-      <w:start w:val="1"/>
-      <w:numFmt w:val="bullet"/>
-      <w:lvlText w:val="o"/>
-      <w:lvlJc w:val="left"/>
-      <w:pPr>
-        <w:tabs>
-          <w:tab w:val="num" w:pos="0"/>
-        </w:tabs>
-        <w:ind w:left="5760" w:hanging="360"/>
-      </w:pPr>
-      <w:rPr>
-        <w:rFonts w:ascii="Courier New" w:hAnsi="Courier New" w:cs="Courier New" w:hint="default"/>
-      </w:rPr>
-    </w:lvl>
-    <w:lvl w:ilvl="8">
-      <w:start w:val="1"/>
-      <w:numFmt w:val="bullet"/>
-      <w:lvlText w:val=""/>
-      <w:lvlJc w:val="left"/>
-      <w:pPr>
-        <w:tabs>
-          <w:tab w:val="num" w:pos="0"/>
-        </w:tabs>
-        <w:ind w:left="6480" w:hanging="360"/>
-      </w:pPr>
-      <w:rPr>
-        <w:rFonts w:ascii="Wingdings" w:hAnsi="Wingdings" w:cs="Wingdings" w:hint="default"/>
-      </w:rPr>
-    </w:lvl>
-  </w:abstractNum>
-  <w:abstractNum w:abstractNumId="12" w15:restartNumberingAfterBreak="0">
+  <w:abstractNum w:abstractNumId="6" w15:restartNumberingAfterBreak="0">
     <w:nsid w:val="6B961852"/>
     <w:multiLevelType w:val="hybridMultilevel"/>
     <w:tmpl w:val="DAAECE10"/>
     <w:lvl w:ilvl="0" w:tplc="8E060B5E">
       <w:start w:val="1"/>
       <w:numFmt w:val="decimal"/>
+      <w:pStyle w:val="H3numberedfordirections"/>
       <w:lvlText w:val="%1."/>
       <w:lvlJc w:val="left"/>
       <w:pPr>
@@ -3588,7 +2638,7 @@
       </w:pPr>
     </w:lvl>
   </w:abstractNum>
-  <w:abstractNum w:abstractNumId="13" w15:restartNumberingAfterBreak="0">
+  <w:abstractNum w:abstractNumId="7" w15:restartNumberingAfterBreak="0">
     <w:nsid w:val="77750BD2"/>
     <w:multiLevelType w:val="hybridMultilevel"/>
     <w:tmpl w:val="7736E4E6"/>
@@ -3622,6 +2672,7 @@
     <w:lvl w:ilvl="3" w:tplc="653AFC68">
       <w:start w:val="1"/>
       <w:numFmt w:val="decimal"/>
+      <w:pStyle w:val="Listnumbered"/>
       <w:lvlText w:val="%4."/>
       <w:lvlJc w:val="left"/>
       <w:pPr>
@@ -3675,100 +2726,82 @@
     </w:lvl>
   </w:abstractNum>
   <w:num w:numId="1">
+    <w:abstractNumId w:val="1"/>
+  </w:num>
+  <w:num w:numId="2">
     <w:abstractNumId w:val="3"/>
   </w:num>
-  <w:num w:numId="2">
-    <w:abstractNumId w:val="5"/>
-  </w:num>
   <w:num w:numId="3">
-    <w:abstractNumId w:val="7"/>
+    <w:abstractNumId w:val="4"/>
   </w:num>
   <w:num w:numId="4">
-    <w:abstractNumId w:val="12"/>
+    <w:abstractNumId w:val="6"/>
   </w:num>
   <w:num w:numId="5">
-    <w:abstractNumId w:val="13"/>
+    <w:abstractNumId w:val="7"/>
   </w:num>
   <w:num w:numId="6">
     <w:abstractNumId w:val="0"/>
   </w:num>
   <w:num w:numId="7">
+    <w:abstractNumId w:val="2"/>
+  </w:num>
+  <w:num w:numId="8">
+    <w:abstractNumId w:val="5"/>
+  </w:num>
+  <w:num w:numId="9">
     <w:abstractNumId w:val="4"/>
   </w:num>
-  <w:num w:numId="8">
-    <w:abstractNumId w:val="10"/>
-  </w:num>
-  <w:num w:numId="9">
-    <w:abstractNumId w:val="7"/>
-  </w:num>
   <w:num w:numId="10">
-    <w:abstractNumId w:val="7"/>
+    <w:abstractNumId w:val="4"/>
   </w:num>
   <w:num w:numId="11">
-    <w:abstractNumId w:val="7"/>
+    <w:abstractNumId w:val="4"/>
   </w:num>
   <w:num w:numId="12">
-    <w:abstractNumId w:val="7"/>
+    <w:abstractNumId w:val="4"/>
   </w:num>
   <w:num w:numId="13">
-    <w:abstractNumId w:val="7"/>
+    <w:abstractNumId w:val="4"/>
   </w:num>
   <w:num w:numId="14">
-    <w:abstractNumId w:val="7"/>
+    <w:abstractNumId w:val="4"/>
   </w:num>
   <w:num w:numId="15">
-    <w:abstractNumId w:val="7"/>
+    <w:abstractNumId w:val="4"/>
   </w:num>
   <w:num w:numId="16">
-    <w:abstractNumId w:val="7"/>
+    <w:abstractNumId w:val="4"/>
   </w:num>
   <w:num w:numId="17">
-    <w:abstractNumId w:val="7"/>
+    <w:abstractNumId w:val="4"/>
   </w:num>
   <w:num w:numId="18">
-    <w:abstractNumId w:val="7"/>
+    <w:abstractNumId w:val="4"/>
   </w:num>
   <w:num w:numId="19">
-    <w:abstractNumId w:val="7"/>
+    <w:abstractNumId w:val="4"/>
   </w:num>
   <w:num w:numId="20">
-    <w:abstractNumId w:val="7"/>
+    <w:abstractNumId w:val="4"/>
   </w:num>
   <w:num w:numId="21">
-    <w:abstractNumId w:val="7"/>
+    <w:abstractNumId w:val="4"/>
   </w:num>
   <w:num w:numId="22">
-    <w:abstractNumId w:val="7"/>
+    <w:abstractNumId w:val="4"/>
   </w:num>
   <w:num w:numId="23">
-    <w:abstractNumId w:val="7"/>
+    <w:abstractNumId w:val="4"/>
   </w:num>
   <w:num w:numId="24">
-    <w:abstractNumId w:val="7"/>
+    <w:abstractNumId w:val="4"/>
   </w:num>
   <w:num w:numId="25">
-    <w:abstractNumId w:val="7"/>
+    <w:abstractNumId w:val="4"/>
   </w:num>
   <w:num w:numId="26">
-    <w:abstractNumId w:val="7"/>
-  </w:num>
-  <w:num w:numId="27">
-    <w:abstractNumId w:val="8"/>
-  </w:num>
-  <w:num w:numId="28">
-    <w:abstractNumId w:val="11"/>
-  </w:num>
-  <w:num w:numId="29">
-    <w:abstractNumId w:val="1"/>
-  </w:num>
-  <w:num w:numId="30">
-    <w:abstractNumId w:val="9"/>
-  </w:num>
-  <w:num w:numId="31">
-    <w:abstractNumId w:val="6"/>
-  </w:num>
-  <w:num w:numId="32">
-    <w:abstractNumId w:val="2"/>
+    <w:abstractNumId w:val="4"/>
   </w:num>
   <w:numIdMacAtCleanup w:val="8"/>
 </w:numbering>
@@ -3822,24 +2855,24 @@
     <w:lsdException w:name="toc 9" w:semiHidden="1" w:uiPriority="39" w:unhideWhenUsed="1"/>
     <w:lsdException w:name="Normal Indent" w:semiHidden="1" w:unhideWhenUsed="1"/>
     <w:lsdException w:name="footnote text" w:semiHidden="1" w:unhideWhenUsed="1"/>
-    <w:lsdException w:name="annotation text" w:semiHidden="1" w:unhideWhenUsed="1" w:qFormat="1"/>
+    <w:lsdException w:name="annotation text" w:semiHidden="1" w:unhideWhenUsed="1"/>
     <w:lsdException w:name="header" w:semiHidden="1" w:unhideWhenUsed="1"/>
     <w:lsdException w:name="footer" w:semiHidden="1" w:unhideWhenUsed="1"/>
     <w:lsdException w:name="index heading" w:semiHidden="1" w:unhideWhenUsed="1"/>
-    <w:lsdException w:name="caption" w:semiHidden="1" w:uiPriority="0" w:unhideWhenUsed="1" w:qFormat="1"/>
+    <w:lsdException w:name="caption" w:semiHidden="1" w:uiPriority="35" w:unhideWhenUsed="1" w:qFormat="1"/>
     <w:lsdException w:name="table of figures" w:semiHidden="1" w:unhideWhenUsed="1"/>
     <w:lsdException w:name="envelope address" w:semiHidden="1" w:unhideWhenUsed="1"/>
     <w:lsdException w:name="envelope return" w:semiHidden="1" w:unhideWhenUsed="1"/>
     <w:lsdException w:name="footnote reference" w:semiHidden="1" w:unhideWhenUsed="1"/>
-    <w:lsdException w:name="annotation reference" w:semiHidden="1" w:unhideWhenUsed="1" w:qFormat="1"/>
-    <w:lsdException w:name="line number" w:semiHidden="1" w:uiPriority="0" w:unhideWhenUsed="1"/>
+    <w:lsdException w:name="annotation reference" w:semiHidden="1" w:unhideWhenUsed="1"/>
+    <w:lsdException w:name="line number" w:semiHidden="1" w:unhideWhenUsed="1"/>
     <w:lsdException w:name="page number" w:semiHidden="1" w:unhideWhenUsed="1"/>
     <w:lsdException w:name="endnote reference" w:semiHidden="1" w:unhideWhenUsed="1"/>
     <w:lsdException w:name="endnote text" w:semiHidden="1" w:unhideWhenUsed="1"/>
     <w:lsdException w:name="table of authorities" w:semiHidden="1" w:unhideWhenUsed="1"/>
     <w:lsdException w:name="macro" w:semiHidden="1" w:unhideWhenUsed="1"/>
     <w:lsdException w:name="toa heading" w:semiHidden="1" w:unhideWhenUsed="1"/>
-    <w:lsdException w:name="List" w:semiHidden="1" w:uiPriority="0" w:unhideWhenUsed="1"/>
+    <w:lsdException w:name="List" w:semiHidden="1" w:unhideWhenUsed="1"/>
     <w:lsdException w:name="List Bullet" w:semiHidden="1" w:unhideWhenUsed="1"/>
     <w:lsdException w:name="List Number" w:semiHidden="1" w:unhideWhenUsed="1"/>
     <w:lsdException w:name="List 2" w:semiHidden="1" w:unhideWhenUsed="1"/>
@@ -3886,19 +2919,19 @@
     <w:lsdException w:name="E-mail Signature" w:semiHidden="1" w:unhideWhenUsed="1"/>
     <w:lsdException w:name="HTML Top of Form" w:semiHidden="1" w:unhideWhenUsed="1"/>
     <w:lsdException w:name="HTML Bottom of Form" w:semiHidden="1" w:unhideWhenUsed="1"/>
-    <w:lsdException w:name="Normal (Web)" w:semiHidden="1" w:unhideWhenUsed="1" w:qFormat="1"/>
+    <w:lsdException w:name="Normal (Web)" w:semiHidden="1" w:unhideWhenUsed="1"/>
     <w:lsdException w:name="HTML Acronym" w:semiHidden="1" w:unhideWhenUsed="1"/>
     <w:lsdException w:name="HTML Address" w:semiHidden="1" w:unhideWhenUsed="1"/>
     <w:lsdException w:name="HTML Cite" w:semiHidden="1" w:unhideWhenUsed="1"/>
     <w:lsdException w:name="HTML Code" w:semiHidden="1" w:unhideWhenUsed="1"/>
     <w:lsdException w:name="HTML Definition" w:semiHidden="1" w:unhideWhenUsed="1"/>
     <w:lsdException w:name="HTML Keyboard" w:semiHidden="1" w:unhideWhenUsed="1"/>
-    <w:lsdException w:name="HTML Preformatted" w:semiHidden="1" w:unhideWhenUsed="1" w:qFormat="1"/>
+    <w:lsdException w:name="HTML Preformatted" w:semiHidden="1" w:unhideWhenUsed="1"/>
     <w:lsdException w:name="HTML Sample" w:semiHidden="1" w:unhideWhenUsed="1"/>
     <w:lsdException w:name="HTML Typewriter" w:semiHidden="1" w:unhideWhenUsed="1"/>
     <w:lsdException w:name="HTML Variable" w:semiHidden="1" w:unhideWhenUsed="1"/>
     <w:lsdException w:name="Normal Table" w:semiHidden="1" w:unhideWhenUsed="1"/>
-    <w:lsdException w:name="annotation subject" w:semiHidden="1" w:unhideWhenUsed="1" w:qFormat="1"/>
+    <w:lsdException w:name="annotation subject" w:semiHidden="1" w:unhideWhenUsed="1"/>
     <w:lsdException w:name="No List" w:semiHidden="1" w:unhideWhenUsed="1"/>
     <w:lsdException w:name="Outline List 1" w:semiHidden="1" w:unhideWhenUsed="1"/>
     <w:lsdException w:name="Outline List 2" w:semiHidden="1" w:unhideWhenUsed="1"/>
@@ -3945,7 +2978,7 @@
     <w:lsdException w:name="Table Web 1" w:semiHidden="1" w:unhideWhenUsed="1"/>
     <w:lsdException w:name="Table Web 2" w:semiHidden="1" w:unhideWhenUsed="1"/>
     <w:lsdException w:name="Table Web 3" w:semiHidden="1" w:unhideWhenUsed="1"/>
-    <w:lsdException w:name="Balloon Text" w:semiHidden="1" w:unhideWhenUsed="1" w:qFormat="1"/>
+    <w:lsdException w:name="Balloon Text" w:semiHidden="1" w:unhideWhenUsed="1"/>
     <w:lsdException w:name="Table Grid" w:uiPriority="39"/>
     <w:lsdException w:name="Table Theme" w:semiHidden="1" w:unhideWhenUsed="1"/>
     <w:lsdException w:name="Placeholder Text" w:semiHidden="1"/>
@@ -3970,7 +3003,7 @@
     <w:lsdException w:name="Medium Shading 1 Accent 1" w:uiPriority="63"/>
     <w:lsdException w:name="Medium Shading 2 Accent 1" w:uiPriority="64"/>
     <w:lsdException w:name="Medium List 1 Accent 1" w:uiPriority="65"/>
-    <w:lsdException w:name="Revision" w:semiHidden="1" w:qFormat="1"/>
+    <w:lsdException w:name="Revision" w:semiHidden="1"/>
     <w:lsdException w:name="List Paragraph" w:uiPriority="34" w:qFormat="1"/>
     <w:lsdException w:name="Quote" w:uiPriority="29" w:qFormat="1"/>
     <w:lsdException w:name="Intense Quote" w:uiPriority="30" w:qFormat="1"/>
@@ -4172,11 +3205,7 @@
   <w:style w:type="paragraph" w:default="1" w:styleId="Normal">
     <w:name w:val="Normal"/>
     <w:qFormat/>
-    <w:rsid w:val="00956743"/>
-    <w:pPr>
-      <w:suppressAutoHyphens/>
-      <w:spacing w:before="0" w:after="0"/>
-    </w:pPr>
+    <w:rsid w:val="001F52B8"/>
     <w:rPr>
       <w:rFonts w:ascii="Arial" w:hAnsi="Arial" w:cs="Arial"/>
     </w:rPr>
@@ -4187,10 +3216,10 @@
     <w:link w:val="Heading1Char"/>
     <w:uiPriority w:val="9"/>
     <w:qFormat/>
-    <w:rsid w:val="00956743"/>
+    <w:rsid w:val="004F25FA"/>
     <w:pPr>
       <w:pBdr>
-        <w:bottom w:val="single" w:sz="4" w:space="1" w:color="A6A6A6" w:themeColor="light1" w:themeShade="A6"/>
+        <w:bottom w:val="single" w:sz="4" w:space="1" w:color="A6A6A6" w:themeColor="background1" w:themeShade="A6"/>
       </w:pBdr>
       <w:spacing w:before="0" w:beforeAutospacing="0" w:after="100"/>
       <w:outlineLvl w:val="0"/>
@@ -4209,14 +3238,15 @@
     <w:uiPriority w:val="9"/>
     <w:unhideWhenUsed/>
     <w:qFormat/>
-    <w:rsid w:val="00956743"/>
+    <w:rsid w:val="004F25FA"/>
     <w:pPr>
       <w:widowControl w:val="0"/>
-      <w:spacing w:before="0" w:beforeAutospacing="0" w:after="0" w:afterAutospacing="0"/>
+      <w:autoSpaceDE w:val="0"/>
+      <w:autoSpaceDN w:val="0"/>
+      <w:spacing w:before="120" w:beforeAutospacing="0" w:afterAutospacing="0"/>
       <w:outlineLvl w:val="1"/>
     </w:pPr>
     <w:rPr>
-      <w:rFonts w:eastAsiaTheme="minorHAnsi"/>
       <w:color w:val="0A2A78"/>
       <w:sz w:val="36"/>
     </w:rPr>
@@ -4229,33 +3259,35 @@
     <w:uiPriority w:val="9"/>
     <w:unhideWhenUsed/>
     <w:qFormat/>
-    <w:rsid w:val="00956743"/>
+    <w:rsid w:val="00B50F18"/>
     <w:pPr>
-      <w:spacing w:after="60"/>
       <w:outlineLvl w:val="2"/>
     </w:pPr>
     <w:rPr>
+      <w:rFonts w:eastAsiaTheme="minorHAnsi"/>
       <w:sz w:val="32"/>
     </w:rPr>
   </w:style>
   <w:style w:type="paragraph" w:styleId="Heading4">
     <w:name w:val="heading 4"/>
-    <w:basedOn w:val="BodyText"/>
+    <w:basedOn w:val="Normal"/>
     <w:next w:val="Normal"/>
     <w:link w:val="Heading4Char"/>
     <w:uiPriority w:val="9"/>
     <w:unhideWhenUsed/>
     <w:qFormat/>
-    <w:rsid w:val="00956743"/>
+    <w:rsid w:val="00CF73EB"/>
     <w:pPr>
-      <w:widowControl w:val="0"/>
-      <w:ind w:left="360"/>
+      <w:keepNext/>
+      <w:keepLines/>
+      <w:spacing w:before="40"/>
       <w:outlineLvl w:val="3"/>
     </w:pPr>
     <w:rPr>
-      <w:rFonts w:eastAsiaTheme="minorHAnsi"/>
+      <w:rFonts w:asciiTheme="majorHAnsi" w:eastAsiaTheme="majorEastAsia" w:hAnsiTheme="majorHAnsi" w:cstheme="majorBidi"/>
+      <w:i/>
       <w:iCs/>
-      <w:color w:val="0A2A78"/>
+      <w:color w:val="2F5496" w:themeColor="accent1" w:themeShade="BF"/>
     </w:rPr>
   </w:style>
   <w:style w:type="character" w:default="1" w:styleId="DefaultParagraphFont">
@@ -4263,7 +3295,6 @@
     <w:uiPriority w:val="1"/>
     <w:semiHidden/>
     <w:unhideWhenUsed/>
-    <w:rsid w:val="00956743"/>
   </w:style>
   <w:style w:type="table" w:default="1" w:styleId="TableNormal">
     <w:name w:val="Normal Table"/>
@@ -4285,13 +3316,12 @@
     <w:uiPriority w:val="99"/>
     <w:semiHidden/>
     <w:unhideWhenUsed/>
-    <w:rsid w:val="00956743"/>
   </w:style>
   <w:style w:type="paragraph" w:customStyle="1" w:styleId="Code">
     <w:name w:val="Code"/>
     <w:basedOn w:val="Normal"/>
     <w:qFormat/>
-    <w:rsid w:val="00956743"/>
+    <w:rsid w:val="00424213"/>
     <w:rPr>
       <w:rFonts w:ascii="Calibri" w:hAnsi="Calibri"/>
     </w:rPr>
@@ -4300,11 +3330,7 @@
     <w:name w:val="Body"/>
     <w:basedOn w:val="BodyText"/>
     <w:qFormat/>
-    <w:rsid w:val="00956743"/>
-    <w:pPr>
-      <w:widowControl w:val="0"/>
-      <w:spacing w:before="0" w:beforeAutospacing="0" w:afterAutospacing="0"/>
-    </w:pPr>
+    <w:rsid w:val="00725F56"/>
     <w:rPr>
       <w:rFonts w:eastAsiaTheme="minorHAnsi"/>
     </w:rPr>
@@ -4314,8 +3340,7 @@
     <w:basedOn w:val="DefaultParagraphFont"/>
     <w:link w:val="Heading1"/>
     <w:uiPriority w:val="9"/>
-    <w:qFormat/>
-    <w:rsid w:val="00956743"/>
+    <w:rsid w:val="004F25FA"/>
     <w:rPr>
       <w:rFonts w:ascii="Helvetica" w:hAnsi="Helvetica" w:cs="Helvetica"/>
       <w:color w:val="0A2A78"/>
@@ -4329,12 +3354,15 @@
     <w:basedOn w:val="BodyText"/>
     <w:uiPriority w:val="34"/>
     <w:qFormat/>
-    <w:rsid w:val="00956743"/>
+    <w:rsid w:val="00A66903"/>
     <w:pPr>
       <w:widowControl w:val="0"/>
       <w:numPr>
-        <w:numId w:val="28"/>
+        <w:numId w:val="3"/>
       </w:numPr>
+      <w:autoSpaceDE w:val="0"/>
+      <w:autoSpaceDN w:val="0"/>
+      <w:spacing w:beforeAutospacing="0" w:afterAutospacing="0"/>
     </w:pPr>
     <w:rPr>
       <w:rFonts w:eastAsiaTheme="minorHAnsi"/>
@@ -4345,10 +3373,10 @@
     <w:basedOn w:val="Heading3"/>
     <w:next w:val="Body"/>
     <w:qFormat/>
-    <w:rsid w:val="00956743"/>
+    <w:rsid w:val="00137EE6"/>
     <w:pPr>
       <w:numPr>
-        <w:numId w:val="32"/>
+        <w:numId w:val="1"/>
       </w:numPr>
     </w:pPr>
   </w:style>
@@ -4357,8 +3385,7 @@
     <w:basedOn w:val="DefaultParagraphFont"/>
     <w:link w:val="Heading3"/>
     <w:uiPriority w:val="9"/>
-    <w:qFormat/>
-    <w:rsid w:val="00956743"/>
+    <w:rsid w:val="00B50F18"/>
     <w:rPr>
       <w:rFonts w:ascii="Helvetica" w:eastAsiaTheme="minorHAnsi" w:hAnsi="Helvetica" w:cs="Helvetica"/>
       <w:color w:val="0A2A78"/>
@@ -4372,9 +3399,9 @@
     <w:basedOn w:val="Normal"/>
     <w:link w:val="interviewglossarywordintemplateChar"/>
     <w:qFormat/>
-    <w:rsid w:val="00956743"/>
+    <w:rsid w:val="00A7014C"/>
     <w:pPr>
-      <w:spacing w:before="280" w:beforeAutospacing="0" w:after="60" w:afterAutospacing="0" w:line="360" w:lineRule="auto"/>
+      <w:spacing w:after="60" w:line="360" w:lineRule="auto"/>
     </w:pPr>
     <w:rPr>
       <w:rFonts w:asciiTheme="minorHAnsi" w:hAnsiTheme="minorHAnsi" w:cstheme="minorBidi"/>
@@ -4384,8 +3411,7 @@
     <w:name w:val="interview glossary word in template Char"/>
     <w:basedOn w:val="DefaultParagraphFont"/>
     <w:link w:val="interviewglossarywordintemplate"/>
-    <w:qFormat/>
-    <w:rsid w:val="00956743"/>
+    <w:rsid w:val="00A7014C"/>
   </w:style>
   <w:style w:type="paragraph" w:customStyle="1" w:styleId="interviewbutton">
     <w:name w:val="interview button"/>
@@ -4393,10 +3419,10 @@
     <w:next w:val="Normal"/>
     <w:link w:val="interviewbuttonChar"/>
     <w:qFormat/>
-    <w:rsid w:val="00956743"/>
+    <w:rsid w:val="00F44633"/>
     <w:pPr>
       <w:shd w:val="clear" w:color="auto" w:fill="0070C0"/>
-      <w:spacing w:before="280" w:after="60" w:line="360" w:lineRule="auto"/>
+      <w:spacing w:after="60" w:line="360" w:lineRule="auto"/>
     </w:pPr>
     <w:rPr>
       <w:rFonts w:asciiTheme="minorHAnsi" w:hAnsiTheme="minorHAnsi" w:cstheme="minorBidi"/>
@@ -4408,8 +3434,7 @@
     <w:name w:val="interview button Char"/>
     <w:basedOn w:val="DefaultParagraphFont"/>
     <w:link w:val="interviewbutton"/>
-    <w:qFormat/>
-    <w:rsid w:val="00956743"/>
+    <w:rsid w:val="00F44633"/>
     <w:rPr>
       <w:color w:val="FFFFFF" w:themeColor="background1"/>
       <w:szCs w:val="40"/>
@@ -4422,7 +3447,7 @@
     <w:link w:val="BodyTextChar"/>
     <w:uiPriority w:val="1"/>
     <w:qFormat/>
-    <w:rsid w:val="00956743"/>
+    <w:rsid w:val="00275A1D"/>
     <w:pPr>
       <w:spacing w:before="54" w:after="120" w:line="276" w:lineRule="auto"/>
     </w:pPr>
@@ -4439,8 +3464,7 @@
     <w:basedOn w:val="DefaultParagraphFont"/>
     <w:link w:val="BodyText"/>
     <w:uiPriority w:val="1"/>
-    <w:qFormat/>
-    <w:rsid w:val="00956743"/>
+    <w:rsid w:val="00275A1D"/>
     <w:rPr>
       <w:rFonts w:ascii="Helvetica" w:hAnsi="Helvetica" w:cs="Helvetica"/>
       <w:color w:val="202529"/>
@@ -4453,9 +3477,11 @@
     <w:name w:val="Table Grid"/>
     <w:basedOn w:val="TableNormal"/>
     <w:uiPriority w:val="39"/>
-    <w:rsid w:val="00956743"/>
+    <w:rsid w:val="00CF73EB"/>
     <w:pPr>
-      <w:suppressAutoHyphens/>
+      <w:widowControl w:val="0"/>
+      <w:autoSpaceDE w:val="0"/>
+      <w:autoSpaceDN w:val="0"/>
       <w:spacing w:before="0" w:beforeAutospacing="0" w:after="0" w:afterAutospacing="0"/>
     </w:pPr>
     <w:rPr>
@@ -4477,10 +3503,9 @@
     <w:basedOn w:val="DefaultParagraphFont"/>
     <w:link w:val="Heading2"/>
     <w:uiPriority w:val="9"/>
-    <w:qFormat/>
-    <w:rsid w:val="00956743"/>
-    <w:rPr>
-      <w:rFonts w:ascii="Helvetica" w:eastAsiaTheme="minorHAnsi" w:hAnsi="Helvetica" w:cs="Helvetica"/>
+    <w:rsid w:val="004F25FA"/>
+    <w:rPr>
+      <w:rFonts w:ascii="Helvetica" w:hAnsi="Helvetica" w:cs="Helvetica"/>
       <w:color w:val="0A2A78"/>
       <w:spacing w:val="-2"/>
       <w:sz w:val="36"/>
@@ -4494,7 +3519,7 @@
     <w:link w:val="TitleChar"/>
     <w:uiPriority w:val="10"/>
     <w:qFormat/>
-    <w:rsid w:val="00956743"/>
+    <w:rsid w:val="004F25FA"/>
     <w:pPr>
       <w:spacing w:before="0" w:beforeAutospacing="0" w:after="100"/>
     </w:pPr>
@@ -4508,8 +3533,7 @@
     <w:basedOn w:val="DefaultParagraphFont"/>
     <w:link w:val="Title"/>
     <w:uiPriority w:val="10"/>
-    <w:qFormat/>
-    <w:rsid w:val="00956743"/>
+    <w:rsid w:val="004F25FA"/>
     <w:rPr>
       <w:rFonts w:ascii="Helvetica" w:hAnsi="Helvetica" w:cs="Helvetica"/>
       <w:color w:val="0A2A78"/>
@@ -4525,8 +3549,7 @@
     <w:uiPriority w:val="99"/>
     <w:semiHidden/>
     <w:unhideWhenUsed/>
-    <w:qFormat/>
-    <w:rsid w:val="00956743"/>
+    <w:rsid w:val="00CF73EB"/>
     <w:rPr>
       <w:rFonts w:ascii="Segoe UI" w:hAnsi="Segoe UI" w:cs="Segoe UI"/>
       <w:sz w:val="18"/>
@@ -4539,8 +3562,7 @@
     <w:link w:val="BalloonText"/>
     <w:uiPriority w:val="99"/>
     <w:semiHidden/>
-    <w:qFormat/>
-    <w:rsid w:val="00956743"/>
+    <w:rsid w:val="00CF73EB"/>
     <w:rPr>
       <w:rFonts w:ascii="Segoe UI" w:hAnsi="Segoe UI" w:cs="Segoe UI"/>
       <w:sz w:val="18"/>
@@ -4553,8 +3575,7 @@
     <w:uiPriority w:val="99"/>
     <w:semiHidden/>
     <w:unhideWhenUsed/>
-    <w:qFormat/>
-    <w:rsid w:val="00956743"/>
+    <w:rsid w:val="00CF73EB"/>
     <w:rPr>
       <w:sz w:val="16"/>
       <w:szCs w:val="16"/>
@@ -4565,9 +3586,9 @@
     <w:basedOn w:val="Normal"/>
     <w:link w:val="CommentTextChar"/>
     <w:uiPriority w:val="99"/>
+    <w:semiHidden/>
     <w:unhideWhenUsed/>
-    <w:qFormat/>
-    <w:rsid w:val="00956743"/>
+    <w:rsid w:val="00CF73EB"/>
     <w:rPr>
       <w:sz w:val="20"/>
       <w:szCs w:val="20"/>
@@ -4578,8 +3599,8 @@
     <w:basedOn w:val="DefaultParagraphFont"/>
     <w:link w:val="CommentText"/>
     <w:uiPriority w:val="99"/>
-    <w:qFormat/>
-    <w:rsid w:val="00956743"/>
+    <w:semiHidden/>
+    <w:rsid w:val="00CF73EB"/>
     <w:rPr>
       <w:rFonts w:ascii="Arial" w:hAnsi="Arial" w:cs="Arial"/>
       <w:sz w:val="20"/>
@@ -4594,8 +3615,7 @@
     <w:uiPriority w:val="99"/>
     <w:semiHidden/>
     <w:unhideWhenUsed/>
-    <w:qFormat/>
-    <w:rsid w:val="00956743"/>
+    <w:rsid w:val="00CF73EB"/>
     <w:rPr>
       <w:b/>
       <w:bCs/>
@@ -4607,8 +3627,7 @@
     <w:link w:val="CommentSubject"/>
     <w:uiPriority w:val="99"/>
     <w:semiHidden/>
-    <w:qFormat/>
-    <w:rsid w:val="00956743"/>
+    <w:rsid w:val="00CF73EB"/>
     <w:rPr>
       <w:rFonts w:ascii="Arial" w:hAnsi="Arial" w:cs="Arial"/>
       <w:b/>
@@ -4619,11 +3638,11 @@
   </w:style>
   <w:style w:type="paragraph" w:styleId="Footer">
     <w:name w:val="footer"/>
-    <w:basedOn w:val="Body"/>
+    <w:basedOn w:val="Normal"/>
     <w:link w:val="FooterChar"/>
     <w:uiPriority w:val="99"/>
     <w:unhideWhenUsed/>
-    <w:rsid w:val="00956743"/>
+    <w:rsid w:val="00CF73EB"/>
     <w:pPr>
       <w:tabs>
         <w:tab w:val="center" w:pos="4680"/>
@@ -4636,14 +3655,9 @@
     <w:basedOn w:val="DefaultParagraphFont"/>
     <w:link w:val="Footer"/>
     <w:uiPriority w:val="99"/>
-    <w:qFormat/>
-    <w:rsid w:val="00956743"/>
-    <w:rPr>
-      <w:rFonts w:ascii="Helvetica" w:eastAsiaTheme="minorHAnsi" w:hAnsi="Helvetica" w:cs="Helvetica"/>
-      <w:color w:val="202529"/>
-      <w:spacing w:val="-2"/>
-      <w:sz w:val="24"/>
-      <w:szCs w:val="24"/>
+    <w:rsid w:val="00CF73EB"/>
+    <w:rPr>
+      <w:rFonts w:ascii="Arial" w:hAnsi="Arial" w:cs="Arial"/>
     </w:rPr>
   </w:style>
   <w:style w:type="paragraph" w:styleId="Header">
@@ -4652,7 +3666,7 @@
     <w:link w:val="HeaderChar"/>
     <w:uiPriority w:val="99"/>
     <w:unhideWhenUsed/>
-    <w:rsid w:val="00956743"/>
+    <w:rsid w:val="00CF73EB"/>
     <w:pPr>
       <w:tabs>
         <w:tab w:val="center" w:pos="4680"/>
@@ -4665,8 +3679,7 @@
     <w:basedOn w:val="DefaultParagraphFont"/>
     <w:link w:val="Header"/>
     <w:uiPriority w:val="99"/>
-    <w:qFormat/>
-    <w:rsid w:val="00956743"/>
+    <w:rsid w:val="00CF73EB"/>
     <w:rPr>
       <w:rFonts w:ascii="Arial" w:hAnsi="Arial" w:cs="Arial"/>
     </w:rPr>
@@ -4676,23 +3689,20 @@
     <w:basedOn w:val="DefaultParagraphFont"/>
     <w:link w:val="Heading4"/>
     <w:uiPriority w:val="9"/>
-    <w:qFormat/>
-    <w:rsid w:val="00956743"/>
-    <w:rPr>
-      <w:rFonts w:ascii="Helvetica" w:eastAsiaTheme="minorHAnsi" w:hAnsi="Helvetica" w:cs="Helvetica"/>
+    <w:rsid w:val="00CF73EB"/>
+    <w:rPr>
+      <w:rFonts w:asciiTheme="majorHAnsi" w:eastAsiaTheme="majorEastAsia" w:hAnsiTheme="majorHAnsi" w:cstheme="majorBidi"/>
+      <w:i/>
       <w:iCs/>
-      <w:color w:val="0A2A78"/>
-      <w:spacing w:val="-2"/>
-      <w:sz w:val="24"/>
-      <w:szCs w:val="24"/>
+      <w:color w:val="2F5496" w:themeColor="accent1" w:themeShade="BF"/>
     </w:rPr>
   </w:style>
   <w:style w:type="character" w:styleId="Hyperlink">
     <w:name w:val="Hyperlink"/>
-    <w:basedOn w:val="DefaultParagraphFont"/>
+    <w:basedOn w:val="BodyTextChar"/>
     <w:uiPriority w:val="99"/>
     <w:unhideWhenUsed/>
-    <w:rsid w:val="00956743"/>
+    <w:rsid w:val="00E43126"/>
     <w:rPr>
       <w:rFonts w:ascii="Helvetica" w:hAnsi="Helvetica" w:cs="Helvetica"/>
       <w:color w:val="0563C1" w:themeColor="hyperlink"/>
@@ -4705,15 +3715,19 @@
   <w:style w:type="numbering" w:customStyle="1" w:styleId="Style1">
     <w:name w:val="Style1"/>
     <w:uiPriority w:val="99"/>
-    <w:qFormat/>
-    <w:rsid w:val="00956743"/>
+    <w:rsid w:val="00CF73EB"/>
+    <w:pPr>
+      <w:numPr>
+        <w:numId w:val="2"/>
+      </w:numPr>
+    </w:pPr>
   </w:style>
   <w:style w:type="paragraph" w:customStyle="1" w:styleId="TableParagraph">
     <w:name w:val="Table Paragraph"/>
     <w:basedOn w:val="Normal"/>
     <w:uiPriority w:val="1"/>
     <w:qFormat/>
-    <w:rsid w:val="00956743"/>
+    <w:rsid w:val="00CF73EB"/>
   </w:style>
   <w:style w:type="character" w:customStyle="1" w:styleId="UnresolvedMention1">
     <w:name w:val="Unresolved Mention1"/>
@@ -4721,8 +3735,7 @@
     <w:uiPriority w:val="99"/>
     <w:semiHidden/>
     <w:unhideWhenUsed/>
-    <w:qFormat/>
-    <w:rsid w:val="00956743"/>
+    <w:rsid w:val="004D4EE9"/>
     <w:rPr>
       <w:color w:val="605E5C"/>
       <w:shd w:val="clear" w:color="auto" w:fill="E1DFDD"/>
@@ -4733,19 +3746,19 @@
     <w:basedOn w:val="Heading3"/>
     <w:next w:val="BodyText"/>
     <w:qFormat/>
-    <w:rsid w:val="00956743"/>
+    <w:rsid w:val="00312505"/>
     <w:pPr>
       <w:numPr>
-        <w:numId w:val="27"/>
+        <w:numId w:val="4"/>
       </w:numPr>
+      <w:ind w:left="399"/>
       <w:outlineLvl w:val="9"/>
     </w:pPr>
   </w:style>
   <w:style w:type="character" w:customStyle="1" w:styleId="small">
     <w:name w:val="small"/>
     <w:basedOn w:val="DefaultParagraphFont"/>
-    <w:qFormat/>
-    <w:rsid w:val="00956743"/>
+    <w:rsid w:val="003A47A3"/>
     <w:rPr>
       <w:rFonts w:cs="Times New Roman"/>
     </w:rPr>
@@ -4755,7 +3768,7 @@
     <w:basedOn w:val="DefaultParagraphFont"/>
     <w:uiPriority w:val="1"/>
     <w:qFormat/>
-    <w:rsid w:val="00956743"/>
+    <w:rsid w:val="00B37E94"/>
     <w:rPr>
       <w:shd w:val="clear" w:color="auto" w:fill="009999"/>
     </w:rPr>
@@ -4764,9 +3777,16 @@
     <w:name w:val="List numbered"/>
     <w:basedOn w:val="BodyText"/>
     <w:qFormat/>
-    <w:rsid w:val="00956743"/>
+    <w:rsid w:val="0050408A"/>
     <w:pPr>
       <w:widowControl w:val="0"/>
+      <w:numPr>
+        <w:ilvl w:val="3"/>
+        <w:numId w:val="5"/>
+      </w:numPr>
+      <w:autoSpaceDE w:val="0"/>
+      <w:autoSpaceDN w:val="0"/>
+      <w:spacing w:beforeAutospacing="0" w:afterAutospacing="0"/>
     </w:pPr>
     <w:rPr>
       <w:rFonts w:eastAsiaTheme="minorHAnsi"/>
@@ -4776,13 +3796,16 @@
     <w:name w:val="List numbered under bullet"/>
     <w:basedOn w:val="BodyText"/>
     <w:qFormat/>
-    <w:rsid w:val="00956743"/>
+    <w:rsid w:val="0050408A"/>
     <w:pPr>
       <w:widowControl w:val="0"/>
       <w:numPr>
         <w:ilvl w:val="4"/>
-        <w:numId w:val="30"/>
+        <w:numId w:val="6"/>
       </w:numPr>
+      <w:autoSpaceDE w:val="0"/>
+      <w:autoSpaceDN w:val="0"/>
+      <w:spacing w:beforeAutospacing="0" w:afterAutospacing="0"/>
     </w:pPr>
     <w:rPr>
       <w:rFonts w:eastAsiaTheme="minorHAnsi"/>
@@ -4793,7 +3816,7 @@
     <w:basedOn w:val="DefaultParagraphFont"/>
     <w:uiPriority w:val="1"/>
     <w:qFormat/>
-    <w:rsid w:val="00956743"/>
+    <w:rsid w:val="00C059BB"/>
     <w:rPr>
       <w:rFonts w:eastAsiaTheme="minorHAnsi"/>
     </w:rPr>
@@ -4804,8 +3827,7 @@
     <w:uiPriority w:val="99"/>
     <w:semiHidden/>
     <w:unhideWhenUsed/>
-    <w:qFormat/>
-    <w:rsid w:val="00956743"/>
+    <w:rsid w:val="000C4E79"/>
     <w:rPr>
       <w:color w:val="605E5C"/>
       <w:shd w:val="clear" w:color="auto" w:fill="E1DFDD"/>
@@ -4816,20 +3838,19 @@
     <w:basedOn w:val="DefaultParagraphFont"/>
     <w:uiPriority w:val="1"/>
     <w:qFormat/>
-    <w:rsid w:val="00956743"/>
+    <w:rsid w:val="0089032F"/>
     <w:rPr>
       <w:sz w:val="22"/>
       <w:szCs w:val="22"/>
-      <w:shd w:val="clear" w:color="auto" w:fill="A6A6A6"/>
+      <w:shd w:val="clear" w:color="auto" w:fill="A6A6A6" w:themeFill="background1" w:themeFillShade="A6"/>
     </w:rPr>
   </w:style>
   <w:style w:type="paragraph" w:customStyle="1" w:styleId="StyleHeading1Hanging008">
     <w:name w:val="Style Heading 1 + Hanging:  0.08&quot;"/>
     <w:basedOn w:val="Heading1"/>
-    <w:qFormat/>
-    <w:rsid w:val="00956743"/>
+    <w:rsid w:val="00852B9A"/>
     <w:pPr>
-      <w:spacing w:before="120" w:afterAutospacing="0"/>
+      <w:spacing w:before="120"/>
       <w:ind w:hanging="115"/>
     </w:pPr>
     <w:rPr>
@@ -4842,7 +3863,7 @@
     <w:basedOn w:val="DefaultParagraphFont"/>
     <w:uiPriority w:val="1"/>
     <w:qFormat/>
-    <w:rsid w:val="00956743"/>
+    <w:rsid w:val="004B6CFB"/>
     <w:rPr>
       <w:color w:val="FF7C80"/>
       <w:shd w:val="clear" w:color="auto" w:fill="FFFFCC"/>
@@ -4853,7 +3874,7 @@
     <w:basedOn w:val="DefaultParagraphFont"/>
     <w:uiPriority w:val="22"/>
     <w:qFormat/>
-    <w:rsid w:val="00956743"/>
+    <w:rsid w:val="00FE2912"/>
     <w:rPr>
       <w:b/>
       <w:bCs/>
@@ -4865,7 +3886,7 @@
     <w:uiPriority w:val="99"/>
     <w:semiHidden/>
     <w:unhideWhenUsed/>
-    <w:rsid w:val="00956743"/>
+    <w:rsid w:val="000C3DBE"/>
     <w:rPr>
       <w:color w:val="954F72" w:themeColor="followedHyperlink"/>
       <w:u w:val="single"/>
@@ -4875,7 +3896,7 @@
     <w:name w:val="interview click for more info - definition"/>
     <w:uiPriority w:val="1"/>
     <w:qFormat/>
-    <w:rsid w:val="00956743"/>
+    <w:rsid w:val="00360367"/>
     <w:rPr>
       <w:color w:val="00B050"/>
       <w:u w:val="dash" w:color="92D050"/>
@@ -4886,8 +3907,7 @@
     <w:basedOn w:val="Normal"/>
     <w:uiPriority w:val="99"/>
     <w:unhideWhenUsed/>
-    <w:qFormat/>
-    <w:rsid w:val="00956743"/>
+    <w:rsid w:val="000D6DE2"/>
     <w:pPr>
       <w:spacing w:before="100" w:after="100"/>
     </w:pPr>
@@ -4903,513 +3923,11 @@
     <w:uiPriority w:val="99"/>
     <w:semiHidden/>
     <w:unhideWhenUsed/>
-    <w:rsid w:val="00956743"/>
+    <w:rsid w:val="00BF4C50"/>
     <w:rPr>
       <w:color w:val="605E5C"/>
       <w:shd w:val="clear" w:color="auto" w:fill="E1DFDD"/>
     </w:rPr>
-  </w:style>
-  <w:style w:type="paragraph" w:styleId="Caption">
-    <w:name w:val="caption"/>
-    <w:basedOn w:val="Normal"/>
-    <w:qFormat/>
-    <w:rsid w:val="00956743"/>
-    <w:pPr>
-      <w:suppressLineNumbers/>
-      <w:spacing w:before="120" w:after="120"/>
-    </w:pPr>
-    <w:rPr>
-      <w:rFonts w:cs="Lucida Sans"/>
-      <w:i/>
-      <w:iCs/>
-      <w:sz w:val="24"/>
-      <w:szCs w:val="24"/>
-    </w:rPr>
-  </w:style>
-  <w:style w:type="character" w:styleId="Emphasis">
-    <w:name w:val="Emphasis"/>
-    <w:basedOn w:val="DefaultParagraphFont"/>
-    <w:uiPriority w:val="20"/>
-    <w:qFormat/>
-    <w:rsid w:val="00956743"/>
-    <w:rPr>
-      <w:i/>
-      <w:iCs/>
-    </w:rPr>
-  </w:style>
-  <w:style w:type="paragraph" w:customStyle="1" w:styleId="Example">
-    <w:name w:val="Example"/>
-    <w:basedOn w:val="Normal"/>
-    <w:next w:val="Normal"/>
-    <w:qFormat/>
-    <w:rsid w:val="00956743"/>
-    <w:pPr>
-      <w:widowControl w:val="0"/>
-      <w:spacing w:beforeAutospacing="0" w:after="60" w:afterAutospacing="0" w:line="276" w:lineRule="auto"/>
-      <w:ind w:left="403"/>
-    </w:pPr>
-    <w:rPr>
-      <w:rFonts w:ascii="Helvetica" w:eastAsiaTheme="minorHAnsi" w:hAnsi="Helvetica" w:cs="Helvetica"/>
-      <w:color w:val="202529"/>
-      <w:spacing w:val="-2"/>
-      <w:sz w:val="24"/>
-      <w:szCs w:val="24"/>
-    </w:rPr>
-  </w:style>
-  <w:style w:type="paragraph" w:customStyle="1" w:styleId="Example-bulleted">
-    <w:name w:val="Example - bulleted"/>
-    <w:basedOn w:val="Normal"/>
-    <w:qFormat/>
-    <w:rsid w:val="00956743"/>
-    <w:pPr>
-      <w:widowControl w:val="0"/>
-      <w:spacing w:before="54" w:beforeAutospacing="0" w:after="120" w:afterAutospacing="0" w:line="276" w:lineRule="auto"/>
-      <w:ind w:left="720" w:hanging="360"/>
-    </w:pPr>
-    <w:rPr>
-      <w:rFonts w:ascii="Helvetica" w:eastAsiaTheme="minorHAnsi" w:hAnsi="Helvetica" w:cs="Helvetica"/>
-      <w:sz w:val="24"/>
-      <w:szCs w:val="24"/>
-    </w:rPr>
-  </w:style>
-  <w:style w:type="paragraph" w:customStyle="1" w:styleId="ExampleorImportantblock">
-    <w:name w:val="Example or Important block"/>
-    <w:basedOn w:val="Body"/>
-    <w:qFormat/>
-    <w:rsid w:val="00956743"/>
-    <w:pPr>
-      <w:ind w:left="403"/>
-    </w:pPr>
-  </w:style>
-  <w:style w:type="paragraph" w:customStyle="1" w:styleId="HeaderandFooter">
-    <w:name w:val="Header and Footer"/>
-    <w:basedOn w:val="Normal"/>
-    <w:qFormat/>
-    <w:rsid w:val="00956743"/>
-  </w:style>
-  <w:style w:type="paragraph" w:customStyle="1" w:styleId="Heading">
-    <w:name w:val="Heading"/>
-    <w:basedOn w:val="Normal"/>
-    <w:next w:val="BodyText"/>
-    <w:qFormat/>
-    <w:rsid w:val="00956743"/>
-    <w:pPr>
-      <w:keepNext/>
-      <w:spacing w:before="240" w:beforeAutospacing="0" w:after="120" w:afterAutospacing="0"/>
-    </w:pPr>
-    <w:rPr>
-      <w:rFonts w:ascii="Liberation Sans" w:eastAsia="Microsoft YaHei" w:hAnsi="Liberation Sans" w:cs="Lucida Sans"/>
-      <w:sz w:val="28"/>
-      <w:szCs w:val="28"/>
-    </w:rPr>
-  </w:style>
-  <w:style w:type="paragraph" w:styleId="HTMLPreformatted">
-    <w:name w:val="HTML Preformatted"/>
-    <w:basedOn w:val="Normal"/>
-    <w:link w:val="HTMLPreformattedChar"/>
-    <w:uiPriority w:val="99"/>
-    <w:semiHidden/>
-    <w:unhideWhenUsed/>
-    <w:qFormat/>
-    <w:rsid w:val="00956743"/>
-    <w:pPr>
-      <w:tabs>
-        <w:tab w:val="left" w:pos="916"/>
-        <w:tab w:val="left" w:pos="1832"/>
-        <w:tab w:val="left" w:pos="2748"/>
-        <w:tab w:val="left" w:pos="3664"/>
-        <w:tab w:val="left" w:pos="4580"/>
-        <w:tab w:val="left" w:pos="5496"/>
-        <w:tab w:val="left" w:pos="6412"/>
-        <w:tab w:val="left" w:pos="7328"/>
-        <w:tab w:val="left" w:pos="8244"/>
-        <w:tab w:val="left" w:pos="9160"/>
-        <w:tab w:val="left" w:pos="10076"/>
-        <w:tab w:val="left" w:pos="10992"/>
-        <w:tab w:val="left" w:pos="11908"/>
-        <w:tab w:val="left" w:pos="12824"/>
-        <w:tab w:val="left" w:pos="13740"/>
-        <w:tab w:val="left" w:pos="14656"/>
-      </w:tabs>
-      <w:spacing w:beforeAutospacing="0" w:afterAutospacing="0"/>
-    </w:pPr>
-    <w:rPr>
-      <w:rFonts w:ascii="Courier New" w:eastAsia="Times New Roman" w:hAnsi="Courier New" w:cs="Courier New"/>
-      <w:sz w:val="20"/>
-      <w:szCs w:val="20"/>
-    </w:rPr>
-  </w:style>
-  <w:style w:type="character" w:customStyle="1" w:styleId="HTMLPreformattedChar">
-    <w:name w:val="HTML Preformatted Char"/>
-    <w:basedOn w:val="DefaultParagraphFont"/>
-    <w:link w:val="HTMLPreformatted"/>
-    <w:uiPriority w:val="99"/>
-    <w:semiHidden/>
-    <w:qFormat/>
-    <w:rsid w:val="00956743"/>
-    <w:rPr>
-      <w:rFonts w:ascii="Courier New" w:eastAsia="Times New Roman" w:hAnsi="Courier New" w:cs="Courier New"/>
-      <w:sz w:val="20"/>
-      <w:szCs w:val="20"/>
-    </w:rPr>
-  </w:style>
-  <w:style w:type="paragraph" w:customStyle="1" w:styleId="Index">
-    <w:name w:val="Index"/>
-    <w:basedOn w:val="Normal"/>
-    <w:qFormat/>
-    <w:rsid w:val="00956743"/>
-    <w:pPr>
-      <w:suppressLineNumbers/>
-    </w:pPr>
-    <w:rPr>
-      <w:rFonts w:cs="Lucida Sans"/>
-    </w:rPr>
-  </w:style>
-  <w:style w:type="paragraph" w:customStyle="1" w:styleId="interviewbuttons">
-    <w:name w:val="interview buttons"/>
-    <w:basedOn w:val="Normal"/>
-    <w:qFormat/>
-    <w:rsid w:val="00956743"/>
-    <w:pPr>
-      <w:pBdr>
-        <w:top w:val="single" w:sz="12" w:space="1" w:color="0070C0"/>
-        <w:left w:val="single" w:sz="12" w:space="4" w:color="0070C0"/>
-        <w:bottom w:val="single" w:sz="12" w:space="1" w:color="0070C0"/>
-        <w:right w:val="single" w:sz="12" w:space="4" w:color="0070C0"/>
-      </w:pBdr>
-      <w:shd w:val="clear" w:color="auto" w:fill="FFFFFF"/>
-      <w:spacing w:before="280"/>
-      <w:ind w:left="-58" w:right="-216"/>
-    </w:pPr>
-    <w:rPr>
-      <w:sz w:val="21"/>
-      <w:szCs w:val="21"/>
-    </w:rPr>
-  </w:style>
-  <w:style w:type="character" w:customStyle="1" w:styleId="interviewcondition2">
-    <w:name w:val="interview condition 2"/>
-    <w:basedOn w:val="Hyperlink"/>
-    <w:uiPriority w:val="1"/>
-    <w:qFormat/>
-    <w:rsid w:val="00956743"/>
-    <w:rPr>
-      <w:rFonts w:ascii="Helvetica" w:eastAsia="Arial" w:hAnsi="Helvetica" w:cs="Helvetica"/>
-      <w:color w:val="0563C1" w:themeColor="hyperlink"/>
-      <w:spacing w:val="-2"/>
-      <w:sz w:val="24"/>
-      <w:szCs w:val="24"/>
-      <w:u w:val="none"/>
-    </w:rPr>
-  </w:style>
-  <w:style w:type="character" w:customStyle="1" w:styleId="interviewconvention">
-    <w:name w:val="interview convention"/>
-    <w:basedOn w:val="DefaultParagraphFont"/>
-    <w:uiPriority w:val="1"/>
-    <w:qFormat/>
-    <w:rsid w:val="00956743"/>
-    <w:rPr>
-      <w:sz w:val="22"/>
-      <w:szCs w:val="22"/>
-      <w:shd w:val="clear" w:color="auto" w:fill="A6A6A6"/>
-    </w:rPr>
-  </w:style>
-  <w:style w:type="character" w:customStyle="1" w:styleId="interviewneedstobewritten">
-    <w:name w:val="interview needs to be written"/>
-    <w:basedOn w:val="DefaultParagraphFont"/>
-    <w:uiPriority w:val="1"/>
-    <w:qFormat/>
-    <w:rsid w:val="00956743"/>
-    <w:rPr>
-      <w:shd w:val="clear" w:color="auto" w:fill="FFFF00"/>
-    </w:rPr>
-  </w:style>
-  <w:style w:type="character" w:customStyle="1" w:styleId="interviewpdf">
-    <w:name w:val="interview pdf"/>
-    <w:basedOn w:val="DefaultParagraphFont"/>
-    <w:uiPriority w:val="1"/>
-    <w:qFormat/>
-    <w:rsid w:val="00956743"/>
-    <w:rPr>
-      <w:sz w:val="21"/>
-      <w:szCs w:val="21"/>
-    </w:rPr>
-  </w:style>
-  <w:style w:type="paragraph" w:customStyle="1" w:styleId="interviewradiobuttons">
-    <w:name w:val="interview radio buttons"/>
-    <w:basedOn w:val="ListParagraph"/>
-    <w:qFormat/>
-    <w:rsid w:val="00956743"/>
-    <w:pPr>
-      <w:widowControl/>
-      <w:numPr>
-        <w:numId w:val="29"/>
-      </w:numPr>
-      <w:pBdr>
-        <w:top w:val="single" w:sz="12" w:space="1" w:color="0070C0"/>
-        <w:left w:val="single" w:sz="12" w:space="4" w:color="0070C0"/>
-        <w:bottom w:val="single" w:sz="12" w:space="1" w:color="0070C0"/>
-        <w:right w:val="single" w:sz="12" w:space="4" w:color="0070C0"/>
-      </w:pBdr>
-      <w:shd w:val="clear" w:color="auto" w:fill="FFFFFF"/>
-      <w:spacing w:line="240" w:lineRule="auto"/>
-      <w:ind w:right="-220"/>
-      <w:contextualSpacing/>
-    </w:pPr>
-    <w:rPr>
-      <w:rFonts w:ascii="Arial" w:eastAsia="Arial" w:hAnsi="Arial" w:cs="Arial"/>
-      <w:color w:val="auto"/>
-      <w:spacing w:val="0"/>
-      <w:sz w:val="21"/>
-      <w:szCs w:val="21"/>
-    </w:rPr>
-  </w:style>
-  <w:style w:type="character" w:customStyle="1" w:styleId="interviewtemplatetrigger">
-    <w:name w:val="interview template trigger"/>
-    <w:basedOn w:val="DefaultParagraphFont"/>
-    <w:uiPriority w:val="1"/>
-    <w:qFormat/>
-    <w:rsid w:val="00956743"/>
-  </w:style>
-  <w:style w:type="character" w:styleId="LineNumber">
-    <w:name w:val="line number"/>
-    <w:rsid w:val="00956743"/>
-  </w:style>
-  <w:style w:type="paragraph" w:styleId="List">
-    <w:name w:val="List"/>
-    <w:basedOn w:val="BodyText"/>
-    <w:rsid w:val="00956743"/>
-    <w:rPr>
-      <w:rFonts w:cs="Lucida Sans"/>
-    </w:rPr>
-  </w:style>
-  <w:style w:type="paragraph" w:customStyle="1" w:styleId="ListPlevel2">
-    <w:name w:val="List P level 2"/>
-    <w:basedOn w:val="ListParagraph"/>
-    <w:qFormat/>
-    <w:rsid w:val="00956743"/>
-    <w:pPr>
-      <w:numPr>
-        <w:numId w:val="0"/>
-      </w:numPr>
-      <w:tabs>
-        <w:tab w:val="left" w:pos="360"/>
-      </w:tabs>
-      <w:ind w:left="765" w:hanging="360"/>
-    </w:pPr>
-  </w:style>
-  <w:style w:type="paragraph" w:customStyle="1" w:styleId="ListPlevel3">
-    <w:name w:val="List P level 3"/>
-    <w:basedOn w:val="ListPlevel2"/>
-    <w:qFormat/>
-    <w:rsid w:val="00956743"/>
-    <w:pPr>
-      <w:tabs>
-        <w:tab w:val="clear" w:pos="360"/>
-      </w:tabs>
-      <w:ind w:left="0" w:firstLine="0"/>
-    </w:pPr>
-  </w:style>
-  <w:style w:type="paragraph" w:customStyle="1" w:styleId="ListParagraphNumbered">
-    <w:name w:val="List Paragraph Numbered"/>
-    <w:basedOn w:val="ListParagraph"/>
-    <w:qFormat/>
-    <w:rsid w:val="00956743"/>
-    <w:pPr>
-      <w:numPr>
-        <w:numId w:val="31"/>
-      </w:numPr>
-    </w:pPr>
-    <w:rPr>
-      <w:b/>
-    </w:rPr>
-  </w:style>
-  <w:style w:type="paragraph" w:customStyle="1" w:styleId="MLRIAdvocacyguideforPDFPart">
-    <w:name w:val="MLRI Advocacy guide for PDF Part"/>
-    <w:basedOn w:val="Normal"/>
-    <w:qFormat/>
-    <w:rsid w:val="00956743"/>
-    <w:pPr>
-      <w:spacing w:before="480" w:after="80" w:line="320" w:lineRule="exact"/>
-      <w:ind w:left="187"/>
-    </w:pPr>
-    <w:rPr>
-      <w:rFonts w:ascii="Bookman Old Style" w:hAnsi="Bookman Old Style"/>
-      <w:color w:val="808080"/>
-      <w:szCs w:val="28"/>
-    </w:rPr>
-  </w:style>
-  <w:style w:type="paragraph" w:customStyle="1" w:styleId="one-indent">
-    <w:name w:val="one-indent"/>
-    <w:basedOn w:val="Normal"/>
-    <w:qFormat/>
-    <w:rsid w:val="00956743"/>
-    <w:pPr>
-      <w:spacing w:before="100" w:after="100"/>
-    </w:pPr>
-    <w:rPr>
-      <w:rFonts w:ascii="Times New Roman" w:eastAsia="Times New Roman" w:hAnsi="Times New Roman" w:cs="Times New Roman"/>
-      <w:sz w:val="24"/>
-      <w:szCs w:val="24"/>
-    </w:rPr>
-  </w:style>
-  <w:style w:type="paragraph" w:styleId="Revision">
-    <w:name w:val="Revision"/>
-    <w:uiPriority w:val="99"/>
-    <w:semiHidden/>
-    <w:qFormat/>
-    <w:rsid w:val="00956743"/>
-    <w:pPr>
-      <w:suppressAutoHyphens/>
-      <w:spacing w:before="0" w:beforeAutospacing="0" w:after="0" w:afterAutospacing="0"/>
-    </w:pPr>
-    <w:rPr>
-      <w:rFonts w:ascii="Arial" w:hAnsi="Arial" w:cs="Arial"/>
-    </w:rPr>
-  </w:style>
-  <w:style w:type="table" w:customStyle="1" w:styleId="TableGrid1">
-    <w:name w:val="Table Grid1"/>
-    <w:basedOn w:val="TableNormal"/>
-    <w:uiPriority w:val="39"/>
-    <w:rsid w:val="00956743"/>
-    <w:pPr>
-      <w:suppressAutoHyphens/>
-      <w:spacing w:before="0" w:beforeAutospacing="0" w:after="0" w:afterAutospacing="0"/>
-    </w:pPr>
-    <w:rPr>
-      <w:rFonts w:eastAsiaTheme="minorHAnsi"/>
-    </w:rPr>
-    <w:tblPr>
-      <w:tblBorders>
-        <w:top w:val="single" w:sz="4" w:space="0" w:color="auto"/>
-        <w:left w:val="single" w:sz="4" w:space="0" w:color="auto"/>
-        <w:bottom w:val="single" w:sz="4" w:space="0" w:color="auto"/>
-        <w:right w:val="single" w:sz="4" w:space="0" w:color="auto"/>
-        <w:insideH w:val="single" w:sz="4" w:space="0" w:color="auto"/>
-        <w:insideV w:val="single" w:sz="4" w:space="0" w:color="auto"/>
-      </w:tblBorders>
-    </w:tblPr>
-  </w:style>
-  <w:style w:type="character" w:customStyle="1" w:styleId="UnresolvedMention3">
-    <w:name w:val="Unresolved Mention3"/>
-    <w:basedOn w:val="DefaultParagraphFont"/>
-    <w:uiPriority w:val="99"/>
-    <w:semiHidden/>
-    <w:unhideWhenUsed/>
-    <w:qFormat/>
-    <w:rsid w:val="00956743"/>
-    <w:rPr>
-      <w:color w:val="605E5C"/>
-      <w:shd w:val="clear" w:color="auto" w:fill="E1DFDD"/>
-    </w:rPr>
-  </w:style>
-  <w:style w:type="character" w:customStyle="1" w:styleId="UnresolvedMention31">
-    <w:name w:val="Unresolved Mention31"/>
-    <w:basedOn w:val="DefaultParagraphFont"/>
-    <w:uiPriority w:val="99"/>
-    <w:semiHidden/>
-    <w:unhideWhenUsed/>
-    <w:qFormat/>
-    <w:rsid w:val="00956743"/>
-    <w:rPr>
-      <w:color w:val="605E5C"/>
-      <w:shd w:val="clear" w:color="auto" w:fill="E1DFDD"/>
-    </w:rPr>
-  </w:style>
-  <w:style w:type="character" w:customStyle="1" w:styleId="UnresolvedMention4">
-    <w:name w:val="Unresolved Mention4"/>
-    <w:basedOn w:val="DefaultParagraphFont"/>
-    <w:uiPriority w:val="99"/>
-    <w:semiHidden/>
-    <w:unhideWhenUsed/>
-    <w:qFormat/>
-    <w:rsid w:val="00956743"/>
-    <w:rPr>
-      <w:color w:val="605E5C"/>
-      <w:shd w:val="clear" w:color="auto" w:fill="E1DFDD"/>
-    </w:rPr>
-  </w:style>
-  <w:style w:type="character" w:customStyle="1" w:styleId="UnresolvedMention5">
-    <w:name w:val="Unresolved Mention5"/>
-    <w:basedOn w:val="DefaultParagraphFont"/>
-    <w:uiPriority w:val="99"/>
-    <w:semiHidden/>
-    <w:unhideWhenUsed/>
-    <w:qFormat/>
-    <w:rsid w:val="00956743"/>
-    <w:rPr>
-      <w:color w:val="605E5C"/>
-      <w:shd w:val="clear" w:color="auto" w:fill="E1DFDD"/>
-    </w:rPr>
-  </w:style>
-  <w:style w:type="character" w:customStyle="1" w:styleId="UnresolvedMention6">
-    <w:name w:val="Unresolved Mention6"/>
-    <w:basedOn w:val="DefaultParagraphFont"/>
-    <w:uiPriority w:val="99"/>
-    <w:semiHidden/>
-    <w:unhideWhenUsed/>
-    <w:qFormat/>
-    <w:rsid w:val="00956743"/>
-    <w:rPr>
-      <w:color w:val="605E5C"/>
-      <w:shd w:val="clear" w:color="auto" w:fill="E1DFDD"/>
-    </w:rPr>
-  </w:style>
-  <w:style w:type="character" w:customStyle="1" w:styleId="UnresolvedMention7">
-    <w:name w:val="Unresolved Mention7"/>
-    <w:basedOn w:val="DefaultParagraphFont"/>
-    <w:uiPriority w:val="99"/>
-    <w:semiHidden/>
-    <w:unhideWhenUsed/>
-    <w:qFormat/>
-    <w:rsid w:val="00956743"/>
-    <w:rPr>
-      <w:color w:val="605E5C"/>
-      <w:shd w:val="clear" w:color="auto" w:fill="E1DFDD"/>
-    </w:rPr>
-  </w:style>
-  <w:style w:type="character" w:customStyle="1" w:styleId="UnresolvedMention8">
-    <w:name w:val="Unresolved Mention8"/>
-    <w:basedOn w:val="DefaultParagraphFont"/>
-    <w:uiPriority w:val="99"/>
-    <w:semiHidden/>
-    <w:unhideWhenUsed/>
-    <w:qFormat/>
-    <w:rsid w:val="00956743"/>
-    <w:rPr>
-      <w:color w:val="605E5C"/>
-      <w:shd w:val="clear" w:color="auto" w:fill="E1DFDD"/>
-    </w:rPr>
-  </w:style>
-  <w:style w:type="character" w:customStyle="1" w:styleId="UnresolvedMention9">
-    <w:name w:val="Unresolved Mention9"/>
-    <w:basedOn w:val="DefaultParagraphFont"/>
-    <w:uiPriority w:val="99"/>
-    <w:semiHidden/>
-    <w:unhideWhenUsed/>
-    <w:rsid w:val="00956743"/>
-    <w:rPr>
-      <w:color w:val="605E5C"/>
-      <w:shd w:val="clear" w:color="auto" w:fill="E1DFDD"/>
-    </w:rPr>
-  </w:style>
-  <w:style w:type="paragraph" w:customStyle="1" w:styleId="FooterRight">
-    <w:name w:val="Footer Right"/>
-    <w:basedOn w:val="Footer"/>
-    <w:qFormat/>
-    <w:rsid w:val="00956743"/>
-    <w:pPr>
-      <w:jc w:val="right"/>
-    </w:pPr>
-  </w:style>
-  <w:style w:type="paragraph" w:customStyle="1" w:styleId="FooterLeft">
-    <w:name w:val="Footer Left"/>
-    <w:basedOn w:val="FooterRight"/>
-    <w:qFormat/>
-    <w:rsid w:val="00BF33F1"/>
-    <w:pPr>
-      <w:spacing w:after="0" w:line="240" w:lineRule="auto"/>
-      <w:jc w:val="left"/>
-    </w:pPr>
   </w:style>
 </w:styles>
 </file>

</xml_diff>